<commit_message>
added architecture paragraph to project plan - only template
</commit_message>
<xml_diff>
--- a/Documentation/Project  Plan - HeardIT.docx
+++ b/Documentation/Project  Plan - HeardIT.docx
@@ -6995,6 +6995,19 @@
             </a:graphic>
           </wp:inline>
         </w:drawing>
+      </w:r>
+    </w:p>
+    <w:p>
+      <w:pPr>
+        <w:pStyle w:val="Heading2"/>
+        <w:tabs>
+          <w:tab w:val="clear" w:pos="992"/>
+          <w:tab w:val="num" w:pos="709"/>
+        </w:tabs>
+        <w:ind w:left="709"/>
+      </w:pPr>
+      <w:r>
+        <w:t>Architecture</w:t>
       </w:r>
     </w:p>
     <w:p/>

</xml_diff>

<commit_message>
Work on project plan, c4 diagram c1 and c2
</commit_message>
<xml_diff>
--- a/Documentation/Project  Plan - HeardIT.docx
+++ b/Documentation/Project  Plan - HeardIT.docx
@@ -1507,7 +1507,7 @@
         <w:rPr>
           <w:noProof/>
         </w:rPr>
-        <w:instrText xml:space="preserve"> PAGEREF _Toc160466190 \h </w:instrText>
+        <w:instrText xml:space="preserve"> PAGEREF _Toc160717512 \h </w:instrText>
       </w:r>
       <w:r>
         <w:rPr>
@@ -1596,7 +1596,7 @@
         <w:rPr>
           <w:noProof/>
         </w:rPr>
-        <w:instrText xml:space="preserve"> PAGEREF _Toc160466191 \h </w:instrText>
+        <w:instrText xml:space="preserve"> PAGEREF _Toc160717513 \h </w:instrText>
       </w:r>
       <w:r>
         <w:rPr>
@@ -1685,7 +1685,7 @@
         <w:rPr>
           <w:noProof/>
         </w:rPr>
-        <w:instrText xml:space="preserve"> PAGEREF _Toc160466192 \h </w:instrText>
+        <w:instrText xml:space="preserve"> PAGEREF _Toc160717514 \h </w:instrText>
       </w:r>
       <w:r>
         <w:rPr>
@@ -1774,7 +1774,7 @@
         <w:rPr>
           <w:noProof/>
         </w:rPr>
-        <w:instrText xml:space="preserve"> PAGEREF _Toc160466193 \h </w:instrText>
+        <w:instrText xml:space="preserve"> PAGEREF _Toc160717515 \h </w:instrText>
       </w:r>
       <w:r>
         <w:rPr>
@@ -1863,7 +1863,7 @@
         <w:rPr>
           <w:noProof/>
         </w:rPr>
-        <w:instrText xml:space="preserve"> PAGEREF _Toc160466194 \h </w:instrText>
+        <w:instrText xml:space="preserve"> PAGEREF _Toc160717516 \h </w:instrText>
       </w:r>
       <w:r>
         <w:rPr>
@@ -1952,7 +1952,7 @@
         <w:rPr>
           <w:noProof/>
         </w:rPr>
-        <w:instrText xml:space="preserve"> PAGEREF _Toc160466195 \h </w:instrText>
+        <w:instrText xml:space="preserve"> PAGEREF _Toc160717517 \h </w:instrText>
       </w:r>
       <w:r>
         <w:rPr>
@@ -2041,7 +2041,7 @@
         <w:rPr>
           <w:noProof/>
         </w:rPr>
-        <w:instrText xml:space="preserve"> PAGEREF _Toc160466196 \h </w:instrText>
+        <w:instrText xml:space="preserve"> PAGEREF _Toc160717518 \h </w:instrText>
       </w:r>
       <w:r>
         <w:rPr>
@@ -2121,7 +2121,7 @@
         <w:rPr>
           <w:noProof/>
         </w:rPr>
-        <w:instrText xml:space="preserve"> PAGEREF _Toc160466197 \h </w:instrText>
+        <w:instrText xml:space="preserve"> PAGEREF _Toc160717519 \h </w:instrText>
       </w:r>
       <w:r>
         <w:rPr>
@@ -2210,7 +2210,7 @@
         <w:rPr>
           <w:noProof/>
         </w:rPr>
-        <w:instrText xml:space="preserve"> PAGEREF _Toc160466198 \h </w:instrText>
+        <w:instrText xml:space="preserve"> PAGEREF _Toc160717520 \h </w:instrText>
       </w:r>
       <w:r>
         <w:rPr>
@@ -2299,7 +2299,7 @@
         <w:rPr>
           <w:noProof/>
         </w:rPr>
-        <w:instrText xml:space="preserve"> PAGEREF _Toc160466199 \h </w:instrText>
+        <w:instrText xml:space="preserve"> PAGEREF _Toc160717521 \h </w:instrText>
       </w:r>
       <w:r>
         <w:rPr>
@@ -2388,7 +2388,7 @@
         <w:rPr>
           <w:noProof/>
         </w:rPr>
-        <w:instrText xml:space="preserve"> PAGEREF _Toc160466200 \h </w:instrText>
+        <w:instrText xml:space="preserve"> PAGEREF _Toc160717522 \h </w:instrText>
       </w:r>
       <w:r>
         <w:rPr>
@@ -2477,7 +2477,7 @@
         <w:rPr>
           <w:noProof/>
         </w:rPr>
-        <w:instrText xml:space="preserve"> PAGEREF _Toc160466201 \h </w:instrText>
+        <w:instrText xml:space="preserve"> PAGEREF _Toc160717523 \h </w:instrText>
       </w:r>
       <w:r>
         <w:rPr>
@@ -2566,7 +2566,7 @@
         <w:rPr>
           <w:noProof/>
         </w:rPr>
-        <w:instrText xml:space="preserve"> PAGEREF _Toc160466202 \h </w:instrText>
+        <w:instrText xml:space="preserve"> PAGEREF _Toc160717524 \h </w:instrText>
       </w:r>
       <w:r>
         <w:rPr>
@@ -2646,7 +2646,7 @@
         <w:rPr>
           <w:noProof/>
         </w:rPr>
-        <w:instrText xml:space="preserve"> PAGEREF _Toc160466203 \h </w:instrText>
+        <w:instrText xml:space="preserve"> PAGEREF _Toc160717525 \h </w:instrText>
       </w:r>
       <w:r>
         <w:rPr>
@@ -2735,7 +2735,7 @@
         <w:rPr>
           <w:noProof/>
         </w:rPr>
-        <w:instrText xml:space="preserve"> PAGEREF _Toc160466204 \h </w:instrText>
+        <w:instrText xml:space="preserve"> PAGEREF _Toc160717526 \h </w:instrText>
       </w:r>
       <w:r>
         <w:rPr>
@@ -2824,7 +2824,7 @@
         <w:rPr>
           <w:noProof/>
         </w:rPr>
-        <w:instrText xml:space="preserve"> PAGEREF _Toc160466205 \h </w:instrText>
+        <w:instrText xml:space="preserve"> PAGEREF _Toc160717527 \h </w:instrText>
       </w:r>
       <w:r>
         <w:rPr>
@@ -2913,7 +2913,7 @@
         <w:rPr>
           <w:noProof/>
         </w:rPr>
-        <w:instrText xml:space="preserve"> PAGEREF _Toc160466206 \h </w:instrText>
+        <w:instrText xml:space="preserve"> PAGEREF _Toc160717528 \h </w:instrText>
       </w:r>
       <w:r>
         <w:rPr>
@@ -3002,7 +3002,7 @@
         <w:rPr>
           <w:noProof/>
         </w:rPr>
-        <w:instrText xml:space="preserve"> PAGEREF _Toc160466207 \h </w:instrText>
+        <w:instrText xml:space="preserve"> PAGEREF _Toc160717529 \h </w:instrText>
       </w:r>
       <w:r>
         <w:rPr>
@@ -3020,86 +3020,6 @@
           <w:noProof/>
         </w:rPr>
         <w:t>12</w:t>
-      </w:r>
-      <w:r>
-        <w:rPr>
-          <w:noProof/>
-        </w:rPr>
-        <w:fldChar w:fldCharType="end"/>
-      </w:r>
-    </w:p>
-    <w:p>
-      <w:pPr>
-        <w:pStyle w:val="TOC1"/>
-        <w:tabs>
-          <w:tab w:val="left" w:pos="440"/>
-        </w:tabs>
-        <w:rPr>
-          <w:rFonts w:asciiTheme="minorHAnsi" w:eastAsiaTheme="minorEastAsia" w:hAnsiTheme="minorHAnsi" w:cstheme="minorBidi"/>
-          <w:noProof/>
-          <w:kern w:val="2"/>
-          <w:szCs w:val="22"/>
-          <w:lang w:val="bg-BG" w:eastAsia="bg-BG"/>
-          <w14:ligatures w14:val="standardContextual"/>
-        </w:rPr>
-      </w:pPr>
-      <w:r>
-        <w:rPr>
-          <w:noProof/>
-        </w:rPr>
-        <w:t>4.</w:t>
-      </w:r>
-      <w:r>
-        <w:rPr>
-          <w:rFonts w:asciiTheme="minorHAnsi" w:eastAsiaTheme="minorEastAsia" w:hAnsiTheme="minorHAnsi" w:cstheme="minorBidi"/>
-          <w:noProof/>
-          <w:kern w:val="2"/>
-          <w:szCs w:val="22"/>
-          <w:lang w:val="bg-BG" w:eastAsia="bg-BG"/>
-          <w14:ligatures w14:val="standardContextual"/>
-        </w:rPr>
-        <w:tab/>
-      </w:r>
-      <w:r>
-        <w:rPr>
-          <w:noProof/>
-        </w:rPr>
-        <w:t>Finance and Risks</w:t>
-      </w:r>
-      <w:r>
-        <w:rPr>
-          <w:noProof/>
-        </w:rPr>
-        <w:tab/>
-      </w:r>
-      <w:r>
-        <w:rPr>
-          <w:noProof/>
-        </w:rPr>
-        <w:fldChar w:fldCharType="begin"/>
-      </w:r>
-      <w:r>
-        <w:rPr>
-          <w:noProof/>
-        </w:rPr>
-        <w:instrText xml:space="preserve"> PAGEREF _Toc160466208 \h </w:instrText>
-      </w:r>
-      <w:r>
-        <w:rPr>
-          <w:noProof/>
-        </w:rPr>
-      </w:r>
-      <w:r>
-        <w:rPr>
-          <w:noProof/>
-        </w:rPr>
-        <w:fldChar w:fldCharType="separate"/>
-      </w:r>
-      <w:r>
-        <w:rPr>
-          <w:noProof/>
-        </w:rPr>
-        <w:t>13</w:t>
       </w:r>
       <w:r>
         <w:rPr>
@@ -3135,7 +3055,7 @@
             </w14:lightRig>
           </w14:scene3d>
         </w:rPr>
-        <w:t>4.1</w:t>
+        <w:t>3.5</w:t>
       </w:r>
       <w:r>
         <w:rPr>
@@ -3153,7 +3073,7 @@
         <w:rPr>
           <w:noProof/>
         </w:rPr>
-        <w:t>Cost budget</w:t>
+        <w:t>Architecture</w:t>
       </w:r>
       <w:r>
         <w:rPr>
@@ -3171,7 +3091,87 @@
         <w:rPr>
           <w:noProof/>
         </w:rPr>
-        <w:instrText xml:space="preserve"> PAGEREF _Toc160466209 \h </w:instrText>
+        <w:instrText xml:space="preserve"> PAGEREF _Toc160717530 \h </w:instrText>
+      </w:r>
+      <w:r>
+        <w:rPr>
+          <w:noProof/>
+        </w:rPr>
+      </w:r>
+      <w:r>
+        <w:rPr>
+          <w:noProof/>
+        </w:rPr>
+        <w:fldChar w:fldCharType="separate"/>
+      </w:r>
+      <w:r>
+        <w:rPr>
+          <w:noProof/>
+        </w:rPr>
+        <w:t>12</w:t>
+      </w:r>
+      <w:r>
+        <w:rPr>
+          <w:noProof/>
+        </w:rPr>
+        <w:fldChar w:fldCharType="end"/>
+      </w:r>
+    </w:p>
+    <w:p>
+      <w:pPr>
+        <w:pStyle w:val="TOC1"/>
+        <w:tabs>
+          <w:tab w:val="left" w:pos="440"/>
+        </w:tabs>
+        <w:rPr>
+          <w:rFonts w:asciiTheme="minorHAnsi" w:eastAsiaTheme="minorEastAsia" w:hAnsiTheme="minorHAnsi" w:cstheme="minorBidi"/>
+          <w:noProof/>
+          <w:kern w:val="2"/>
+          <w:szCs w:val="22"/>
+          <w:lang w:val="bg-BG" w:eastAsia="bg-BG"/>
+          <w14:ligatures w14:val="standardContextual"/>
+        </w:rPr>
+      </w:pPr>
+      <w:r>
+        <w:rPr>
+          <w:noProof/>
+        </w:rPr>
+        <w:t>4.</w:t>
+      </w:r>
+      <w:r>
+        <w:rPr>
+          <w:rFonts w:asciiTheme="minorHAnsi" w:eastAsiaTheme="minorEastAsia" w:hAnsiTheme="minorHAnsi" w:cstheme="minorBidi"/>
+          <w:noProof/>
+          <w:kern w:val="2"/>
+          <w:szCs w:val="22"/>
+          <w:lang w:val="bg-BG" w:eastAsia="bg-BG"/>
+          <w14:ligatures w14:val="standardContextual"/>
+        </w:rPr>
+        <w:tab/>
+      </w:r>
+      <w:r>
+        <w:rPr>
+          <w:noProof/>
+        </w:rPr>
+        <w:t>Finance and Risks</w:t>
+      </w:r>
+      <w:r>
+        <w:rPr>
+          <w:noProof/>
+        </w:rPr>
+        <w:tab/>
+      </w:r>
+      <w:r>
+        <w:rPr>
+          <w:noProof/>
+        </w:rPr>
+        <w:fldChar w:fldCharType="begin"/>
+      </w:r>
+      <w:r>
+        <w:rPr>
+          <w:noProof/>
+        </w:rPr>
+        <w:instrText xml:space="preserve"> PAGEREF _Toc160717531 \h </w:instrText>
       </w:r>
       <w:r>
         <w:rPr>
@@ -3224,7 +3224,7 @@
             </w14:lightRig>
           </w14:scene3d>
         </w:rPr>
-        <w:t>4.2</w:t>
+        <w:t>4.1</w:t>
       </w:r>
       <w:r>
         <w:rPr>
@@ -3242,6 +3242,95 @@
         <w:rPr>
           <w:noProof/>
         </w:rPr>
+        <w:t>Cost budget</w:t>
+      </w:r>
+      <w:r>
+        <w:rPr>
+          <w:noProof/>
+        </w:rPr>
+        <w:tab/>
+      </w:r>
+      <w:r>
+        <w:rPr>
+          <w:noProof/>
+        </w:rPr>
+        <w:fldChar w:fldCharType="begin"/>
+      </w:r>
+      <w:r>
+        <w:rPr>
+          <w:noProof/>
+        </w:rPr>
+        <w:instrText xml:space="preserve"> PAGEREF _Toc160717532 \h </w:instrText>
+      </w:r>
+      <w:r>
+        <w:rPr>
+          <w:noProof/>
+        </w:rPr>
+      </w:r>
+      <w:r>
+        <w:rPr>
+          <w:noProof/>
+        </w:rPr>
+        <w:fldChar w:fldCharType="separate"/>
+      </w:r>
+      <w:r>
+        <w:rPr>
+          <w:noProof/>
+        </w:rPr>
+        <w:t>13</w:t>
+      </w:r>
+      <w:r>
+        <w:rPr>
+          <w:noProof/>
+        </w:rPr>
+        <w:fldChar w:fldCharType="end"/>
+      </w:r>
+    </w:p>
+    <w:p>
+      <w:pPr>
+        <w:pStyle w:val="TOC2"/>
+        <w:tabs>
+          <w:tab w:val="left" w:pos="880"/>
+        </w:tabs>
+        <w:rPr>
+          <w:rFonts w:asciiTheme="minorHAnsi" w:eastAsiaTheme="minorEastAsia" w:hAnsiTheme="minorHAnsi" w:cstheme="minorBidi"/>
+          <w:noProof/>
+          <w:kern w:val="2"/>
+          <w:sz w:val="22"/>
+          <w:szCs w:val="22"/>
+          <w:lang w:val="bg-BG" w:eastAsia="bg-BG"/>
+          <w14:ligatures w14:val="standardContextual"/>
+        </w:rPr>
+      </w:pPr>
+      <w:r>
+        <w:rPr>
+          <w:noProof/>
+          <w:color w:val="000000"/>
+          <w14:scene3d>
+            <w14:camera w14:prst="orthographicFront"/>
+            <w14:lightRig w14:rig="threePt" w14:dir="t">
+              <w14:rot w14:lat="0" w14:lon="0" w14:rev="0"/>
+            </w14:lightRig>
+          </w14:scene3d>
+        </w:rPr>
+        <w:t>4.2</w:t>
+      </w:r>
+      <w:r>
+        <w:rPr>
+          <w:rFonts w:asciiTheme="minorHAnsi" w:eastAsiaTheme="minorEastAsia" w:hAnsiTheme="minorHAnsi" w:cstheme="minorBidi"/>
+          <w:noProof/>
+          <w:kern w:val="2"/>
+          <w:sz w:val="22"/>
+          <w:szCs w:val="22"/>
+          <w:lang w:val="bg-BG" w:eastAsia="bg-BG"/>
+          <w14:ligatures w14:val="standardContextual"/>
+        </w:rPr>
+        <w:tab/>
+      </w:r>
+      <w:r>
+        <w:rPr>
+          <w:noProof/>
+        </w:rPr>
         <w:t>Risks and fallback activities</w:t>
       </w:r>
       <w:r>
@@ -3260,7 +3349,7 @@
         <w:rPr>
           <w:noProof/>
         </w:rPr>
-        <w:instrText xml:space="preserve"> PAGEREF _Toc160466210 \h </w:instrText>
+        <w:instrText xml:space="preserve"> PAGEREF _Toc160717533 \h </w:instrText>
       </w:r>
       <w:r>
         <w:rPr>
@@ -3340,7 +3429,7 @@
         <w:rPr>
           <w:noProof/>
         </w:rPr>
-        <w:instrText xml:space="preserve"> PAGEREF _Toc160466211 \h </w:instrText>
+        <w:instrText xml:space="preserve"> PAGEREF _Toc160717534 \h </w:instrText>
       </w:r>
       <w:r>
         <w:rPr>
@@ -3379,7 +3468,7 @@
       <w:bookmarkStart w:id="4" w:name="_Toc327581593"/>
       <w:bookmarkStart w:id="5" w:name="_Toc327583373"/>
       <w:bookmarkStart w:id="6" w:name="_Toc339966112"/>
-      <w:bookmarkStart w:id="7" w:name="_Toc160466190"/>
+      <w:bookmarkStart w:id="7" w:name="_Toc160717512"/>
       <w:r>
         <w:lastRenderedPageBreak/>
         <w:t>Project</w:t>
@@ -3402,7 +3491,7 @@
         </w:tabs>
         <w:ind w:left="709"/>
       </w:pPr>
-      <w:bookmarkStart w:id="8" w:name="_Toc160466191"/>
+      <w:bookmarkStart w:id="8" w:name="_Toc160717513"/>
       <w:r>
         <w:t>Context</w:t>
       </w:r>
@@ -3464,14 +3553,14 @@
         </w:tabs>
         <w:ind w:left="709"/>
       </w:pPr>
-      <w:bookmarkStart w:id="9" w:name="_Toc160466192"/>
-      <w:bookmarkStart w:id="10" w:name="_Toc327581046"/>
-      <w:bookmarkStart w:id="11" w:name="_Toc327581596"/>
-      <w:bookmarkStart w:id="12" w:name="_Toc327583376"/>
+      <w:bookmarkStart w:id="9" w:name="_Toc327581046"/>
+      <w:bookmarkStart w:id="10" w:name="_Toc327581596"/>
+      <w:bookmarkStart w:id="11" w:name="_Toc327583376"/>
+      <w:bookmarkStart w:id="12" w:name="_Toc160717514"/>
       <w:r>
         <w:t>Goal of the project</w:t>
       </w:r>
-      <w:bookmarkEnd w:id="9"/>
+      <w:bookmarkEnd w:id="12"/>
     </w:p>
     <w:p>
       <w:pPr>
@@ -3487,14 +3576,25 @@
     <w:p>
       <w:pPr>
         <w:ind w:firstLine="708"/>
+      </w:pPr>
+      <w:r>
+        <w:t>The goal of the HeardIT music sharing application is to</w:t>
+      </w:r>
+      <w:r>
+        <w:t xml:space="preserve"> provide its users with a place where they can share, enjoy and learn their favorite music. The application will occupy the niche of being a music sharing platform where users can not only find the tracks from their favorite artists but also the chords and lyrics that they can learn so that they can play/sing along with the songs.</w:t>
+      </w:r>
+    </w:p>
+    <w:p>
+      <w:pPr>
+        <w:ind w:firstLine="708"/>
         <w:rPr>
           <w:rFonts w:cs="Arial"/>
           <w:color w:val="000000"/>
-          <w:lang w:eastAsia="nl-NL"/>
-        </w:rPr>
-      </w:pPr>
-      <w:r>
-        <w:t>Establish the goal of the project.</w:t>
+          <w:lang w:val="bg-BG" w:eastAsia="nl-NL"/>
+        </w:rPr>
+      </w:pPr>
+      <w:r>
+        <w:t>In technical terms, the main goal of the project is to create a scalable, reliable and user-friendly web-application that follows the established enterprise standards for developing mainstream software services. The project will focus on delivering a working solution capable of passing the modern requirements for software solutions. The application will follow the modern principals of software developing, utilizing the most suitable technologies, software architecture principles, the best practices and methods of testing. HeardIT will be a modern application that lives up to the high standards of the modern IT world.</w:t>
       </w:r>
     </w:p>
     <w:p>
@@ -3554,10 +3654,10 @@
         </w:tabs>
         <w:ind w:left="709"/>
       </w:pPr>
-      <w:bookmarkStart w:id="13" w:name="_Toc160466193"/>
+      <w:bookmarkStart w:id="13" w:name="_Toc160717515"/>
+      <w:bookmarkEnd w:id="9"/>
       <w:bookmarkEnd w:id="10"/>
       <w:bookmarkEnd w:id="11"/>
-      <w:bookmarkEnd w:id="12"/>
       <w:r>
         <w:t>Scope</w:t>
       </w:r>
@@ -3805,7 +3905,7 @@
         </w:tabs>
         <w:ind w:left="709"/>
       </w:pPr>
-      <w:bookmarkStart w:id="14" w:name="_Toc160466194"/>
+      <w:bookmarkStart w:id="14" w:name="_Toc160717516"/>
       <w:r>
         <w:t>Conditions</w:t>
       </w:r>
@@ -3868,8 +3968,13 @@
         </w:numPr>
       </w:pPr>
       <w:r>
-        <w:t>Java SpringBoot</w:t>
-      </w:r>
+        <w:t xml:space="preserve">Java </w:t>
+      </w:r>
+      <w:proofErr w:type="spellStart"/>
+      <w:r>
+        <w:t>SpringBoot</w:t>
+      </w:r>
+      <w:proofErr w:type="spellEnd"/>
     </w:p>
     <w:p>
       <w:pPr>
@@ -3891,9 +3996,11 @@
           <w:numId w:val="10"/>
         </w:numPr>
       </w:pPr>
+      <w:proofErr w:type="spellStart"/>
       <w:r>
         <w:t>ReactJs</w:t>
       </w:r>
+      <w:proofErr w:type="spellEnd"/>
     </w:p>
     <w:p>
       <w:pPr>
@@ -4041,7 +4148,7 @@
         </w:tabs>
         <w:ind w:left="709"/>
       </w:pPr>
-      <w:bookmarkStart w:id="15" w:name="_Toc160466195"/>
+      <w:bookmarkStart w:id="15" w:name="_Toc160717517"/>
       <w:r>
         <w:t>Finished products</w:t>
       </w:r>
@@ -4186,7 +4293,7 @@
       <w:bookmarkStart w:id="16" w:name="_Toc327581048"/>
       <w:bookmarkStart w:id="17" w:name="_Toc327581598"/>
       <w:bookmarkStart w:id="18" w:name="_Toc327583378"/>
-      <w:bookmarkStart w:id="19" w:name="_Toc160466196"/>
+      <w:bookmarkStart w:id="19" w:name="_Toc160717518"/>
       <w:r>
         <w:t>Research questions</w:t>
       </w:r>
@@ -4247,7 +4354,27 @@
           <w:szCs w:val="20"/>
           <w:lang w:val="en-US"/>
         </w:rPr>
-        <w:t>How to improve and further extend the testing infrastructure around the current testing environment for the Loopsorter stream?</w:t>
+        <w:t xml:space="preserve">How to improve and further extend the testing infrastructure around the current testing environment for the </w:t>
+      </w:r>
+      <w:proofErr w:type="spellStart"/>
+      <w:r>
+        <w:rPr>
+          <w:rFonts w:ascii="Arial" w:hAnsi="Arial" w:cs="Arial"/>
+          <w:sz w:val="20"/>
+          <w:szCs w:val="20"/>
+          <w:lang w:val="en-US"/>
+        </w:rPr>
+        <w:t>Loopsorter</w:t>
+      </w:r>
+      <w:proofErr w:type="spellEnd"/>
+      <w:r>
+        <w:rPr>
+          <w:rFonts w:ascii="Arial" w:hAnsi="Arial" w:cs="Arial"/>
+          <w:sz w:val="20"/>
+          <w:szCs w:val="20"/>
+          <w:lang w:val="en-US"/>
+        </w:rPr>
+        <w:t xml:space="preserve"> stream?</w:t>
       </w:r>
     </w:p>
     <w:p>
@@ -4413,7 +4540,7 @@
       <w:pPr>
         <w:pStyle w:val="Heading1"/>
       </w:pPr>
-      <w:bookmarkStart w:id="21" w:name="_Toc160466197"/>
+      <w:bookmarkStart w:id="21" w:name="_Toc160717519"/>
       <w:r>
         <w:lastRenderedPageBreak/>
         <w:t>Approach and Planning</w:t>
@@ -4429,7 +4556,7 @@
         </w:tabs>
         <w:ind w:left="709"/>
       </w:pPr>
-      <w:bookmarkStart w:id="22" w:name="_Toc160466198"/>
+      <w:bookmarkStart w:id="22" w:name="_Toc160717520"/>
       <w:r>
         <w:t>Approach</w:t>
       </w:r>
@@ -4452,7 +4579,45 @@
         <w:ind w:firstLine="708"/>
       </w:pPr>
       <w:r>
-        <w:t>The current approach in the Loopsorter solution stream is the Agile SAFe way of working and all deliverables from the Loopsorter stream areas are on one release train. The tasks will be described in one or more large epics with specific research and user stories with their own acceptance criteria. These user stories will be then planned accordingly over the sprints. The stakeholders will be updated during the biweekly sprint reviews. At the end of the assignment the results will be presented in more detail to the whole team in a train and explain session (30 – 45 minutes). All work will be documented and reviewed according to the definition of done within the stream. When an issue has been completed it will be used immediately. The solutions are part of the total build and test pipeline and are stored in Git repositories.</w:t>
+        <w:t xml:space="preserve">The approach </w:t>
+      </w:r>
+      <w:r>
+        <w:t xml:space="preserve">that I am going to use during the development of the HeardIT application will follow the Agile working methodology. During my previous studies, internship and work experience I have acquired </w:t>
+      </w:r>
+      <w:r>
+        <w:t>a significant amount of experience working Agile I believe that this will suit my project the best.</w:t>
+      </w:r>
+    </w:p>
+    <w:p>
+      <w:pPr>
+        <w:ind w:firstLine="708"/>
+      </w:pPr>
+      <w:r>
+        <w:t xml:space="preserve">The tasks will be described in one or more large epics with specific research and user stories with their own acceptance criteria. These user stories will be then planned accordingly over the sprints. </w:t>
+      </w:r>
+      <w:r>
+        <w:t xml:space="preserve">At the end of each sprint, the results of each sprint will be presented to the teachers and coaches. </w:t>
+      </w:r>
+      <w:r>
+        <w:t xml:space="preserve">At the end of the assignment the results will be presented in more detail to the </w:t>
+      </w:r>
+      <w:r>
+        <w:t xml:space="preserve">semester teachers and coaches. </w:t>
+      </w:r>
+      <w:r>
+        <w:t>All work will be documented and reviewed according</w:t>
+      </w:r>
+      <w:r>
+        <w:t xml:space="preserve"> to the modern software development standards</w:t>
+      </w:r>
+      <w:r>
+        <w:t xml:space="preserve">. </w:t>
+      </w:r>
+      <w:r>
+        <w:t>The application will be version controlled in several</w:t>
+      </w:r>
+      <w:r>
+        <w:t xml:space="preserve"> Git repositories.</w:t>
       </w:r>
     </w:p>
     <w:p>
@@ -4478,7 +4643,15 @@
         <w:ind w:firstLine="708"/>
       </w:pPr>
       <w:r>
-        <w:t>Testing will be performed to ensure the quality of the project and its components. To this end the testing strategy that will be performed will include: manual testing,…………………………</w:t>
+        <w:t xml:space="preserve">Testing will be performed to ensure the quality of the project and its components. To this end the testing strategy that will be performed will include: manual </w:t>
+      </w:r>
+      <w:proofErr w:type="gramStart"/>
+      <w:r>
+        <w:t>testing,…</w:t>
+      </w:r>
+      <w:proofErr w:type="gramEnd"/>
+      <w:r>
+        <w:t>………………………</w:t>
       </w:r>
     </w:p>
     <w:p>
@@ -4496,15 +4669,15 @@
         </w:tabs>
         <w:ind w:left="709"/>
       </w:pPr>
-      <w:bookmarkStart w:id="23" w:name="_Toc160466199"/>
-      <w:bookmarkStart w:id="24" w:name="_Toc327581054"/>
-      <w:bookmarkStart w:id="25" w:name="_Toc327581604"/>
-      <w:bookmarkStart w:id="26" w:name="_Toc327583384"/>
-      <w:bookmarkStart w:id="27" w:name="_Toc339966123"/>
+      <w:bookmarkStart w:id="23" w:name="_Toc327581054"/>
+      <w:bookmarkStart w:id="24" w:name="_Toc327581604"/>
+      <w:bookmarkStart w:id="25" w:name="_Toc327583384"/>
+      <w:bookmarkStart w:id="26" w:name="_Toc339966123"/>
+      <w:bookmarkStart w:id="27" w:name="_Toc160717521"/>
       <w:r>
         <w:t>Research methods</w:t>
       </w:r>
-      <w:bookmarkEnd w:id="23"/>
+      <w:bookmarkEnd w:id="27"/>
     </w:p>
     <w:p>
       <w:pPr>
@@ -4723,11 +4896,11 @@
         </w:tabs>
         <w:ind w:left="709"/>
       </w:pPr>
-      <w:bookmarkStart w:id="28" w:name="_Toc160466200"/>
+      <w:bookmarkStart w:id="28" w:name="_Toc160717522"/>
+      <w:bookmarkEnd w:id="23"/>
       <w:bookmarkEnd w:id="24"/>
       <w:bookmarkEnd w:id="25"/>
       <w:bookmarkEnd w:id="26"/>
-      <w:bookmarkEnd w:id="27"/>
       <w:r>
         <w:lastRenderedPageBreak/>
         <w:t>Learning outcomes</w:t>
@@ -4873,7 +5046,23 @@
           <w:rFonts w:cs="Arial"/>
           <w:color w:val="2D3B45"/>
         </w:rPr>
-        <w:t>The project is contained within the Technology OT testing department and Agile SAFe working methodology will be applied during the project. My previously acquired knowledge and skills are going to be applied in all aspects of the creation of the products, be it in planning the process, creating the research, implementing the solution to the issues and in the testing and final refinements of the products. Since the company uses some technologies that I have not worked with before, I need to study and learn the practices that are applied when using these technologies. I this context I will also acquire new knowledge and skills and will use them to deliver the required results.</w:t>
+        <w:t xml:space="preserve">The project is contained within the Technology OT testing department and Agile </w:t>
+      </w:r>
+      <w:proofErr w:type="spellStart"/>
+      <w:r>
+        <w:rPr>
+          <w:rFonts w:cs="Arial"/>
+          <w:color w:val="2D3B45"/>
+        </w:rPr>
+        <w:t>SAFe</w:t>
+      </w:r>
+      <w:proofErr w:type="spellEnd"/>
+      <w:r>
+        <w:rPr>
+          <w:rFonts w:cs="Arial"/>
+          <w:color w:val="2D3B45"/>
+        </w:rPr>
+        <w:t xml:space="preserve"> working methodology will be applied during the project. My previously acquired knowledge and skills are going to be applied in all aspects of the creation of the products, be it in planning the process, creating the research, implementing the solution to the issues and in the testing and final refinements of the products. Since the company uses some technologies that I have not worked with before, I need to study and learn the practices that are applied when using these technologies. I this context I will also acquire new knowledge and skills and will use them to deliver the required results.</w:t>
       </w:r>
     </w:p>
     <w:p>
@@ -4946,7 +5135,23 @@
           <w:rFonts w:cs="Arial"/>
           <w:color w:val="2D3B45"/>
         </w:rPr>
-        <w:t>The project plan will contain the relevant information about monitoring and managing all aspects of the execution of the project. It will contain the main plan that was established at the beginning of the internship assignment. During the whole duration of the assignment, new and additional documents will be created to monitor and keep track of progress. These documents will include, the planning of each product creation, sprint planning and sprint reports on what actually happened during them, weekly tasks in the form of FeedPulse, research documents for each product and product reports where an in-depth look is taken into each of the individual features.</w:t>
+        <w:t xml:space="preserve">The project plan will contain the relevant information about monitoring and managing all aspects of the execution of the project. It will contain the main plan that was established at the beginning of the internship assignment. During the whole duration of the assignment, new and additional documents will be created to monitor and keep track of progress. These documents will include, the planning of each product creation, sprint planning and sprint reports on what actually happened during them, weekly tasks in the form of </w:t>
+      </w:r>
+      <w:proofErr w:type="spellStart"/>
+      <w:r>
+        <w:rPr>
+          <w:rFonts w:cs="Arial"/>
+          <w:color w:val="2D3B45"/>
+        </w:rPr>
+        <w:t>FeedPulse</w:t>
+      </w:r>
+      <w:proofErr w:type="spellEnd"/>
+      <w:r>
+        <w:rPr>
+          <w:rFonts w:cs="Arial"/>
+          <w:color w:val="2D3B45"/>
+        </w:rPr>
+        <w:t>, research documents for each product and product reports where an in-depth look is taken into each of the individual features.</w:t>
       </w:r>
     </w:p>
     <w:p>
@@ -5229,7 +5434,7 @@
         </w:tabs>
         <w:ind w:left="709"/>
       </w:pPr>
-      <w:bookmarkStart w:id="29" w:name="_Toc160466201"/>
+      <w:bookmarkStart w:id="29" w:name="_Toc160717523"/>
       <w:r>
         <w:t>Breakdown of the project</w:t>
       </w:r>
@@ -5287,7 +5492,7 @@
       <w:bookmarkStart w:id="31" w:name="_Toc327581605"/>
       <w:bookmarkStart w:id="32" w:name="_Toc327583385"/>
       <w:bookmarkStart w:id="33" w:name="_Toc339966124"/>
-      <w:bookmarkStart w:id="34" w:name="_Toc160466202"/>
+      <w:bookmarkStart w:id="34" w:name="_Toc160717524"/>
       <w:r>
         <w:t>T</w:t>
       </w:r>
@@ -5471,6 +5676,12 @@
               </w:rPr>
               <w:t xml:space="preserve">Project Plan, </w:t>
             </w:r>
+            <w:r>
+              <w:rPr>
+                <w:sz w:val="20"/>
+              </w:rPr>
+              <w:t>Research Plan</w:t>
+            </w:r>
           </w:p>
         </w:tc>
         <w:tc>
@@ -6124,7 +6335,7 @@
       <w:bookmarkStart w:id="43" w:name="_Toc327581600"/>
       <w:bookmarkStart w:id="44" w:name="_Toc327583380"/>
       <w:bookmarkStart w:id="45" w:name="_Toc339966119"/>
-      <w:bookmarkStart w:id="46" w:name="_Toc160466203"/>
+      <w:bookmarkStart w:id="46" w:name="_Toc160717525"/>
       <w:bookmarkEnd w:id="35"/>
       <w:bookmarkEnd w:id="36"/>
       <w:bookmarkEnd w:id="37"/>
@@ -6159,7 +6370,7 @@
       <w:bookmarkStart w:id="49" w:name="_Toc327583381"/>
       <w:bookmarkStart w:id="50" w:name="_Toc339966120"/>
       <w:bookmarkStart w:id="51" w:name="_Toc480254627"/>
-      <w:bookmarkStart w:id="52" w:name="_Toc160466204"/>
+      <w:bookmarkStart w:id="52" w:name="_Toc160717526"/>
       <w:r>
         <w:t>Team</w:t>
       </w:r>
@@ -6666,7 +6877,7 @@
         </w:tabs>
         <w:ind w:left="709"/>
       </w:pPr>
-      <w:bookmarkStart w:id="53" w:name="_Toc160466205"/>
+      <w:bookmarkStart w:id="53" w:name="_Toc160717527"/>
       <w:r>
         <w:t>Communication</w:t>
       </w:r>
@@ -6715,8 +6926,13 @@
         </w:numPr>
       </w:pPr>
       <w:r>
-        <w:t>Reports in FeedPulse</w:t>
-      </w:r>
+        <w:t xml:space="preserve">Reports in </w:t>
+      </w:r>
+      <w:proofErr w:type="spellStart"/>
+      <w:r>
+        <w:t>FeedPulse</w:t>
+      </w:r>
+      <w:proofErr w:type="spellEnd"/>
     </w:p>
     <w:p>
       <w:pPr>
@@ -6769,8 +6985,13 @@
         <w:t>s</w:t>
       </w:r>
       <w:r>
-        <w:t xml:space="preserve"> in FeedPulse</w:t>
-      </w:r>
+        <w:t xml:space="preserve"> in </w:t>
+      </w:r>
+      <w:proofErr w:type="spellStart"/>
+      <w:r>
+        <w:t>FeedPulse</w:t>
+      </w:r>
+      <w:proofErr w:type="spellEnd"/>
     </w:p>
     <w:p/>
     <w:p>
@@ -6812,15 +7033,15 @@
         </w:tabs>
         <w:ind w:left="709"/>
       </w:pPr>
-      <w:bookmarkStart w:id="54" w:name="_Toc160466206"/>
-      <w:bookmarkStart w:id="55" w:name="_Toc327581062"/>
-      <w:bookmarkStart w:id="56" w:name="_Toc327581612"/>
-      <w:bookmarkStart w:id="57" w:name="_Toc327583392"/>
-      <w:bookmarkStart w:id="58" w:name="_Toc339966131"/>
+      <w:bookmarkStart w:id="54" w:name="_Toc327581062"/>
+      <w:bookmarkStart w:id="55" w:name="_Toc327581612"/>
+      <w:bookmarkStart w:id="56" w:name="_Toc327583392"/>
+      <w:bookmarkStart w:id="57" w:name="_Toc339966131"/>
+      <w:bookmarkStart w:id="58" w:name="_Toc160717528"/>
       <w:r>
         <w:t>Test environment</w:t>
       </w:r>
-      <w:bookmarkEnd w:id="54"/>
+      <w:bookmarkEnd w:id="58"/>
     </w:p>
     <w:p/>
     <w:p>
@@ -6926,11 +7147,11 @@
         </w:tabs>
         <w:ind w:left="709"/>
       </w:pPr>
-      <w:bookmarkStart w:id="59" w:name="_Toc160466207"/>
+      <w:bookmarkStart w:id="59" w:name="_Toc160717529"/>
+      <w:bookmarkEnd w:id="54"/>
       <w:bookmarkEnd w:id="55"/>
       <w:bookmarkEnd w:id="56"/>
       <w:bookmarkEnd w:id="57"/>
-      <w:bookmarkEnd w:id="58"/>
       <w:r>
         <w:t>Configuration management</w:t>
       </w:r>
@@ -7006,32 +7227,34 @@
         </w:tabs>
         <w:ind w:left="709"/>
       </w:pPr>
+      <w:bookmarkStart w:id="60" w:name="_Toc160717530"/>
       <w:r>
         <w:t>Architecture</w:t>
       </w:r>
+      <w:bookmarkEnd w:id="60"/>
     </w:p>
     <w:p/>
     <w:p>
       <w:pPr>
         <w:pStyle w:val="Heading1"/>
       </w:pPr>
-      <w:bookmarkStart w:id="60" w:name="_Toc327581064"/>
-      <w:bookmarkStart w:id="61" w:name="_Toc327581614"/>
-      <w:bookmarkStart w:id="62" w:name="_Toc327583394"/>
-      <w:bookmarkStart w:id="63" w:name="_Toc339966133"/>
-      <w:bookmarkStart w:id="64" w:name="_Toc160466208"/>
+      <w:bookmarkStart w:id="61" w:name="_Toc327581064"/>
+      <w:bookmarkStart w:id="62" w:name="_Toc327581614"/>
+      <w:bookmarkStart w:id="63" w:name="_Toc327583394"/>
+      <w:bookmarkStart w:id="64" w:name="_Toc339966133"/>
+      <w:bookmarkStart w:id="65" w:name="_Toc160717531"/>
       <w:r>
         <w:lastRenderedPageBreak/>
         <w:t>Financ</w:t>
       </w:r>
-      <w:bookmarkEnd w:id="60"/>
       <w:bookmarkEnd w:id="61"/>
       <w:bookmarkEnd w:id="62"/>
       <w:bookmarkEnd w:id="63"/>
+      <w:bookmarkEnd w:id="64"/>
       <w:r>
         <w:t>e and Risks</w:t>
       </w:r>
-      <w:bookmarkEnd w:id="64"/>
+      <w:bookmarkEnd w:id="65"/>
     </w:p>
     <w:p>
       <w:pPr>
@@ -7042,11 +7265,11 @@
         </w:tabs>
         <w:ind w:left="709"/>
       </w:pPr>
-      <w:bookmarkStart w:id="65" w:name="_Toc160466209"/>
+      <w:bookmarkStart w:id="66" w:name="_Toc160717532"/>
       <w:r>
         <w:t>Cost budget</w:t>
       </w:r>
-      <w:bookmarkEnd w:id="65"/>
+      <w:bookmarkEnd w:id="66"/>
       <w:r>
         <w:t xml:space="preserve"> </w:t>
       </w:r>
@@ -7083,9 +7306,9 @@
       </w:r>
     </w:p>
     <w:p>
-      <w:bookmarkStart w:id="66" w:name="_Toc327581073"/>
-      <w:bookmarkStart w:id="67" w:name="_Toc327581623"/>
-      <w:bookmarkStart w:id="68" w:name="_Toc327583403"/>
+      <w:bookmarkStart w:id="67" w:name="_Toc327581073"/>
+      <w:bookmarkStart w:id="68" w:name="_Toc327581623"/>
+      <w:bookmarkStart w:id="69" w:name="_Toc327583403"/>
     </w:p>
     <w:p>
       <w:pPr>
@@ -7096,14 +7319,14 @@
         </w:tabs>
         <w:ind w:left="709"/>
       </w:pPr>
-      <w:bookmarkStart w:id="69" w:name="_Toc160466210"/>
-      <w:bookmarkEnd w:id="66"/>
+      <w:bookmarkStart w:id="70" w:name="_Toc160717533"/>
       <w:bookmarkEnd w:id="67"/>
       <w:bookmarkEnd w:id="68"/>
+      <w:bookmarkEnd w:id="69"/>
       <w:r>
         <w:t>Risks and fallback activities</w:t>
       </w:r>
-      <w:bookmarkEnd w:id="69"/>
+      <w:bookmarkEnd w:id="70"/>
     </w:p>
     <w:p>
       <w:pPr>
@@ -7446,22 +7669,14 @@
     </w:p>
     <w:p>
       <w:pPr>
-        <w:spacing w:after="200" w:line="276" w:lineRule="auto"/>
-      </w:pPr>
-      <w:r>
-        <w:br w:type="page"/>
-      </w:r>
-    </w:p>
-    <w:p>
-      <w:pPr>
         <w:pStyle w:val="Heading1"/>
       </w:pPr>
-      <w:bookmarkStart w:id="70" w:name="_Toc160466211"/>
+      <w:bookmarkStart w:id="71" w:name="_Toc160717534"/>
       <w:r>
         <w:lastRenderedPageBreak/>
         <w:t>Other</w:t>
       </w:r>
-      <w:bookmarkEnd w:id="70"/>
+      <w:bookmarkEnd w:id="71"/>
     </w:p>
     <w:p/>
     <w:p>
@@ -7469,7 +7684,39 @@
         <w:ind w:firstLine="708"/>
       </w:pPr>
       <w:r>
-        <w:t xml:space="preserve">The assignment follows the Agile approach, which means that adaptability and collaboration are an integral part of the project. For this reason, the final deliverables cannot be defined at the beginning of the project. </w:t>
+        <w:t>The assignment</w:t>
+      </w:r>
+      <w:r>
+        <w:t xml:space="preserve">’s main objectives are to show that I am capable of delivering a web-application that adheres to the modern standards of software development. For this reason, the main resources used during the development will be focused on satisfying the non-functional requirements that I have established in my </w:t>
+      </w:r>
+      <w:r>
+        <w:rPr>
+          <w:i/>
+          <w:iCs/>
+        </w:rPr>
+        <w:t>Project Pitch</w:t>
+      </w:r>
+      <w:r>
+        <w:t xml:space="preserve"> document and ________. This means that the functionalities, design and visual aspects of the application</w:t>
+      </w:r>
+      <w:r>
+        <w:t xml:space="preserve"> </w:t>
+      </w:r>
+      <w:r>
+        <w:t xml:space="preserve">(the UI for example) </w:t>
+      </w:r>
+      <w:r>
+        <w:t xml:space="preserve">will not be the main focus points of this assignment. All implemented functionalities will be tested but I will not focus on creating every single one that I had proposed in my </w:t>
+      </w:r>
+      <w:r>
+        <w:rPr>
+          <w:i/>
+          <w:iCs/>
+        </w:rPr>
+        <w:t>Project Pitch</w:t>
+      </w:r>
+      <w:r>
+        <w:t xml:space="preserve">. </w:t>
       </w:r>
     </w:p>
     <w:p>
@@ -7477,7 +7724,7 @@
         <w:ind w:firstLine="708"/>
       </w:pPr>
       <w:r>
-        <w:t>The goal is to improve the system but the exact ways of doing so will be defined once the initial research is complete, the top 3 most relevant and in scope issues are defined and solutions to them are proposed and created. The project plan document will contain the relevant information about the planning and execution of each of the processes taken in order to resolve the issues. All work will be documented and reviewed according to the definition of done within the stream.</w:t>
+        <w:t>Since this project will follow the Agile way of working, the application will be flexible and continuously developed, with the possibility of change in the focus points during the duration.</w:t>
       </w:r>
     </w:p>
     <w:p/>

</xml_diff>

<commit_message>
Updates to plan documents
</commit_message>
<xml_diff>
--- a/Documentation/Project  Plan - HeardIT.docx
+++ b/Documentation/Project  Plan - HeardIT.docx
@@ -340,7 +340,17 @@
                 <w:szCs w:val="20"/>
                 <w:lang w:val="en-US"/>
               </w:rPr>
-              <w:t>.1</w:t>
+              <w:t>.</w:t>
+            </w:r>
+            <w:r>
+              <w:rPr>
+                <w:rFonts w:cs="Arial"/>
+                <w:b/>
+                <w:color w:val="353F49"/>
+                <w:szCs w:val="20"/>
+                <w:lang w:val="en-US"/>
+              </w:rPr>
+              <w:t>2</w:t>
             </w:r>
           </w:p>
         </w:tc>
@@ -769,6 +779,9 @@
             <w:pPr>
               <w:pStyle w:val="Tabelbody"/>
             </w:pPr>
+            <w:r>
+              <w:t>0.2</w:t>
+            </w:r>
           </w:p>
         </w:tc>
         <w:tc>
@@ -779,6 +792,9 @@
             <w:pPr>
               <w:pStyle w:val="Tabelbody"/>
             </w:pPr>
+            <w:r>
+              <w:t>15/03/2024</w:t>
+            </w:r>
           </w:p>
         </w:tc>
         <w:tc>
@@ -789,6 +805,9 @@
             <w:pPr>
               <w:pStyle w:val="Tabelbody"/>
             </w:pPr>
+            <w:r>
+              <w:t>Mihail Vasilev</w:t>
+            </w:r>
           </w:p>
         </w:tc>
         <w:tc>
@@ -799,6 +818,24 @@
             <w:pPr>
               <w:pStyle w:val="Tabelbody"/>
             </w:pPr>
+            <w:r>
+              <w:t xml:space="preserve">Updated </w:t>
+            </w:r>
+            <w:r>
+              <w:t>–</w:t>
+            </w:r>
+            <w:r>
+              <w:t xml:space="preserve"> </w:t>
+            </w:r>
+            <w:r>
+              <w:t>1.5,</w:t>
+            </w:r>
+            <w:r>
+              <w:t xml:space="preserve"> 1.6, </w:t>
+            </w:r>
+            <w:r>
+              <w:t>2.2, 2.3, 3.1</w:t>
+            </w:r>
           </w:p>
         </w:tc>
         <w:tc>
@@ -809,6 +846,9 @@
             <w:pPr>
               <w:pStyle w:val="Tabelbody"/>
             </w:pPr>
+            <w:r>
+              <w:t>Complete</w:t>
+            </w:r>
           </w:p>
         </w:tc>
       </w:tr>
@@ -1229,6 +1269,9 @@
             <w:pPr>
               <w:pStyle w:val="Tabelbody"/>
             </w:pPr>
+            <w:r>
+              <w:t>0.2</w:t>
+            </w:r>
           </w:p>
         </w:tc>
         <w:tc>
@@ -1239,6 +1282,9 @@
             <w:pPr>
               <w:pStyle w:val="Tabelbody"/>
             </w:pPr>
+            <w:r>
+              <w:t>15/03/2024</w:t>
+            </w:r>
           </w:p>
         </w:tc>
         <w:tc>
@@ -1249,6 +1295,9 @@
             <w:pPr>
               <w:pStyle w:val="Tabelbody"/>
             </w:pPr>
+            <w:r>
+              <w:t>Mihail Vasilev</w:t>
+            </w:r>
           </w:p>
         </w:tc>
       </w:tr>
@@ -3553,14 +3602,14 @@
         </w:tabs>
         <w:ind w:left="709"/>
       </w:pPr>
-      <w:bookmarkStart w:id="9" w:name="_Toc327581046"/>
-      <w:bookmarkStart w:id="10" w:name="_Toc327581596"/>
-      <w:bookmarkStart w:id="11" w:name="_Toc327583376"/>
-      <w:bookmarkStart w:id="12" w:name="_Toc160717514"/>
+      <w:bookmarkStart w:id="9" w:name="_Toc160717514"/>
+      <w:bookmarkStart w:id="10" w:name="_Toc327581046"/>
+      <w:bookmarkStart w:id="11" w:name="_Toc327581596"/>
+      <w:bookmarkStart w:id="12" w:name="_Toc327583376"/>
       <w:r>
         <w:t>Goal of the project</w:t>
       </w:r>
-      <w:bookmarkEnd w:id="12"/>
+      <w:bookmarkEnd w:id="9"/>
     </w:p>
     <w:p>
       <w:pPr>
@@ -3655,9 +3704,9 @@
         <w:ind w:left="709"/>
       </w:pPr>
       <w:bookmarkStart w:id="13" w:name="_Toc160717515"/>
-      <w:bookmarkEnd w:id="9"/>
       <w:bookmarkEnd w:id="10"/>
       <w:bookmarkEnd w:id="11"/>
+      <w:bookmarkEnd w:id="12"/>
       <w:r>
         <w:t>Scope</w:t>
       </w:r>
@@ -4176,10 +4225,7 @@
         <w:tab/>
         <w:t xml:space="preserve">The finished products are divided into </w:t>
       </w:r>
-    </w:p>
-    <w:p>
-      <w:pPr>
-        <w:pStyle w:val="BodyText"/>
+      <w:r>
         <w:rPr>
           <w:rFonts w:ascii="Arial" w:hAnsi="Arial" w:cs="Arial"/>
           <w:color w:val="000000"/>
@@ -4187,22 +4233,80 @@
           <w:szCs w:val="20"/>
           <w:lang w:val="en-US"/>
         </w:rPr>
-      </w:pPr>
-      <w:r>
-        <w:rPr>
-          <w:noProof/>
+        <w:t>two main parts:</w:t>
+      </w:r>
+    </w:p>
+    <w:p>
+      <w:pPr>
+        <w:pStyle w:val="BodyText"/>
+        <w:numPr>
+          <w:ilvl w:val="0"/>
+          <w:numId w:val="13"/>
+        </w:numPr>
+        <w:rPr>
+          <w:rFonts w:ascii="Arial" w:hAnsi="Arial" w:cs="Arial"/>
+          <w:color w:val="000000"/>
+          <w:sz w:val="20"/>
+          <w:szCs w:val="20"/>
           <w:lang w:val="en-US"/>
         </w:rPr>
+      </w:pPr>
+      <w:r>
+        <w:rPr>
+          <w:rFonts w:ascii="Arial" w:hAnsi="Arial" w:cs="Arial"/>
+          <w:color w:val="000000"/>
+          <w:sz w:val="20"/>
+          <w:szCs w:val="20"/>
+          <w:lang w:val="en-US"/>
+        </w:rPr>
+        <w:t>HeardIT Documentation – contains all documentation created during and for the HeardIT application</w:t>
+      </w:r>
+    </w:p>
+    <w:p>
+      <w:pPr>
+        <w:pStyle w:val="BodyText"/>
+        <w:numPr>
+          <w:ilvl w:val="0"/>
+          <w:numId w:val="13"/>
+        </w:numPr>
+        <w:rPr>
+          <w:lang w:val="en-US"/>
+        </w:rPr>
+      </w:pPr>
+      <w:r>
+        <w:rPr>
+          <w:rFonts w:ascii="Arial" w:hAnsi="Arial" w:cs="Arial"/>
+          <w:color w:val="000000"/>
+          <w:sz w:val="20"/>
+          <w:szCs w:val="20"/>
+          <w:lang w:val="en-US"/>
+        </w:rPr>
+        <w:t>HeardIT Application – contains the different parts that together form the actual application</w:t>
+      </w:r>
+    </w:p>
+    <w:p>
+      <w:pPr>
+        <w:spacing w:after="200" w:line="276" w:lineRule="auto"/>
+        <w:rPr>
+          <w:rFonts w:asciiTheme="minorHAnsi" w:eastAsiaTheme="minorHAnsi" w:hAnsiTheme="minorHAnsi" w:cstheme="minorBidi"/>
+          <w:sz w:val="22"/>
+          <w:szCs w:val="22"/>
+        </w:rPr>
+      </w:pPr>
+      <w:r>
+        <w:rPr>
+          <w:noProof/>
+        </w:rPr>
         <w:drawing>
-          <wp:anchor distT="0" distB="0" distL="114300" distR="114300" simplePos="0" relativeHeight="251659264" behindDoc="0" locked="0" layoutInCell="1" allowOverlap="1" wp14:anchorId="6789EB8D" wp14:editId="311E6920">
+          <wp:anchor distT="0" distB="0" distL="114300" distR="114300" simplePos="0" relativeHeight="251659264" behindDoc="0" locked="0" layoutInCell="1" allowOverlap="1" wp14:anchorId="6789EB8D" wp14:editId="26D28D72">
             <wp:simplePos x="0" y="0"/>
             <wp:positionH relativeFrom="page">
-              <wp:posOffset>1209040</wp:posOffset>
+              <wp:align>center</wp:align>
             </wp:positionH>
             <wp:positionV relativeFrom="paragraph">
-              <wp:posOffset>196850</wp:posOffset>
+              <wp:posOffset>202895</wp:posOffset>
             </wp:positionV>
-            <wp:extent cx="5152390" cy="3183255"/>
+            <wp:extent cx="4824730" cy="3358515"/>
             <wp:effectExtent l="0" t="0" r="0" b="0"/>
             <wp:wrapTopAndBottom/>
             <wp:docPr id="4" name="Picture 4"/>
@@ -4233,7 +4337,7 @@
                   <pic:spPr bwMode="auto">
                     <a:xfrm>
                       <a:off x="0" y="0"/>
-                      <a:ext cx="5152390" cy="3183255"/>
+                      <a:ext cx="4824730" cy="3358515"/>
                     </a:xfrm>
                     <a:prstGeom prst="rect">
                       <a:avLst/>
@@ -4255,24 +4359,6 @@
           </wp:anchor>
         </w:drawing>
       </w:r>
-    </w:p>
-    <w:p>
-      <w:pPr>
-        <w:pStyle w:val="BodyText"/>
-        <w:rPr>
-          <w:lang w:val="en-US"/>
-        </w:rPr>
-      </w:pPr>
-    </w:p>
-    <w:p>
-      <w:pPr>
-        <w:spacing w:after="200" w:line="276" w:lineRule="auto"/>
-        <w:rPr>
-          <w:rFonts w:asciiTheme="minorHAnsi" w:eastAsiaTheme="minorHAnsi" w:hAnsiTheme="minorHAnsi" w:cstheme="minorBidi"/>
-          <w:sz w:val="22"/>
-          <w:szCs w:val="22"/>
-        </w:rPr>
-      </w:pPr>
       <w:r>
         <w:br w:type="page"/>
       </w:r>
@@ -4354,27 +4440,7 @@
           <w:szCs w:val="20"/>
           <w:lang w:val="en-US"/>
         </w:rPr>
-        <w:t xml:space="preserve">How to improve and further extend the testing infrastructure around the current testing environment for the </w:t>
-      </w:r>
-      <w:proofErr w:type="spellStart"/>
-      <w:r>
-        <w:rPr>
-          <w:rFonts w:ascii="Arial" w:hAnsi="Arial" w:cs="Arial"/>
-          <w:sz w:val="20"/>
-          <w:szCs w:val="20"/>
-          <w:lang w:val="en-US"/>
-        </w:rPr>
-        <w:t>Loopsorter</w:t>
-      </w:r>
-      <w:proofErr w:type="spellEnd"/>
-      <w:r>
-        <w:rPr>
-          <w:rFonts w:ascii="Arial" w:hAnsi="Arial" w:cs="Arial"/>
-          <w:sz w:val="20"/>
-          <w:szCs w:val="20"/>
-          <w:lang w:val="en-US"/>
-        </w:rPr>
-        <w:t xml:space="preserve"> stream?</w:t>
+        <w:t>How to realize the concept of the HeardIT application while meeting the modern standards for software applications?</w:t>
       </w:r>
     </w:p>
     <w:p>
@@ -4404,6 +4470,9 @@
           <w:ilvl w:val="0"/>
           <w:numId w:val="8"/>
         </w:numPr>
+        <w:spacing w:after="240"/>
+        <w:ind w:left="714" w:hanging="357"/>
+        <w:contextualSpacing w:val="0"/>
         <w:rPr>
           <w:rFonts w:eastAsiaTheme="minorHAnsi" w:cs="Arial"/>
         </w:rPr>
@@ -4412,34 +4481,8 @@
         <w:rPr>
           <w:rFonts w:eastAsiaTheme="minorHAnsi" w:cs="Arial"/>
         </w:rPr>
-        <w:t>How can test engineers determine what kind of failures occur for the Test-Broker Engine and how often?</w:t>
-      </w:r>
-    </w:p>
-    <w:p>
-      <w:pPr>
-        <w:pStyle w:val="ListParagraph"/>
-        <w:numPr>
-          <w:ilvl w:val="1"/>
-          <w:numId w:val="8"/>
-        </w:numPr>
-        <w:rPr>
-          <w:rFonts w:eastAsiaTheme="minorHAnsi" w:cs="Arial"/>
-        </w:rPr>
-      </w:pPr>
-      <w:r>
-        <w:rPr>
-          <w:rFonts w:eastAsiaTheme="minorHAnsi" w:cs="Arial"/>
-        </w:rPr>
-        <w:t>How to analyze Bamboo build logs with custom regular expressions?</w:t>
-      </w:r>
-    </w:p>
-    <w:p>
-      <w:pPr>
-        <w:ind w:left="1080"/>
-        <w:rPr>
-          <w:rFonts w:eastAsiaTheme="minorHAnsi" w:cs="Arial"/>
-        </w:rPr>
-      </w:pPr>
+        <w:t>What is the most suitable architecture type for the HeardIT web-application?</w:t>
+      </w:r>
     </w:p>
     <w:p>
       <w:pPr>
@@ -4448,6 +4491,9 @@
           <w:ilvl w:val="0"/>
           <w:numId w:val="8"/>
         </w:numPr>
+        <w:spacing w:after="240"/>
+        <w:ind w:left="714" w:hanging="357"/>
+        <w:contextualSpacing w:val="0"/>
         <w:rPr>
           <w:rFonts w:eastAsiaTheme="minorHAnsi" w:cs="Arial"/>
         </w:rPr>
@@ -4456,35 +4502,8 @@
         <w:rPr>
           <w:rFonts w:eastAsiaTheme="minorHAnsi" w:cs="Arial"/>
         </w:rPr>
-        <w:t>How can test engineers find the root cause of a failed build more easily?</w:t>
-      </w:r>
-    </w:p>
-    <w:p>
-      <w:pPr>
-        <w:pStyle w:val="ListParagraph"/>
-        <w:numPr>
-          <w:ilvl w:val="1"/>
-          <w:numId w:val="8"/>
-        </w:numPr>
-        <w:rPr>
-          <w:rFonts w:eastAsiaTheme="minorHAnsi" w:cs="Arial"/>
-        </w:rPr>
-      </w:pPr>
-      <w:r>
-        <w:rPr>
-          <w:rFonts w:eastAsiaTheme="minorHAnsi" w:cs="Arial"/>
-        </w:rPr>
-        <w:t>How to automatically analyze a single Bamboo build log with custom regular expressions and then put a label on it inside the Bamboo build environment?</w:t>
-      </w:r>
-    </w:p>
-    <w:p>
-      <w:pPr>
-        <w:pStyle w:val="ListParagraph"/>
-        <w:ind w:left="1440"/>
-        <w:rPr>
-          <w:rFonts w:eastAsiaTheme="minorHAnsi" w:cs="Arial"/>
-        </w:rPr>
-      </w:pPr>
+        <w:t>What technologies are most suitable for developing HeardIT?</w:t>
+      </w:r>
     </w:p>
     <w:p>
       <w:pPr>
@@ -4493,6 +4512,9 @@
           <w:ilvl w:val="0"/>
           <w:numId w:val="8"/>
         </w:numPr>
+        <w:spacing w:after="240"/>
+        <w:ind w:left="714" w:hanging="357"/>
+        <w:contextualSpacing w:val="0"/>
         <w:rPr>
           <w:rFonts w:eastAsiaTheme="minorHAnsi" w:cs="Arial"/>
         </w:rPr>
@@ -4501,29 +4523,46 @@
         <w:rPr>
           <w:rFonts w:eastAsiaTheme="minorHAnsi" w:cs="Arial"/>
         </w:rPr>
-        <w:t>What are some of the most common issues that occur?</w:t>
+        <w:t>What technologies are most suitable for deploying HeardIT?</w:t>
       </w:r>
     </w:p>
     <w:p>
       <w:pPr>
         <w:pStyle w:val="ListParagraph"/>
         <w:numPr>
-          <w:ilvl w:val="1"/>
+          <w:ilvl w:val="0"/>
           <w:numId w:val="8"/>
         </w:numPr>
+        <w:spacing w:after="240"/>
+        <w:ind w:left="714" w:hanging="357"/>
+        <w:contextualSpacing w:val="0"/>
         <w:rPr>
           <w:rFonts w:eastAsiaTheme="minorHAnsi" w:cs="Arial"/>
         </w:rPr>
       </w:pPr>
-      <w:bookmarkStart w:id="20" w:name="_Hlk155361447"/>
       <w:r>
         <w:rPr>
           <w:rFonts w:eastAsiaTheme="minorHAnsi" w:cs="Arial"/>
         </w:rPr>
-        <w:t>How to prevent the builds from failing because of issues with the unlocking of the stations?</w:t>
-      </w:r>
-    </w:p>
-    <w:bookmarkEnd w:id="20"/>
+        <w:t>How can I test to ensure that HeardIT meets the standards of modern applications?</w:t>
+      </w:r>
+    </w:p>
+    <w:p>
+      <w:pPr>
+        <w:pStyle w:val="ListParagraph"/>
+        <w:rPr>
+          <w:rFonts w:eastAsiaTheme="minorHAnsi" w:cs="Arial"/>
+        </w:rPr>
+      </w:pPr>
+    </w:p>
+    <w:p>
+      <w:pPr>
+        <w:ind w:left="1080"/>
+        <w:rPr>
+          <w:rFonts w:eastAsiaTheme="minorHAnsi" w:cs="Arial"/>
+        </w:rPr>
+      </w:pPr>
+    </w:p>
     <w:p>
       <w:pPr>
         <w:pStyle w:val="BodyText"/>
@@ -4540,12 +4579,12 @@
       <w:pPr>
         <w:pStyle w:val="Heading1"/>
       </w:pPr>
-      <w:bookmarkStart w:id="21" w:name="_Toc160717519"/>
+      <w:bookmarkStart w:id="20" w:name="_Toc160717519"/>
       <w:r>
         <w:lastRenderedPageBreak/>
         <w:t>Approach and Planning</w:t>
       </w:r>
-      <w:bookmarkEnd w:id="21"/>
+      <w:bookmarkEnd w:id="20"/>
     </w:p>
     <w:p>
       <w:pPr>
@@ -4556,11 +4595,11 @@
         </w:tabs>
         <w:ind w:left="709"/>
       </w:pPr>
-      <w:bookmarkStart w:id="22" w:name="_Toc160717520"/>
+      <w:bookmarkStart w:id="21" w:name="_Toc160717520"/>
       <w:r>
         <w:t>Approach</w:t>
       </w:r>
-      <w:bookmarkEnd w:id="22"/>
+      <w:bookmarkEnd w:id="21"/>
     </w:p>
     <w:p>
       <w:pPr>
@@ -4643,15 +4682,13 @@
         <w:ind w:firstLine="708"/>
       </w:pPr>
       <w:r>
-        <w:t xml:space="preserve">Testing will be performed to ensure the quality of the project and its components. To this end the testing strategy that will be performed will include: manual </w:t>
-      </w:r>
-      <w:proofErr w:type="gramStart"/>
-      <w:r>
-        <w:t>testing,…</w:t>
-      </w:r>
-      <w:proofErr w:type="gramEnd"/>
-      <w:r>
-        <w:t>………………………</w:t>
+        <w:t>Testing will be performed to ensure the quality of the project and its components. To this end the testing strategy that will be performed will include: manual testing,</w:t>
+      </w:r>
+      <w:r>
+        <w:t xml:space="preserve"> unit testing, component testing, service testing, load and stress testing. These are the main outlines of the testing strategies that I am going to implore during the de</w:t>
+      </w:r>
+      <w:r>
+        <w:t>velopment of HeardIT.</w:t>
       </w:r>
     </w:p>
     <w:p>
@@ -4669,15 +4706,15 @@
         </w:tabs>
         <w:ind w:left="709"/>
       </w:pPr>
+      <w:bookmarkStart w:id="22" w:name="_Toc160717521"/>
       <w:bookmarkStart w:id="23" w:name="_Toc327581054"/>
       <w:bookmarkStart w:id="24" w:name="_Toc327581604"/>
       <w:bookmarkStart w:id="25" w:name="_Toc327583384"/>
       <w:bookmarkStart w:id="26" w:name="_Toc339966123"/>
-      <w:bookmarkStart w:id="27" w:name="_Toc160717521"/>
       <w:r>
         <w:t>Research methods</w:t>
       </w:r>
-      <w:bookmarkEnd w:id="27"/>
+      <w:bookmarkEnd w:id="22"/>
     </w:p>
     <w:p>
       <w:pPr>
@@ -4697,96 +4734,26 @@
         <w:ind w:firstLine="708"/>
       </w:pPr>
       <w:r>
-        <w:t>The most important research strategies and methods from the DOT framework that will be used during the whole project research are from the library research, field research and lab research strategies. These methods will be used for the main question, since it will require research in a wide range of different fields in order to find a suitable solution to the problem the main research question poses.</w:t>
-      </w:r>
+        <w:t>The</w:t>
+      </w:r>
+      <w:r>
+        <w:t xml:space="preserve"> All parts of the DOT research methodology framework will be applied during the development of the project. </w:t>
+      </w:r>
+      <w:r>
+        <w:t>These methods will be used, since it will require research in a wide range of different fields in order to find a suitable solution to the problem the main research question poses.</w:t>
+      </w:r>
+    </w:p>
+    <w:p>
+      <w:pPr>
+        <w:ind w:firstLine="708"/>
+      </w:pPr>
     </w:p>
     <w:p>
       <w:r>
         <w:t>For the sub-questions these research methods will be applied:</w:t>
       </w:r>
     </w:p>
-    <w:p>
-      <w:pPr>
-        <w:pStyle w:val="BodyText"/>
-        <w:numPr>
-          <w:ilvl w:val="0"/>
-          <w:numId w:val="11"/>
-        </w:numPr>
-        <w:rPr>
-          <w:rFonts w:ascii="Arial" w:hAnsi="Arial" w:cs="Arial"/>
-          <w:sz w:val="20"/>
-          <w:szCs w:val="20"/>
-          <w:lang w:val="en-US"/>
-        </w:rPr>
-      </w:pPr>
-      <w:r>
-        <w:rPr>
-          <w:rFonts w:ascii="Arial" w:hAnsi="Arial" w:cs="Arial"/>
-          <w:sz w:val="20"/>
-          <w:szCs w:val="20"/>
-          <w:lang w:val="en-US"/>
-        </w:rPr>
-        <w:t xml:space="preserve">How to analyze Bamboo build logs with custom regular expressions? - Literature study, Expert interview, Document analysis, Brainstorm, </w:t>
-      </w:r>
-      <w:r>
-        <w:rPr>
-          <w:rFonts w:cstheme="minorHAnsi"/>
-          <w:szCs w:val="20"/>
-          <w:lang w:val="en-US"/>
-        </w:rPr>
-        <w:t>Prototyping, Problem analysis, System test, Data analytics</w:t>
-      </w:r>
-    </w:p>
-    <w:p>
-      <w:pPr>
-        <w:pStyle w:val="BodyText"/>
-        <w:numPr>
-          <w:ilvl w:val="0"/>
-          <w:numId w:val="11"/>
-        </w:numPr>
-        <w:rPr>
-          <w:rFonts w:ascii="Arial" w:hAnsi="Arial" w:cs="Arial"/>
-          <w:sz w:val="20"/>
-          <w:szCs w:val="20"/>
-          <w:lang w:val="en-US"/>
-        </w:rPr>
-      </w:pPr>
-      <w:r>
-        <w:rPr>
-          <w:rFonts w:ascii="Arial" w:hAnsi="Arial" w:cs="Arial"/>
-          <w:sz w:val="20"/>
-          <w:szCs w:val="20"/>
-          <w:lang w:val="en-US"/>
-        </w:rPr>
-        <w:t>How to automatically analyze a single Bamboo build log with custom regular expressions and then put a label on it inside the Bamboo build environment?</w:t>
-      </w:r>
-      <w:r>
-        <w:rPr>
-          <w:rFonts w:ascii="Arial" w:hAnsi="Arial" w:cs="Arial"/>
-          <w:sz w:val="20"/>
-          <w:szCs w:val="20"/>
-          <w:lang w:val="en-US"/>
-        </w:rPr>
-        <w:t xml:space="preserve"> - </w:t>
-      </w:r>
-      <w:r>
-        <w:rPr>
-          <w:rFonts w:ascii="Arial" w:hAnsi="Arial" w:cs="Arial"/>
-          <w:sz w:val="20"/>
-          <w:szCs w:val="20"/>
-          <w:lang w:val="en-US"/>
-        </w:rPr>
-        <w:t xml:space="preserve">Literature study, Expert interview, Document analysis, Brainstorm, </w:t>
-      </w:r>
-      <w:r>
-        <w:rPr>
-          <w:rFonts w:cstheme="minorHAnsi"/>
-          <w:szCs w:val="20"/>
-          <w:lang w:val="en-US"/>
-        </w:rPr>
-        <w:t>Prototyping, Problem analysis, System test, Data analytics</w:t>
-      </w:r>
-    </w:p>
+    <w:p/>
     <w:p>
       <w:pPr>
         <w:pStyle w:val="ListParagraph"/>
@@ -4794,6 +4761,8 @@
           <w:ilvl w:val="0"/>
           <w:numId w:val="11"/>
         </w:numPr>
+        <w:spacing w:after="240"/>
+        <w:contextualSpacing w:val="0"/>
         <w:rPr>
           <w:rFonts w:eastAsiaTheme="minorHAnsi" w:cs="Arial"/>
         </w:rPr>
@@ -4802,25 +4771,206 @@
         <w:rPr>
           <w:rFonts w:eastAsiaTheme="minorHAnsi" w:cs="Arial"/>
         </w:rPr>
-        <w:t>How to prevent the builds from failing because of issues with the unlocking of the stations?</w:t>
+        <w:t>What is the most suitable architecture type for the HeardIT web-application?</w:t>
       </w:r>
       <w:r>
         <w:rPr>
           <w:rFonts w:eastAsiaTheme="minorHAnsi" w:cs="Arial"/>
         </w:rPr>
+        <w:t xml:space="preserve"> </w:t>
+      </w:r>
+      <w:r>
+        <w:rPr>
+          <w:rFonts w:cs="Arial"/>
+        </w:rPr>
+        <w:t xml:space="preserve">- </w:t>
+      </w:r>
+      <w:bookmarkStart w:id="27" w:name="_Hlk161407486"/>
+      <w:r>
+        <w:rPr>
+          <w:rFonts w:cs="Arial"/>
+        </w:rPr>
+        <w:t>Literature study, Expert interview,</w:t>
+      </w:r>
+      <w:r>
+        <w:t xml:space="preserve"> </w:t>
+      </w:r>
+      <w:r>
+        <w:rPr>
+          <w:rFonts w:cs="Arial"/>
+        </w:rPr>
+        <w:t>Design pattern research</w:t>
+      </w:r>
+      <w:r>
+        <w:rPr>
+          <w:rFonts w:cs="Arial"/>
+        </w:rPr>
+        <w:t>,</w:t>
+      </w:r>
+      <w:r>
+        <w:rPr>
+          <w:rFonts w:cs="Arial"/>
+        </w:rPr>
+        <w:t xml:space="preserve"> Document analysis, Brainstorm, </w:t>
+      </w:r>
+      <w:r>
+        <w:rPr>
+          <w:rFonts w:cstheme="minorHAnsi"/>
+        </w:rPr>
+        <w:t>Problem analysis</w:t>
+      </w:r>
+      <w:bookmarkEnd w:id="27"/>
+    </w:p>
+    <w:p>
+      <w:pPr>
+        <w:pStyle w:val="ListParagraph"/>
+        <w:numPr>
+          <w:ilvl w:val="0"/>
+          <w:numId w:val="11"/>
+        </w:numPr>
+        <w:spacing w:after="240"/>
+        <w:contextualSpacing w:val="0"/>
+        <w:rPr>
+          <w:rFonts w:eastAsiaTheme="minorHAnsi" w:cs="Arial"/>
+        </w:rPr>
+      </w:pPr>
+      <w:r>
+        <w:rPr>
+          <w:rFonts w:eastAsiaTheme="minorHAnsi" w:cs="Arial"/>
+        </w:rPr>
+        <w:t>What technologies are most suitable for developing HeardIT?</w:t>
+      </w:r>
+      <w:r>
+        <w:rPr>
+          <w:rFonts w:eastAsiaTheme="minorHAnsi" w:cs="Arial"/>
+        </w:rPr>
+        <w:t xml:space="preserve"> </w:t>
+      </w:r>
+      <w:r>
+        <w:rPr>
+          <w:rFonts w:cs="Arial"/>
+        </w:rPr>
+        <w:t>-</w:t>
+      </w:r>
+      <w:r>
+        <w:rPr>
+          <w:rFonts w:cs="Arial"/>
+        </w:rPr>
+        <w:t xml:space="preserve"> </w:t>
+      </w:r>
+      <w:bookmarkStart w:id="28" w:name="_Hlk161407509"/>
+      <w:r>
+        <w:rPr>
+          <w:rFonts w:cs="Arial"/>
+        </w:rPr>
+        <w:t xml:space="preserve">Literature study, Expert interview, Document analysis, </w:t>
+      </w:r>
+      <w:r>
+        <w:rPr>
+          <w:rFonts w:cstheme="minorHAnsi"/>
+        </w:rPr>
+        <w:t>Problem analysis</w:t>
+      </w:r>
+      <w:r>
+        <w:rPr>
+          <w:rFonts w:cstheme="minorHAnsi"/>
+        </w:rPr>
+        <w:t>, Pitch</w:t>
+      </w:r>
+      <w:bookmarkEnd w:id="28"/>
+    </w:p>
+    <w:p>
+      <w:pPr>
+        <w:pStyle w:val="ListParagraph"/>
+        <w:numPr>
+          <w:ilvl w:val="0"/>
+          <w:numId w:val="11"/>
+        </w:numPr>
+        <w:rPr>
+          <w:rFonts w:eastAsiaTheme="minorHAnsi" w:cs="Arial"/>
+        </w:rPr>
+      </w:pPr>
+      <w:r>
+        <w:rPr>
+          <w:rFonts w:eastAsiaTheme="minorHAnsi" w:cs="Arial"/>
+        </w:rPr>
+        <w:t>What technologies are most suitable for deploying HeardIT?</w:t>
+      </w:r>
+      <w:r>
+        <w:rPr>
+          <w:rFonts w:eastAsiaTheme="minorHAnsi" w:cs="Arial"/>
+        </w:rPr>
         <w:t xml:space="preserve"> - </w:t>
       </w:r>
+      <w:bookmarkStart w:id="29" w:name="_Hlk161407531"/>
       <w:r>
         <w:rPr>
           <w:rFonts w:cs="Arial"/>
         </w:rPr>
-        <w:t xml:space="preserve">Literature study, Expert interview, Document analysis, Brainstorm, </w:t>
+        <w:t xml:space="preserve">Literature study, Expert interview, </w:t>
+      </w:r>
+      <w:r>
+        <w:rPr>
+          <w:rFonts w:cs="Arial"/>
+        </w:rPr>
+        <w:t>Available product analysis</w:t>
+      </w:r>
+      <w:r>
+        <w:rPr>
+          <w:rFonts w:cs="Arial"/>
+        </w:rPr>
+        <w:t xml:space="preserve">, </w:t>
       </w:r>
       <w:r>
         <w:rPr>
           <w:rFonts w:cstheme="minorHAnsi"/>
         </w:rPr>
-        <w:t>Prototyping, Problem analysis, System test, Data analytics</w:t>
+        <w:t>Prototyping, Problem analysis, System test</w:t>
+      </w:r>
+      <w:bookmarkEnd w:id="29"/>
+    </w:p>
+    <w:p>
+      <w:pPr>
+        <w:pStyle w:val="ListParagraph"/>
+        <w:rPr>
+          <w:rFonts w:eastAsiaTheme="minorHAnsi" w:cs="Arial"/>
+        </w:rPr>
+      </w:pPr>
+    </w:p>
+    <w:p>
+      <w:pPr>
+        <w:pStyle w:val="ListParagraph"/>
+        <w:numPr>
+          <w:ilvl w:val="0"/>
+          <w:numId w:val="11"/>
+        </w:numPr>
+        <w:rPr>
+          <w:rFonts w:eastAsiaTheme="minorHAnsi" w:cs="Arial"/>
+        </w:rPr>
+      </w:pPr>
+      <w:r>
+        <w:rPr>
+          <w:rFonts w:eastAsiaTheme="minorHAnsi" w:cs="Arial"/>
+        </w:rPr>
+        <w:t>How can I test to ensure that HeardIT meets the standards of modern applications?</w:t>
+      </w:r>
+      <w:r>
+        <w:rPr>
+          <w:rFonts w:eastAsiaTheme="minorHAnsi" w:cs="Arial"/>
+        </w:rPr>
+        <w:t xml:space="preserve"> </w:t>
+      </w:r>
+      <w:r>
+        <w:rPr>
+          <w:rFonts w:eastAsiaTheme="minorHAnsi" w:cs="Arial"/>
+        </w:rPr>
+        <w:t xml:space="preserve">- </w:t>
+      </w:r>
+      <w:r>
+        <w:rPr>
+          <w:rFonts w:cs="Arial"/>
+        </w:rPr>
+        <w:t>Literature study, Problem analysis, Component Test, Expert Interview, Non-functional test, Security test</w:t>
       </w:r>
     </w:p>
     <w:p>
@@ -4834,18 +4984,15 @@
           <w:lang w:val="en-US"/>
         </w:rPr>
       </w:pPr>
-    </w:p>
-    <w:p>
-      <w:pPr>
-        <w:pStyle w:val="BodyText"/>
-        <w:ind w:left="720"/>
+      <w:r>
         <w:rPr>
           <w:rFonts w:ascii="Arial" w:hAnsi="Arial" w:cs="Arial"/>
           <w:sz w:val="20"/>
           <w:szCs w:val="20"/>
           <w:lang w:val="en-US"/>
         </w:rPr>
-      </w:pPr>
+        <w:t xml:space="preserve"> </w:t>
+      </w:r>
     </w:p>
     <w:p>
       <w:pPr>
@@ -4896,7 +5043,7 @@
         </w:tabs>
         <w:ind w:left="709"/>
       </w:pPr>
-      <w:bookmarkStart w:id="28" w:name="_Toc160717522"/>
+      <w:bookmarkStart w:id="30" w:name="_Toc160717522"/>
       <w:bookmarkEnd w:id="23"/>
       <w:bookmarkEnd w:id="24"/>
       <w:bookmarkEnd w:id="25"/>
@@ -4905,7 +5052,7 @@
         <w:lastRenderedPageBreak/>
         <w:t>Learning outcomes</w:t>
       </w:r>
-      <w:bookmarkEnd w:id="28"/>
+      <w:bookmarkEnd w:id="30"/>
     </w:p>
     <w:p>
       <w:pPr>
@@ -4950,7 +5097,32 @@
           <w:szCs w:val="22"/>
         </w:rPr>
         <w:br/>
-        <w:t>[Professional duties] You carry out the professional duties on a junior bachelor level resulting in professional products in line with the IT-area you are working in.</w:t>
+        <w:t>[</w:t>
+      </w:r>
+      <w:r>
+        <w:rPr>
+          <w:rFonts w:cs="Arial"/>
+          <w:color w:val="2D3B45"/>
+          <w:sz w:val="22"/>
+          <w:szCs w:val="22"/>
+        </w:rPr>
+        <w:t>Professional Standard</w:t>
+      </w:r>
+      <w:r>
+        <w:rPr>
+          <w:rFonts w:cs="Arial"/>
+          <w:color w:val="2D3B45"/>
+          <w:sz w:val="22"/>
+          <w:szCs w:val="22"/>
+        </w:rPr>
+        <w:t xml:space="preserve">] </w:t>
+      </w:r>
+      <w:r>
+        <w:rPr>
+          <w:rFonts w:cs="Arial"/>
+          <w:color w:val="2D3B45"/>
+        </w:rPr>
+        <w:t>You take responsibility when solving ICT issues. You define and carry out your applied research using relevant selected methodologies and provide advice to your stakeholders in complex and uncertain contexts. You substantiate and validate future-oriented choices by use of law, ethical, intercultural, and sustainable arguments.</w:t>
       </w:r>
     </w:p>
     <w:p>
@@ -4960,13 +5132,13 @@
         <w:ind w:firstLine="708"/>
         <w:rPr>
           <w:rFonts w:cs="Arial"/>
-          <w:color w:val="2D3B45"/>
+          <w:color w:val="FF0000"/>
         </w:rPr>
       </w:pPr>
       <w:r>
         <w:rPr>
           <w:rFonts w:cs="Arial"/>
-          <w:color w:val="2D3B45"/>
+          <w:color w:val="FF0000"/>
         </w:rPr>
         <w:t xml:space="preserve">The deliverables of the project will be working products that are used by the testing engineers inside the testing environment. The final product will be a package of different features that all contribute to improving the automated build test environment. For more information about each of the specific features, check the </w:t>
       </w:r>
@@ -4975,7 +5147,7 @@
           <w:rFonts w:cs="Arial"/>
           <w:i/>
           <w:iCs/>
-          <w:color w:val="2D3B45"/>
+          <w:color w:val="FF0000"/>
           <w:u w:val="single"/>
         </w:rPr>
         <w:t>Products</w:t>
@@ -4983,7 +5155,7 @@
       <w:r>
         <w:rPr>
           <w:rFonts w:cs="Arial"/>
-          <w:color w:val="2D3B45"/>
+          <w:color w:val="FF0000"/>
         </w:rPr>
         <w:t xml:space="preserve"> folder inside the portfolio.</w:t>
       </w:r>
@@ -5028,7 +5200,32 @@
           <w:szCs w:val="22"/>
         </w:rPr>
         <w:br/>
-        <w:t>[Situation-orientation] You apply your previously acquired knowledge and skills in an authentic context to deliver relevant results for the project and company.</w:t>
+        <w:t>[</w:t>
+      </w:r>
+      <w:r>
+        <w:rPr>
+          <w:rFonts w:cs="Arial"/>
+          <w:color w:val="2D3B45"/>
+          <w:sz w:val="22"/>
+          <w:szCs w:val="22"/>
+        </w:rPr>
+        <w:t>Personal Leadership</w:t>
+      </w:r>
+      <w:r>
+        <w:rPr>
+          <w:rFonts w:cs="Arial"/>
+          <w:color w:val="2D3B45"/>
+          <w:sz w:val="22"/>
+          <w:szCs w:val="22"/>
+        </w:rPr>
+        <w:t xml:space="preserve">] </w:t>
+      </w:r>
+      <w:r>
+        <w:rPr>
+          <w:rFonts w:cs="Arial"/>
+          <w:color w:val="2D3B45"/>
+        </w:rPr>
+        <w:t>You independently formulate goals and actions that demonstrate leadership in your own long-term development as an ICT professional. You show that you have a professional attitude and can carry out these actions and achieve your goals, adjusting them as necessary.</w:t>
       </w:r>
     </w:p>
     <w:p>
@@ -5038,13 +5235,13 @@
         <w:ind w:firstLine="708"/>
         <w:rPr>
           <w:rFonts w:cs="Arial"/>
-          <w:color w:val="2D3B45"/>
+          <w:color w:val="FF0000"/>
         </w:rPr>
       </w:pPr>
       <w:r>
         <w:rPr>
           <w:rFonts w:cs="Arial"/>
-          <w:color w:val="2D3B45"/>
+          <w:color w:val="FF0000"/>
         </w:rPr>
         <w:t xml:space="preserve">The project is contained within the Technology OT testing department and Agile </w:t>
       </w:r>
@@ -5052,7 +5249,7 @@
       <w:r>
         <w:rPr>
           <w:rFonts w:cs="Arial"/>
-          <w:color w:val="2D3B45"/>
+          <w:color w:val="FF0000"/>
         </w:rPr>
         <w:t>SAFe</w:t>
       </w:r>
@@ -5060,7 +5257,7 @@
       <w:r>
         <w:rPr>
           <w:rFonts w:cs="Arial"/>
-          <w:color w:val="2D3B45"/>
+          <w:color w:val="FF0000"/>
         </w:rPr>
         <w:t xml:space="preserve"> working methodology will be applied during the project. My previously acquired knowledge and skills are going to be applied in all aspects of the creation of the products, be it in planning the process, creating the research, implementing the solution to the issues and in the testing and final refinements of the products. Since the company uses some technologies that I have not worked with before, I need to study and learn the practices that are applied when using these technologies. I this context I will also acquire new knowledge and skills and will use them to deliver the required results.</w:t>
       </w:r>
@@ -5117,7 +5314,64 @@
           <w:sz w:val="22"/>
           <w:szCs w:val="22"/>
         </w:rPr>
-        <w:t>[Future-Oriented Organization] You explore the organizational context of your project, make business, sustainable and ethical considerations and manage all aspects of the execution of the project.</w:t>
+        <w:t>[</w:t>
+      </w:r>
+      <w:r>
+        <w:rPr>
+          <w:rFonts w:cs="Arial"/>
+          <w:color w:val="2D3B45"/>
+          <w:sz w:val="22"/>
+          <w:szCs w:val="22"/>
+        </w:rPr>
+        <w:t>Scalable Architectures</w:t>
+      </w:r>
+      <w:r>
+        <w:rPr>
+          <w:rFonts w:cs="Arial"/>
+          <w:color w:val="2D3B45"/>
+          <w:sz w:val="22"/>
+          <w:szCs w:val="22"/>
+        </w:rPr>
+        <w:t xml:space="preserve">] </w:t>
+      </w:r>
+      <w:r>
+        <w:rPr>
+          <w:rFonts w:cs="Arial"/>
+          <w:color w:val="2D3B45"/>
+        </w:rPr>
+        <w:t>Besides functionality, you develop architecture of an enterprise software based on explicitly stated software quality requirements. You explicitly focus on quality requirements most relevant to your projects’ contexts. Quality requirements dictated by law (</w:t>
+      </w:r>
+      <w:proofErr w:type="spellStart"/>
+      <w:r>
+        <w:rPr>
+          <w:rFonts w:cs="Arial"/>
+          <w:color w:val="2D3B45"/>
+        </w:rPr>
+        <w:t>eg.GDPR</w:t>
+      </w:r>
+      <w:proofErr w:type="spellEnd"/>
+      <w:r>
+        <w:rPr>
+          <w:rFonts w:cs="Arial"/>
+          <w:color w:val="2D3B45"/>
+        </w:rPr>
+        <w:t>) and ethics (</w:t>
+      </w:r>
+      <w:proofErr w:type="spellStart"/>
+      <w:r>
+        <w:rPr>
+          <w:rFonts w:cs="Arial"/>
+          <w:color w:val="2D3B45"/>
+        </w:rPr>
+        <w:t>eg.</w:t>
+      </w:r>
+      <w:proofErr w:type="spellEnd"/>
+      <w:r>
+        <w:rPr>
+          <w:rFonts w:cs="Arial"/>
+          <w:color w:val="2D3B45"/>
+        </w:rPr>
+        <w:t xml:space="preserve"> security) must always be addressed. You design your system with future adaptation in mind. You assess the extent in which the quality requirements are met by your software implementation.</w:t>
       </w:r>
     </w:p>
     <w:p>
@@ -5127,13 +5381,13 @@
         <w:ind w:firstLine="708"/>
         <w:rPr>
           <w:rFonts w:cs="Arial"/>
-          <w:color w:val="2D3B45"/>
+          <w:color w:val="FF0000"/>
         </w:rPr>
       </w:pPr>
       <w:r>
         <w:rPr>
           <w:rFonts w:cs="Arial"/>
-          <w:color w:val="2D3B45"/>
+          <w:color w:val="FF0000"/>
         </w:rPr>
         <w:t xml:space="preserve">The project plan will contain the relevant information about monitoring and managing all aspects of the execution of the project. It will contain the main plan that was established at the beginning of the internship assignment. During the whole duration of the assignment, new and additional documents will be created to monitor and keep track of progress. These documents will include, the planning of each product creation, sprint planning and sprint reports on what actually happened during them, weekly tasks in the form of </w:t>
       </w:r>
@@ -5141,7 +5395,7 @@
       <w:r>
         <w:rPr>
           <w:rFonts w:cs="Arial"/>
-          <w:color w:val="2D3B45"/>
+          <w:color w:val="FF0000"/>
         </w:rPr>
         <w:t>FeedPulse</w:t>
       </w:r>
@@ -5149,7 +5403,7 @@
       <w:r>
         <w:rPr>
           <w:rFonts w:cs="Arial"/>
-          <w:color w:val="2D3B45"/>
+          <w:color w:val="FF0000"/>
         </w:rPr>
         <w:t>, research documents for each product and product reports where an in-depth look is taken into each of the individual features.</w:t>
       </w:r>
@@ -5196,7 +5450,32 @@
           <w:szCs w:val="22"/>
         </w:rPr>
         <w:br/>
-        <w:t>[Investigative Problem Solving] You take a critical look at your project from different perspectives, identify problems, find an effective approach and arrive at appropriate solutions.</w:t>
+        <w:t>[</w:t>
+      </w:r>
+      <w:r>
+        <w:rPr>
+          <w:rFonts w:cs="Arial"/>
+          <w:color w:val="2D3B45"/>
+          <w:sz w:val="22"/>
+          <w:szCs w:val="22"/>
+        </w:rPr>
+        <w:t>Development and Operations (DevOps)</w:t>
+      </w:r>
+      <w:r>
+        <w:rPr>
+          <w:rFonts w:cs="Arial"/>
+          <w:color w:val="2D3B45"/>
+          <w:sz w:val="22"/>
+          <w:szCs w:val="22"/>
+        </w:rPr>
+        <w:t xml:space="preserve">] </w:t>
+      </w:r>
+      <w:r>
+        <w:rPr>
+          <w:rFonts w:cs="Arial"/>
+          <w:color w:val="2D3B45"/>
+        </w:rPr>
+        <w:t>You set up environments, tools and processes which support your continuous software development process. Your deployment environment supports this by being able to deploy an integrated software system and monitor the running parts of your application for quality attributes.</w:t>
       </w:r>
     </w:p>
     <w:p>
@@ -5206,15 +5485,23 @@
         <w:ind w:firstLine="708"/>
         <w:rPr>
           <w:rFonts w:cs="Arial"/>
-          <w:color w:val="2D3B45"/>
+          <w:color w:val="FF0000"/>
         </w:rPr>
       </w:pPr>
       <w:r>
         <w:rPr>
           <w:rFonts w:cs="Arial"/>
-          <w:color w:val="2D3B45"/>
-        </w:rPr>
-        <w:t>The research document will contain the research process that was conducted in order to identify and solve the specific issues. Specific approaches, depending on the essence of the problem, will be used to find the best possible solution to each issue and deliver valuable working products. In the end, the goal is to deliver the best possible solutions to the issues. For this reason, extensive research will be conducted and different idea and approaches will be taken into consideration. This will be presented inside the research documents inside the folders of each product of the portfolio.</w:t>
+          <w:color w:val="FF0000"/>
+        </w:rPr>
+        <w:t xml:space="preserve">The research document will contain the research process that was conducted in order to identify and solve the specific issues. Specific approaches, depending on the essence of the problem, will be used to find the best possible solution to each issue and deliver valuable working products. In the end, the goal is to deliver the best possible solutions to the issues. For this reason, extensive research will be </w:t>
+      </w:r>
+      <w:r>
+        <w:rPr>
+          <w:rFonts w:cs="Arial"/>
+          <w:color w:val="FF0000"/>
+        </w:rPr>
+        <w:lastRenderedPageBreak/>
+        <w:t>conducted and different idea and approaches will be taken into consideration. This will be presented inside the research documents inside the folders of each product of the portfolio.</w:t>
       </w:r>
     </w:p>
     <w:p>
@@ -5257,7 +5544,6 @@
           <w:sz w:val="22"/>
           <w:szCs w:val="22"/>
         </w:rPr>
-        <w:lastRenderedPageBreak/>
         <w:t>Learning outcome 5:</w:t>
       </w:r>
       <w:r>
@@ -5268,7 +5554,32 @@
           <w:szCs w:val="22"/>
         </w:rPr>
         <w:br/>
-        <w:t>[Personal Leadership] You are entrepreneurial around your projects and personal development; you pay attention to your own learning ability and keep in mind what kind of IT professional and/or what type of positions you aspire to.</w:t>
+        <w:t>[</w:t>
+      </w:r>
+      <w:r>
+        <w:rPr>
+          <w:rFonts w:cs="Arial"/>
+          <w:color w:val="2D3B45"/>
+          <w:sz w:val="22"/>
+          <w:szCs w:val="22"/>
+        </w:rPr>
+        <w:t>Cloud Native</w:t>
+      </w:r>
+      <w:r>
+        <w:rPr>
+          <w:rFonts w:cs="Arial"/>
+          <w:color w:val="2D3B45"/>
+          <w:sz w:val="22"/>
+          <w:szCs w:val="22"/>
+        </w:rPr>
+        <w:t xml:space="preserve">] </w:t>
+      </w:r>
+      <w:r>
+        <w:rPr>
+          <w:rFonts w:cs="Arial"/>
+          <w:color w:val="2D3B45"/>
+        </w:rPr>
+        <w:t>You develop your software according to the best practices of cloud native development. You deploy (parts of) your application to a cloud platform. You integrate cloud services (for example: Serverless computing, cloud storage, container management) into your software, and can explain the added value of these cloud services for your software quality.</w:t>
       </w:r>
     </w:p>
     <w:p>
@@ -5278,13 +5589,13 @@
         <w:ind w:firstLine="708"/>
         <w:rPr>
           <w:rFonts w:cs="Arial"/>
-          <w:color w:val="2D3B45"/>
+          <w:color w:val="FF0000"/>
         </w:rPr>
       </w:pPr>
       <w:r>
         <w:rPr>
           <w:rFonts w:cs="Arial"/>
-          <w:color w:val="2D3B45"/>
+          <w:color w:val="FF0000"/>
         </w:rPr>
         <w:t>The main planning and splitting the project into specific tasks will be done and kept track inside the project plan. As the intern, I will be responsible for taking the initiative and leading the project forward. I will be responsible for contacting the relevant professionals in their field in order to learn and get feedback on his work. I will also be responsible for explaining and proposing my ideas and defending them when I am certain that my idea would result in a better product. My main goal from this internship is to gain valuable experience and insight into the possible professional developments and possible career options I can choose in the future. I believe that an assignment like this allows me to get a good understanding about some of the main processes that take place in a proper development environment.</w:t>
       </w:r>
@@ -5329,7 +5640,32 @@
           <w:szCs w:val="22"/>
         </w:rPr>
         <w:br/>
-        <w:t>[Targeted Interaction] You determine which partners play a role in your project, collaborate constructively with them and communicate appropriately to achieve the desired impact.</w:t>
+        <w:t>[</w:t>
+      </w:r>
+      <w:r>
+        <w:rPr>
+          <w:rFonts w:cs="Arial"/>
+          <w:color w:val="2D3B45"/>
+          <w:sz w:val="22"/>
+          <w:szCs w:val="22"/>
+        </w:rPr>
+        <w:t>Security by Design</w:t>
+      </w:r>
+      <w:r>
+        <w:rPr>
+          <w:rFonts w:cs="Arial"/>
+          <w:color w:val="2D3B45"/>
+          <w:sz w:val="22"/>
+          <w:szCs w:val="22"/>
+        </w:rPr>
+        <w:t xml:space="preserve">] </w:t>
+      </w:r>
+      <w:r>
+        <w:rPr>
+          <w:rFonts w:cs="Arial"/>
+          <w:color w:val="2D3B45"/>
+        </w:rPr>
+        <w:t>You investigate how to minimize security risks for your application, and you incorporate best practices in your whole software development process.</w:t>
       </w:r>
     </w:p>
     <w:p>
@@ -5345,20 +5681,126 @@
       <w:r>
         <w:rPr>
           <w:rFonts w:cs="Arial"/>
+          <w:color w:val="FF0000"/>
+        </w:rPr>
+        <w:t>The project plan will contain the relevant information about the stakeholders and the appropriate contact people. This way, the different parties will be able to communicate and collaborate so that the desired product is created and the desired impact is met. The communication between the company mentor and the university mentor will be through the student in general, however, contact details are provided to both mentors so that communication between then directly is also possible. Transparency will be kept in all aspects of the assignment and feedback will be provided from all sides</w:t>
+      </w:r>
+      <w:r>
+        <w:rPr>
+          <w:rFonts w:cs="Arial"/>
           <w:color w:val="2D3B45"/>
         </w:rPr>
-        <w:t>The project plan will contain the relevant information about the stakeholders and the appropriate contact people. This way, the different parties will be able to communicate and collaborate so that the desired product is created and the desired impact is met. The communication between the company mentor and the university mentor will be through the student in general, however, contact details are provided to both mentors so that communication between then directly is also possible. Transparency will be kept in all aspects of the assignment and feedback will be provided from all sides.</w:t>
+        <w:t>.</w:t>
       </w:r>
     </w:p>
     <w:p>
       <w:pPr>
         <w:shd w:val="clear" w:color="auto" w:fill="FFFFFF"/>
         <w:spacing w:before="180" w:after="180"/>
+        <w:ind w:firstLine="708"/>
+        <w:rPr>
+          <w:rFonts w:cs="Arial"/>
+          <w:color w:val="2D3B45"/>
+        </w:rPr>
+      </w:pPr>
+    </w:p>
+    <w:p>
+      <w:pPr>
+        <w:shd w:val="clear" w:color="auto" w:fill="FFFFFF"/>
+        <w:spacing w:before="180" w:after="180"/>
+        <w:rPr>
+          <w:rFonts w:cs="Arial"/>
+          <w:color w:val="2D3B45"/>
+          <w:sz w:val="22"/>
+          <w:szCs w:val="22"/>
+        </w:rPr>
+      </w:pPr>
+      <w:r>
+        <w:rPr>
+          <w:rFonts w:cs="Arial"/>
+          <w:b/>
+          <w:bCs/>
+          <w:color w:val="2D3B45"/>
+          <w:sz w:val="22"/>
+          <w:szCs w:val="22"/>
+        </w:rPr>
+        <w:t xml:space="preserve">Learning outcome </w:t>
+      </w:r>
+      <w:r>
+        <w:rPr>
+          <w:rFonts w:cs="Arial"/>
+          <w:b/>
+          <w:bCs/>
+          <w:color w:val="2D3B45"/>
+          <w:sz w:val="22"/>
+          <w:szCs w:val="22"/>
+        </w:rPr>
+        <w:t>7</w:t>
+      </w:r>
+      <w:r>
+        <w:rPr>
+          <w:rFonts w:cs="Arial"/>
+          <w:b/>
+          <w:bCs/>
+          <w:color w:val="2D3B45"/>
+          <w:sz w:val="22"/>
+          <w:szCs w:val="22"/>
+        </w:rPr>
+        <w:t>:</w:t>
+      </w:r>
+      <w:r>
+        <w:rPr>
+          <w:rFonts w:cs="Arial"/>
+          <w:color w:val="2D3B45"/>
+          <w:sz w:val="22"/>
+          <w:szCs w:val="22"/>
+        </w:rPr>
+        <w:br/>
+        <w:t>[</w:t>
+      </w:r>
+      <w:r>
+        <w:rPr>
+          <w:rFonts w:cs="Arial"/>
+          <w:color w:val="2D3B45"/>
+          <w:sz w:val="22"/>
+          <w:szCs w:val="22"/>
+        </w:rPr>
+        <w:t>Distributed Data</w:t>
+      </w:r>
+      <w:r>
+        <w:rPr>
+          <w:rFonts w:cs="Arial"/>
+          <w:color w:val="2D3B45"/>
+          <w:sz w:val="22"/>
+          <w:szCs w:val="22"/>
+        </w:rPr>
+        <w:t xml:space="preserve">] </w:t>
+      </w:r>
+      <w:r>
+        <w:rPr>
+          <w:rFonts w:cs="Arial"/>
+          <w:color w:val="2D3B45"/>
+        </w:rPr>
+        <w:t>You apply best practices for handling and storing large amount of various data types in your software. You use the non-functional requirements of your enterprise software, especially legal and ethical considerations to guide your design choices in protecting and distributing data in your software without compromising other software qualities.</w:t>
+      </w:r>
+    </w:p>
+    <w:p>
+      <w:pPr>
+        <w:shd w:val="clear" w:color="auto" w:fill="FFFFFF"/>
+        <w:spacing w:before="180" w:after="180"/>
+        <w:ind w:firstLine="708"/>
         <w:rPr>
           <w:rFonts w:ascii="Lato" w:hAnsi="Lato"/>
           <w:color w:val="2D3B45"/>
         </w:rPr>
       </w:pPr>
+      <w:r>
+        <w:rPr>
+          <w:rFonts w:cs="Arial"/>
+          <w:color w:val="FF0000"/>
+        </w:rPr>
+        <w:t>The project plan will contain the relevant information about the stakeholders and the appropriate contact people. This way, the different parties will be able to communicate and collaborate so that the desired product is created and the desired impact is met. The communication between the company mentor and the university mentor will be through the student in general, however, contact details are provided to both mentors so that communication between then directly is also possible. Transparency will be kept in all aspects of the assignment and feedback will be provided from all sides</w:t>
+      </w:r>
     </w:p>
     <w:p>
       <w:pPr>
@@ -5414,6 +5856,7 @@
     </w:p>
     <w:p>
       <w:pPr>
+        <w:spacing w:after="160" w:line="259" w:lineRule="auto"/>
         <w:rPr>
           <w:rFonts w:cs="Arial"/>
           <w:i/>
@@ -5424,6 +5867,31 @@
           <w:lang w:eastAsia="nl-NL"/>
         </w:rPr>
       </w:pPr>
+      <w:r>
+        <w:rPr>
+          <w:rFonts w:cs="Arial"/>
+          <w:i/>
+          <w:iCs/>
+          <w:color w:val="000000"/>
+          <w:sz w:val="16"/>
+          <w:szCs w:val="16"/>
+          <w:lang w:eastAsia="nl-NL"/>
+        </w:rPr>
+        <w:br w:type="page"/>
+      </w:r>
+    </w:p>
+    <w:p>
+      <w:pPr>
+        <w:rPr>
+          <w:rFonts w:cs="Arial"/>
+          <w:i/>
+          <w:iCs/>
+          <w:color w:val="000000"/>
+          <w:sz w:val="16"/>
+          <w:szCs w:val="16"/>
+          <w:lang w:eastAsia="nl-NL"/>
+        </w:rPr>
+      </w:pPr>
     </w:p>
     <w:p>
       <w:pPr>
@@ -5434,11 +5902,11 @@
         </w:tabs>
         <w:ind w:left="709"/>
       </w:pPr>
-      <w:bookmarkStart w:id="29" w:name="_Toc160717523"/>
+      <w:bookmarkStart w:id="31" w:name="_Toc160717523"/>
       <w:r>
         <w:t>Breakdown of the project</w:t>
       </w:r>
-      <w:bookmarkEnd w:id="29"/>
+      <w:bookmarkEnd w:id="31"/>
     </w:p>
     <w:p>
       <w:pPr>
@@ -5488,22 +5956,22 @@
         </w:tabs>
         <w:ind w:left="709"/>
       </w:pPr>
-      <w:bookmarkStart w:id="30" w:name="_Toc327581055"/>
-      <w:bookmarkStart w:id="31" w:name="_Toc327581605"/>
-      <w:bookmarkStart w:id="32" w:name="_Toc327583385"/>
-      <w:bookmarkStart w:id="33" w:name="_Toc339966124"/>
-      <w:bookmarkStart w:id="34" w:name="_Toc160717524"/>
+      <w:bookmarkStart w:id="32" w:name="_Toc327581055"/>
+      <w:bookmarkStart w:id="33" w:name="_Toc327581605"/>
+      <w:bookmarkStart w:id="34" w:name="_Toc327583385"/>
+      <w:bookmarkStart w:id="35" w:name="_Toc339966124"/>
+      <w:bookmarkStart w:id="36" w:name="_Toc160717524"/>
       <w:r>
         <w:t>T</w:t>
       </w:r>
-      <w:bookmarkEnd w:id="30"/>
-      <w:bookmarkEnd w:id="31"/>
       <w:bookmarkEnd w:id="32"/>
       <w:bookmarkEnd w:id="33"/>
+      <w:bookmarkEnd w:id="34"/>
+      <w:bookmarkEnd w:id="35"/>
       <w:r>
         <w:t>ime plan</w:t>
       </w:r>
-      <w:bookmarkEnd w:id="34"/>
+      <w:bookmarkEnd w:id="36"/>
     </w:p>
     <w:p/>
     <w:p/>
@@ -6319,42 +6787,42 @@
       </w:tr>
     </w:tbl>
     <w:p>
-      <w:bookmarkStart w:id="35" w:name="_Toc327581056"/>
-      <w:bookmarkStart w:id="36" w:name="_Toc327581606"/>
-      <w:bookmarkStart w:id="37" w:name="_Toc327583386"/>
+      <w:bookmarkStart w:id="37" w:name="_Toc327581056"/>
+      <w:bookmarkStart w:id="38" w:name="_Toc327581606"/>
+      <w:bookmarkStart w:id="39" w:name="_Toc327583386"/>
     </w:p>
     <w:p>
       <w:pPr>
         <w:pStyle w:val="Heading1"/>
       </w:pPr>
-      <w:bookmarkStart w:id="38" w:name="_Toc327581061"/>
-      <w:bookmarkStart w:id="39" w:name="_Toc327581611"/>
-      <w:bookmarkStart w:id="40" w:name="_Toc327583391"/>
-      <w:bookmarkStart w:id="41" w:name="_Toc339966130"/>
-      <w:bookmarkStart w:id="42" w:name="_Toc327581050"/>
-      <w:bookmarkStart w:id="43" w:name="_Toc327581600"/>
-      <w:bookmarkStart w:id="44" w:name="_Toc327583380"/>
-      <w:bookmarkStart w:id="45" w:name="_Toc339966119"/>
-      <w:bookmarkStart w:id="46" w:name="_Toc160717525"/>
-      <w:bookmarkEnd w:id="35"/>
-      <w:bookmarkEnd w:id="36"/>
+      <w:bookmarkStart w:id="40" w:name="_Toc327581061"/>
+      <w:bookmarkStart w:id="41" w:name="_Toc327581611"/>
+      <w:bookmarkStart w:id="42" w:name="_Toc327583391"/>
+      <w:bookmarkStart w:id="43" w:name="_Toc339966130"/>
+      <w:bookmarkStart w:id="44" w:name="_Toc327581050"/>
+      <w:bookmarkStart w:id="45" w:name="_Toc327581600"/>
+      <w:bookmarkStart w:id="46" w:name="_Toc327583380"/>
+      <w:bookmarkStart w:id="47" w:name="_Toc339966119"/>
+      <w:bookmarkStart w:id="48" w:name="_Toc160717525"/>
       <w:bookmarkEnd w:id="37"/>
       <w:bookmarkEnd w:id="38"/>
       <w:bookmarkEnd w:id="39"/>
       <w:bookmarkEnd w:id="40"/>
       <w:bookmarkEnd w:id="41"/>
+      <w:bookmarkEnd w:id="42"/>
+      <w:bookmarkEnd w:id="43"/>
       <w:r>
         <w:lastRenderedPageBreak/>
         <w:t>Project Organi</w:t>
       </w:r>
-      <w:bookmarkEnd w:id="42"/>
-      <w:bookmarkEnd w:id="43"/>
       <w:bookmarkEnd w:id="44"/>
       <w:bookmarkEnd w:id="45"/>
+      <w:bookmarkEnd w:id="46"/>
+      <w:bookmarkEnd w:id="47"/>
       <w:r>
         <w:t>zation</w:t>
       </w:r>
-      <w:bookmarkEnd w:id="46"/>
+      <w:bookmarkEnd w:id="48"/>
     </w:p>
     <w:p>
       <w:pPr>
@@ -6365,24 +6833,24 @@
         </w:tabs>
         <w:ind w:left="709"/>
       </w:pPr>
-      <w:bookmarkStart w:id="47" w:name="_Toc327581051"/>
-      <w:bookmarkStart w:id="48" w:name="_Toc327581601"/>
-      <w:bookmarkStart w:id="49" w:name="_Toc327583381"/>
-      <w:bookmarkStart w:id="50" w:name="_Toc339966120"/>
-      <w:bookmarkStart w:id="51" w:name="_Toc480254627"/>
-      <w:bookmarkStart w:id="52" w:name="_Toc160717526"/>
+      <w:bookmarkStart w:id="49" w:name="_Toc327581051"/>
+      <w:bookmarkStart w:id="50" w:name="_Toc327581601"/>
+      <w:bookmarkStart w:id="51" w:name="_Toc327583381"/>
+      <w:bookmarkStart w:id="52" w:name="_Toc339966120"/>
+      <w:bookmarkStart w:id="53" w:name="_Toc480254627"/>
+      <w:bookmarkStart w:id="54" w:name="_Toc160717526"/>
       <w:r>
         <w:t>Team</w:t>
       </w:r>
-      <w:bookmarkEnd w:id="47"/>
-      <w:bookmarkEnd w:id="48"/>
       <w:bookmarkEnd w:id="49"/>
       <w:bookmarkEnd w:id="50"/>
       <w:bookmarkEnd w:id="51"/>
+      <w:bookmarkEnd w:id="52"/>
+      <w:bookmarkEnd w:id="53"/>
       <w:r>
         <w:t xml:space="preserve"> members</w:t>
       </w:r>
-      <w:bookmarkEnd w:id="52"/>
+      <w:bookmarkEnd w:id="54"/>
     </w:p>
     <w:p>
       <w:pPr>
@@ -6667,6 +7135,211 @@
           </w:tcPr>
           <w:p>
             <w:pPr>
+              <w:pStyle w:val="paragraph"/>
+              <w:spacing w:before="0" w:beforeAutospacing="0" w:after="0" w:afterAutospacing="0"/>
+              <w:textAlignment w:val="baseline"/>
+              <w:divId w:val="454521814"/>
+              <w:rPr>
+                <w:rFonts w:ascii="Arial" w:hAnsi="Arial" w:cs="Arial"/>
+                <w:sz w:val="18"/>
+                <w:szCs w:val="18"/>
+              </w:rPr>
+            </w:pPr>
+            <w:proofErr w:type="spellStart"/>
+            <w:r>
+              <w:rPr>
+                <w:rStyle w:val="normaltextrun"/>
+                <w:rFonts w:ascii="Arial" w:eastAsiaTheme="majorEastAsia" w:hAnsi="Arial" w:cs="Arial"/>
+                <w:sz w:val="18"/>
+                <w:szCs w:val="18"/>
+              </w:rPr>
+              <w:t>Erik</w:t>
+            </w:r>
+            <w:proofErr w:type="spellEnd"/>
+            <w:r>
+              <w:rPr>
+                <w:rStyle w:val="normaltextrun"/>
+                <w:rFonts w:ascii="Arial" w:eastAsiaTheme="majorEastAsia" w:hAnsi="Arial" w:cs="Arial"/>
+                <w:sz w:val="18"/>
+                <w:szCs w:val="18"/>
+              </w:rPr>
+              <w:t xml:space="preserve"> van </w:t>
+            </w:r>
+            <w:proofErr w:type="spellStart"/>
+            <w:r>
+              <w:rPr>
+                <w:rStyle w:val="normaltextrun"/>
+                <w:rFonts w:ascii="Arial" w:eastAsiaTheme="majorEastAsia" w:hAnsi="Arial" w:cs="Arial"/>
+                <w:sz w:val="18"/>
+                <w:szCs w:val="18"/>
+              </w:rPr>
+              <w:t>der</w:t>
+            </w:r>
+            <w:proofErr w:type="spellEnd"/>
+            <w:r>
+              <w:rPr>
+                <w:rStyle w:val="normaltextrun"/>
+                <w:rFonts w:ascii="Arial" w:eastAsiaTheme="majorEastAsia" w:hAnsi="Arial" w:cs="Arial"/>
+                <w:sz w:val="18"/>
+                <w:szCs w:val="18"/>
+              </w:rPr>
+              <w:t xml:space="preserve"> </w:t>
+            </w:r>
+            <w:proofErr w:type="spellStart"/>
+            <w:r>
+              <w:rPr>
+                <w:rStyle w:val="normaltextrun"/>
+                <w:rFonts w:ascii="Arial" w:eastAsiaTheme="majorEastAsia" w:hAnsi="Arial" w:cs="Arial"/>
+                <w:sz w:val="18"/>
+                <w:szCs w:val="18"/>
+              </w:rPr>
+              <w:t>Schriek</w:t>
+            </w:r>
+            <w:proofErr w:type="spellEnd"/>
+            <w:r>
+              <w:rPr>
+                <w:rStyle w:val="eop"/>
+                <w:rFonts w:ascii="Arial" w:hAnsi="Arial" w:cs="Arial"/>
+                <w:sz w:val="18"/>
+                <w:szCs w:val="18"/>
+              </w:rPr>
+              <w:t> </w:t>
+            </w:r>
+          </w:p>
+          <w:p>
+            <w:pPr>
+              <w:pStyle w:val="Tabelbody"/>
+              <w:rPr>
+                <w:rFonts w:cs="Arial"/>
+                <w:color w:val="000000"/>
+                <w:szCs w:val="18"/>
+                <w:lang w:val="nl-NL"/>
+              </w:rPr>
+            </w:pPr>
+            <w:hyperlink r:id="rId8" w:tgtFrame="_blank" w:history="1">
+              <w:r>
+                <w:rPr>
+                  <w:rStyle w:val="normaltextrun"/>
+                  <w:rFonts w:eastAsiaTheme="majorEastAsia" w:cs="Arial"/>
+                  <w:color w:val="0000FF"/>
+                  <w:szCs w:val="18"/>
+                  <w:u w:val="single"/>
+                  <w:lang w:val="nl-NL"/>
+                </w:rPr>
+                <w:t>e.vanderschriek@fontys.nl</w:t>
+              </w:r>
+            </w:hyperlink>
+            <w:r>
+              <w:rPr>
+                <w:rStyle w:val="eop"/>
+                <w:rFonts w:cs="Arial"/>
+                <w:szCs w:val="18"/>
+                <w:lang w:val="nl-NL"/>
+              </w:rPr>
+              <w:t> </w:t>
+            </w:r>
+          </w:p>
+        </w:tc>
+        <w:tc>
+          <w:tcPr>
+            <w:tcW w:w="1134" w:type="dxa"/>
+          </w:tcPr>
+          <w:p>
+            <w:pPr>
+              <w:rPr>
+                <w:rFonts w:cs="Arial"/>
+                <w:i/>
+                <w:sz w:val="18"/>
+                <w:szCs w:val="18"/>
+              </w:rPr>
+            </w:pPr>
+            <w:r>
+              <w:rPr>
+                <w:rStyle w:val="normaltextrun"/>
+                <w:rFonts w:eastAsiaTheme="majorEastAsia" w:cs="Arial"/>
+                <w:i/>
+                <w:iCs/>
+                <w:sz w:val="18"/>
+                <w:szCs w:val="18"/>
+              </w:rPr>
+              <w:t>Technical teacher Fontys</w:t>
+            </w:r>
+            <w:r>
+              <w:rPr>
+                <w:rStyle w:val="eop"/>
+                <w:rFonts w:cs="Arial"/>
+                <w:sz w:val="18"/>
+                <w:szCs w:val="18"/>
+              </w:rPr>
+              <w:t> </w:t>
+            </w:r>
+          </w:p>
+        </w:tc>
+        <w:tc>
+          <w:tcPr>
+            <w:tcW w:w="2435" w:type="dxa"/>
+          </w:tcPr>
+          <w:p>
+            <w:pPr>
+              <w:pStyle w:val="paragraph"/>
+              <w:spacing w:before="0" w:beforeAutospacing="0" w:after="0" w:afterAutospacing="0"/>
+              <w:textAlignment w:val="baseline"/>
+              <w:divId w:val="380518492"/>
+              <w:rPr>
+                <w:rFonts w:ascii="Arial" w:hAnsi="Arial" w:cs="Arial"/>
+                <w:sz w:val="18"/>
+                <w:szCs w:val="18"/>
+              </w:rPr>
+            </w:pPr>
+            <w:proofErr w:type="spellStart"/>
+            <w:r>
+              <w:rPr>
+                <w:rStyle w:val="normaltextrun"/>
+                <w:rFonts w:ascii="Arial" w:eastAsiaTheme="majorEastAsia" w:hAnsi="Arial" w:cs="Arial"/>
+                <w:i/>
+                <w:iCs/>
+                <w:sz w:val="18"/>
+                <w:szCs w:val="18"/>
+              </w:rPr>
+              <w:t>Monday</w:t>
+            </w:r>
+            <w:proofErr w:type="spellEnd"/>
+            <w:r>
+              <w:rPr>
+                <w:rStyle w:val="normaltextrun"/>
+                <w:rFonts w:ascii="Arial" w:eastAsiaTheme="majorEastAsia" w:hAnsi="Arial" w:cs="Arial"/>
+                <w:i/>
+                <w:iCs/>
+                <w:sz w:val="18"/>
+                <w:szCs w:val="18"/>
+              </w:rPr>
+              <w:t xml:space="preserve"> </w:t>
+            </w:r>
+            <w:proofErr w:type="spellStart"/>
+            <w:r>
+              <w:rPr>
+                <w:rStyle w:val="normaltextrun"/>
+                <w:rFonts w:ascii="Arial" w:eastAsiaTheme="majorEastAsia" w:hAnsi="Arial" w:cs="Arial"/>
+                <w:i/>
+                <w:iCs/>
+                <w:sz w:val="18"/>
+                <w:szCs w:val="18"/>
+              </w:rPr>
+              <w:t>afternoon</w:t>
+            </w:r>
+            <w:proofErr w:type="spellEnd"/>
+            <w:r>
+              <w:rPr>
+                <w:rStyle w:val="eop"/>
+                <w:rFonts w:ascii="Arial" w:hAnsi="Arial" w:cs="Arial"/>
+                <w:sz w:val="18"/>
+                <w:szCs w:val="18"/>
+              </w:rPr>
+              <w:t> </w:t>
+            </w:r>
+          </w:p>
+          <w:p>
+            <w:pPr>
               <w:pStyle w:val="Tabelbody"/>
               <w:rPr>
                 <w:rFonts w:cs="Arial"/>
@@ -6674,45 +7347,115 @@
                 <w:iCs/>
                 <w:color w:val="000000"/>
                 <w:szCs w:val="18"/>
-                <w:lang w:val="nl-NL"/>
-              </w:rPr>
-            </w:pPr>
-          </w:p>
-        </w:tc>
-        <w:tc>
-          <w:tcPr>
-            <w:tcW w:w="1134" w:type="dxa"/>
-          </w:tcPr>
-          <w:p>
-            <w:pPr>
-              <w:rPr>
-                <w:i/>
-                <w:sz w:val="18"/>
-              </w:rPr>
-            </w:pPr>
-          </w:p>
-        </w:tc>
-        <w:tc>
-          <w:tcPr>
-            <w:tcW w:w="2435" w:type="dxa"/>
-          </w:tcPr>
-          <w:p>
-            <w:pPr>
-              <w:pStyle w:val="Tabelbody"/>
-              <w:rPr>
-                <w:rFonts w:cs="Arial"/>
+              </w:rPr>
+            </w:pPr>
+            <w:r>
+              <w:rPr>
+                <w:rStyle w:val="normaltextrun"/>
+                <w:rFonts w:eastAsiaTheme="majorEastAsia" w:cs="Arial"/>
                 <w:i/>
                 <w:iCs/>
-                <w:color w:val="000000"/>
                 <w:szCs w:val="18"/>
               </w:rPr>
-            </w:pPr>
+              <w:t>Thursday afternoon</w:t>
+            </w:r>
+            <w:r>
+              <w:rPr>
+                <w:rStyle w:val="eop"/>
+                <w:rFonts w:cs="Arial"/>
+                <w:szCs w:val="18"/>
+              </w:rPr>
+              <w:t> </w:t>
+            </w:r>
           </w:p>
         </w:tc>
         <w:tc>
           <w:tcPr>
             <w:tcW w:w="3660" w:type="dxa"/>
           </w:tcPr>
+          <w:p>
+            <w:pPr>
+              <w:pStyle w:val="paragraph"/>
+              <w:spacing w:before="0" w:beforeAutospacing="0" w:after="0" w:afterAutospacing="0"/>
+              <w:textAlignment w:val="baseline"/>
+              <w:divId w:val="454521814"/>
+              <w:rPr>
+                <w:rFonts w:ascii="Arial" w:hAnsi="Arial" w:cs="Arial"/>
+                <w:sz w:val="18"/>
+                <w:szCs w:val="18"/>
+              </w:rPr>
+            </w:pPr>
+            <w:proofErr w:type="spellStart"/>
+            <w:r>
+              <w:rPr>
+                <w:rStyle w:val="normaltextrun"/>
+                <w:rFonts w:ascii="Arial" w:eastAsiaTheme="majorEastAsia" w:hAnsi="Arial" w:cs="Arial"/>
+                <w:i/>
+                <w:iCs/>
+                <w:sz w:val="18"/>
+                <w:szCs w:val="18"/>
+              </w:rPr>
+              <w:t>Erik</w:t>
+            </w:r>
+            <w:proofErr w:type="spellEnd"/>
+            <w:r>
+              <w:rPr>
+                <w:rStyle w:val="normaltextrun"/>
+                <w:rFonts w:ascii="Arial" w:eastAsiaTheme="majorEastAsia" w:hAnsi="Arial" w:cs="Arial"/>
+                <w:i/>
+                <w:iCs/>
+                <w:sz w:val="18"/>
+                <w:szCs w:val="18"/>
+              </w:rPr>
+              <w:t xml:space="preserve"> van </w:t>
+            </w:r>
+            <w:proofErr w:type="spellStart"/>
+            <w:r>
+              <w:rPr>
+                <w:rStyle w:val="normaltextrun"/>
+                <w:rFonts w:ascii="Arial" w:eastAsiaTheme="majorEastAsia" w:hAnsi="Arial" w:cs="Arial"/>
+                <w:i/>
+                <w:iCs/>
+                <w:sz w:val="18"/>
+                <w:szCs w:val="18"/>
+              </w:rPr>
+              <w:t>der</w:t>
+            </w:r>
+            <w:proofErr w:type="spellEnd"/>
+            <w:r>
+              <w:rPr>
+                <w:rStyle w:val="normaltextrun"/>
+                <w:rFonts w:ascii="Arial" w:eastAsiaTheme="majorEastAsia" w:hAnsi="Arial" w:cs="Arial"/>
+                <w:i/>
+                <w:iCs/>
+                <w:sz w:val="18"/>
+                <w:szCs w:val="18"/>
+              </w:rPr>
+              <w:t xml:space="preserve"> </w:t>
+            </w:r>
+            <w:proofErr w:type="spellStart"/>
+            <w:r>
+              <w:rPr>
+                <w:rStyle w:val="normaltextrun"/>
+                <w:rFonts w:ascii="Arial" w:eastAsiaTheme="majorEastAsia" w:hAnsi="Arial" w:cs="Arial"/>
+                <w:i/>
+                <w:iCs/>
+                <w:sz w:val="18"/>
+                <w:szCs w:val="18"/>
+              </w:rPr>
+              <w:t>Schriek</w:t>
+            </w:r>
+            <w:proofErr w:type="spellEnd"/>
+            <w:r>
+              <w:rPr>
+                <w:rStyle w:val="eop"/>
+                <w:rFonts w:ascii="Arial" w:hAnsi="Arial" w:cs="Arial"/>
+                <w:sz w:val="18"/>
+                <w:szCs w:val="18"/>
+              </w:rPr>
+              <w:t> </w:t>
+            </w:r>
+          </w:p>
           <w:p>
             <w:pPr>
               <w:pStyle w:val="NormalWeb"/>
@@ -6723,8 +7466,35 @@
                 <w:iCs/>
                 <w:sz w:val="18"/>
                 <w:szCs w:val="18"/>
-              </w:rPr>
-            </w:pPr>
+                <w:lang w:val="nl-NL"/>
+              </w:rPr>
+            </w:pPr>
+            <w:hyperlink r:id="rId9" w:tgtFrame="_blank" w:history="1">
+              <w:r>
+                <w:rPr>
+                  <w:rStyle w:val="normaltextrun"/>
+                  <w:rFonts w:ascii="Arial" w:hAnsi="Arial" w:cs="Arial"/>
+                  <w:i/>
+                  <w:iCs/>
+                  <w:color w:val="0000FF"/>
+                  <w:sz w:val="18"/>
+                  <w:szCs w:val="18"/>
+                  <w:u w:val="single"/>
+                  <w:lang w:val="nl-NL"/>
+                </w:rPr>
+                <w:t>e.vanderschriek@fontys.nl</w:t>
+              </w:r>
+            </w:hyperlink>
+            <w:r>
+              <w:rPr>
+                <w:rStyle w:val="eop"/>
+                <w:rFonts w:ascii="Arial" w:hAnsi="Arial" w:cs="Arial"/>
+                <w:sz w:val="18"/>
+                <w:szCs w:val="18"/>
+                <w:lang w:val="nl-NL"/>
+              </w:rPr>
+              <w:t> </w:t>
+            </w:r>
           </w:p>
         </w:tc>
       </w:tr>
@@ -6739,8 +7509,95 @@
           </w:tcPr>
           <w:p>
             <w:pPr>
+              <w:pStyle w:val="paragraph"/>
+              <w:spacing w:before="0" w:beforeAutospacing="0" w:after="0" w:afterAutospacing="0"/>
+              <w:textAlignment w:val="baseline"/>
+              <w:divId w:val="2015568306"/>
+              <w:rPr>
+                <w:rFonts w:ascii="Arial" w:hAnsi="Arial" w:cs="Arial"/>
+                <w:sz w:val="18"/>
+                <w:szCs w:val="18"/>
+              </w:rPr>
+            </w:pPr>
+            <w:proofErr w:type="spellStart"/>
+            <w:r>
+              <w:rPr>
+                <w:rStyle w:val="normaltextrun"/>
+                <w:rFonts w:ascii="Arial" w:eastAsiaTheme="majorEastAsia" w:hAnsi="Arial" w:cs="Arial"/>
+                <w:sz w:val="18"/>
+                <w:szCs w:val="18"/>
+              </w:rPr>
+              <w:t>Onno</w:t>
+            </w:r>
+            <w:proofErr w:type="spellEnd"/>
+            <w:r>
+              <w:rPr>
+                <w:rStyle w:val="normaltextrun"/>
+                <w:rFonts w:ascii="Arial" w:eastAsiaTheme="majorEastAsia" w:hAnsi="Arial" w:cs="Arial"/>
+                <w:sz w:val="18"/>
+                <w:szCs w:val="18"/>
+              </w:rPr>
+              <w:t xml:space="preserve"> </w:t>
+            </w:r>
+            <w:r>
+              <w:rPr>
+                <w:rStyle w:val="normaltextrun"/>
+                <w:rFonts w:ascii="Arial" w:eastAsiaTheme="majorEastAsia" w:hAnsi="Arial" w:cs="Arial"/>
+                <w:sz w:val="18"/>
+                <w:szCs w:val="18"/>
+                <w:lang w:val="en-US"/>
+              </w:rPr>
+              <w:t>Ma</w:t>
+            </w:r>
+            <w:proofErr w:type="spellStart"/>
+            <w:r>
+              <w:rPr>
+                <w:rStyle w:val="normaltextrun"/>
+                <w:rFonts w:ascii="Arial" w:eastAsiaTheme="majorEastAsia" w:hAnsi="Arial" w:cs="Arial"/>
+                <w:sz w:val="18"/>
+                <w:szCs w:val="18"/>
+              </w:rPr>
+              <w:t>rsman</w:t>
+            </w:r>
+            <w:proofErr w:type="spellEnd"/>
+            <w:r>
+              <w:rPr>
+                <w:rStyle w:val="eop"/>
+                <w:rFonts w:ascii="Arial" w:hAnsi="Arial" w:cs="Arial"/>
+                <w:sz w:val="18"/>
+                <w:szCs w:val="18"/>
+              </w:rPr>
+              <w:t> </w:t>
+            </w:r>
+          </w:p>
+          <w:p>
+            <w:pPr>
               <w:pStyle w:val="Tabelbody"/>
-            </w:pPr>
+              <w:rPr>
+                <w:rFonts w:cs="Arial"/>
+                <w:szCs w:val="18"/>
+              </w:rPr>
+            </w:pPr>
+            <w:hyperlink r:id="rId10" w:tgtFrame="_blank" w:history="1">
+              <w:r>
+                <w:rPr>
+                  <w:rStyle w:val="normaltextrun"/>
+                  <w:rFonts w:eastAsiaTheme="majorEastAsia" w:cs="Arial"/>
+                  <w:color w:val="0000FF"/>
+                  <w:szCs w:val="18"/>
+                  <w:u w:val="single"/>
+                </w:rPr>
+                <w:t>0.marsman@fontys.nl</w:t>
+              </w:r>
+            </w:hyperlink>
+            <w:r>
+              <w:rPr>
+                <w:rStyle w:val="eop"/>
+                <w:rFonts w:cs="Arial"/>
+                <w:szCs w:val="18"/>
+              </w:rPr>
+              <w:t> </w:t>
+            </w:r>
           </w:p>
         </w:tc>
         <w:tc>
@@ -6750,16 +7607,121 @@
           <w:p>
             <w:pPr>
               <w:rPr>
+                <w:rFonts w:cs="Arial"/>
                 <w:i/>
                 <w:sz w:val="18"/>
-              </w:rPr>
-            </w:pPr>
+                <w:szCs w:val="18"/>
+              </w:rPr>
+            </w:pPr>
+            <w:r>
+              <w:rPr>
+                <w:rStyle w:val="normaltextrun"/>
+                <w:rFonts w:eastAsiaTheme="majorEastAsia" w:cs="Arial"/>
+                <w:i/>
+                <w:iCs/>
+                <w:sz w:val="18"/>
+                <w:szCs w:val="18"/>
+              </w:rPr>
+              <w:t>Technical teacher Fontys</w:t>
+            </w:r>
+            <w:r>
+              <w:rPr>
+                <w:rStyle w:val="eop"/>
+                <w:rFonts w:cs="Arial"/>
+                <w:sz w:val="18"/>
+                <w:szCs w:val="18"/>
+              </w:rPr>
+              <w:t> </w:t>
+            </w:r>
           </w:p>
         </w:tc>
         <w:tc>
           <w:tcPr>
             <w:tcW w:w="2435" w:type="dxa"/>
           </w:tcPr>
+          <w:p>
+            <w:pPr>
+              <w:pStyle w:val="paragraph"/>
+              <w:spacing w:before="0" w:beforeAutospacing="0" w:after="0" w:afterAutospacing="0"/>
+              <w:textAlignment w:val="baseline"/>
+              <w:divId w:val="122231771"/>
+              <w:rPr>
+                <w:rFonts w:ascii="Arial" w:hAnsi="Arial" w:cs="Arial"/>
+                <w:sz w:val="18"/>
+                <w:szCs w:val="18"/>
+              </w:rPr>
+            </w:pPr>
+            <w:proofErr w:type="spellStart"/>
+            <w:r>
+              <w:rPr>
+                <w:rStyle w:val="normaltextrun"/>
+                <w:rFonts w:ascii="Arial" w:eastAsiaTheme="majorEastAsia" w:hAnsi="Arial" w:cs="Arial"/>
+                <w:i/>
+                <w:iCs/>
+                <w:sz w:val="18"/>
+                <w:szCs w:val="18"/>
+              </w:rPr>
+              <w:t>Monday</w:t>
+            </w:r>
+            <w:proofErr w:type="spellEnd"/>
+            <w:r>
+              <w:rPr>
+                <w:rStyle w:val="normaltextrun"/>
+                <w:rFonts w:ascii="Arial" w:eastAsiaTheme="majorEastAsia" w:hAnsi="Arial" w:cs="Arial"/>
+                <w:i/>
+                <w:iCs/>
+                <w:sz w:val="18"/>
+                <w:szCs w:val="18"/>
+              </w:rPr>
+              <w:t xml:space="preserve"> </w:t>
+            </w:r>
+            <w:proofErr w:type="spellStart"/>
+            <w:r>
+              <w:rPr>
+                <w:rStyle w:val="normaltextrun"/>
+                <w:rFonts w:ascii="Arial" w:eastAsiaTheme="majorEastAsia" w:hAnsi="Arial" w:cs="Arial"/>
+                <w:i/>
+                <w:iCs/>
+                <w:sz w:val="18"/>
+                <w:szCs w:val="18"/>
+              </w:rPr>
+              <w:t>afte</w:t>
+            </w:r>
+            <w:proofErr w:type="spellEnd"/>
+            <w:r>
+              <w:rPr>
+                <w:rStyle w:val="Heading2Char"/>
+                <w:rFonts w:cs="Arial"/>
+                <w:i/>
+                <w:iCs/>
+                <w:sz w:val="18"/>
+                <w:szCs w:val="18"/>
+              </w:rPr>
+              <w:t>r</w:t>
+            </w:r>
+            <w:proofErr w:type="spellStart"/>
+            <w:r>
+              <w:rPr>
+                <w:rStyle w:val="normaltextrun"/>
+                <w:rFonts w:ascii="Arial" w:eastAsiaTheme="majorEastAsia" w:hAnsi="Arial" w:cs="Arial"/>
+                <w:i/>
+                <w:iCs/>
+                <w:sz w:val="18"/>
+                <w:szCs w:val="18"/>
+              </w:rPr>
+              <w:t>noon</w:t>
+            </w:r>
+            <w:proofErr w:type="spellEnd"/>
+            <w:r>
+              <w:rPr>
+                <w:rStyle w:val="eop"/>
+                <w:rFonts w:ascii="Arial" w:hAnsi="Arial" w:cs="Arial"/>
+                <w:sz w:val="18"/>
+                <w:szCs w:val="18"/>
+              </w:rPr>
+              <w:t> </w:t>
+            </w:r>
+          </w:p>
           <w:p>
             <w:pPr>
               <w:pStyle w:val="Tabelbody"/>
@@ -6771,12 +7733,89 @@
                 <w:szCs w:val="18"/>
               </w:rPr>
             </w:pPr>
+            <w:r>
+              <w:rPr>
+                <w:rStyle w:val="normaltextrun"/>
+                <w:rFonts w:eastAsiaTheme="majorEastAsia" w:cs="Arial"/>
+                <w:i/>
+                <w:iCs/>
+                <w:szCs w:val="18"/>
+              </w:rPr>
+              <w:t>Thursday afternoon</w:t>
+            </w:r>
+            <w:r>
+              <w:rPr>
+                <w:rStyle w:val="eop"/>
+                <w:rFonts w:cs="Arial"/>
+                <w:szCs w:val="18"/>
+              </w:rPr>
+              <w:t> </w:t>
+            </w:r>
           </w:p>
         </w:tc>
         <w:tc>
           <w:tcPr>
             <w:tcW w:w="3660" w:type="dxa"/>
           </w:tcPr>
+          <w:p>
+            <w:pPr>
+              <w:pStyle w:val="paragraph"/>
+              <w:spacing w:before="0" w:beforeAutospacing="0" w:after="0" w:afterAutospacing="0"/>
+              <w:textAlignment w:val="baseline"/>
+              <w:divId w:val="2015568306"/>
+              <w:rPr>
+                <w:rFonts w:ascii="Arial" w:hAnsi="Arial" w:cs="Arial"/>
+                <w:sz w:val="18"/>
+                <w:szCs w:val="18"/>
+              </w:rPr>
+            </w:pPr>
+            <w:proofErr w:type="spellStart"/>
+            <w:r>
+              <w:rPr>
+                <w:rStyle w:val="normaltextrun"/>
+                <w:rFonts w:ascii="Arial" w:eastAsiaTheme="majorEastAsia" w:hAnsi="Arial" w:cs="Arial"/>
+                <w:i/>
+                <w:iCs/>
+                <w:sz w:val="18"/>
+                <w:szCs w:val="18"/>
+              </w:rPr>
+              <w:t>Onno</w:t>
+            </w:r>
+            <w:proofErr w:type="spellEnd"/>
+            <w:r>
+              <w:rPr>
+                <w:rStyle w:val="normaltextrun"/>
+                <w:rFonts w:ascii="Arial" w:eastAsiaTheme="majorEastAsia" w:hAnsi="Arial" w:cs="Arial"/>
+                <w:i/>
+                <w:iCs/>
+                <w:sz w:val="18"/>
+                <w:szCs w:val="18"/>
+              </w:rPr>
+              <w:t xml:space="preserve"> </w:t>
+            </w:r>
+            <w:proofErr w:type="spellStart"/>
+            <w:r>
+              <w:rPr>
+                <w:rStyle w:val="normaltextrun"/>
+                <w:rFonts w:ascii="Arial" w:eastAsiaTheme="majorEastAsia" w:hAnsi="Arial" w:cs="Arial"/>
+                <w:i/>
+                <w:iCs/>
+                <w:sz w:val="18"/>
+                <w:szCs w:val="18"/>
+              </w:rPr>
+              <w:t>Marsman</w:t>
+            </w:r>
+            <w:proofErr w:type="spellEnd"/>
+            <w:r>
+              <w:rPr>
+                <w:rStyle w:val="eop"/>
+                <w:rFonts w:ascii="Arial" w:hAnsi="Arial" w:cs="Arial"/>
+                <w:sz w:val="18"/>
+                <w:szCs w:val="18"/>
+              </w:rPr>
+              <w:t> </w:t>
+            </w:r>
+          </w:p>
           <w:p>
             <w:pPr>
               <w:pStyle w:val="NormalWeb"/>
@@ -6789,6 +7828,30 @@
                 <w:szCs w:val="18"/>
               </w:rPr>
             </w:pPr>
+            <w:hyperlink r:id="rId11" w:tgtFrame="_blank" w:history="1">
+              <w:r>
+                <w:rPr>
+                  <w:rStyle w:val="normaltextrun"/>
+                  <w:rFonts w:ascii="Arial" w:hAnsi="Arial" w:cs="Arial"/>
+                  <w:i/>
+                  <w:iCs/>
+                  <w:color w:val="0000FF"/>
+                  <w:sz w:val="18"/>
+                  <w:szCs w:val="18"/>
+                  <w:u w:val="single"/>
+                </w:rPr>
+                <w:t>0.marsman@fontys.nl</w:t>
+              </w:r>
+            </w:hyperlink>
+            <w:r>
+              <w:rPr>
+                <w:rStyle w:val="eop"/>
+                <w:rFonts w:ascii="Arial" w:hAnsi="Arial" w:cs="Arial"/>
+                <w:sz w:val="18"/>
+                <w:szCs w:val="18"/>
+              </w:rPr>
+              <w:t> </w:t>
+            </w:r>
           </w:p>
         </w:tc>
       </w:tr>
@@ -6803,8 +7866,69 @@
           </w:tcPr>
           <w:p>
             <w:pPr>
+              <w:pStyle w:val="Heading1Char"/>
+              <w:textAlignment w:val="baseline"/>
+              <w:divId w:val="1094322348"/>
+              <w:rPr>
+                <w:rFonts w:cs="Arial"/>
+                <w:sz w:val="18"/>
+                <w:szCs w:val="18"/>
+              </w:rPr>
+            </w:pPr>
+            <w:r>
+              <w:rPr>
+                <w:rStyle w:val="Heading2Char"/>
+                <w:rFonts w:cs="Arial"/>
+                <w:b w:val="0"/>
+                <w:bCs w:val="0"/>
+                <w:sz w:val="18"/>
+                <w:szCs w:val="18"/>
+              </w:rPr>
+              <w:t>Robbert Pas</w:t>
+            </w:r>
+            <w:r>
+              <w:rPr>
+                <w:rStyle w:val="Heading3Char"/>
+                <w:rFonts w:cs="Arial"/>
+                <w:bCs w:val="0"/>
+                <w:sz w:val="18"/>
+                <w:szCs w:val="18"/>
+              </w:rPr>
+              <w:t> </w:t>
+            </w:r>
+          </w:p>
+          <w:p>
+            <w:pPr>
               <w:pStyle w:val="Tabelbody"/>
-            </w:pPr>
+              <w:rPr>
+                <w:rFonts w:cs="Arial"/>
+                <w:szCs w:val="18"/>
+              </w:rPr>
+            </w:pPr>
+            <w:hyperlink r:id="rId12" w:tgtFrame="_blank" w:history="1">
+              <w:r>
+                <w:rPr>
+                  <w:rStyle w:val="Heading2Char"/>
+                  <w:rFonts w:cs="Arial"/>
+                  <w:b w:val="0"/>
+                  <w:bCs w:val="0"/>
+                  <w:color w:val="0000FF"/>
+                  <w:sz w:val="18"/>
+                  <w:szCs w:val="18"/>
+                  <w:u w:val="single"/>
+                </w:rPr>
+                <w:t>r.pas@fontys.nl</w:t>
+              </w:r>
+            </w:hyperlink>
+            <w:r>
+              <w:rPr>
+                <w:rStyle w:val="Heading3Char"/>
+                <w:rFonts w:cs="Arial"/>
+                <w:bCs w:val="0"/>
+                <w:szCs w:val="18"/>
+              </w:rPr>
+              <w:t> </w:t>
+            </w:r>
           </w:p>
         </w:tc>
         <w:tc>
@@ -6814,16 +7938,76 @@
           <w:p>
             <w:pPr>
               <w:rPr>
+                <w:rFonts w:cs="Arial"/>
                 <w:i/>
                 <w:sz w:val="18"/>
-              </w:rPr>
-            </w:pPr>
+                <w:szCs w:val="18"/>
+              </w:rPr>
+            </w:pPr>
+            <w:r>
+              <w:rPr>
+                <w:rStyle w:val="Heading2Char"/>
+                <w:rFonts w:cs="Arial"/>
+                <w:b w:val="0"/>
+                <w:bCs w:val="0"/>
+                <w:i/>
+                <w:iCs/>
+                <w:sz w:val="18"/>
+                <w:szCs w:val="18"/>
+              </w:rPr>
+              <w:t>Group project tutor Fontys</w:t>
+            </w:r>
+            <w:r>
+              <w:rPr>
+                <w:rStyle w:val="Heading3Char"/>
+                <w:rFonts w:cs="Arial"/>
+                <w:bCs w:val="0"/>
+                <w:sz w:val="18"/>
+                <w:szCs w:val="18"/>
+              </w:rPr>
+              <w:t> </w:t>
+            </w:r>
           </w:p>
         </w:tc>
         <w:tc>
           <w:tcPr>
             <w:tcW w:w="2435" w:type="dxa"/>
           </w:tcPr>
+          <w:p>
+            <w:pPr>
+              <w:pStyle w:val="Heading1Char"/>
+              <w:textAlignment w:val="baseline"/>
+              <w:divId w:val="1785999081"/>
+              <w:rPr>
+                <w:rFonts w:cs="Arial"/>
+                <w:sz w:val="18"/>
+                <w:szCs w:val="18"/>
+              </w:rPr>
+            </w:pPr>
+            <w:r>
+              <w:rPr>
+                <w:rStyle w:val="Heading2Char"/>
+                <w:rFonts w:cs="Arial"/>
+                <w:b w:val="0"/>
+                <w:bCs w:val="0"/>
+                <w:i/>
+                <w:iCs/>
+                <w:sz w:val="18"/>
+                <w:szCs w:val="18"/>
+              </w:rPr>
+              <w:t>Monday morning</w:t>
+            </w:r>
+            <w:r>
+              <w:rPr>
+                <w:rStyle w:val="Heading3Char"/>
+                <w:rFonts w:cs="Arial"/>
+                <w:bCs w:val="0"/>
+                <w:sz w:val="18"/>
+                <w:szCs w:val="18"/>
+              </w:rPr>
+              <w:t> </w:t>
+            </w:r>
+          </w:p>
           <w:p>
             <w:pPr>
               <w:pStyle w:val="Tabelbody"/>
@@ -6835,12 +8019,93 @@
                 <w:szCs w:val="18"/>
               </w:rPr>
             </w:pPr>
+            <w:r>
+              <w:rPr>
+                <w:rStyle w:val="Heading2Char"/>
+                <w:rFonts w:cs="Arial"/>
+                <w:b w:val="0"/>
+                <w:bCs w:val="0"/>
+                <w:i/>
+                <w:iCs/>
+                <w:sz w:val="18"/>
+                <w:szCs w:val="18"/>
+              </w:rPr>
+              <w:t>Wednesday morning</w:t>
+            </w:r>
+            <w:r>
+              <w:rPr>
+                <w:rStyle w:val="Heading3Char"/>
+                <w:rFonts w:cs="Arial"/>
+                <w:bCs w:val="0"/>
+                <w:szCs w:val="18"/>
+              </w:rPr>
+              <w:t> </w:t>
+            </w:r>
           </w:p>
         </w:tc>
         <w:tc>
           <w:tcPr>
             <w:tcW w:w="3660" w:type="dxa"/>
           </w:tcPr>
+          <w:p>
+            <w:pPr>
+              <w:pStyle w:val="paragraph"/>
+              <w:spacing w:before="0" w:beforeAutospacing="0" w:after="0" w:afterAutospacing="0"/>
+              <w:textAlignment w:val="baseline"/>
+              <w:divId w:val="1094322348"/>
+              <w:rPr>
+                <w:rFonts w:ascii="Arial" w:hAnsi="Arial" w:cs="Arial"/>
+                <w:sz w:val="18"/>
+                <w:szCs w:val="18"/>
+              </w:rPr>
+            </w:pPr>
+            <w:proofErr w:type="spellStart"/>
+            <w:r>
+              <w:rPr>
+                <w:rStyle w:val="normaltextrun"/>
+                <w:rFonts w:ascii="Arial" w:eastAsiaTheme="majorEastAsia" w:hAnsi="Arial" w:cs="Arial"/>
+                <w:i/>
+                <w:iCs/>
+                <w:sz w:val="18"/>
+                <w:szCs w:val="18"/>
+              </w:rPr>
+              <w:t>Robbert</w:t>
+            </w:r>
+            <w:proofErr w:type="spellEnd"/>
+            <w:r>
+              <w:rPr>
+                <w:rStyle w:val="normaltextrun"/>
+                <w:rFonts w:ascii="Arial" w:eastAsiaTheme="majorEastAsia" w:hAnsi="Arial" w:cs="Arial"/>
+                <w:i/>
+                <w:iCs/>
+                <w:sz w:val="18"/>
+                <w:szCs w:val="18"/>
+              </w:rPr>
+              <w:t xml:space="preserve"> </w:t>
+            </w:r>
+            <w:proofErr w:type="spellStart"/>
+            <w:r>
+              <w:rPr>
+                <w:rStyle w:val="normaltextrun"/>
+                <w:rFonts w:ascii="Arial" w:eastAsiaTheme="majorEastAsia" w:hAnsi="Arial" w:cs="Arial"/>
+                <w:i/>
+                <w:iCs/>
+                <w:sz w:val="18"/>
+                <w:szCs w:val="18"/>
+              </w:rPr>
+              <w:t>Pas</w:t>
+            </w:r>
+            <w:proofErr w:type="spellEnd"/>
+            <w:r>
+              <w:rPr>
+                <w:rStyle w:val="eop"/>
+                <w:rFonts w:ascii="Arial" w:hAnsi="Arial" w:cs="Arial"/>
+                <w:sz w:val="18"/>
+                <w:szCs w:val="18"/>
+              </w:rPr>
+              <w:t> </w:t>
+            </w:r>
+          </w:p>
           <w:p>
             <w:pPr>
               <w:pStyle w:val="NormalWeb"/>
@@ -6853,6 +8118,30 @@
                 <w:szCs w:val="18"/>
               </w:rPr>
             </w:pPr>
+            <w:hyperlink r:id="rId13" w:tgtFrame="_blank" w:history="1">
+              <w:r>
+                <w:rPr>
+                  <w:rStyle w:val="normaltextrun"/>
+                  <w:rFonts w:ascii="Arial" w:hAnsi="Arial" w:cs="Arial"/>
+                  <w:i/>
+                  <w:iCs/>
+                  <w:color w:val="0000FF"/>
+                  <w:sz w:val="18"/>
+                  <w:szCs w:val="18"/>
+                  <w:u w:val="single"/>
+                </w:rPr>
+                <w:t>r.pas@fontys.nl</w:t>
+              </w:r>
+            </w:hyperlink>
+            <w:r>
+              <w:rPr>
+                <w:rStyle w:val="eop"/>
+                <w:rFonts w:ascii="Arial" w:hAnsi="Arial" w:cs="Arial"/>
+                <w:sz w:val="18"/>
+                <w:szCs w:val="18"/>
+              </w:rPr>
+              <w:t> </w:t>
+            </w:r>
           </w:p>
         </w:tc>
       </w:tr>
@@ -6877,11 +8166,11 @@
         </w:tabs>
         <w:ind w:left="709"/>
       </w:pPr>
-      <w:bookmarkStart w:id="53" w:name="_Toc160717527"/>
+      <w:bookmarkStart w:id="55" w:name="_Toc160717527"/>
       <w:r>
         <w:t>Communication</w:t>
       </w:r>
-      <w:bookmarkEnd w:id="53"/>
+      <w:bookmarkEnd w:id="55"/>
     </w:p>
     <w:p/>
     <w:p>
@@ -7033,15 +8322,15 @@
         </w:tabs>
         <w:ind w:left="709"/>
       </w:pPr>
-      <w:bookmarkStart w:id="54" w:name="_Toc327581062"/>
-      <w:bookmarkStart w:id="55" w:name="_Toc327581612"/>
-      <w:bookmarkStart w:id="56" w:name="_Toc327583392"/>
-      <w:bookmarkStart w:id="57" w:name="_Toc339966131"/>
-      <w:bookmarkStart w:id="58" w:name="_Toc160717528"/>
+      <w:bookmarkStart w:id="56" w:name="_Toc160717528"/>
+      <w:bookmarkStart w:id="57" w:name="_Toc327581062"/>
+      <w:bookmarkStart w:id="58" w:name="_Toc327581612"/>
+      <w:bookmarkStart w:id="59" w:name="_Toc327583392"/>
+      <w:bookmarkStart w:id="60" w:name="_Toc339966131"/>
       <w:r>
         <w:t>Test environment</w:t>
       </w:r>
-      <w:bookmarkEnd w:id="58"/>
+      <w:bookmarkEnd w:id="56"/>
     </w:p>
     <w:p/>
     <w:p>
@@ -7059,7 +8348,23 @@
           <w:color w:val="000000" w:themeColor="text1"/>
           <w:lang w:eastAsia="nl-NL"/>
         </w:rPr>
-        <w:t>The use of Atlassian Bamboo CI/CD development test environment will be used in order to test and deliver the solutions of the issues. Depending on the issue, different hardware and software products will be included in the test environment. Each issue will be tested before it is merged into the development branch. Once the changes are approved the code will be merged into develop and the issue branch will be terminated. Project procedures in line with the team’s current way of work will be conducted in order to have maximum transparency and suitable results.</w:t>
+        <w:t xml:space="preserve">GitHub actions </w:t>
+      </w:r>
+      <w:r>
+        <w:rPr>
+          <w:rFonts w:cs="Arial"/>
+          <w:color w:val="000000" w:themeColor="text1"/>
+          <w:lang w:eastAsia="nl-NL"/>
+        </w:rPr>
+        <w:t xml:space="preserve">CI/CD development test environment will be used in order to test and deliver the </w:t>
+      </w:r>
+      <w:r>
+        <w:rPr>
+          <w:rFonts w:cs="Arial"/>
+          <w:color w:val="000000" w:themeColor="text1"/>
+          <w:lang w:eastAsia="nl-NL"/>
+        </w:rPr>
+        <w:t xml:space="preserve">HeardIT application. </w:t>
       </w:r>
     </w:p>
     <w:p>
@@ -7095,7 +8400,7 @@
                     <pic:cNvPicPr/>
                   </pic:nvPicPr>
                   <pic:blipFill>
-                    <a:blip r:embed="rId8">
+                    <a:blip r:embed="rId14">
                       <a:extLst>
                         <a:ext uri="{28A0092B-C50C-407E-A947-70E740481C1C}">
                           <a14:useLocalDpi xmlns:a14="http://schemas.microsoft.com/office/drawing/2010/main" val="0"/>
@@ -7147,15 +8452,15 @@
         </w:tabs>
         <w:ind w:left="709"/>
       </w:pPr>
-      <w:bookmarkStart w:id="59" w:name="_Toc160717529"/>
-      <w:bookmarkEnd w:id="54"/>
-      <w:bookmarkEnd w:id="55"/>
-      <w:bookmarkEnd w:id="56"/>
+      <w:bookmarkStart w:id="61" w:name="_Toc160717529"/>
       <w:bookmarkEnd w:id="57"/>
+      <w:bookmarkEnd w:id="58"/>
+      <w:bookmarkEnd w:id="59"/>
+      <w:bookmarkEnd w:id="60"/>
       <w:r>
         <w:t>Configuration management</w:t>
       </w:r>
-      <w:bookmarkEnd w:id="59"/>
+      <w:bookmarkEnd w:id="61"/>
     </w:p>
     <w:p/>
     <w:p>
@@ -7191,7 +8496,7 @@
                     <pic:cNvPicPr/>
                   </pic:nvPicPr>
                   <pic:blipFill>
-                    <a:blip r:embed="rId9">
+                    <a:blip r:embed="rId15">
                       <a:extLst>
                         <a:ext uri="{28A0092B-C50C-407E-A947-70E740481C1C}">
                           <a14:useLocalDpi xmlns:a14="http://schemas.microsoft.com/office/drawing/2010/main" val="0"/>
@@ -7227,34 +8532,37 @@
         </w:tabs>
         <w:ind w:left="709"/>
       </w:pPr>
-      <w:bookmarkStart w:id="60" w:name="_Toc160717530"/>
+      <w:bookmarkStart w:id="62" w:name="_Toc160717530"/>
       <w:r>
         <w:t>Architecture</w:t>
       </w:r>
-      <w:bookmarkEnd w:id="60"/>
+      <w:bookmarkEnd w:id="62"/>
+      <w:r>
+        <w:t xml:space="preserve"> plan</w:t>
+      </w:r>
     </w:p>
     <w:p/>
     <w:p>
       <w:pPr>
         <w:pStyle w:val="Heading1"/>
       </w:pPr>
-      <w:bookmarkStart w:id="61" w:name="_Toc327581064"/>
-      <w:bookmarkStart w:id="62" w:name="_Toc327581614"/>
-      <w:bookmarkStart w:id="63" w:name="_Toc327583394"/>
-      <w:bookmarkStart w:id="64" w:name="_Toc339966133"/>
-      <w:bookmarkStart w:id="65" w:name="_Toc160717531"/>
+      <w:bookmarkStart w:id="63" w:name="_Toc327581064"/>
+      <w:bookmarkStart w:id="64" w:name="_Toc327581614"/>
+      <w:bookmarkStart w:id="65" w:name="_Toc327583394"/>
+      <w:bookmarkStart w:id="66" w:name="_Toc339966133"/>
+      <w:bookmarkStart w:id="67" w:name="_Toc160717531"/>
       <w:r>
         <w:lastRenderedPageBreak/>
         <w:t>Financ</w:t>
       </w:r>
-      <w:bookmarkEnd w:id="61"/>
-      <w:bookmarkEnd w:id="62"/>
       <w:bookmarkEnd w:id="63"/>
       <w:bookmarkEnd w:id="64"/>
+      <w:bookmarkEnd w:id="65"/>
+      <w:bookmarkEnd w:id="66"/>
       <w:r>
         <w:t>e and Risks</w:t>
       </w:r>
-      <w:bookmarkEnd w:id="65"/>
+      <w:bookmarkEnd w:id="67"/>
     </w:p>
     <w:p>
       <w:pPr>
@@ -7265,11 +8573,11 @@
         </w:tabs>
         <w:ind w:left="709"/>
       </w:pPr>
-      <w:bookmarkStart w:id="66" w:name="_Toc160717532"/>
+      <w:bookmarkStart w:id="68" w:name="_Toc160717532"/>
       <w:r>
         <w:t>Cost budget</w:t>
       </w:r>
-      <w:bookmarkEnd w:id="66"/>
+      <w:bookmarkEnd w:id="68"/>
       <w:r>
         <w:t xml:space="preserve"> </w:t>
       </w:r>
@@ -7306,9 +8614,9 @@
       </w:r>
     </w:p>
     <w:p>
-      <w:bookmarkStart w:id="67" w:name="_Toc327581073"/>
-      <w:bookmarkStart w:id="68" w:name="_Toc327581623"/>
-      <w:bookmarkStart w:id="69" w:name="_Toc327583403"/>
+      <w:bookmarkStart w:id="69" w:name="_Toc327581073"/>
+      <w:bookmarkStart w:id="70" w:name="_Toc327581623"/>
+      <w:bookmarkStart w:id="71" w:name="_Toc327583403"/>
     </w:p>
     <w:p>
       <w:pPr>
@@ -7319,14 +8627,14 @@
         </w:tabs>
         <w:ind w:left="709"/>
       </w:pPr>
-      <w:bookmarkStart w:id="70" w:name="_Toc160717533"/>
-      <w:bookmarkEnd w:id="67"/>
-      <w:bookmarkEnd w:id="68"/>
+      <w:bookmarkStart w:id="72" w:name="_Toc160717533"/>
       <w:bookmarkEnd w:id="69"/>
+      <w:bookmarkEnd w:id="70"/>
+      <w:bookmarkEnd w:id="71"/>
       <w:r>
         <w:t>Risks and fallback activities</w:t>
       </w:r>
-      <w:bookmarkEnd w:id="70"/>
+      <w:bookmarkEnd w:id="72"/>
     </w:p>
     <w:p>
       <w:pPr>
@@ -7671,12 +8979,12 @@
       <w:pPr>
         <w:pStyle w:val="Heading1"/>
       </w:pPr>
-      <w:bookmarkStart w:id="71" w:name="_Toc160717534"/>
+      <w:bookmarkStart w:id="73" w:name="_Toc160717534"/>
       <w:r>
         <w:lastRenderedPageBreak/>
         <w:t>Other</w:t>
       </w:r>
-      <w:bookmarkEnd w:id="71"/>
+      <w:bookmarkEnd w:id="73"/>
     </w:p>
     <w:p/>
     <w:p>
@@ -7737,7 +9045,7 @@
     </w:p>
     <w:p/>
     <w:sectPr>
-      <w:footerReference w:type="default" r:id="rId10"/>
+      <w:footerReference w:type="default" r:id="rId16"/>
       <w:pgSz w:w="11906" w:h="16838"/>
       <w:pgMar w:top="1948" w:right="1183" w:bottom="1702" w:left="1417" w:header="708" w:footer="708" w:gutter="0"/>
       <w:pgNumType w:start="1"/>
@@ -8085,6 +9393,119 @@
     </w:lvl>
   </w:abstractNum>
   <w:abstractNum w:abstractNumId="1" w15:restartNumberingAfterBreak="0">
+    <w:nsid w:val="0E2D1805"/>
+    <w:multiLevelType w:val="hybridMultilevel"/>
+    <w:tmpl w:val="63DC5BE0"/>
+    <w:lvl w:ilvl="0" w:tplc="04020001">
+      <w:start w:val="1"/>
+      <w:numFmt w:val="bullet"/>
+      <w:lvlText w:val=""/>
+      <w:lvlJc w:val="left"/>
+      <w:pPr>
+        <w:ind w:left="1423" w:hanging="360"/>
+      </w:pPr>
+      <w:rPr>
+        <w:rFonts w:ascii="Symbol" w:hAnsi="Symbol" w:hint="default"/>
+      </w:rPr>
+    </w:lvl>
+    <w:lvl w:ilvl="1" w:tplc="04020003" w:tentative="1">
+      <w:start w:val="1"/>
+      <w:numFmt w:val="bullet"/>
+      <w:lvlText w:val="o"/>
+      <w:lvlJc w:val="left"/>
+      <w:pPr>
+        <w:ind w:left="2143" w:hanging="360"/>
+      </w:pPr>
+      <w:rPr>
+        <w:rFonts w:ascii="Courier New" w:hAnsi="Courier New" w:cs="Courier New" w:hint="default"/>
+      </w:rPr>
+    </w:lvl>
+    <w:lvl w:ilvl="2" w:tplc="04020005" w:tentative="1">
+      <w:start w:val="1"/>
+      <w:numFmt w:val="bullet"/>
+      <w:lvlText w:val=""/>
+      <w:lvlJc w:val="left"/>
+      <w:pPr>
+        <w:ind w:left="2863" w:hanging="360"/>
+      </w:pPr>
+      <w:rPr>
+        <w:rFonts w:ascii="Wingdings" w:hAnsi="Wingdings" w:hint="default"/>
+      </w:rPr>
+    </w:lvl>
+    <w:lvl w:ilvl="3" w:tplc="04020001" w:tentative="1">
+      <w:start w:val="1"/>
+      <w:numFmt w:val="bullet"/>
+      <w:lvlText w:val=""/>
+      <w:lvlJc w:val="left"/>
+      <w:pPr>
+        <w:ind w:left="3583" w:hanging="360"/>
+      </w:pPr>
+      <w:rPr>
+        <w:rFonts w:ascii="Symbol" w:hAnsi="Symbol" w:hint="default"/>
+      </w:rPr>
+    </w:lvl>
+    <w:lvl w:ilvl="4" w:tplc="04020003" w:tentative="1">
+      <w:start w:val="1"/>
+      <w:numFmt w:val="bullet"/>
+      <w:lvlText w:val="o"/>
+      <w:lvlJc w:val="left"/>
+      <w:pPr>
+        <w:ind w:left="4303" w:hanging="360"/>
+      </w:pPr>
+      <w:rPr>
+        <w:rFonts w:ascii="Courier New" w:hAnsi="Courier New" w:cs="Courier New" w:hint="default"/>
+      </w:rPr>
+    </w:lvl>
+    <w:lvl w:ilvl="5" w:tplc="04020005" w:tentative="1">
+      <w:start w:val="1"/>
+      <w:numFmt w:val="bullet"/>
+      <w:lvlText w:val=""/>
+      <w:lvlJc w:val="left"/>
+      <w:pPr>
+        <w:ind w:left="5023" w:hanging="360"/>
+      </w:pPr>
+      <w:rPr>
+        <w:rFonts w:ascii="Wingdings" w:hAnsi="Wingdings" w:hint="default"/>
+      </w:rPr>
+    </w:lvl>
+    <w:lvl w:ilvl="6" w:tplc="04020001" w:tentative="1">
+      <w:start w:val="1"/>
+      <w:numFmt w:val="bullet"/>
+      <w:lvlText w:val=""/>
+      <w:lvlJc w:val="left"/>
+      <w:pPr>
+        <w:ind w:left="5743" w:hanging="360"/>
+      </w:pPr>
+      <w:rPr>
+        <w:rFonts w:ascii="Symbol" w:hAnsi="Symbol" w:hint="default"/>
+      </w:rPr>
+    </w:lvl>
+    <w:lvl w:ilvl="7" w:tplc="04020003" w:tentative="1">
+      <w:start w:val="1"/>
+      <w:numFmt w:val="bullet"/>
+      <w:lvlText w:val="o"/>
+      <w:lvlJc w:val="left"/>
+      <w:pPr>
+        <w:ind w:left="6463" w:hanging="360"/>
+      </w:pPr>
+      <w:rPr>
+        <w:rFonts w:ascii="Courier New" w:hAnsi="Courier New" w:cs="Courier New" w:hint="default"/>
+      </w:rPr>
+    </w:lvl>
+    <w:lvl w:ilvl="8" w:tplc="04020005" w:tentative="1">
+      <w:start w:val="1"/>
+      <w:numFmt w:val="bullet"/>
+      <w:lvlText w:val=""/>
+      <w:lvlJc w:val="left"/>
+      <w:pPr>
+        <w:ind w:left="7183" w:hanging="360"/>
+      </w:pPr>
+      <w:rPr>
+        <w:rFonts w:ascii="Wingdings" w:hAnsi="Wingdings" w:hint="default"/>
+      </w:rPr>
+    </w:lvl>
+  </w:abstractNum>
+  <w:abstractNum w:abstractNumId="2" w15:restartNumberingAfterBreak="0">
     <w:nsid w:val="31960095"/>
     <w:multiLevelType w:val="hybridMultilevel"/>
     <w:tmpl w:val="4DD6685C"/>
@@ -8197,7 +9618,7 @@
       </w:pPr>
     </w:lvl>
   </w:abstractNum>
-  <w:abstractNum w:abstractNumId="2" w15:restartNumberingAfterBreak="0">
+  <w:abstractNum w:abstractNumId="3" w15:restartNumberingAfterBreak="0">
     <w:nsid w:val="34892AF0"/>
     <w:multiLevelType w:val="hybridMultilevel"/>
     <w:tmpl w:val="01CC5B10"/>
@@ -8310,7 +9731,7 @@
       </w:pPr>
     </w:lvl>
   </w:abstractNum>
-  <w:abstractNum w:abstractNumId="3" w15:restartNumberingAfterBreak="0">
+  <w:abstractNum w:abstractNumId="4" w15:restartNumberingAfterBreak="0">
     <w:nsid w:val="36273606"/>
     <w:multiLevelType w:val="multilevel"/>
     <w:tmpl w:val="12EE8876"/>
@@ -8499,7 +9920,7 @@
       </w:rPr>
     </w:lvl>
   </w:abstractNum>
-  <w:abstractNum w:abstractNumId="4" w15:restartNumberingAfterBreak="0">
+  <w:abstractNum w:abstractNumId="5" w15:restartNumberingAfterBreak="0">
     <w:nsid w:val="43F67144"/>
     <w:multiLevelType w:val="hybridMultilevel"/>
     <w:tmpl w:val="1ABACA86"/>
@@ -8612,7 +10033,7 @@
       </w:rPr>
     </w:lvl>
   </w:abstractNum>
-  <w:abstractNum w:abstractNumId="5" w15:restartNumberingAfterBreak="0">
+  <w:abstractNum w:abstractNumId="6" w15:restartNumberingAfterBreak="0">
     <w:nsid w:val="44C50263"/>
     <w:multiLevelType w:val="hybridMultilevel"/>
     <w:tmpl w:val="6F00E5C6"/>
@@ -8725,7 +10146,7 @@
       </w:pPr>
     </w:lvl>
   </w:abstractNum>
-  <w:abstractNum w:abstractNumId="6" w15:restartNumberingAfterBreak="0">
+  <w:abstractNum w:abstractNumId="7" w15:restartNumberingAfterBreak="0">
     <w:nsid w:val="5F35471F"/>
     <w:multiLevelType w:val="hybridMultilevel"/>
     <w:tmpl w:val="60D2EA30"/>
@@ -8838,7 +10259,7 @@
       </w:rPr>
     </w:lvl>
   </w:abstractNum>
-  <w:abstractNum w:abstractNumId="7" w15:restartNumberingAfterBreak="0">
+  <w:abstractNum w:abstractNumId="8" w15:restartNumberingAfterBreak="0">
     <w:nsid w:val="6121735A"/>
     <w:multiLevelType w:val="hybridMultilevel"/>
     <w:tmpl w:val="20606040"/>
@@ -8924,7 +10345,7 @@
       </w:pPr>
     </w:lvl>
   </w:abstractNum>
-  <w:abstractNum w:abstractNumId="8" w15:restartNumberingAfterBreak="0">
+  <w:abstractNum w:abstractNumId="9" w15:restartNumberingAfterBreak="0">
     <w:nsid w:val="6EB30E4C"/>
     <w:multiLevelType w:val="hybridMultilevel"/>
     <w:tmpl w:val="4860F91E"/>
@@ -9037,7 +10458,7 @@
       </w:rPr>
     </w:lvl>
   </w:abstractNum>
-  <w:abstractNum w:abstractNumId="9" w15:restartNumberingAfterBreak="0">
+  <w:abstractNum w:abstractNumId="10" w15:restartNumberingAfterBreak="0">
     <w:nsid w:val="71103858"/>
     <w:multiLevelType w:val="hybridMultilevel"/>
     <w:tmpl w:val="7354BB8C"/>
@@ -9150,7 +10571,7 @@
       </w:rPr>
     </w:lvl>
   </w:abstractNum>
-  <w:abstractNum w:abstractNumId="10" w15:restartNumberingAfterBreak="0">
+  <w:abstractNum w:abstractNumId="11" w15:restartNumberingAfterBreak="0">
     <w:nsid w:val="7E107D23"/>
     <w:multiLevelType w:val="hybridMultilevel"/>
     <w:tmpl w:val="D54C6B1A"/>
@@ -9263,7 +10684,7 @@
       </w:rPr>
     </w:lvl>
   </w:abstractNum>
-  <w:abstractNum w:abstractNumId="11" w15:restartNumberingAfterBreak="0">
+  <w:abstractNum w:abstractNumId="12" w15:restartNumberingAfterBreak="0">
     <w:nsid w:val="7F8A3529"/>
     <w:multiLevelType w:val="hybridMultilevel"/>
     <w:tmpl w:val="3B325574"/>
@@ -9353,40 +10774,43 @@
     </w:lvl>
   </w:abstractNum>
   <w:num w:numId="1" w16cid:durableId="1260869704">
+    <w:abstractNumId w:val="4"/>
+  </w:num>
+  <w:num w:numId="2" w16cid:durableId="804395064">
     <w:abstractNumId w:val="3"/>
   </w:num>
-  <w:num w:numId="2" w16cid:durableId="804395064">
+  <w:num w:numId="3" w16cid:durableId="188690317">
     <w:abstractNumId w:val="2"/>
   </w:num>
-  <w:num w:numId="3" w16cid:durableId="188690317">
-    <w:abstractNumId w:val="1"/>
-  </w:num>
   <w:num w:numId="4" w16cid:durableId="1039546577">
-    <w:abstractNumId w:val="5"/>
+    <w:abstractNumId w:val="6"/>
   </w:num>
   <w:num w:numId="5" w16cid:durableId="1370105752">
+    <w:abstractNumId w:val="12"/>
+  </w:num>
+  <w:num w:numId="6" w16cid:durableId="1601331242">
     <w:abstractNumId w:val="11"/>
   </w:num>
-  <w:num w:numId="6" w16cid:durableId="1601331242">
-    <w:abstractNumId w:val="10"/>
+  <w:num w:numId="7" w16cid:durableId="1268536471">
+    <w:abstractNumId w:val="8"/>
   </w:num>
-  <w:num w:numId="7" w16cid:durableId="1268536471">
+  <w:num w:numId="8" w16cid:durableId="1234117986">
     <w:abstractNumId w:val="7"/>
   </w:num>
-  <w:num w:numId="8" w16cid:durableId="1234117986">
-    <w:abstractNumId w:val="6"/>
-  </w:num>
   <w:num w:numId="9" w16cid:durableId="1615793003">
-    <w:abstractNumId w:val="4"/>
+    <w:abstractNumId w:val="5"/>
   </w:num>
   <w:num w:numId="10" w16cid:durableId="263806735">
     <w:abstractNumId w:val="0"/>
   </w:num>
   <w:num w:numId="11" w16cid:durableId="777797822">
+    <w:abstractNumId w:val="10"/>
+  </w:num>
+  <w:num w:numId="12" w16cid:durableId="858591135">
     <w:abstractNumId w:val="9"/>
   </w:num>
-  <w:num w:numId="12" w16cid:durableId="858591135">
-    <w:abstractNumId w:val="8"/>
+  <w:num w:numId="13" w16cid:durableId="1624270868">
+    <w:abstractNumId w:val="1"/>
   </w:num>
 </w:numbering>
 </file>
@@ -9791,7 +11215,7 @@
   <w:style w:type="paragraph" w:default="1" w:styleId="Normal">
     <w:name w:val="Normal"/>
     <w:qFormat/>
-    <w:rsid w:val="00F9380D"/>
+    <w:rsid w:val="006A6A1A"/>
     <w:pPr>
       <w:spacing w:after="0" w:line="240" w:lineRule="auto"/>
     </w:pPr>
@@ -10198,6 +11622,30 @@
       <w14:ligatures w14:val="none"/>
     </w:rPr>
   </w:style>
+  <w:style w:type="paragraph" w:customStyle="1" w:styleId="paragraph">
+    <w:name w:val="paragraph"/>
+    <w:basedOn w:val="Normal"/>
+    <w:rsid w:val="00057C51"/>
+    <w:pPr>
+      <w:spacing w:before="100" w:beforeAutospacing="1" w:after="100" w:afterAutospacing="1"/>
+    </w:pPr>
+    <w:rPr>
+      <w:rFonts w:ascii="Times New Roman" w:hAnsi="Times New Roman"/>
+      <w:sz w:val="24"/>
+      <w:szCs w:val="24"/>
+      <w:lang w:val="bg-BG" w:eastAsia="bg-BG"/>
+    </w:rPr>
+  </w:style>
+  <w:style w:type="character" w:customStyle="1" w:styleId="normaltextrun">
+    <w:name w:val="normaltextrun"/>
+    <w:basedOn w:val="DefaultParagraphFont"/>
+    <w:rsid w:val="00057C51"/>
+  </w:style>
+  <w:style w:type="character" w:customStyle="1" w:styleId="eop">
+    <w:name w:val="eop"/>
+    <w:basedOn w:val="DefaultParagraphFont"/>
+    <w:rsid w:val="00057C51"/>
+  </w:style>
 </w:styles>
 </file>
 

</xml_diff>

<commit_message>
small update to research plan
</commit_message>
<xml_diff>
--- a/Documentation/Project  Plan - HeardIT.docx
+++ b/Documentation/Project  Plan - HeardIT.docx
@@ -4958,19 +4958,31 @@
         <w:rPr>
           <w:rFonts w:eastAsiaTheme="minorHAnsi" w:cs="Arial"/>
         </w:rPr>
-        <w:t xml:space="preserve"> </w:t>
-      </w:r>
-      <w:r>
-        <w:rPr>
-          <w:rFonts w:eastAsiaTheme="minorHAnsi" w:cs="Arial"/>
-        </w:rPr>
-        <w:t xml:space="preserve">- </w:t>
-      </w:r>
-      <w:r>
-        <w:rPr>
-          <w:rFonts w:cs="Arial"/>
-        </w:rPr>
-        <w:t>Literature study, Problem analysis, Component Test, Expert Interview, Non-functional test, Security test</w:t>
+        <w:t xml:space="preserve"> - </w:t>
+      </w:r>
+      <w:r>
+        <w:rPr>
+          <w:rFonts w:cs="Arial"/>
+        </w:rPr>
+        <w:t xml:space="preserve">Literature study, Problem analysis, </w:t>
+      </w:r>
+      <w:r>
+        <w:rPr>
+          <w:rFonts w:cs="Arial"/>
+        </w:rPr>
+        <w:t>System test</w:t>
+      </w:r>
+      <w:r>
+        <w:rPr>
+          <w:rFonts w:cs="Arial"/>
+        </w:rPr>
+        <w:t xml:space="preserve">, </w:t>
+      </w:r>
+      <w:r>
+        <w:rPr>
+          <w:rFonts w:cs="Arial"/>
+        </w:rPr>
+        <w:t>Component Test, Expert Interview, Non-functional test, Security test</w:t>
       </w:r>
     </w:p>
     <w:p>
@@ -7866,7 +7878,6 @@
           </w:tcPr>
           <w:p>
             <w:pPr>
-              <w:pStyle w:val="Heading1Char"/>
               <w:textAlignment w:val="baseline"/>
               <w:divId w:val="1094322348"/>
               <w:rPr>
@@ -7975,7 +7986,6 @@
           </w:tcPr>
           <w:p>
             <w:pPr>
-              <w:pStyle w:val="Heading1Char"/>
               <w:textAlignment w:val="baseline"/>
               <w:divId w:val="1785999081"/>
               <w:rPr>

</xml_diff>

<commit_message>
Updates to project plan and pipeline
</commit_message>
<xml_diff>
--- a/Documentation/Project  Plan - HeardIT.docx
+++ b/Documentation/Project  Plan - HeardIT.docx
@@ -224,7 +224,7 @@
                 <w:szCs w:val="20"/>
                 <w:lang w:val="en-US"/>
               </w:rPr>
-              <w:t>04</w:t>
+              <w:t>24</w:t>
             </w:r>
             <w:r>
               <w:rPr>
@@ -234,9 +234,24 @@
                 <w:szCs w:val="20"/>
                 <w:lang w:val="en-US"/>
               </w:rPr>
-              <w:t>/</w:t>
-            </w:r>
-            <w:r>
+              <w:t>/03/2024</w:t>
+            </w:r>
+          </w:p>
+        </w:tc>
+      </w:tr>
+      <w:tr>
+        <w:trPr>
+          <w:trHeight w:val="283"/>
+        </w:trPr>
+        <w:tc>
+          <w:tcPr>
+            <w:tcW w:w="9323" w:type="dxa"/>
+            <w:shd w:val="clear" w:color="auto" w:fill="auto"/>
+            <w:vAlign w:val="center"/>
+          </w:tcPr>
+          <w:p>
+            <w:pPr>
+              <w:pStyle w:val="NoSpacing"/>
               <w:rPr>
                 <w:rFonts w:cs="Arial"/>
                 <w:b/>
@@ -244,8 +259,7 @@
                 <w:szCs w:val="20"/>
                 <w:lang w:val="en-US"/>
               </w:rPr>
-              <w:t>03</w:t>
-            </w:r>
+            </w:pPr>
             <w:r>
               <w:rPr>
                 <w:rFonts w:cs="Arial"/>
@@ -254,7 +268,7 @@
                 <w:szCs w:val="20"/>
                 <w:lang w:val="en-US"/>
               </w:rPr>
-              <w:t>/202</w:t>
+              <w:t>Version</w:t>
             </w:r>
             <w:r>
               <w:rPr>
@@ -264,24 +278,9 @@
                 <w:szCs w:val="20"/>
                 <w:lang w:val="en-US"/>
               </w:rPr>
-              <w:t>4</w:t>
-            </w:r>
-          </w:p>
-        </w:tc>
-      </w:tr>
-      <w:tr>
-        <w:trPr>
-          <w:trHeight w:val="283"/>
-        </w:trPr>
-        <w:tc>
-          <w:tcPr>
-            <w:tcW w:w="9323" w:type="dxa"/>
-            <w:shd w:val="clear" w:color="auto" w:fill="auto"/>
-            <w:vAlign w:val="center"/>
-          </w:tcPr>
-          <w:p>
-            <w:pPr>
-              <w:pStyle w:val="NoSpacing"/>
+              <w:tab/>
+            </w:r>
+            <w:r>
               <w:rPr>
                 <w:rFonts w:cs="Arial"/>
                 <w:b/>
@@ -289,7 +288,9 @@
                 <w:szCs w:val="20"/>
                 <w:lang w:val="en-US"/>
               </w:rPr>
-            </w:pPr>
+              <w:tab/>
+              <w:t>:</w:t>
+            </w:r>
             <w:r>
               <w:rPr>
                 <w:rFonts w:cs="Arial"/>
@@ -298,7 +299,8 @@
                 <w:szCs w:val="20"/>
                 <w:lang w:val="en-US"/>
               </w:rPr>
-              <w:t>Version</w:t>
+              <w:tab/>
+              <w:t>0.</w:t>
             </w:r>
             <w:r>
               <w:rPr>
@@ -308,49 +310,7 @@
                 <w:szCs w:val="20"/>
                 <w:lang w:val="en-US"/>
               </w:rPr>
-              <w:tab/>
-            </w:r>
-            <w:r>
-              <w:rPr>
-                <w:rFonts w:cs="Arial"/>
-                <w:b/>
-                <w:color w:val="353F49"/>
-                <w:szCs w:val="20"/>
-                <w:lang w:val="en-US"/>
-              </w:rPr>
-              <w:tab/>
-              <w:t>:</w:t>
-            </w:r>
-            <w:r>
-              <w:rPr>
-                <w:rFonts w:cs="Arial"/>
-                <w:b/>
-                <w:color w:val="353F49"/>
-                <w:szCs w:val="20"/>
-                <w:lang w:val="en-US"/>
-              </w:rPr>
-              <w:tab/>
-              <w:t>0</w:t>
-            </w:r>
-            <w:r>
-              <w:rPr>
-                <w:rFonts w:cs="Arial"/>
-                <w:b/>
-                <w:color w:val="353F49"/>
-                <w:szCs w:val="20"/>
-                <w:lang w:val="en-US"/>
-              </w:rPr>
-              <w:t>.</w:t>
-            </w:r>
-            <w:r>
-              <w:rPr>
-                <w:rFonts w:cs="Arial"/>
-                <w:b/>
-                <w:color w:val="353F49"/>
-                <w:szCs w:val="20"/>
-                <w:lang w:val="en-US"/>
-              </w:rPr>
-              <w:t>2</w:t>
+              <w:t>3</w:t>
             </w:r>
           </w:p>
         </w:tc>
@@ -717,13 +677,7 @@
               <w:pStyle w:val="Tabelbody"/>
             </w:pPr>
             <w:r>
-              <w:t>04/03</w:t>
-            </w:r>
-            <w:r>
-              <w:t>/202</w:t>
-            </w:r>
-            <w:r>
-              <w:t>4</w:t>
+              <w:t>04/03/2024</w:t>
             </w:r>
           </w:p>
         </w:tc>
@@ -864,6 +818,9 @@
             <w:pPr>
               <w:pStyle w:val="Tabelbody"/>
             </w:pPr>
+            <w:r>
+              <w:t>0.3</w:t>
+            </w:r>
           </w:p>
         </w:tc>
         <w:tc>
@@ -874,6 +831,9 @@
             <w:pPr>
               <w:pStyle w:val="Tabelbody"/>
             </w:pPr>
+            <w:r>
+              <w:t>18/03/2024</w:t>
+            </w:r>
           </w:p>
         </w:tc>
         <w:tc>
@@ -884,6 +844,9 @@
             <w:pPr>
               <w:pStyle w:val="Tabelbody"/>
             </w:pPr>
+            <w:r>
+              <w:t>Mihail Vasilev</w:t>
+            </w:r>
           </w:p>
         </w:tc>
         <w:tc>
@@ -894,6 +857,18 @@
             <w:pPr>
               <w:pStyle w:val="Tabelbody"/>
             </w:pPr>
+            <w:r>
+              <w:t xml:space="preserve">Updated </w:t>
+            </w:r>
+            <w:r>
+              <w:t>–</w:t>
+            </w:r>
+            <w:r>
+              <w:t xml:space="preserve"> </w:t>
+            </w:r>
+            <w:r>
+              <w:t>1.5, 1.6, 2.2, 3.3</w:t>
+            </w:r>
           </w:p>
         </w:tc>
         <w:tc>
@@ -904,6 +879,9 @@
             <w:pPr>
               <w:pStyle w:val="Tabelbody"/>
             </w:pPr>
+            <w:r>
+              <w:t>Complete</w:t>
+            </w:r>
           </w:p>
         </w:tc>
       </w:tr>
@@ -1227,19 +1205,7 @@
               <w:pStyle w:val="Tabelbody"/>
             </w:pPr>
             <w:r>
-              <w:t>04</w:t>
-            </w:r>
-            <w:r>
-              <w:t>/0</w:t>
-            </w:r>
-            <w:r>
-              <w:t>3</w:t>
-            </w:r>
-            <w:r>
-              <w:t>/202</w:t>
-            </w:r>
-            <w:r>
-              <w:t>4</w:t>
+              <w:t>04/03/2024</w:t>
             </w:r>
           </w:p>
         </w:tc>
@@ -1313,6 +1279,9 @@
             <w:pPr>
               <w:pStyle w:val="Tabelbody"/>
             </w:pPr>
+            <w:r>
+              <w:t>0.3</w:t>
+            </w:r>
           </w:p>
         </w:tc>
         <w:tc>
@@ -1323,6 +1292,9 @@
             <w:pPr>
               <w:pStyle w:val="Tabelbody"/>
             </w:pPr>
+            <w:r>
+              <w:t>18/03/2024</w:t>
+            </w:r>
           </w:p>
         </w:tc>
         <w:tc>
@@ -1333,6 +1305,9 @@
             <w:pPr>
               <w:pStyle w:val="Tabelbody"/>
             </w:pPr>
+            <w:r>
+              <w:t>Mihail Vasilev</w:t>
+            </w:r>
           </w:p>
         </w:tc>
       </w:tr>
@@ -1556,7 +1531,7 @@
         <w:rPr>
           <w:noProof/>
         </w:rPr>
-        <w:instrText xml:space="preserve"> PAGEREF _Toc160717512 \h </w:instrText>
+        <w:instrText xml:space="preserve"> PAGEREF _Toc161672815 \h </w:instrText>
       </w:r>
       <w:r>
         <w:rPr>
@@ -1645,7 +1620,7 @@
         <w:rPr>
           <w:noProof/>
         </w:rPr>
-        <w:instrText xml:space="preserve"> PAGEREF _Toc160717513 \h </w:instrText>
+        <w:instrText xml:space="preserve"> PAGEREF _Toc161672816 \h </w:instrText>
       </w:r>
       <w:r>
         <w:rPr>
@@ -1734,7 +1709,7 @@
         <w:rPr>
           <w:noProof/>
         </w:rPr>
-        <w:instrText xml:space="preserve"> PAGEREF _Toc160717514 \h </w:instrText>
+        <w:instrText xml:space="preserve"> PAGEREF _Toc161672817 \h </w:instrText>
       </w:r>
       <w:r>
         <w:rPr>
@@ -1823,7 +1798,7 @@
         <w:rPr>
           <w:noProof/>
         </w:rPr>
-        <w:instrText xml:space="preserve"> PAGEREF _Toc160717515 \h </w:instrText>
+        <w:instrText xml:space="preserve"> PAGEREF _Toc161672818 \h </w:instrText>
       </w:r>
       <w:r>
         <w:rPr>
@@ -1912,7 +1887,7 @@
         <w:rPr>
           <w:noProof/>
         </w:rPr>
-        <w:instrText xml:space="preserve"> PAGEREF _Toc160717516 \h </w:instrText>
+        <w:instrText xml:space="preserve"> PAGEREF _Toc161672819 \h </w:instrText>
       </w:r>
       <w:r>
         <w:rPr>
@@ -2001,7 +1976,7 @@
         <w:rPr>
           <w:noProof/>
         </w:rPr>
-        <w:instrText xml:space="preserve"> PAGEREF _Toc160717517 \h </w:instrText>
+        <w:instrText xml:space="preserve"> PAGEREF _Toc161672820 \h </w:instrText>
       </w:r>
       <w:r>
         <w:rPr>
@@ -2090,7 +2065,7 @@
         <w:rPr>
           <w:noProof/>
         </w:rPr>
-        <w:instrText xml:space="preserve"> PAGEREF _Toc160717518 \h </w:instrText>
+        <w:instrText xml:space="preserve"> PAGEREF _Toc161672821 \h </w:instrText>
       </w:r>
       <w:r>
         <w:rPr>
@@ -2170,7 +2145,7 @@
         <w:rPr>
           <w:noProof/>
         </w:rPr>
-        <w:instrText xml:space="preserve"> PAGEREF _Toc160717519 \h </w:instrText>
+        <w:instrText xml:space="preserve"> PAGEREF _Toc161672822 \h </w:instrText>
       </w:r>
       <w:r>
         <w:rPr>
@@ -2259,7 +2234,7 @@
         <w:rPr>
           <w:noProof/>
         </w:rPr>
-        <w:instrText xml:space="preserve"> PAGEREF _Toc160717520 \h </w:instrText>
+        <w:instrText xml:space="preserve"> PAGEREF _Toc161672823 \h </w:instrText>
       </w:r>
       <w:r>
         <w:rPr>
@@ -2348,7 +2323,7 @@
         <w:rPr>
           <w:noProof/>
         </w:rPr>
-        <w:instrText xml:space="preserve"> PAGEREF _Toc160717521 \h </w:instrText>
+        <w:instrText xml:space="preserve"> PAGEREF _Toc161672824 \h </w:instrText>
       </w:r>
       <w:r>
         <w:rPr>
@@ -2437,7 +2412,7 @@
         <w:rPr>
           <w:noProof/>
         </w:rPr>
-        <w:instrText xml:space="preserve"> PAGEREF _Toc160717522 \h </w:instrText>
+        <w:instrText xml:space="preserve"> PAGEREF _Toc161672825 \h </w:instrText>
       </w:r>
       <w:r>
         <w:rPr>
@@ -2526,7 +2501,7 @@
         <w:rPr>
           <w:noProof/>
         </w:rPr>
-        <w:instrText xml:space="preserve"> PAGEREF _Toc160717523 \h </w:instrText>
+        <w:instrText xml:space="preserve"> PAGEREF _Toc161672826 \h </w:instrText>
       </w:r>
       <w:r>
         <w:rPr>
@@ -2543,7 +2518,7 @@
         <w:rPr>
           <w:noProof/>
         </w:rPr>
-        <w:t>10</w:t>
+        <w:t>11</w:t>
       </w:r>
       <w:r>
         <w:rPr>
@@ -2615,7 +2590,7 @@
         <w:rPr>
           <w:noProof/>
         </w:rPr>
-        <w:instrText xml:space="preserve"> PAGEREF _Toc160717524 \h </w:instrText>
+        <w:instrText xml:space="preserve"> PAGEREF _Toc161672827 \h </w:instrText>
       </w:r>
       <w:r>
         <w:rPr>
@@ -2632,7 +2607,7 @@
         <w:rPr>
           <w:noProof/>
         </w:rPr>
-        <w:t>10</w:t>
+        <w:t>11</w:t>
       </w:r>
       <w:r>
         <w:rPr>
@@ -2695,7 +2670,7 @@
         <w:rPr>
           <w:noProof/>
         </w:rPr>
-        <w:instrText xml:space="preserve"> PAGEREF _Toc160717525 \h </w:instrText>
+        <w:instrText xml:space="preserve"> PAGEREF _Toc161672828 \h </w:instrText>
       </w:r>
       <w:r>
         <w:rPr>
@@ -2712,7 +2687,7 @@
         <w:rPr>
           <w:noProof/>
         </w:rPr>
-        <w:t>11</w:t>
+        <w:t>12</w:t>
       </w:r>
       <w:r>
         <w:rPr>
@@ -2784,7 +2759,7 @@
         <w:rPr>
           <w:noProof/>
         </w:rPr>
-        <w:instrText xml:space="preserve"> PAGEREF _Toc160717526 \h </w:instrText>
+        <w:instrText xml:space="preserve"> PAGEREF _Toc161672829 \h </w:instrText>
       </w:r>
       <w:r>
         <w:rPr>
@@ -2801,7 +2776,7 @@
         <w:rPr>
           <w:noProof/>
         </w:rPr>
-        <w:t>11</w:t>
+        <w:t>12</w:t>
       </w:r>
       <w:r>
         <w:rPr>
@@ -2873,7 +2848,7 @@
         <w:rPr>
           <w:noProof/>
         </w:rPr>
-        <w:instrText xml:space="preserve"> PAGEREF _Toc160717527 \h </w:instrText>
+        <w:instrText xml:space="preserve"> PAGEREF _Toc161672835 \h </w:instrText>
       </w:r>
       <w:r>
         <w:rPr>
@@ -2890,7 +2865,7 @@
         <w:rPr>
           <w:noProof/>
         </w:rPr>
-        <w:t>11</w:t>
+        <w:t>12</w:t>
       </w:r>
       <w:r>
         <w:rPr>
@@ -2944,7 +2919,7 @@
         <w:rPr>
           <w:noProof/>
         </w:rPr>
-        <w:t>Test environment</w:t>
+        <w:t>Configuration and Test environment</w:t>
       </w:r>
       <w:r>
         <w:rPr>
@@ -2962,7 +2937,7 @@
         <w:rPr>
           <w:noProof/>
         </w:rPr>
-        <w:instrText xml:space="preserve"> PAGEREF _Toc160717528 \h </w:instrText>
+        <w:instrText xml:space="preserve"> PAGEREF _Toc161672836 \h </w:instrText>
       </w:r>
       <w:r>
         <w:rPr>
@@ -2979,7 +2954,7 @@
         <w:rPr>
           <w:noProof/>
         </w:rPr>
-        <w:t>12</w:t>
+        <w:t>13</w:t>
       </w:r>
       <w:r>
         <w:rPr>
@@ -3033,7 +3008,7 @@
         <w:rPr>
           <w:noProof/>
         </w:rPr>
-        <w:t>Configuration management</w:t>
+        <w:t>Architecture plan</w:t>
       </w:r>
       <w:r>
         <w:rPr>
@@ -3051,7 +3026,7 @@
         <w:rPr>
           <w:noProof/>
         </w:rPr>
-        <w:instrText xml:space="preserve"> PAGEREF _Toc160717529 \h </w:instrText>
+        <w:instrText xml:space="preserve"> PAGEREF _Toc161672837 \h </w:instrText>
       </w:r>
       <w:r>
         <w:rPr>
@@ -3068,7 +3043,87 @@
         <w:rPr>
           <w:noProof/>
         </w:rPr>
-        <w:t>12</w:t>
+        <w:t>13</w:t>
+      </w:r>
+      <w:r>
+        <w:rPr>
+          <w:noProof/>
+        </w:rPr>
+        <w:fldChar w:fldCharType="end"/>
+      </w:r>
+    </w:p>
+    <w:p>
+      <w:pPr>
+        <w:pStyle w:val="TOC1"/>
+        <w:tabs>
+          <w:tab w:val="left" w:pos="440"/>
+        </w:tabs>
+        <w:rPr>
+          <w:rFonts w:asciiTheme="minorHAnsi" w:eastAsiaTheme="minorEastAsia" w:hAnsiTheme="minorHAnsi" w:cstheme="minorBidi"/>
+          <w:noProof/>
+          <w:kern w:val="2"/>
+          <w:szCs w:val="22"/>
+          <w:lang w:val="bg-BG" w:eastAsia="bg-BG"/>
+          <w14:ligatures w14:val="standardContextual"/>
+        </w:rPr>
+      </w:pPr>
+      <w:r>
+        <w:rPr>
+          <w:noProof/>
+        </w:rPr>
+        <w:t>4.</w:t>
+      </w:r>
+      <w:r>
+        <w:rPr>
+          <w:rFonts w:asciiTheme="minorHAnsi" w:eastAsiaTheme="minorEastAsia" w:hAnsiTheme="minorHAnsi" w:cstheme="minorBidi"/>
+          <w:noProof/>
+          <w:kern w:val="2"/>
+          <w:szCs w:val="22"/>
+          <w:lang w:val="bg-BG" w:eastAsia="bg-BG"/>
+          <w14:ligatures w14:val="standardContextual"/>
+        </w:rPr>
+        <w:tab/>
+      </w:r>
+      <w:r>
+        <w:rPr>
+          <w:noProof/>
+        </w:rPr>
+        <w:t>Finance and Risks</w:t>
+      </w:r>
+      <w:r>
+        <w:rPr>
+          <w:noProof/>
+        </w:rPr>
+        <w:tab/>
+      </w:r>
+      <w:r>
+        <w:rPr>
+          <w:noProof/>
+        </w:rPr>
+        <w:fldChar w:fldCharType="begin"/>
+      </w:r>
+      <w:r>
+        <w:rPr>
+          <w:noProof/>
+        </w:rPr>
+        <w:instrText xml:space="preserve"> PAGEREF _Toc161672838 \h </w:instrText>
+      </w:r>
+      <w:r>
+        <w:rPr>
+          <w:noProof/>
+        </w:rPr>
+      </w:r>
+      <w:r>
+        <w:rPr>
+          <w:noProof/>
+        </w:rPr>
+        <w:fldChar w:fldCharType="separate"/>
+      </w:r>
+      <w:r>
+        <w:rPr>
+          <w:noProof/>
+        </w:rPr>
+        <w:t>14</w:t>
       </w:r>
       <w:r>
         <w:rPr>
@@ -3104,7 +3159,7 @@
             </w14:lightRig>
           </w14:scene3d>
         </w:rPr>
-        <w:t>3.5</w:t>
+        <w:t>4.1</w:t>
       </w:r>
       <w:r>
         <w:rPr>
@@ -3122,7 +3177,7 @@
         <w:rPr>
           <w:noProof/>
         </w:rPr>
-        <w:t>Architecture</w:t>
+        <w:t>Cost budget</w:t>
       </w:r>
       <w:r>
         <w:rPr>
@@ -3140,7 +3195,7 @@
         <w:rPr>
           <w:noProof/>
         </w:rPr>
-        <w:instrText xml:space="preserve"> PAGEREF _Toc160717530 \h </w:instrText>
+        <w:instrText xml:space="preserve"> PAGEREF _Toc161672839 \h </w:instrText>
       </w:r>
       <w:r>
         <w:rPr>
@@ -3157,87 +3212,7 @@
         <w:rPr>
           <w:noProof/>
         </w:rPr>
-        <w:t>12</w:t>
-      </w:r>
-      <w:r>
-        <w:rPr>
-          <w:noProof/>
-        </w:rPr>
-        <w:fldChar w:fldCharType="end"/>
-      </w:r>
-    </w:p>
-    <w:p>
-      <w:pPr>
-        <w:pStyle w:val="TOC1"/>
-        <w:tabs>
-          <w:tab w:val="left" w:pos="440"/>
-        </w:tabs>
-        <w:rPr>
-          <w:rFonts w:asciiTheme="minorHAnsi" w:eastAsiaTheme="minorEastAsia" w:hAnsiTheme="minorHAnsi" w:cstheme="minorBidi"/>
-          <w:noProof/>
-          <w:kern w:val="2"/>
-          <w:szCs w:val="22"/>
-          <w:lang w:val="bg-BG" w:eastAsia="bg-BG"/>
-          <w14:ligatures w14:val="standardContextual"/>
-        </w:rPr>
-      </w:pPr>
-      <w:r>
-        <w:rPr>
-          <w:noProof/>
-        </w:rPr>
-        <w:t>4.</w:t>
-      </w:r>
-      <w:r>
-        <w:rPr>
-          <w:rFonts w:asciiTheme="minorHAnsi" w:eastAsiaTheme="minorEastAsia" w:hAnsiTheme="minorHAnsi" w:cstheme="minorBidi"/>
-          <w:noProof/>
-          <w:kern w:val="2"/>
-          <w:szCs w:val="22"/>
-          <w:lang w:val="bg-BG" w:eastAsia="bg-BG"/>
-          <w14:ligatures w14:val="standardContextual"/>
-        </w:rPr>
-        <w:tab/>
-      </w:r>
-      <w:r>
-        <w:rPr>
-          <w:noProof/>
-        </w:rPr>
-        <w:t>Finance and Risks</w:t>
-      </w:r>
-      <w:r>
-        <w:rPr>
-          <w:noProof/>
-        </w:rPr>
-        <w:tab/>
-      </w:r>
-      <w:r>
-        <w:rPr>
-          <w:noProof/>
-        </w:rPr>
-        <w:fldChar w:fldCharType="begin"/>
-      </w:r>
-      <w:r>
-        <w:rPr>
-          <w:noProof/>
-        </w:rPr>
-        <w:instrText xml:space="preserve"> PAGEREF _Toc160717531 \h </w:instrText>
-      </w:r>
-      <w:r>
-        <w:rPr>
-          <w:noProof/>
-        </w:rPr>
-      </w:r>
-      <w:r>
-        <w:rPr>
-          <w:noProof/>
-        </w:rPr>
-        <w:fldChar w:fldCharType="separate"/>
-      </w:r>
-      <w:r>
-        <w:rPr>
-          <w:noProof/>
-        </w:rPr>
-        <w:t>13</w:t>
+        <w:t>14</w:t>
       </w:r>
       <w:r>
         <w:rPr>
@@ -3273,7 +3248,7 @@
             </w14:lightRig>
           </w14:scene3d>
         </w:rPr>
-        <w:t>4.1</w:t>
+        <w:t>4.2</w:t>
       </w:r>
       <w:r>
         <w:rPr>
@@ -3291,7 +3266,7 @@
         <w:rPr>
           <w:noProof/>
         </w:rPr>
-        <w:t>Cost budget</w:t>
+        <w:t>Risks and fallback activities</w:t>
       </w:r>
       <w:r>
         <w:rPr>
@@ -3309,7 +3284,7 @@
         <w:rPr>
           <w:noProof/>
         </w:rPr>
-        <w:instrText xml:space="preserve"> PAGEREF _Toc160717532 \h </w:instrText>
+        <w:instrText xml:space="preserve"> PAGEREF _Toc161672840 \h </w:instrText>
       </w:r>
       <w:r>
         <w:rPr>
@@ -3326,96 +3301,7 @@
         <w:rPr>
           <w:noProof/>
         </w:rPr>
-        <w:t>13</w:t>
-      </w:r>
-      <w:r>
-        <w:rPr>
-          <w:noProof/>
-        </w:rPr>
-        <w:fldChar w:fldCharType="end"/>
-      </w:r>
-    </w:p>
-    <w:p>
-      <w:pPr>
-        <w:pStyle w:val="TOC2"/>
-        <w:tabs>
-          <w:tab w:val="left" w:pos="880"/>
-        </w:tabs>
-        <w:rPr>
-          <w:rFonts w:asciiTheme="minorHAnsi" w:eastAsiaTheme="minorEastAsia" w:hAnsiTheme="minorHAnsi" w:cstheme="minorBidi"/>
-          <w:noProof/>
-          <w:kern w:val="2"/>
-          <w:sz w:val="22"/>
-          <w:szCs w:val="22"/>
-          <w:lang w:val="bg-BG" w:eastAsia="bg-BG"/>
-          <w14:ligatures w14:val="standardContextual"/>
-        </w:rPr>
-      </w:pPr>
-      <w:r>
-        <w:rPr>
-          <w:noProof/>
-          <w:color w:val="000000"/>
-          <w14:scene3d>
-            <w14:camera w14:prst="orthographicFront"/>
-            <w14:lightRig w14:rig="threePt" w14:dir="t">
-              <w14:rot w14:lat="0" w14:lon="0" w14:rev="0"/>
-            </w14:lightRig>
-          </w14:scene3d>
-        </w:rPr>
-        <w:t>4.2</w:t>
-      </w:r>
-      <w:r>
-        <w:rPr>
-          <w:rFonts w:asciiTheme="minorHAnsi" w:eastAsiaTheme="minorEastAsia" w:hAnsiTheme="minorHAnsi" w:cstheme="minorBidi"/>
-          <w:noProof/>
-          <w:kern w:val="2"/>
-          <w:sz w:val="22"/>
-          <w:szCs w:val="22"/>
-          <w:lang w:val="bg-BG" w:eastAsia="bg-BG"/>
-          <w14:ligatures w14:val="standardContextual"/>
-        </w:rPr>
-        <w:tab/>
-      </w:r>
-      <w:r>
-        <w:rPr>
-          <w:noProof/>
-        </w:rPr>
-        <w:t>Risks and fallback activities</w:t>
-      </w:r>
-      <w:r>
-        <w:rPr>
-          <w:noProof/>
-        </w:rPr>
-        <w:tab/>
-      </w:r>
-      <w:r>
-        <w:rPr>
-          <w:noProof/>
-        </w:rPr>
-        <w:fldChar w:fldCharType="begin"/>
-      </w:r>
-      <w:r>
-        <w:rPr>
-          <w:noProof/>
-        </w:rPr>
-        <w:instrText xml:space="preserve"> PAGEREF _Toc160717533 \h </w:instrText>
-      </w:r>
-      <w:r>
-        <w:rPr>
-          <w:noProof/>
-        </w:rPr>
-      </w:r>
-      <w:r>
-        <w:rPr>
-          <w:noProof/>
-        </w:rPr>
-        <w:fldChar w:fldCharType="separate"/>
-      </w:r>
-      <w:r>
-        <w:rPr>
-          <w:noProof/>
-        </w:rPr>
-        <w:t>13</w:t>
+        <w:t>14</w:t>
       </w:r>
       <w:r>
         <w:rPr>
@@ -3478,7 +3364,7 @@
         <w:rPr>
           <w:noProof/>
         </w:rPr>
-        <w:instrText xml:space="preserve"> PAGEREF _Toc160717534 \h </w:instrText>
+        <w:instrText xml:space="preserve"> PAGEREF _Toc161672841 \h </w:instrText>
       </w:r>
       <w:r>
         <w:rPr>
@@ -3495,7 +3381,7 @@
         <w:rPr>
           <w:noProof/>
         </w:rPr>
-        <w:t>14</w:t>
+        <w:t>15</w:t>
       </w:r>
       <w:r>
         <w:rPr>
@@ -3506,6 +3392,9 @@
     </w:p>
     <w:p>
       <w:r>
+        <w:rPr>
+          <w:sz w:val="24"/>
+        </w:rPr>
         <w:fldChar w:fldCharType="end"/>
       </w:r>
     </w:p>
@@ -3517,7 +3406,7 @@
       <w:bookmarkStart w:id="4" w:name="_Toc327581593"/>
       <w:bookmarkStart w:id="5" w:name="_Toc327583373"/>
       <w:bookmarkStart w:id="6" w:name="_Toc339966112"/>
-      <w:bookmarkStart w:id="7" w:name="_Toc160717512"/>
+      <w:bookmarkStart w:id="7" w:name="_Toc161672815"/>
       <w:r>
         <w:lastRenderedPageBreak/>
         <w:t>Project</w:t>
@@ -3540,7 +3429,7 @@
         </w:tabs>
         <w:ind w:left="709"/>
       </w:pPr>
-      <w:bookmarkStart w:id="8" w:name="_Toc160717513"/>
+      <w:bookmarkStart w:id="8" w:name="_Toc161672816"/>
       <w:r>
         <w:t>Context</w:t>
       </w:r>
@@ -3602,14 +3491,14 @@
         </w:tabs>
         <w:ind w:left="709"/>
       </w:pPr>
-      <w:bookmarkStart w:id="9" w:name="_Toc160717514"/>
-      <w:bookmarkStart w:id="10" w:name="_Toc327581046"/>
-      <w:bookmarkStart w:id="11" w:name="_Toc327581596"/>
-      <w:bookmarkStart w:id="12" w:name="_Toc327583376"/>
+      <w:bookmarkStart w:id="9" w:name="_Toc327581046"/>
+      <w:bookmarkStart w:id="10" w:name="_Toc327581596"/>
+      <w:bookmarkStart w:id="11" w:name="_Toc327583376"/>
+      <w:bookmarkStart w:id="12" w:name="_Toc161672817"/>
       <w:r>
         <w:t>Goal of the project</w:t>
       </w:r>
-      <w:bookmarkEnd w:id="9"/>
+      <w:bookmarkEnd w:id="12"/>
     </w:p>
     <w:p>
       <w:pPr>
@@ -3639,7 +3528,7 @@
         <w:rPr>
           <w:rFonts w:cs="Arial"/>
           <w:color w:val="000000"/>
-          <w:lang w:val="bg-BG" w:eastAsia="nl-NL"/>
+          <w:lang w:eastAsia="nl-NL"/>
         </w:rPr>
       </w:pPr>
       <w:r>
@@ -3703,10 +3592,10 @@
         </w:tabs>
         <w:ind w:left="709"/>
       </w:pPr>
-      <w:bookmarkStart w:id="13" w:name="_Toc160717515"/>
+      <w:bookmarkStart w:id="13" w:name="_Toc161672818"/>
+      <w:bookmarkEnd w:id="9"/>
       <w:bookmarkEnd w:id="10"/>
       <w:bookmarkEnd w:id="11"/>
-      <w:bookmarkEnd w:id="12"/>
       <w:r>
         <w:t>Scope</w:t>
       </w:r>
@@ -3954,7 +3843,7 @@
         </w:tabs>
         <w:ind w:left="709"/>
       </w:pPr>
-      <w:bookmarkStart w:id="14" w:name="_Toc160717516"/>
+      <w:bookmarkStart w:id="14" w:name="_Toc161672819"/>
       <w:r>
         <w:t>Conditions</w:t>
       </w:r>
@@ -4197,7 +4086,7 @@
         </w:tabs>
         <w:ind w:left="709"/>
       </w:pPr>
-      <w:bookmarkStart w:id="15" w:name="_Toc160717517"/>
+      <w:bookmarkStart w:id="15" w:name="_Toc161672820"/>
       <w:r>
         <w:t>Finished products</w:t>
       </w:r>
@@ -4297,6 +4186,141 @@
         <w:rPr>
           <w:noProof/>
         </w:rPr>
+        <mc:AlternateContent>
+          <mc:Choice Requires="wps">
+            <w:drawing>
+              <wp:anchor distT="0" distB="0" distL="114300" distR="114300" simplePos="0" relativeHeight="251661312" behindDoc="0" locked="0" layoutInCell="1" allowOverlap="1" wp14:anchorId="303E5673" wp14:editId="1AC5832F">
+                <wp:simplePos x="0" y="0"/>
+                <wp:positionH relativeFrom="column">
+                  <wp:posOffset>467995</wp:posOffset>
+                </wp:positionH>
+                <wp:positionV relativeFrom="paragraph">
+                  <wp:posOffset>3618230</wp:posOffset>
+                </wp:positionV>
+                <wp:extent cx="4824730" cy="635"/>
+                <wp:effectExtent l="0" t="0" r="0" b="0"/>
+                <wp:wrapTopAndBottom/>
+                <wp:docPr id="805305269" name="Text Box 1"/>
+                <wp:cNvGraphicFramePr/>
+                <a:graphic xmlns:a="http://schemas.openxmlformats.org/drawingml/2006/main">
+                  <a:graphicData uri="http://schemas.microsoft.com/office/word/2010/wordprocessingShape">
+                    <wps:wsp>
+                      <wps:cNvSpPr txBox="1"/>
+                      <wps:spPr>
+                        <a:xfrm>
+                          <a:off x="0" y="0"/>
+                          <a:ext cx="4824730" cy="635"/>
+                        </a:xfrm>
+                        <a:prstGeom prst="rect">
+                          <a:avLst/>
+                        </a:prstGeom>
+                        <a:solidFill>
+                          <a:prstClr val="white"/>
+                        </a:solidFill>
+                        <a:ln>
+                          <a:noFill/>
+                        </a:ln>
+                      </wps:spPr>
+                      <wps:txbx>
+                        <w:txbxContent>
+                          <w:p>
+                            <w:pPr>
+                              <w:pStyle w:val="Caption"/>
+                              <w:rPr>
+                                <w:sz w:val="20"/>
+                                <w:szCs w:val="20"/>
+                              </w:rPr>
+                            </w:pPr>
+                            <w:r>
+                              <w:t xml:space="preserve">Figure </w:t>
+                            </w:r>
+                            <w:r>
+                              <w:fldChar w:fldCharType="begin"/>
+                            </w:r>
+                            <w:r>
+                              <w:instrText xml:space="preserve"> SEQ Figure \* ARABIC </w:instrText>
+                            </w:r>
+                            <w:r>
+                              <w:fldChar w:fldCharType="separate"/>
+                            </w:r>
+                            <w:r>
+                              <w:rPr>
+                                <w:noProof/>
+                              </w:rPr>
+                              <w:t>1</w:t>
+                            </w:r>
+                            <w:r>
+                              <w:fldChar w:fldCharType="end"/>
+                            </w:r>
+                            <w:r>
+                              <w:t xml:space="preserve"> - Finished Products</w:t>
+                            </w:r>
+                          </w:p>
+                        </w:txbxContent>
+                      </wps:txbx>
+                      <wps:bodyPr rot="0" spcFirstLastPara="0" vertOverflow="overflow" horzOverflow="overflow" vert="horz" wrap="square" lIns="0" tIns="0" rIns="0" bIns="0" numCol="1" spcCol="0" rtlCol="0" fromWordArt="0" anchor="t" anchorCtr="0" forceAA="0" compatLnSpc="1">
+                        <a:prstTxWarp prst="textNoShape">
+                          <a:avLst/>
+                        </a:prstTxWarp>
+                        <a:spAutoFit/>
+                      </wps:bodyPr>
+                    </wps:wsp>
+                  </a:graphicData>
+                </a:graphic>
+              </wp:anchor>
+            </w:drawing>
+          </mc:Choice>
+          <mc:Fallback>
+            <w:pict>
+              <v:shapetype w14:anchorId="303E5673" id="_x0000_t202" coordsize="21600,21600" o:spt="202" path="m,l,21600r21600,l21600,xe">
+                <v:stroke joinstyle="miter"/>
+                <v:path gradientshapeok="t" o:connecttype="rect"/>
+              </v:shapetype>
+              <v:shape id="Text Box 1" o:spid="_x0000_s1026" type="#_x0000_t202" style="position:absolute;margin-left:36.85pt;margin-top:284.9pt;width:379.9pt;height:.05pt;z-index:251661312;visibility:visible;mso-wrap-style:square;mso-wrap-distance-left:9pt;mso-wrap-distance-top:0;mso-wrap-distance-right:9pt;mso-wrap-distance-bottom:0;mso-position-horizontal:absolute;mso-position-horizontal-relative:text;mso-position-vertical:absolute;mso-position-vertical-relative:text;v-text-anchor:top" o:gfxdata="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" stroked="f">
+                <v:textbox style="mso-fit-shape-to-text:t" inset="0,0,0,0">
+                  <w:txbxContent>
+                    <w:p>
+                      <w:pPr>
+                        <w:pStyle w:val="Caption"/>
+                        <w:rPr>
+                          <w:sz w:val="20"/>
+                          <w:szCs w:val="20"/>
+                        </w:rPr>
+                      </w:pPr>
+                      <w:r>
+                        <w:t xml:space="preserve">Figure </w:t>
+                      </w:r>
+                      <w:r>
+                        <w:fldChar w:fldCharType="begin"/>
+                      </w:r>
+                      <w:r>
+                        <w:instrText xml:space="preserve"> SEQ Figure \* ARABIC </w:instrText>
+                      </w:r>
+                      <w:r>
+                        <w:fldChar w:fldCharType="separate"/>
+                      </w:r>
+                      <w:r>
+                        <w:rPr>
+                          <w:noProof/>
+                        </w:rPr>
+                        <w:t>1</w:t>
+                      </w:r>
+                      <w:r>
+                        <w:fldChar w:fldCharType="end"/>
+                      </w:r>
+                      <w:r>
+                        <w:t xml:space="preserve"> - Finished Products</w:t>
+                      </w:r>
+                    </w:p>
+                  </w:txbxContent>
+                </v:textbox>
+                <w10:wrap type="topAndBottom"/>
+              </v:shape>
+            </w:pict>
+          </mc:Fallback>
+        </mc:AlternateContent>
+      </w:r>
+      <w:r>
         <w:drawing>
           <wp:anchor distT="0" distB="0" distL="114300" distR="114300" simplePos="0" relativeHeight="251659264" behindDoc="0" locked="0" layoutInCell="1" allowOverlap="1" wp14:anchorId="6789EB8D" wp14:editId="26D28D72">
             <wp:simplePos x="0" y="0"/>
@@ -4323,7 +4347,7 @@
                     </pic:cNvPicPr>
                   </pic:nvPicPr>
                   <pic:blipFill>
-                    <a:blip r:embed="rId7">
+                    <a:blip r:embed="rId8">
                       <a:extLst>
                         <a:ext uri="{28A0092B-C50C-407E-A947-70E740481C1C}">
                           <a14:useLocalDpi xmlns:a14="http://schemas.microsoft.com/office/drawing/2010/main" val="0"/>
@@ -4379,7 +4403,7 @@
       <w:bookmarkStart w:id="16" w:name="_Toc327581048"/>
       <w:bookmarkStart w:id="17" w:name="_Toc327581598"/>
       <w:bookmarkStart w:id="18" w:name="_Toc327583378"/>
-      <w:bookmarkStart w:id="19" w:name="_Toc160717518"/>
+      <w:bookmarkStart w:id="19" w:name="_Toc161672821"/>
       <w:r>
         <w:t>Research questions</w:t>
       </w:r>
@@ -4416,7 +4440,16 @@
           <w:bCs/>
           <w:lang w:val="en-US"/>
         </w:rPr>
-        <w:t>Main research question:</w:t>
+        <w:t>Project</w:t>
+      </w:r>
+      <w:r>
+        <w:rPr>
+          <w:rFonts w:ascii="Arial" w:hAnsi="Arial" w:cs="Arial"/>
+          <w:b/>
+          <w:bCs/>
+          <w:lang w:val="en-US"/>
+        </w:rPr>
+        <w:t xml:space="preserve"> research question:</w:t>
       </w:r>
     </w:p>
     <w:p>
@@ -4460,7 +4493,16 @@
           <w:bCs/>
           <w:lang w:val="en-US"/>
         </w:rPr>
-        <w:t>Sub-questions:</w:t>
+        <w:t xml:space="preserve">Main </w:t>
+      </w:r>
+      <w:r>
+        <w:rPr>
+          <w:rFonts w:ascii="Arial" w:hAnsi="Arial" w:cs="Arial"/>
+          <w:b/>
+          <w:bCs/>
+          <w:lang w:val="en-US"/>
+        </w:rPr>
+        <w:t>questions:</w:t>
       </w:r>
     </w:p>
     <w:p>
@@ -4488,22 +4530,15 @@
       <w:pPr>
         <w:pStyle w:val="ListParagraph"/>
         <w:numPr>
-          <w:ilvl w:val="0"/>
+          <w:ilvl w:val="1"/>
           <w:numId w:val="8"/>
         </w:numPr>
         <w:spacing w:after="240"/>
-        <w:ind w:left="714" w:hanging="357"/>
         <w:contextualSpacing w:val="0"/>
         <w:rPr>
           <w:rFonts w:eastAsiaTheme="minorHAnsi" w:cs="Arial"/>
         </w:rPr>
       </w:pPr>
-      <w:r>
-        <w:rPr>
-          <w:rFonts w:eastAsiaTheme="minorHAnsi" w:cs="Arial"/>
-        </w:rPr>
-        <w:t>What technologies are most suitable for developing HeardIT?</w:t>
-      </w:r>
     </w:p>
     <w:p>
       <w:pPr>
@@ -4523,8 +4558,22 @@
         <w:rPr>
           <w:rFonts w:eastAsiaTheme="minorHAnsi" w:cs="Arial"/>
         </w:rPr>
-        <w:t>What technologies are most suitable for deploying HeardIT?</w:t>
-      </w:r>
+        <w:t>What technologies are most suitable for developing HeardIT?</w:t>
+      </w:r>
+    </w:p>
+    <w:p>
+      <w:pPr>
+        <w:pStyle w:val="ListParagraph"/>
+        <w:numPr>
+          <w:ilvl w:val="1"/>
+          <w:numId w:val="8"/>
+        </w:numPr>
+        <w:spacing w:after="240"/>
+        <w:contextualSpacing w:val="0"/>
+        <w:rPr>
+          <w:rFonts w:eastAsiaTheme="minorHAnsi" w:cs="Arial"/>
+        </w:rPr>
+      </w:pPr>
     </w:p>
     <w:p>
       <w:pPr>
@@ -4544,8 +4593,57 @@
         <w:rPr>
           <w:rFonts w:eastAsiaTheme="minorHAnsi" w:cs="Arial"/>
         </w:rPr>
+        <w:t>What technologies are most suitable for deploying HeardIT?</w:t>
+      </w:r>
+    </w:p>
+    <w:p>
+      <w:pPr>
+        <w:pStyle w:val="ListParagraph"/>
+        <w:numPr>
+          <w:ilvl w:val="1"/>
+          <w:numId w:val="8"/>
+        </w:numPr>
+        <w:spacing w:after="240"/>
+        <w:contextualSpacing w:val="0"/>
+        <w:rPr>
+          <w:rFonts w:eastAsiaTheme="minorHAnsi" w:cs="Arial"/>
+        </w:rPr>
+      </w:pPr>
+    </w:p>
+    <w:p>
+      <w:pPr>
+        <w:pStyle w:val="ListParagraph"/>
+        <w:numPr>
+          <w:ilvl w:val="0"/>
+          <w:numId w:val="8"/>
+        </w:numPr>
+        <w:spacing w:after="240"/>
+        <w:ind w:left="714" w:hanging="357"/>
+        <w:contextualSpacing w:val="0"/>
+        <w:rPr>
+          <w:rFonts w:eastAsiaTheme="minorHAnsi" w:cs="Arial"/>
+        </w:rPr>
+      </w:pPr>
+      <w:r>
+        <w:rPr>
+          <w:rFonts w:eastAsiaTheme="minorHAnsi" w:cs="Arial"/>
+        </w:rPr>
         <w:t>How can I test to ensure that HeardIT meets the standards of modern applications?</w:t>
       </w:r>
+    </w:p>
+    <w:p>
+      <w:pPr>
+        <w:pStyle w:val="ListParagraph"/>
+        <w:numPr>
+          <w:ilvl w:val="1"/>
+          <w:numId w:val="8"/>
+        </w:numPr>
+        <w:spacing w:after="240"/>
+        <w:contextualSpacing w:val="0"/>
+        <w:rPr>
+          <w:rFonts w:eastAsiaTheme="minorHAnsi" w:cs="Arial"/>
+        </w:rPr>
+      </w:pPr>
     </w:p>
     <w:p>
       <w:pPr>
@@ -4579,7 +4677,7 @@
       <w:pPr>
         <w:pStyle w:val="Heading1"/>
       </w:pPr>
-      <w:bookmarkStart w:id="20" w:name="_Toc160717519"/>
+      <w:bookmarkStart w:id="20" w:name="_Toc161672822"/>
       <w:r>
         <w:lastRenderedPageBreak/>
         <w:t>Approach and Planning</w:t>
@@ -4595,7 +4693,7 @@
         </w:tabs>
         <w:ind w:left="709"/>
       </w:pPr>
-      <w:bookmarkStart w:id="21" w:name="_Toc160717520"/>
+      <w:bookmarkStart w:id="21" w:name="_Toc161672823"/>
       <w:r>
         <w:t>Approach</w:t>
       </w:r>
@@ -4706,15 +4804,15 @@
         </w:tabs>
         <w:ind w:left="709"/>
       </w:pPr>
-      <w:bookmarkStart w:id="22" w:name="_Toc160717521"/>
-      <w:bookmarkStart w:id="23" w:name="_Toc327581054"/>
-      <w:bookmarkStart w:id="24" w:name="_Toc327581604"/>
-      <w:bookmarkStart w:id="25" w:name="_Toc327583384"/>
-      <w:bookmarkStart w:id="26" w:name="_Toc339966123"/>
+      <w:bookmarkStart w:id="22" w:name="_Toc327581054"/>
+      <w:bookmarkStart w:id="23" w:name="_Toc327581604"/>
+      <w:bookmarkStart w:id="24" w:name="_Toc327583384"/>
+      <w:bookmarkStart w:id="25" w:name="_Toc339966123"/>
+      <w:bookmarkStart w:id="26" w:name="_Toc161672824"/>
       <w:r>
         <w:t>Research methods</w:t>
       </w:r>
-      <w:bookmarkEnd w:id="22"/>
+      <w:bookmarkEnd w:id="26"/>
     </w:p>
     <w:p>
       <w:pPr>
@@ -4747,10 +4845,24 @@
       <w:pPr>
         <w:ind w:firstLine="708"/>
       </w:pPr>
-    </w:p>
-    <w:p>
-      <w:r>
-        <w:t>For the sub-questions these research methods will be applied:</w:t>
+      <w:r>
+        <w:t>Since there are many aspects and topics that I will have to explore, I have decided to split them into several main questions. Each of these questions will be researched in greater detail in their own separate documents.</w:t>
+      </w:r>
+    </w:p>
+    <w:p>
+      <w:pPr>
+        <w:ind w:firstLine="708"/>
+      </w:pPr>
+    </w:p>
+    <w:p>
+      <w:r>
+        <w:t xml:space="preserve">For the </w:t>
+      </w:r>
+      <w:r>
+        <w:t>main questions</w:t>
+      </w:r>
+      <w:r>
+        <w:t xml:space="preserve"> these research methods will be applied:</w:t>
       </w:r>
     </w:p>
     <w:p/>
@@ -4771,41 +4883,29 @@
         <w:rPr>
           <w:rFonts w:eastAsiaTheme="minorHAnsi" w:cs="Arial"/>
         </w:rPr>
-        <w:t>What is the most suitable architecture type for the HeardIT web-application?</w:t>
-      </w:r>
-      <w:r>
-        <w:rPr>
-          <w:rFonts w:eastAsiaTheme="minorHAnsi" w:cs="Arial"/>
-        </w:rPr>
+        <w:t xml:space="preserve">What is the most suitable architecture type for the HeardIT web-application? </w:t>
+      </w:r>
+      <w:r>
+        <w:rPr>
+          <w:rFonts w:cs="Arial"/>
+        </w:rPr>
+        <w:t xml:space="preserve">- </w:t>
+      </w:r>
+      <w:bookmarkStart w:id="27" w:name="_Hlk161407486"/>
+      <w:r>
+        <w:rPr>
+          <w:rFonts w:cs="Arial"/>
+        </w:rPr>
+        <w:t>Literature study, Expert interview,</w:t>
+      </w:r>
+      <w:r>
         <w:t xml:space="preserve"> </w:t>
       </w:r>
       <w:r>
         <w:rPr>
           <w:rFonts w:cs="Arial"/>
         </w:rPr>
-        <w:t xml:space="preserve">- </w:t>
-      </w:r>
-      <w:bookmarkStart w:id="27" w:name="_Hlk161407486"/>
-      <w:r>
-        <w:rPr>
-          <w:rFonts w:cs="Arial"/>
-        </w:rPr>
-        <w:t>Literature study, Expert interview,</w:t>
-      </w:r>
-      <w:r>
-        <w:t xml:space="preserve"> </w:t>
-      </w:r>
-      <w:r>
-        <w:rPr>
-          <w:rFonts w:cs="Arial"/>
-        </w:rPr>
-        <w:t>Design pattern research</w:t>
-      </w:r>
-      <w:r>
-        <w:rPr>
-          <w:rFonts w:cs="Arial"/>
-        </w:rPr>
-        <w:t>,</w:t>
+        <w:t>Design pattern research,</w:t>
       </w:r>
       <w:r>
         <w:rPr>
@@ -4838,25 +4938,13 @@
         <w:rPr>
           <w:rFonts w:eastAsiaTheme="minorHAnsi" w:cs="Arial"/>
         </w:rPr>
-        <w:t>What technologies are most suitable for developing HeardIT?</w:t>
-      </w:r>
-      <w:r>
-        <w:rPr>
-          <w:rFonts w:eastAsiaTheme="minorHAnsi" w:cs="Arial"/>
-        </w:rPr>
-        <w:t xml:space="preserve"> </w:t>
-      </w:r>
-      <w:r>
-        <w:rPr>
-          <w:rFonts w:cs="Arial"/>
-        </w:rPr>
-        <w:t>-</w:t>
-      </w:r>
-      <w:r>
-        <w:rPr>
-          <w:rFonts w:cs="Arial"/>
-        </w:rPr>
-        <w:t xml:space="preserve"> </w:t>
+        <w:t xml:space="preserve">What technologies are most suitable for developing HeardIT? </w:t>
+      </w:r>
+      <w:r>
+        <w:rPr>
+          <w:rFonts w:cs="Arial"/>
+        </w:rPr>
+        <w:t xml:space="preserve">- </w:t>
       </w:r>
       <w:bookmarkStart w:id="28" w:name="_Hlk161407509"/>
       <w:r>
@@ -4894,13 +4982,7 @@
         <w:rPr>
           <w:rFonts w:eastAsiaTheme="minorHAnsi" w:cs="Arial"/>
         </w:rPr>
-        <w:t>What technologies are most suitable for deploying HeardIT?</w:t>
-      </w:r>
-      <w:r>
-        <w:rPr>
-          <w:rFonts w:eastAsiaTheme="minorHAnsi" w:cs="Arial"/>
-        </w:rPr>
-        <w:t xml:space="preserve"> - </w:t>
+        <w:t xml:space="preserve">What technologies are most suitable for deploying HeardIT? - </w:t>
       </w:r>
       <w:bookmarkStart w:id="29" w:name="_Hlk161407531"/>
       <w:r>
@@ -4970,13 +5052,7 @@
         <w:rPr>
           <w:rFonts w:cs="Arial"/>
         </w:rPr>
-        <w:t>System test</w:t>
-      </w:r>
-      <w:r>
-        <w:rPr>
-          <w:rFonts w:cs="Arial"/>
-        </w:rPr>
-        <w:t xml:space="preserve">, </w:t>
+        <w:t xml:space="preserve">System test, </w:t>
       </w:r>
       <w:r>
         <w:rPr>
@@ -5055,11 +5131,11 @@
         </w:tabs>
         <w:ind w:left="709"/>
       </w:pPr>
-      <w:bookmarkStart w:id="30" w:name="_Toc160717522"/>
+      <w:bookmarkStart w:id="30" w:name="_Toc161672825"/>
+      <w:bookmarkEnd w:id="22"/>
       <w:bookmarkEnd w:id="23"/>
       <w:bookmarkEnd w:id="24"/>
       <w:bookmarkEnd w:id="25"/>
-      <w:bookmarkEnd w:id="26"/>
       <w:r>
         <w:lastRenderedPageBreak/>
         <w:t>Learning outcomes</w:t>
@@ -5354,6 +5430,7 @@
         <w:t>Besides functionality, you develop architecture of an enterprise software based on explicitly stated software quality requirements. You explicitly focus on quality requirements most relevant to your projects’ contexts. Quality requirements dictated by law (</w:t>
       </w:r>
       <w:proofErr w:type="spellStart"/>
+      <w:proofErr w:type="gramStart"/>
       <w:r>
         <w:rPr>
           <w:rFonts w:cs="Arial"/>
@@ -5362,6 +5439,7 @@
         <w:t>eg.GDPR</w:t>
       </w:r>
       <w:proofErr w:type="spellEnd"/>
+      <w:proofErr w:type="gramEnd"/>
       <w:r>
         <w:rPr>
           <w:rFonts w:cs="Arial"/>
@@ -5736,57 +5814,17 @@
           <w:sz w:val="22"/>
           <w:szCs w:val="22"/>
         </w:rPr>
-        <w:t xml:space="preserve">Learning outcome </w:t>
-      </w:r>
-      <w:r>
-        <w:rPr>
-          <w:rFonts w:cs="Arial"/>
-          <w:b/>
-          <w:bCs/>
+        <w:t>Learning outcome 7:</w:t>
+      </w:r>
+      <w:r>
+        <w:rPr>
+          <w:rFonts w:cs="Arial"/>
           <w:color w:val="2D3B45"/>
           <w:sz w:val="22"/>
           <w:szCs w:val="22"/>
         </w:rPr>
-        <w:t>7</w:t>
-      </w:r>
-      <w:r>
-        <w:rPr>
-          <w:rFonts w:cs="Arial"/>
-          <w:b/>
-          <w:bCs/>
-          <w:color w:val="2D3B45"/>
-          <w:sz w:val="22"/>
-          <w:szCs w:val="22"/>
-        </w:rPr>
-        <w:t>:</w:t>
-      </w:r>
-      <w:r>
-        <w:rPr>
-          <w:rFonts w:cs="Arial"/>
-          <w:color w:val="2D3B45"/>
-          <w:sz w:val="22"/>
-          <w:szCs w:val="22"/>
-        </w:rPr>
         <w:br/>
-        <w:t>[</w:t>
-      </w:r>
-      <w:r>
-        <w:rPr>
-          <w:rFonts w:cs="Arial"/>
-          <w:color w:val="2D3B45"/>
-          <w:sz w:val="22"/>
-          <w:szCs w:val="22"/>
-        </w:rPr>
-        <w:t>Distributed Data</w:t>
-      </w:r>
-      <w:r>
-        <w:rPr>
-          <w:rFonts w:cs="Arial"/>
-          <w:color w:val="2D3B45"/>
-          <w:sz w:val="22"/>
-          <w:szCs w:val="22"/>
-        </w:rPr>
-        <w:t xml:space="preserve">] </w:t>
+        <w:t xml:space="preserve">[Distributed Data] </w:t>
       </w:r>
       <w:r>
         <w:rPr>
@@ -5914,7 +5952,7 @@
         </w:tabs>
         <w:ind w:left="709"/>
       </w:pPr>
-      <w:bookmarkStart w:id="31" w:name="_Toc160717523"/>
+      <w:bookmarkStart w:id="31" w:name="_Toc161672826"/>
       <w:r>
         <w:t>Breakdown of the project</w:t>
       </w:r>
@@ -5972,7 +6010,7 @@
       <w:bookmarkStart w:id="33" w:name="_Toc327581605"/>
       <w:bookmarkStart w:id="34" w:name="_Toc327583385"/>
       <w:bookmarkStart w:id="35" w:name="_Toc339966124"/>
-      <w:bookmarkStart w:id="36" w:name="_Toc160717524"/>
+      <w:bookmarkStart w:id="36" w:name="_Toc161672827"/>
       <w:r>
         <w:t>T</w:t>
       </w:r>
@@ -6181,31 +6219,7 @@
               <w:rPr>
                 <w:sz w:val="20"/>
               </w:rPr>
-              <w:t>04</w:t>
-            </w:r>
-            <w:r>
-              <w:rPr>
-                <w:sz w:val="20"/>
-              </w:rPr>
-              <w:t>/0</w:t>
-            </w:r>
-            <w:r>
-              <w:rPr>
-                <w:sz w:val="20"/>
-              </w:rPr>
-              <w:t>3</w:t>
-            </w:r>
-            <w:r>
-              <w:rPr>
-                <w:sz w:val="20"/>
-              </w:rPr>
-              <w:t>/202</w:t>
-            </w:r>
-            <w:r>
-              <w:rPr>
-                <w:sz w:val="20"/>
-              </w:rPr>
-              <w:t>4</w:t>
+              <w:t>04/03/2024</w:t>
             </w:r>
           </w:p>
         </w:tc>
@@ -6226,37 +6240,7 @@
               <w:rPr>
                 <w:sz w:val="20"/>
               </w:rPr>
-              <w:t>2</w:t>
-            </w:r>
-            <w:r>
-              <w:rPr>
-                <w:sz w:val="20"/>
-              </w:rPr>
-              <w:t>4</w:t>
-            </w:r>
-            <w:r>
-              <w:rPr>
-                <w:sz w:val="20"/>
-              </w:rPr>
-              <w:t>/0</w:t>
-            </w:r>
-            <w:r>
-              <w:rPr>
-                <w:sz w:val="20"/>
-              </w:rPr>
-              <w:t>3</w:t>
-            </w:r>
-            <w:r>
-              <w:rPr>
-                <w:sz w:val="20"/>
-              </w:rPr>
-              <w:t>/202</w:t>
-            </w:r>
-            <w:r>
-              <w:rPr>
-                <w:sz w:val="20"/>
-              </w:rPr>
-              <w:t>4</w:t>
+              <w:t>24/03/2024</w:t>
             </w:r>
           </w:p>
         </w:tc>
@@ -6318,37 +6302,7 @@
               <w:rPr>
                 <w:sz w:val="20"/>
               </w:rPr>
-              <w:t>2</w:t>
-            </w:r>
-            <w:r>
-              <w:rPr>
-                <w:sz w:val="20"/>
-              </w:rPr>
-              <w:t>5</w:t>
-            </w:r>
-            <w:r>
-              <w:rPr>
-                <w:sz w:val="20"/>
-              </w:rPr>
-              <w:t>/0</w:t>
-            </w:r>
-            <w:r>
-              <w:rPr>
-                <w:sz w:val="20"/>
-              </w:rPr>
-              <w:t>3</w:t>
-            </w:r>
-            <w:r>
-              <w:rPr>
-                <w:sz w:val="20"/>
-              </w:rPr>
-              <w:t>/202</w:t>
-            </w:r>
-            <w:r>
-              <w:rPr>
-                <w:sz w:val="20"/>
-              </w:rPr>
-              <w:t>4</w:t>
+              <w:t>25/03/2024</w:t>
             </w:r>
           </w:p>
         </w:tc>
@@ -6369,31 +6323,7 @@
               <w:rPr>
                 <w:sz w:val="20"/>
               </w:rPr>
-              <w:t>14</w:t>
-            </w:r>
-            <w:r>
-              <w:rPr>
-                <w:sz w:val="20"/>
-              </w:rPr>
-              <w:t>/</w:t>
-            </w:r>
-            <w:r>
-              <w:rPr>
-                <w:sz w:val="20"/>
-              </w:rPr>
-              <w:t>04</w:t>
-            </w:r>
-            <w:r>
-              <w:rPr>
-                <w:sz w:val="20"/>
-              </w:rPr>
-              <w:t>/202</w:t>
-            </w:r>
-            <w:r>
-              <w:rPr>
-                <w:sz w:val="20"/>
-              </w:rPr>
-              <w:t>4</w:t>
+              <w:t>14/04/2024</w:t>
             </w:r>
           </w:p>
         </w:tc>
@@ -6455,31 +6385,7 @@
               <w:rPr>
                 <w:sz w:val="20"/>
               </w:rPr>
-              <w:t>15</w:t>
-            </w:r>
-            <w:r>
-              <w:rPr>
-                <w:sz w:val="20"/>
-              </w:rPr>
-              <w:t>/</w:t>
-            </w:r>
-            <w:r>
-              <w:rPr>
-                <w:sz w:val="20"/>
-              </w:rPr>
-              <w:t>04</w:t>
-            </w:r>
-            <w:r>
-              <w:rPr>
-                <w:sz w:val="20"/>
-              </w:rPr>
-              <w:t>/202</w:t>
-            </w:r>
-            <w:r>
-              <w:rPr>
-                <w:sz w:val="20"/>
-              </w:rPr>
-              <w:t>4</w:t>
+              <w:t>15/04/2024</w:t>
             </w:r>
           </w:p>
         </w:tc>
@@ -6500,31 +6406,7 @@
               <w:rPr>
                 <w:sz w:val="20"/>
               </w:rPr>
-              <w:t>12</w:t>
-            </w:r>
-            <w:r>
-              <w:rPr>
-                <w:sz w:val="20"/>
-              </w:rPr>
-              <w:t>/</w:t>
-            </w:r>
-            <w:r>
-              <w:rPr>
-                <w:sz w:val="20"/>
-              </w:rPr>
-              <w:t>05</w:t>
-            </w:r>
-            <w:r>
-              <w:rPr>
-                <w:sz w:val="20"/>
-              </w:rPr>
-              <w:t>/202</w:t>
-            </w:r>
-            <w:r>
-              <w:rPr>
-                <w:sz w:val="20"/>
-              </w:rPr>
-              <w:t>4</w:t>
+              <w:t>12/05/2024</w:t>
             </w:r>
           </w:p>
         </w:tc>
@@ -6586,31 +6468,7 @@
               <w:rPr>
                 <w:sz w:val="20"/>
               </w:rPr>
-              <w:t>13</w:t>
-            </w:r>
-            <w:r>
-              <w:rPr>
-                <w:sz w:val="20"/>
-              </w:rPr>
-              <w:t>/</w:t>
-            </w:r>
-            <w:r>
-              <w:rPr>
-                <w:sz w:val="20"/>
-              </w:rPr>
-              <w:t>05</w:t>
-            </w:r>
-            <w:r>
-              <w:rPr>
-                <w:sz w:val="20"/>
-              </w:rPr>
-              <w:t>/202</w:t>
-            </w:r>
-            <w:r>
-              <w:rPr>
-                <w:sz w:val="20"/>
-              </w:rPr>
-              <w:t>4</w:t>
+              <w:t>13/05/2024</w:t>
             </w:r>
           </w:p>
         </w:tc>
@@ -6631,37 +6489,7 @@
               <w:rPr>
                 <w:sz w:val="20"/>
               </w:rPr>
-              <w:t>0</w:t>
-            </w:r>
-            <w:r>
-              <w:rPr>
-                <w:sz w:val="20"/>
-              </w:rPr>
-              <w:t>2</w:t>
-            </w:r>
-            <w:r>
-              <w:rPr>
-                <w:sz w:val="20"/>
-              </w:rPr>
-              <w:t>/</w:t>
-            </w:r>
-            <w:r>
-              <w:rPr>
-                <w:sz w:val="20"/>
-              </w:rPr>
-              <w:t>06</w:t>
-            </w:r>
-            <w:r>
-              <w:rPr>
-                <w:sz w:val="20"/>
-              </w:rPr>
-              <w:t>/202</w:t>
-            </w:r>
-            <w:r>
-              <w:rPr>
-                <w:sz w:val="20"/>
-              </w:rPr>
-              <w:t>4</w:t>
+              <w:t>02/06/2024</w:t>
             </w:r>
           </w:p>
         </w:tc>
@@ -6723,31 +6551,7 @@
               <w:rPr>
                 <w:sz w:val="20"/>
               </w:rPr>
-              <w:t>07</w:t>
-            </w:r>
-            <w:r>
-              <w:rPr>
-                <w:sz w:val="20"/>
-              </w:rPr>
-              <w:t>/</w:t>
-            </w:r>
-            <w:r>
-              <w:rPr>
-                <w:sz w:val="20"/>
-              </w:rPr>
-              <w:t>06</w:t>
-            </w:r>
-            <w:r>
-              <w:rPr>
-                <w:sz w:val="20"/>
-              </w:rPr>
-              <w:t>/202</w:t>
-            </w:r>
-            <w:r>
-              <w:rPr>
-                <w:sz w:val="20"/>
-              </w:rPr>
-              <w:t>4</w:t>
+              <w:t>07/06/2024</w:t>
             </w:r>
           </w:p>
         </w:tc>
@@ -6768,31 +6572,7 @@
               <w:rPr>
                 <w:sz w:val="20"/>
               </w:rPr>
-              <w:t>23</w:t>
-            </w:r>
-            <w:r>
-              <w:rPr>
-                <w:sz w:val="20"/>
-              </w:rPr>
-              <w:t>/</w:t>
-            </w:r>
-            <w:r>
-              <w:rPr>
-                <w:sz w:val="20"/>
-              </w:rPr>
-              <w:t>06</w:t>
-            </w:r>
-            <w:r>
-              <w:rPr>
-                <w:sz w:val="20"/>
-              </w:rPr>
-              <w:t>/202</w:t>
-            </w:r>
-            <w:r>
-              <w:rPr>
-                <w:sz w:val="20"/>
-              </w:rPr>
-              <w:t>4</w:t>
+              <w:t>23/06/2024</w:t>
             </w:r>
           </w:p>
         </w:tc>
@@ -6815,7 +6595,7 @@
       <w:bookmarkStart w:id="45" w:name="_Toc327581600"/>
       <w:bookmarkStart w:id="46" w:name="_Toc327583380"/>
       <w:bookmarkStart w:id="47" w:name="_Toc339966119"/>
-      <w:bookmarkStart w:id="48" w:name="_Toc160717525"/>
+      <w:bookmarkStart w:id="48" w:name="_Toc161672828"/>
       <w:bookmarkEnd w:id="37"/>
       <w:bookmarkEnd w:id="38"/>
       <w:bookmarkEnd w:id="39"/>
@@ -6850,7 +6630,7 @@
       <w:bookmarkStart w:id="51" w:name="_Toc327583381"/>
       <w:bookmarkStart w:id="52" w:name="_Toc339966120"/>
       <w:bookmarkStart w:id="53" w:name="_Toc480254627"/>
-      <w:bookmarkStart w:id="54" w:name="_Toc160717526"/>
+      <w:bookmarkStart w:id="54" w:name="_Toc161672829"/>
       <w:r>
         <w:t>Team</w:t>
       </w:r>
@@ -7007,32 +6787,15 @@
             <w:tcW w:w="2235" w:type="dxa"/>
           </w:tcPr>
           <w:p>
-            <w:pPr>
-              <w:pStyle w:val="Tabelbody"/>
-              <w:rPr>
-                <w:rFonts w:cs="Arial"/>
-                <w:color w:val="000000"/>
-                <w:szCs w:val="18"/>
-              </w:rPr>
-            </w:pPr>
-            <w:r>
-              <w:rPr>
-                <w:rFonts w:cs="Arial"/>
-                <w:color w:val="000000"/>
-                <w:szCs w:val="18"/>
-              </w:rPr>
+            <w:r>
               <w:t>Mihail Vasilev, +359884921350,</w:t>
             </w:r>
           </w:p>
           <w:p>
             <w:pPr>
-              <w:pStyle w:val="Tabelbody"/>
-              <w:rPr>
-                <w:rFonts w:cs="Arial"/>
+              <w:rPr>
                 <w:i/>
                 <w:iCs/>
-                <w:color w:val="000000"/>
-                <w:szCs w:val="18"/>
               </w:rPr>
             </w:pPr>
             <w:r>
@@ -7048,13 +6811,11 @@
             <w:pPr>
               <w:rPr>
                 <w:i/>
-                <w:sz w:val="18"/>
               </w:rPr>
             </w:pPr>
             <w:r>
               <w:rPr>
                 <w:i/>
-                <w:sz w:val="18"/>
               </w:rPr>
               <w:t>Student</w:t>
             </w:r>
@@ -7066,22 +6827,15 @@
           </w:tcPr>
           <w:p>
             <w:pPr>
-              <w:pStyle w:val="Tabelbody"/>
-              <w:rPr>
-                <w:rFonts w:cs="Arial"/>
+              <w:rPr>
                 <w:i/>
                 <w:iCs/>
-                <w:color w:val="000000"/>
-                <w:szCs w:val="18"/>
-              </w:rPr>
-            </w:pPr>
-            <w:r>
-              <w:rPr>
-                <w:rFonts w:cs="Arial"/>
+              </w:rPr>
+            </w:pPr>
+            <w:r>
+              <w:rPr>
                 <w:i/>
                 <w:iCs/>
-                <w:color w:val="000000"/>
-                <w:szCs w:val="18"/>
               </w:rPr>
               <w:t>Implementer</w:t>
             </w:r>
@@ -7093,43 +6847,29 @@
           </w:tcPr>
           <w:p>
             <w:pPr>
-              <w:pStyle w:val="NormalWeb"/>
-              <w:spacing w:before="60" w:after="60"/>
-              <w:rPr>
-                <w:rFonts w:ascii="Arial" w:hAnsi="Arial" w:cs="Arial"/>
+              <w:rPr>
                 <w:i/>
                 <w:iCs/>
-                <w:sz w:val="18"/>
-                <w:szCs w:val="18"/>
-              </w:rPr>
-            </w:pPr>
-            <w:r>
-              <w:rPr>
-                <w:rFonts w:ascii="Arial" w:hAnsi="Arial" w:cs="Arial"/>
+              </w:rPr>
+            </w:pPr>
+            <w:r>
+              <w:rPr>
                 <w:i/>
                 <w:iCs/>
-                <w:sz w:val="18"/>
-                <w:szCs w:val="18"/>
               </w:rPr>
               <w:t xml:space="preserve">Available </w:t>
             </w:r>
             <w:r>
               <w:rPr>
-                <w:rFonts w:ascii="Arial" w:hAnsi="Arial" w:cs="Arial"/>
                 <w:i/>
                 <w:iCs/>
-                <w:sz w:val="18"/>
-                <w:szCs w:val="18"/>
               </w:rPr>
               <w:t>5</w:t>
             </w:r>
             <w:r>
               <w:rPr>
-                <w:rFonts w:ascii="Arial" w:hAnsi="Arial" w:cs="Arial"/>
                 <w:i/>
                 <w:iCs/>
-                <w:sz w:val="18"/>
-                <w:szCs w:val="18"/>
               </w:rPr>
               <w:t xml:space="preserve"> days a week</w:t>
             </w:r>
@@ -7147,96 +6887,48 @@
           </w:tcPr>
           <w:p>
             <w:pPr>
-              <w:pStyle w:val="paragraph"/>
-              <w:spacing w:before="0" w:beforeAutospacing="0" w:after="0" w:afterAutospacing="0"/>
-              <w:textAlignment w:val="baseline"/>
               <w:divId w:val="454521814"/>
-              <w:rPr>
-                <w:rFonts w:ascii="Arial" w:hAnsi="Arial" w:cs="Arial"/>
+            </w:pPr>
+            <w:r>
+              <w:rPr>
+                <w:rStyle w:val="normaltextrun"/>
+                <w:rFonts w:eastAsiaTheme="majorEastAsia" w:cs="Arial"/>
                 <w:sz w:val="18"/>
                 <w:szCs w:val="18"/>
               </w:rPr>
-            </w:pPr>
+              <w:t xml:space="preserve">Erik van der </w:t>
+            </w:r>
             <w:proofErr w:type="spellStart"/>
             <w:r>
               <w:rPr>
                 <w:rStyle w:val="normaltextrun"/>
-                <w:rFonts w:ascii="Arial" w:eastAsiaTheme="majorEastAsia" w:hAnsi="Arial" w:cs="Arial"/>
+                <w:rFonts w:eastAsiaTheme="majorEastAsia" w:cs="Arial"/>
                 <w:sz w:val="18"/>
                 <w:szCs w:val="18"/>
               </w:rPr>
-              <w:t>Erik</w:t>
+              <w:t>Schriek</w:t>
             </w:r>
             <w:proofErr w:type="spellEnd"/>
             <w:r>
               <w:rPr>
-                <w:rStyle w:val="normaltextrun"/>
-                <w:rFonts w:ascii="Arial" w:eastAsiaTheme="majorEastAsia" w:hAnsi="Arial" w:cs="Arial"/>
+                <w:rStyle w:val="eop"/>
+                <w:rFonts w:cs="Arial"/>
                 <w:sz w:val="18"/>
                 <w:szCs w:val="18"/>
               </w:rPr>
-              <w:t xml:space="preserve"> van </w:t>
-            </w:r>
-            <w:proofErr w:type="spellStart"/>
-            <w:r>
-              <w:rPr>
-                <w:rStyle w:val="normaltextrun"/>
-                <w:rFonts w:ascii="Arial" w:eastAsiaTheme="majorEastAsia" w:hAnsi="Arial" w:cs="Arial"/>
-                <w:sz w:val="18"/>
-                <w:szCs w:val="18"/>
-              </w:rPr>
-              <w:t>der</w:t>
-            </w:r>
-            <w:proofErr w:type="spellEnd"/>
-            <w:r>
-              <w:rPr>
-                <w:rStyle w:val="normaltextrun"/>
-                <w:rFonts w:ascii="Arial" w:eastAsiaTheme="majorEastAsia" w:hAnsi="Arial" w:cs="Arial"/>
-                <w:sz w:val="18"/>
-                <w:szCs w:val="18"/>
-              </w:rPr>
-              <w:t xml:space="preserve"> </w:t>
-            </w:r>
-            <w:proofErr w:type="spellStart"/>
-            <w:r>
-              <w:rPr>
-                <w:rStyle w:val="normaltextrun"/>
-                <w:rFonts w:ascii="Arial" w:eastAsiaTheme="majorEastAsia" w:hAnsi="Arial" w:cs="Arial"/>
-                <w:sz w:val="18"/>
-                <w:szCs w:val="18"/>
-              </w:rPr>
-              <w:t>Schriek</w:t>
-            </w:r>
-            <w:proofErr w:type="spellEnd"/>
-            <w:r>
-              <w:rPr>
-                <w:rStyle w:val="eop"/>
-                <w:rFonts w:ascii="Arial" w:hAnsi="Arial" w:cs="Arial"/>
-                <w:sz w:val="18"/>
-                <w:szCs w:val="18"/>
-              </w:rPr>
               <w:t> </w:t>
             </w:r>
           </w:p>
           <w:p>
-            <w:pPr>
-              <w:pStyle w:val="Tabelbody"/>
-              <w:rPr>
-                <w:rFonts w:cs="Arial"/>
-                <w:color w:val="000000"/>
-                <w:szCs w:val="18"/>
-                <w:lang w:val="nl-NL"/>
-              </w:rPr>
-            </w:pPr>
-            <w:hyperlink r:id="rId8" w:tgtFrame="_blank" w:history="1">
+            <w:hyperlink r:id="rId9" w:tgtFrame="_blank" w:history="1">
               <w:r>
                 <w:rPr>
                   <w:rStyle w:val="normaltextrun"/>
                   <w:rFonts w:eastAsiaTheme="majorEastAsia" w:cs="Arial"/>
                   <w:color w:val="0000FF"/>
+                  <w:sz w:val="18"/>
                   <w:szCs w:val="18"/>
                   <w:u w:val="single"/>
-                  <w:lang w:val="nl-NL"/>
                 </w:rPr>
                 <w:t>e.vanderschriek@fontys.nl</w:t>
               </w:r>
@@ -7245,24 +6937,21 @@
               <w:rPr>
                 <w:rStyle w:val="eop"/>
                 <w:rFonts w:cs="Arial"/>
-                <w:szCs w:val="18"/>
-                <w:lang w:val="nl-NL"/>
-              </w:rPr>
-              <w:t> </w:t>
-            </w:r>
-          </w:p>
-        </w:tc>
-        <w:tc>
-          <w:tcPr>
-            <w:tcW w:w="1134" w:type="dxa"/>
-          </w:tcPr>
-          <w:p>
-            <w:pPr>
-              <w:rPr>
-                <w:rFonts w:cs="Arial"/>
-                <w:i/>
                 <w:sz w:val="18"/>
                 <w:szCs w:val="18"/>
+              </w:rPr>
+              <w:t> </w:t>
+            </w:r>
+          </w:p>
+        </w:tc>
+        <w:tc>
+          <w:tcPr>
+            <w:tcW w:w="1134" w:type="dxa"/>
+          </w:tcPr>
+          <w:p>
+            <w:pPr>
+              <w:rPr>
+                <w:i/>
               </w:rPr>
             </w:pPr>
             <w:r>
@@ -7293,206 +6982,118 @@
           </w:tcPr>
           <w:p>
             <w:pPr>
-              <w:pStyle w:val="paragraph"/>
-              <w:spacing w:before="0" w:beforeAutospacing="0" w:after="0" w:afterAutospacing="0"/>
-              <w:textAlignment w:val="baseline"/>
               <w:divId w:val="380518492"/>
-              <w:rPr>
-                <w:rFonts w:ascii="Arial" w:hAnsi="Arial" w:cs="Arial"/>
-                <w:sz w:val="18"/>
-                <w:szCs w:val="18"/>
-              </w:rPr>
-            </w:pPr>
-            <w:proofErr w:type="spellStart"/>
+            </w:pPr>
             <w:r>
               <w:rPr>
                 <w:rStyle w:val="normaltextrun"/>
-                <w:rFonts w:ascii="Arial" w:eastAsiaTheme="majorEastAsia" w:hAnsi="Arial" w:cs="Arial"/>
+                <w:rFonts w:eastAsiaTheme="majorEastAsia" w:cs="Arial"/>
                 <w:i/>
                 <w:iCs/>
                 <w:sz w:val="18"/>
                 <w:szCs w:val="18"/>
               </w:rPr>
-              <w:t>Monday</w:t>
-            </w:r>
-            <w:proofErr w:type="spellEnd"/>
+              <w:t>Monday afternoon</w:t>
+            </w:r>
+            <w:r>
+              <w:rPr>
+                <w:rStyle w:val="eop"/>
+                <w:rFonts w:cs="Arial"/>
+                <w:sz w:val="18"/>
+                <w:szCs w:val="18"/>
+              </w:rPr>
+              <w:t> </w:t>
+            </w:r>
+          </w:p>
+          <w:p>
+            <w:pPr>
+              <w:rPr>
+                <w:i/>
+                <w:iCs/>
+              </w:rPr>
+            </w:pPr>
             <w:r>
               <w:rPr>
                 <w:rStyle w:val="normaltextrun"/>
-                <w:rFonts w:ascii="Arial" w:eastAsiaTheme="majorEastAsia" w:hAnsi="Arial" w:cs="Arial"/>
+                <w:rFonts w:eastAsiaTheme="majorEastAsia" w:cs="Arial"/>
                 <w:i/>
                 <w:iCs/>
                 <w:sz w:val="18"/>
                 <w:szCs w:val="18"/>
               </w:rPr>
-              <w:t xml:space="preserve"> </w:t>
-            </w:r>
-            <w:proofErr w:type="spellStart"/>
+              <w:t>Thursday afternoon</w:t>
+            </w:r>
+            <w:r>
+              <w:rPr>
+                <w:rStyle w:val="eop"/>
+                <w:rFonts w:cs="Arial"/>
+                <w:sz w:val="18"/>
+                <w:szCs w:val="18"/>
+              </w:rPr>
+              <w:t> </w:t>
+            </w:r>
+          </w:p>
+        </w:tc>
+        <w:tc>
+          <w:tcPr>
+            <w:tcW w:w="3660" w:type="dxa"/>
+          </w:tcPr>
+          <w:p>
+            <w:pPr>
+              <w:divId w:val="454521814"/>
+            </w:pPr>
             <w:r>
               <w:rPr>
                 <w:rStyle w:val="normaltextrun"/>
-                <w:rFonts w:ascii="Arial" w:eastAsiaTheme="majorEastAsia" w:hAnsi="Arial" w:cs="Arial"/>
+                <w:rFonts w:eastAsiaTheme="majorEastAsia" w:cs="Arial"/>
                 <w:i/>
                 <w:iCs/>
                 <w:sz w:val="18"/>
                 <w:szCs w:val="18"/>
               </w:rPr>
-              <w:t>afternoon</w:t>
-            </w:r>
-            <w:proofErr w:type="spellEnd"/>
-            <w:r>
-              <w:rPr>
-                <w:rStyle w:val="eop"/>
-                <w:rFonts w:ascii="Arial" w:hAnsi="Arial" w:cs="Arial"/>
-                <w:sz w:val="18"/>
-                <w:szCs w:val="18"/>
-              </w:rPr>
-              <w:t> </w:t>
-            </w:r>
-          </w:p>
-          <w:p>
-            <w:pPr>
-              <w:pStyle w:val="Tabelbody"/>
-              <w:rPr>
-                <w:rFonts w:cs="Arial"/>
-                <w:i/>
-                <w:iCs/>
-                <w:color w:val="000000"/>
-                <w:szCs w:val="18"/>
-              </w:rPr>
-            </w:pPr>
+              <w:t xml:space="preserve">Erik van der </w:t>
+            </w:r>
+            <w:proofErr w:type="spellStart"/>
             <w:r>
               <w:rPr>
                 <w:rStyle w:val="normaltextrun"/>
                 <w:rFonts w:eastAsiaTheme="majorEastAsia" w:cs="Arial"/>
                 <w:i/>
                 <w:iCs/>
+                <w:sz w:val="18"/>
                 <w:szCs w:val="18"/>
               </w:rPr>
-              <w:t>Thursday afternoon</w:t>
-            </w:r>
+              <w:t>Schriek</w:t>
+            </w:r>
+            <w:proofErr w:type="spellEnd"/>
             <w:r>
               <w:rPr>
                 <w:rStyle w:val="eop"/>
                 <w:rFonts w:cs="Arial"/>
-                <w:szCs w:val="18"/>
-              </w:rPr>
-              <w:t> </w:t>
-            </w:r>
-          </w:p>
-        </w:tc>
-        <w:tc>
-          <w:tcPr>
-            <w:tcW w:w="3660" w:type="dxa"/>
-          </w:tcPr>
-          <w:p>
-            <w:pPr>
-              <w:pStyle w:val="paragraph"/>
-              <w:spacing w:before="0" w:beforeAutospacing="0" w:after="0" w:afterAutospacing="0"/>
-              <w:textAlignment w:val="baseline"/>
-              <w:divId w:val="454521814"/>
-              <w:rPr>
-                <w:rFonts w:ascii="Arial" w:hAnsi="Arial" w:cs="Arial"/>
                 <w:sz w:val="18"/>
                 <w:szCs w:val="18"/>
               </w:rPr>
-            </w:pPr>
-            <w:proofErr w:type="spellStart"/>
-            <w:r>
-              <w:rPr>
-                <w:rStyle w:val="normaltextrun"/>
-                <w:rFonts w:ascii="Arial" w:eastAsiaTheme="majorEastAsia" w:hAnsi="Arial" w:cs="Arial"/>
+              <w:t> </w:t>
+            </w:r>
+          </w:p>
+          <w:p>
+            <w:pPr>
+              <w:rPr>
                 <w:i/>
                 <w:iCs/>
-                <w:sz w:val="18"/>
-                <w:szCs w:val="18"/>
-              </w:rPr>
-              <w:t>Erik</w:t>
-            </w:r>
-            <w:proofErr w:type="spellEnd"/>
-            <w:r>
-              <w:rPr>
-                <w:rStyle w:val="normaltextrun"/>
-                <w:rFonts w:ascii="Arial" w:eastAsiaTheme="majorEastAsia" w:hAnsi="Arial" w:cs="Arial"/>
-                <w:i/>
-                <w:iCs/>
-                <w:sz w:val="18"/>
-                <w:szCs w:val="18"/>
-              </w:rPr>
-              <w:t xml:space="preserve"> van </w:t>
-            </w:r>
-            <w:proofErr w:type="spellStart"/>
-            <w:r>
-              <w:rPr>
-                <w:rStyle w:val="normaltextrun"/>
-                <w:rFonts w:ascii="Arial" w:eastAsiaTheme="majorEastAsia" w:hAnsi="Arial" w:cs="Arial"/>
-                <w:i/>
-                <w:iCs/>
-                <w:sz w:val="18"/>
-                <w:szCs w:val="18"/>
-              </w:rPr>
-              <w:t>der</w:t>
-            </w:r>
-            <w:proofErr w:type="spellEnd"/>
-            <w:r>
-              <w:rPr>
-                <w:rStyle w:val="normaltextrun"/>
-                <w:rFonts w:ascii="Arial" w:eastAsiaTheme="majorEastAsia" w:hAnsi="Arial" w:cs="Arial"/>
-                <w:i/>
-                <w:iCs/>
-                <w:sz w:val="18"/>
-                <w:szCs w:val="18"/>
-              </w:rPr>
-              <w:t xml:space="preserve"> </w:t>
-            </w:r>
-            <w:proofErr w:type="spellStart"/>
-            <w:r>
-              <w:rPr>
-                <w:rStyle w:val="normaltextrun"/>
-                <w:rFonts w:ascii="Arial" w:eastAsiaTheme="majorEastAsia" w:hAnsi="Arial" w:cs="Arial"/>
-                <w:i/>
-                <w:iCs/>
-                <w:sz w:val="18"/>
-                <w:szCs w:val="18"/>
-              </w:rPr>
-              <w:t>Schriek</w:t>
-            </w:r>
-            <w:proofErr w:type="spellEnd"/>
-            <w:r>
-              <w:rPr>
-                <w:rStyle w:val="eop"/>
-                <w:rFonts w:ascii="Arial" w:hAnsi="Arial" w:cs="Arial"/>
-                <w:sz w:val="18"/>
-                <w:szCs w:val="18"/>
-              </w:rPr>
-              <w:t> </w:t>
-            </w:r>
-          </w:p>
-          <w:p>
-            <w:pPr>
-              <w:pStyle w:val="NormalWeb"/>
-              <w:spacing w:before="60" w:after="60"/>
-              <w:rPr>
-                <w:rFonts w:ascii="Arial" w:hAnsi="Arial" w:cs="Arial"/>
-                <w:i/>
-                <w:iCs/>
-                <w:sz w:val="18"/>
-                <w:szCs w:val="18"/>
-                <w:lang w:val="nl-NL"/>
-              </w:rPr>
-            </w:pPr>
-            <w:hyperlink r:id="rId9" w:tgtFrame="_blank" w:history="1">
+              </w:rPr>
+            </w:pPr>
+            <w:hyperlink r:id="rId10" w:tgtFrame="_blank" w:history="1">
               <w:r>
                 <w:rPr>
                   <w:rStyle w:val="normaltextrun"/>
-                  <w:rFonts w:ascii="Arial" w:hAnsi="Arial" w:cs="Arial"/>
+                  <w:rFonts w:cs="Arial"/>
                   <w:i/>
                   <w:iCs/>
                   <w:color w:val="0000FF"/>
                   <w:sz w:val="18"/>
                   <w:szCs w:val="18"/>
                   <w:u w:val="single"/>
-                  <w:lang w:val="nl-NL"/>
                 </w:rPr>
                 <w:t>e.vanderschriek@fontys.nl</w:t>
               </w:r>
@@ -7500,10 +7101,9 @@
             <w:r>
               <w:rPr>
                 <w:rStyle w:val="eop"/>
-                <w:rFonts w:ascii="Arial" w:hAnsi="Arial" w:cs="Arial"/>
+                <w:rFonts w:cs="Arial"/>
                 <w:sz w:val="18"/>
                 <w:szCs w:val="18"/>
-                <w:lang w:val="nl-NL"/>
               </w:rPr>
               <w:t> </w:t>
             </w:r>
@@ -7521,81 +7121,35 @@
           </w:tcPr>
           <w:p>
             <w:pPr>
-              <w:pStyle w:val="paragraph"/>
-              <w:spacing w:before="0" w:beforeAutospacing="0" w:after="0" w:afterAutospacing="0"/>
-              <w:textAlignment w:val="baseline"/>
               <w:divId w:val="2015568306"/>
-              <w:rPr>
-                <w:rFonts w:ascii="Arial" w:hAnsi="Arial" w:cs="Arial"/>
+            </w:pPr>
+            <w:r>
+              <w:rPr>
+                <w:rStyle w:val="normaltextrun"/>
+                <w:rFonts w:eastAsiaTheme="majorEastAsia" w:cs="Arial"/>
                 <w:sz w:val="18"/>
                 <w:szCs w:val="18"/>
               </w:rPr>
-            </w:pPr>
-            <w:proofErr w:type="spellStart"/>
-            <w:r>
-              <w:rPr>
-                <w:rStyle w:val="normaltextrun"/>
-                <w:rFonts w:ascii="Arial" w:eastAsiaTheme="majorEastAsia" w:hAnsi="Arial" w:cs="Arial"/>
+              <w:t>Onno Marsman</w:t>
+            </w:r>
+            <w:r>
+              <w:rPr>
+                <w:rStyle w:val="eop"/>
+                <w:rFonts w:cs="Arial"/>
                 <w:sz w:val="18"/>
                 <w:szCs w:val="18"/>
               </w:rPr>
-              <w:t>Onno</w:t>
-            </w:r>
-            <w:proofErr w:type="spellEnd"/>
-            <w:r>
-              <w:rPr>
-                <w:rStyle w:val="normaltextrun"/>
-                <w:rFonts w:ascii="Arial" w:eastAsiaTheme="majorEastAsia" w:hAnsi="Arial" w:cs="Arial"/>
-                <w:sz w:val="18"/>
-                <w:szCs w:val="18"/>
-              </w:rPr>
-              <w:t xml:space="preserve"> </w:t>
-            </w:r>
-            <w:r>
-              <w:rPr>
-                <w:rStyle w:val="normaltextrun"/>
-                <w:rFonts w:ascii="Arial" w:eastAsiaTheme="majorEastAsia" w:hAnsi="Arial" w:cs="Arial"/>
-                <w:sz w:val="18"/>
-                <w:szCs w:val="18"/>
-                <w:lang w:val="en-US"/>
-              </w:rPr>
-              <w:t>Ma</w:t>
-            </w:r>
-            <w:proofErr w:type="spellStart"/>
-            <w:r>
-              <w:rPr>
-                <w:rStyle w:val="normaltextrun"/>
-                <w:rFonts w:ascii="Arial" w:eastAsiaTheme="majorEastAsia" w:hAnsi="Arial" w:cs="Arial"/>
-                <w:sz w:val="18"/>
-                <w:szCs w:val="18"/>
-              </w:rPr>
-              <w:t>rsman</w:t>
-            </w:r>
-            <w:proofErr w:type="spellEnd"/>
-            <w:r>
-              <w:rPr>
-                <w:rStyle w:val="eop"/>
-                <w:rFonts w:ascii="Arial" w:hAnsi="Arial" w:cs="Arial"/>
-                <w:sz w:val="18"/>
-                <w:szCs w:val="18"/>
-              </w:rPr>
               <w:t> </w:t>
             </w:r>
           </w:p>
           <w:p>
-            <w:pPr>
-              <w:pStyle w:val="Tabelbody"/>
-              <w:rPr>
-                <w:rFonts w:cs="Arial"/>
-                <w:szCs w:val="18"/>
-              </w:rPr>
-            </w:pPr>
-            <w:hyperlink r:id="rId10" w:tgtFrame="_blank" w:history="1">
+            <w:hyperlink r:id="rId11" w:tgtFrame="_blank" w:history="1">
               <w:r>
                 <w:rPr>
                   <w:rStyle w:val="normaltextrun"/>
                   <w:rFonts w:eastAsiaTheme="majorEastAsia" w:cs="Arial"/>
                   <w:color w:val="0000FF"/>
+                  <w:sz w:val="18"/>
                   <w:szCs w:val="18"/>
                   <w:u w:val="single"/>
                 </w:rPr>
@@ -7606,23 +7160,21 @@
               <w:rPr>
                 <w:rStyle w:val="eop"/>
                 <w:rFonts w:cs="Arial"/>
-                <w:szCs w:val="18"/>
-              </w:rPr>
-              <w:t> </w:t>
-            </w:r>
-          </w:p>
-        </w:tc>
-        <w:tc>
-          <w:tcPr>
-            <w:tcW w:w="1134" w:type="dxa"/>
-          </w:tcPr>
-          <w:p>
-            <w:pPr>
-              <w:rPr>
-                <w:rFonts w:cs="Arial"/>
-                <w:i/>
                 <w:sz w:val="18"/>
                 <w:szCs w:val="18"/>
+              </w:rPr>
+              <w:t> </w:t>
+            </w:r>
+          </w:p>
+        </w:tc>
+        <w:tc>
+          <w:tcPr>
+            <w:tcW w:w="1134" w:type="dxa"/>
+          </w:tcPr>
+          <w:p>
+            <w:pPr>
+              <w:rPr>
+                <w:i/>
               </w:rPr>
             </w:pPr>
             <w:r>
@@ -7653,53 +7205,19 @@
           </w:tcPr>
           <w:p>
             <w:pPr>
-              <w:pStyle w:val="paragraph"/>
-              <w:spacing w:before="0" w:beforeAutospacing="0" w:after="0" w:afterAutospacing="0"/>
-              <w:textAlignment w:val="baseline"/>
               <w:divId w:val="122231771"/>
-              <w:rPr>
-                <w:rFonts w:ascii="Arial" w:hAnsi="Arial" w:cs="Arial"/>
-                <w:sz w:val="18"/>
-                <w:szCs w:val="18"/>
-              </w:rPr>
-            </w:pPr>
-            <w:proofErr w:type="spellStart"/>
+            </w:pPr>
             <w:r>
               <w:rPr>
                 <w:rStyle w:val="normaltextrun"/>
-                <w:rFonts w:ascii="Arial" w:eastAsiaTheme="majorEastAsia" w:hAnsi="Arial" w:cs="Arial"/>
+                <w:rFonts w:eastAsiaTheme="majorEastAsia" w:cs="Arial"/>
                 <w:i/>
                 <w:iCs/>
                 <w:sz w:val="18"/>
                 <w:szCs w:val="18"/>
               </w:rPr>
-              <w:t>Monday</w:t>
-            </w:r>
-            <w:proofErr w:type="spellEnd"/>
-            <w:r>
-              <w:rPr>
-                <w:rStyle w:val="normaltextrun"/>
-                <w:rFonts w:ascii="Arial" w:eastAsiaTheme="majorEastAsia" w:hAnsi="Arial" w:cs="Arial"/>
-                <w:i/>
-                <w:iCs/>
-                <w:sz w:val="18"/>
-                <w:szCs w:val="18"/>
-              </w:rPr>
-              <w:t xml:space="preserve"> </w:t>
-            </w:r>
-            <w:proofErr w:type="spellStart"/>
-            <w:r>
-              <w:rPr>
-                <w:rStyle w:val="normaltextrun"/>
-                <w:rFonts w:ascii="Arial" w:eastAsiaTheme="majorEastAsia" w:hAnsi="Arial" w:cs="Arial"/>
-                <w:i/>
-                <w:iCs/>
-                <w:sz w:val="18"/>
-                <w:szCs w:val="18"/>
-              </w:rPr>
-              <w:t>afte</w:t>
-            </w:r>
-            <w:proofErr w:type="spellEnd"/>
+              <w:t>Monday afte</w:t>
+            </w:r>
             <w:r>
               <w:rPr>
                 <w:rStyle w:val="Heading2Char"/>
@@ -7711,11 +7229,10 @@
               </w:rPr>
               <w:t>r</w:t>
             </w:r>
-            <w:proofErr w:type="spellStart"/>
             <w:r>
               <w:rPr>
                 <w:rStyle w:val="normaltextrun"/>
-                <w:rFonts w:ascii="Arial" w:eastAsiaTheme="majorEastAsia" w:hAnsi="Arial" w:cs="Arial"/>
+                <w:rFonts w:eastAsiaTheme="majorEastAsia" w:cs="Arial"/>
                 <w:i/>
                 <w:iCs/>
                 <w:sz w:val="18"/>
@@ -7723,11 +7240,10 @@
               </w:rPr>
               <w:t>noon</w:t>
             </w:r>
-            <w:proofErr w:type="spellEnd"/>
             <w:r>
               <w:rPr>
                 <w:rStyle w:val="eop"/>
-                <w:rFonts w:ascii="Arial" w:hAnsi="Arial" w:cs="Arial"/>
+                <w:rFonts w:cs="Arial"/>
                 <w:sz w:val="18"/>
                 <w:szCs w:val="18"/>
               </w:rPr>
@@ -7736,13 +7252,9 @@
           </w:p>
           <w:p>
             <w:pPr>
-              <w:pStyle w:val="Tabelbody"/>
-              <w:rPr>
-                <w:rFonts w:cs="Arial"/>
+              <w:rPr>
                 <w:i/>
                 <w:iCs/>
-                <w:color w:val="000000"/>
-                <w:szCs w:val="18"/>
               </w:rPr>
             </w:pPr>
             <w:r>
@@ -7751,6 +7263,7 @@
                 <w:rFonts w:eastAsiaTheme="majorEastAsia" w:cs="Arial"/>
                 <w:i/>
                 <w:iCs/>
+                <w:sz w:val="18"/>
                 <w:szCs w:val="18"/>
               </w:rPr>
               <w:t>Thursday afternoon</w:t>
@@ -7759,92 +7272,54 @@
               <w:rPr>
                 <w:rStyle w:val="eop"/>
                 <w:rFonts w:cs="Arial"/>
-                <w:szCs w:val="18"/>
-              </w:rPr>
-              <w:t> </w:t>
-            </w:r>
-          </w:p>
-        </w:tc>
-        <w:tc>
-          <w:tcPr>
-            <w:tcW w:w="3660" w:type="dxa"/>
-          </w:tcPr>
-          <w:p>
-            <w:pPr>
-              <w:pStyle w:val="paragraph"/>
-              <w:spacing w:before="0" w:beforeAutospacing="0" w:after="0" w:afterAutospacing="0"/>
-              <w:textAlignment w:val="baseline"/>
-              <w:divId w:val="2015568306"/>
-              <w:rPr>
-                <w:rFonts w:ascii="Arial" w:hAnsi="Arial" w:cs="Arial"/>
                 <w:sz w:val="18"/>
                 <w:szCs w:val="18"/>
               </w:rPr>
-            </w:pPr>
-            <w:proofErr w:type="spellStart"/>
+              <w:t> </w:t>
+            </w:r>
+          </w:p>
+        </w:tc>
+        <w:tc>
+          <w:tcPr>
+            <w:tcW w:w="3660" w:type="dxa"/>
+          </w:tcPr>
+          <w:p>
+            <w:pPr>
+              <w:divId w:val="2015568306"/>
+            </w:pPr>
             <w:r>
               <w:rPr>
                 <w:rStyle w:val="normaltextrun"/>
-                <w:rFonts w:ascii="Arial" w:eastAsiaTheme="majorEastAsia" w:hAnsi="Arial" w:cs="Arial"/>
+                <w:rFonts w:eastAsiaTheme="majorEastAsia" w:cs="Arial"/>
                 <w:i/>
                 <w:iCs/>
                 <w:sz w:val="18"/>
                 <w:szCs w:val="18"/>
               </w:rPr>
-              <w:t>Onno</w:t>
-            </w:r>
-            <w:proofErr w:type="spellEnd"/>
-            <w:r>
-              <w:rPr>
-                <w:rStyle w:val="normaltextrun"/>
-                <w:rFonts w:ascii="Arial" w:eastAsiaTheme="majorEastAsia" w:hAnsi="Arial" w:cs="Arial"/>
+              <w:t>Onno Marsman</w:t>
+            </w:r>
+            <w:r>
+              <w:rPr>
+                <w:rStyle w:val="eop"/>
+                <w:rFonts w:cs="Arial"/>
+                <w:sz w:val="18"/>
+                <w:szCs w:val="18"/>
+              </w:rPr>
+              <w:t> </w:t>
+            </w:r>
+          </w:p>
+          <w:p>
+            <w:pPr>
+              <w:rPr>
                 <w:i/>
                 <w:iCs/>
-                <w:sz w:val="18"/>
-                <w:szCs w:val="18"/>
-              </w:rPr>
-              <w:t xml:space="preserve"> </w:t>
-            </w:r>
-            <w:proofErr w:type="spellStart"/>
-            <w:r>
-              <w:rPr>
-                <w:rStyle w:val="normaltextrun"/>
-                <w:rFonts w:ascii="Arial" w:eastAsiaTheme="majorEastAsia" w:hAnsi="Arial" w:cs="Arial"/>
-                <w:i/>
-                <w:iCs/>
-                <w:sz w:val="18"/>
-                <w:szCs w:val="18"/>
-              </w:rPr>
-              <w:t>Marsman</w:t>
-            </w:r>
-            <w:proofErr w:type="spellEnd"/>
-            <w:r>
-              <w:rPr>
-                <w:rStyle w:val="eop"/>
-                <w:rFonts w:ascii="Arial" w:hAnsi="Arial" w:cs="Arial"/>
-                <w:sz w:val="18"/>
-                <w:szCs w:val="18"/>
-              </w:rPr>
-              <w:t> </w:t>
-            </w:r>
-          </w:p>
-          <w:p>
-            <w:pPr>
-              <w:pStyle w:val="NormalWeb"/>
-              <w:spacing w:before="60" w:after="60"/>
-              <w:rPr>
-                <w:rFonts w:ascii="Arial" w:hAnsi="Arial" w:cs="Arial"/>
-                <w:i/>
-                <w:iCs/>
-                <w:sz w:val="18"/>
-                <w:szCs w:val="18"/>
-              </w:rPr>
-            </w:pPr>
-            <w:hyperlink r:id="rId11" w:tgtFrame="_blank" w:history="1">
+              </w:rPr>
+            </w:pPr>
+            <w:hyperlink r:id="rId12" w:tgtFrame="_blank" w:history="1">
               <w:r>
                 <w:rPr>
                   <w:rStyle w:val="normaltextrun"/>
-                  <w:rFonts w:ascii="Arial" w:hAnsi="Arial" w:cs="Arial"/>
+                  <w:rFonts w:cs="Arial"/>
                   <w:i/>
                   <w:iCs/>
                   <w:color w:val="0000FF"/>
@@ -7858,7 +7333,7 @@
             <w:r>
               <w:rPr>
                 <w:rStyle w:val="eop"/>
-                <w:rFonts w:ascii="Arial" w:hAnsi="Arial" w:cs="Arial"/>
+                <w:rFonts w:cs="Arial"/>
                 <w:sz w:val="18"/>
                 <w:szCs w:val="18"/>
               </w:rPr>
@@ -7878,14 +7353,9 @@
           </w:tcPr>
           <w:p>
             <w:pPr>
-              <w:textAlignment w:val="baseline"/>
               <w:divId w:val="1094322348"/>
-              <w:rPr>
-                <w:rFonts w:cs="Arial"/>
-                <w:sz w:val="18"/>
-                <w:szCs w:val="18"/>
-              </w:rPr>
-            </w:pPr>
+            </w:pPr>
+            <w:bookmarkStart w:id="55" w:name="_Toc161672830"/>
             <w:r>
               <w:rPr>
                 <w:rStyle w:val="Heading2Char"/>
@@ -7897,6 +7367,7 @@
               </w:rPr>
               <w:t>Robbert Pas</w:t>
             </w:r>
+            <w:bookmarkEnd w:id="55"/>
             <w:r>
               <w:rPr>
                 <w:rStyle w:val="Heading3Char"/>
@@ -7909,14 +7380,8 @@
             </w:r>
           </w:p>
           <w:p>
-            <w:pPr>
-              <w:pStyle w:val="Tabelbody"/>
-              <w:rPr>
-                <w:rFonts w:cs="Arial"/>
-                <w:szCs w:val="18"/>
-              </w:rPr>
-            </w:pPr>
-            <w:hyperlink r:id="rId12" w:tgtFrame="_blank" w:history="1">
+            <w:hyperlink r:id="rId13" w:tgtFrame="_blank" w:history="1">
+              <w:bookmarkStart w:id="56" w:name="_Toc161672831"/>
               <w:r>
                 <w:rPr>
                   <w:rStyle w:val="Heading2Char"/>
@@ -7930,31 +7395,31 @@
                 </w:rPr>
                 <w:t>r.pas@fontys.nl</w:t>
               </w:r>
+              <w:bookmarkEnd w:id="56"/>
             </w:hyperlink>
             <w:r>
               <w:rPr>
                 <w:rStyle w:val="Heading3Char"/>
                 <w:rFonts w:cs="Arial"/>
                 <w:bCs w:val="0"/>
-                <w:szCs w:val="18"/>
-              </w:rPr>
-              <w:t> </w:t>
-            </w:r>
-          </w:p>
-        </w:tc>
-        <w:tc>
-          <w:tcPr>
-            <w:tcW w:w="1134" w:type="dxa"/>
-          </w:tcPr>
-          <w:p>
-            <w:pPr>
-              <w:rPr>
-                <w:rFonts w:cs="Arial"/>
-                <w:i/>
                 <w:sz w:val="18"/>
                 <w:szCs w:val="18"/>
               </w:rPr>
-            </w:pPr>
+              <w:t> </w:t>
+            </w:r>
+          </w:p>
+        </w:tc>
+        <w:tc>
+          <w:tcPr>
+            <w:tcW w:w="1134" w:type="dxa"/>
+          </w:tcPr>
+          <w:p>
+            <w:pPr>
+              <w:rPr>
+                <w:i/>
+              </w:rPr>
+            </w:pPr>
+            <w:bookmarkStart w:id="57" w:name="_Toc161672832"/>
             <w:r>
               <w:rPr>
                 <w:rStyle w:val="Heading2Char"/>
@@ -7968,6 +7433,7 @@
               </w:rPr>
               <w:t>Group project tutor Fontys</w:t>
             </w:r>
+            <w:bookmarkEnd w:id="57"/>
             <w:r>
               <w:rPr>
                 <w:rStyle w:val="Heading3Char"/>
@@ -7986,14 +7452,9 @@
           </w:tcPr>
           <w:p>
             <w:pPr>
-              <w:textAlignment w:val="baseline"/>
               <w:divId w:val="1785999081"/>
-              <w:rPr>
-                <w:rFonts w:cs="Arial"/>
-                <w:sz w:val="18"/>
-                <w:szCs w:val="18"/>
-              </w:rPr>
-            </w:pPr>
+            </w:pPr>
+            <w:bookmarkStart w:id="58" w:name="_Toc161672833"/>
             <w:r>
               <w:rPr>
                 <w:rStyle w:val="Heading2Char"/>
@@ -8007,6 +7468,7 @@
               </w:rPr>
               <w:t>Monday morning</w:t>
             </w:r>
+            <w:bookmarkEnd w:id="58"/>
             <w:r>
               <w:rPr>
                 <w:rStyle w:val="Heading3Char"/>
@@ -8020,15 +7482,12 @@
           </w:p>
           <w:p>
             <w:pPr>
-              <w:pStyle w:val="Tabelbody"/>
-              <w:rPr>
-                <w:rFonts w:cs="Arial"/>
+              <w:rPr>
                 <w:i/>
                 <w:iCs/>
-                <w:color w:val="000000"/>
-                <w:szCs w:val="18"/>
-              </w:rPr>
-            </w:pPr>
+              </w:rPr>
+            </w:pPr>
+            <w:bookmarkStart w:id="59" w:name="_Toc161672834"/>
             <w:r>
               <w:rPr>
                 <w:rStyle w:val="Heading2Char"/>
@@ -8042,97 +7501,60 @@
               </w:rPr>
               <w:t>Wednesday morning</w:t>
             </w:r>
+            <w:bookmarkEnd w:id="59"/>
             <w:r>
               <w:rPr>
                 <w:rStyle w:val="Heading3Char"/>
                 <w:rFonts w:cs="Arial"/>
                 <w:bCs w:val="0"/>
-                <w:szCs w:val="18"/>
-              </w:rPr>
-              <w:t> </w:t>
-            </w:r>
-          </w:p>
-        </w:tc>
-        <w:tc>
-          <w:tcPr>
-            <w:tcW w:w="3660" w:type="dxa"/>
-          </w:tcPr>
-          <w:p>
-            <w:pPr>
-              <w:pStyle w:val="paragraph"/>
-              <w:spacing w:before="0" w:beforeAutospacing="0" w:after="0" w:afterAutospacing="0"/>
-              <w:textAlignment w:val="baseline"/>
-              <w:divId w:val="1094322348"/>
-              <w:rPr>
-                <w:rFonts w:ascii="Arial" w:hAnsi="Arial" w:cs="Arial"/>
                 <w:sz w:val="18"/>
                 <w:szCs w:val="18"/>
               </w:rPr>
-            </w:pPr>
-            <w:proofErr w:type="spellStart"/>
+              <w:t> </w:t>
+            </w:r>
+          </w:p>
+        </w:tc>
+        <w:tc>
+          <w:tcPr>
+            <w:tcW w:w="3660" w:type="dxa"/>
+          </w:tcPr>
+          <w:p>
+            <w:pPr>
+              <w:divId w:val="1094322348"/>
+            </w:pPr>
             <w:r>
               <w:rPr>
                 <w:rStyle w:val="normaltextrun"/>
-                <w:rFonts w:ascii="Arial" w:eastAsiaTheme="majorEastAsia" w:hAnsi="Arial" w:cs="Arial"/>
+                <w:rFonts w:eastAsiaTheme="majorEastAsia" w:cs="Arial"/>
                 <w:i/>
                 <w:iCs/>
                 <w:sz w:val="18"/>
                 <w:szCs w:val="18"/>
               </w:rPr>
-              <w:t>Robbert</w:t>
-            </w:r>
-            <w:proofErr w:type="spellEnd"/>
-            <w:r>
-              <w:rPr>
-                <w:rStyle w:val="normaltextrun"/>
-                <w:rFonts w:ascii="Arial" w:eastAsiaTheme="majorEastAsia" w:hAnsi="Arial" w:cs="Arial"/>
+              <w:t>Robbert Pas</w:t>
+            </w:r>
+            <w:r>
+              <w:rPr>
+                <w:rStyle w:val="eop"/>
+                <w:rFonts w:cs="Arial"/>
+                <w:sz w:val="18"/>
+                <w:szCs w:val="18"/>
+              </w:rPr>
+              <w:t> </w:t>
+            </w:r>
+          </w:p>
+          <w:p>
+            <w:pPr>
+              <w:rPr>
                 <w:i/>
                 <w:iCs/>
-                <w:sz w:val="18"/>
-                <w:szCs w:val="18"/>
-              </w:rPr>
-              <w:t xml:space="preserve"> </w:t>
-            </w:r>
-            <w:proofErr w:type="spellStart"/>
-            <w:r>
-              <w:rPr>
-                <w:rStyle w:val="normaltextrun"/>
-                <w:rFonts w:ascii="Arial" w:eastAsiaTheme="majorEastAsia" w:hAnsi="Arial" w:cs="Arial"/>
-                <w:i/>
-                <w:iCs/>
-                <w:sz w:val="18"/>
-                <w:szCs w:val="18"/>
-              </w:rPr>
-              <w:t>Pas</w:t>
-            </w:r>
-            <w:proofErr w:type="spellEnd"/>
-            <w:r>
-              <w:rPr>
-                <w:rStyle w:val="eop"/>
-                <w:rFonts w:ascii="Arial" w:hAnsi="Arial" w:cs="Arial"/>
-                <w:sz w:val="18"/>
-                <w:szCs w:val="18"/>
-              </w:rPr>
-              <w:t> </w:t>
-            </w:r>
-          </w:p>
-          <w:p>
-            <w:pPr>
-              <w:pStyle w:val="NormalWeb"/>
-              <w:spacing w:before="60" w:after="60"/>
-              <w:rPr>
-                <w:rFonts w:ascii="Arial" w:hAnsi="Arial" w:cs="Arial"/>
-                <w:i/>
-                <w:iCs/>
-                <w:sz w:val="18"/>
-                <w:szCs w:val="18"/>
-              </w:rPr>
-            </w:pPr>
-            <w:hyperlink r:id="rId13" w:tgtFrame="_blank" w:history="1">
+              </w:rPr>
+            </w:pPr>
+            <w:hyperlink r:id="rId14" w:tgtFrame="_blank" w:history="1">
               <w:r>
                 <w:rPr>
                   <w:rStyle w:val="normaltextrun"/>
-                  <w:rFonts w:ascii="Arial" w:hAnsi="Arial" w:cs="Arial"/>
+                  <w:rFonts w:cs="Arial"/>
                   <w:i/>
                   <w:iCs/>
                   <w:color w:val="0000FF"/>
@@ -8146,7 +7568,7 @@
             <w:r>
               <w:rPr>
                 <w:rStyle w:val="eop"/>
-                <w:rFonts w:ascii="Arial" w:hAnsi="Arial" w:cs="Arial"/>
+                <w:rFonts w:cs="Arial"/>
                 <w:sz w:val="18"/>
                 <w:szCs w:val="18"/>
               </w:rPr>
@@ -8176,11 +7598,11 @@
         </w:tabs>
         <w:ind w:left="709"/>
       </w:pPr>
-      <w:bookmarkStart w:id="55" w:name="_Toc160717527"/>
+      <w:bookmarkStart w:id="60" w:name="_Toc161672835"/>
       <w:r>
         <w:t>Communication</w:t>
       </w:r>
-      <w:bookmarkEnd w:id="55"/>
+      <w:bookmarkEnd w:id="60"/>
     </w:p>
     <w:p/>
     <w:p>
@@ -8332,15 +7754,18 @@
         </w:tabs>
         <w:ind w:left="709"/>
       </w:pPr>
-      <w:bookmarkStart w:id="56" w:name="_Toc160717528"/>
-      <w:bookmarkStart w:id="57" w:name="_Toc327581062"/>
-      <w:bookmarkStart w:id="58" w:name="_Toc327581612"/>
-      <w:bookmarkStart w:id="59" w:name="_Toc327583392"/>
-      <w:bookmarkStart w:id="60" w:name="_Toc339966131"/>
+      <w:bookmarkStart w:id="61" w:name="_Toc327581062"/>
+      <w:bookmarkStart w:id="62" w:name="_Toc327581612"/>
+      <w:bookmarkStart w:id="63" w:name="_Toc327583392"/>
+      <w:bookmarkStart w:id="64" w:name="_Toc339966131"/>
+      <w:bookmarkStart w:id="65" w:name="_Toc161672836"/>
+      <w:r>
+        <w:t xml:space="preserve">Configuration and </w:t>
+      </w:r>
       <w:r>
         <w:t>Test environment</w:t>
       </w:r>
-      <w:bookmarkEnd w:id="56"/>
+      <w:bookmarkEnd w:id="65"/>
     </w:p>
     <w:p/>
     <w:p>
@@ -8366,7 +7791,7 @@
           <w:color w:val="000000" w:themeColor="text1"/>
           <w:lang w:eastAsia="nl-NL"/>
         </w:rPr>
-        <w:t xml:space="preserve">CI/CD development test environment will be used in order to test and deliver the </w:t>
+        <w:t>CI/CD development</w:t>
       </w:r>
       <w:r>
         <w:rPr>
@@ -8374,30 +7799,114 @@
           <w:color w:val="000000" w:themeColor="text1"/>
           <w:lang w:eastAsia="nl-NL"/>
         </w:rPr>
-        <w:t xml:space="preserve">HeardIT application. </w:t>
-      </w:r>
-    </w:p>
-    <w:p>
-      <w:pPr>
+        <w:t xml:space="preserve"> and</w:t>
+      </w:r>
+      <w:r>
         <w:rPr>
           <w:rFonts w:cs="Arial"/>
           <w:color w:val="000000" w:themeColor="text1"/>
           <w:lang w:eastAsia="nl-NL"/>
         </w:rPr>
-      </w:pPr>
-    </w:p>
-    <w:p>
-      <w:pPr>
+        <w:t xml:space="preserve"> test environment will be used in order to test and deliver the </w:t>
+      </w:r>
+      <w:r>
+        <w:rPr>
+          <w:rFonts w:cs="Arial"/>
+          <w:color w:val="000000" w:themeColor="text1"/>
+          <w:lang w:eastAsia="nl-NL"/>
+        </w:rPr>
+        <w:t xml:space="preserve">HeardIT application. </w:t>
+      </w:r>
+      <w:r>
+        <w:rPr>
+          <w:rFonts w:cs="Arial"/>
+          <w:color w:val="000000" w:themeColor="text1"/>
+          <w:lang w:eastAsia="nl-NL"/>
+        </w:rPr>
+        <w:t xml:space="preserve">A pipeline that automatically builds, tests, checks for vulnerabilities, ensures the code quality meets the required standards and at a later stage, deploys the application will be created. </w:t>
+      </w:r>
+    </w:p>
+    <w:p>
+      <w:pPr>
+        <w:ind w:firstLine="708"/>
+        <w:rPr>
+          <w:rFonts w:cs="Arial"/>
+          <w:color w:val="000000" w:themeColor="text1"/>
+          <w:lang w:eastAsia="nl-NL"/>
+        </w:rPr>
+      </w:pPr>
+      <w:r>
+        <w:rPr>
+          <w:rFonts w:cs="Arial"/>
+          <w:color w:val="000000" w:themeColor="text1"/>
+          <w:lang w:eastAsia="nl-NL"/>
+        </w:rPr>
+        <w:t>The pipeline will be split into several stages, each of them focusing on a different part of the CI/CD process. The build and test stages will determine if the application is being built properly and if the current functionality is still operational. The checking for vulnerabilities and code quality will be created in order to find any potential issues that might have been created. If the pipeline succeeds and there are no detected issues with the code, the application will be automatically be deployed.</w:t>
+      </w:r>
+    </w:p>
+    <w:p>
+      <w:pPr>
+        <w:ind w:firstLine="708"/>
+        <w:rPr>
+          <w:rFonts w:cs="Arial"/>
+          <w:color w:val="000000" w:themeColor="text1"/>
+          <w:lang w:eastAsia="nl-NL"/>
+        </w:rPr>
+      </w:pPr>
+      <w:r>
+        <w:rPr>
+          <w:rFonts w:cs="Arial"/>
+          <w:color w:val="000000" w:themeColor="text1"/>
+          <w:lang w:eastAsia="nl-NL"/>
+        </w:rPr>
+        <w:t xml:space="preserve">This </w:t>
+      </w:r>
+      <w:r>
+        <w:rPr>
+          <w:rFonts w:cs="Arial"/>
+          <w:color w:val="000000" w:themeColor="text1"/>
+          <w:lang w:eastAsia="nl-NL"/>
+        </w:rPr>
+        <w:t>process is illustrated in</w:t>
+      </w:r>
+      <w:r>
+        <w:rPr>
+          <w:rFonts w:cs="Arial"/>
+          <w:color w:val="000000" w:themeColor="text1"/>
+          <w:lang w:eastAsia="nl-NL"/>
+        </w:rPr>
+        <w:t xml:space="preserve"> Figure 2.</w:t>
+      </w:r>
+    </w:p>
+    <w:p>
+      <w:pPr>
+        <w:ind w:firstLine="708"/>
+        <w:rPr>
+          <w:rFonts w:cs="Arial"/>
+          <w:color w:val="000000" w:themeColor="text1"/>
+          <w:lang w:eastAsia="nl-NL"/>
+        </w:rPr>
+      </w:pPr>
+    </w:p>
+    <w:p>
+      <w:pPr>
+        <w:rPr>
+          <w:rFonts w:cs="Arial"/>
+          <w:color w:val="000000" w:themeColor="text1"/>
+          <w:lang w:eastAsia="nl-NL"/>
+        </w:rPr>
+      </w:pPr>
+    </w:p>
+    <w:p>
+      <w:pPr>
+        <w:keepNext/>
         <w:jc w:val="center"/>
       </w:pPr>
       <w:r>
-        <w:rPr>
-          <w:noProof/>
-        </w:rPr>
         <w:drawing>
-          <wp:inline distT="0" distB="0" distL="0" distR="0" wp14:anchorId="76B3AF7D" wp14:editId="66603775">
-            <wp:extent cx="4572000" cy="1733550"/>
-            <wp:effectExtent l="0" t="0" r="0" b="0"/>
+          <wp:inline distT="0" distB="0" distL="0" distR="0" wp14:anchorId="76B3AF7D" wp14:editId="78444F52">
+            <wp:extent cx="4572000" cy="1518313"/>
+            <wp:effectExtent l="0" t="0" r="0" b="5715"/>
             <wp:docPr id="557763693" name="Picture 557763693"/>
             <wp:cNvGraphicFramePr>
               <a:graphicFrameLocks xmlns:a="http://schemas.openxmlformats.org/drawingml/2006/main" noChangeAspect="1"/>
@@ -8406,103 +7915,7 @@
               <a:graphicData uri="http://schemas.openxmlformats.org/drawingml/2006/picture">
                 <pic:pic xmlns:pic="http://schemas.openxmlformats.org/drawingml/2006/picture">
                   <pic:nvPicPr>
-                    <pic:cNvPr id="0" name=""/>
-                    <pic:cNvPicPr/>
-                  </pic:nvPicPr>
-                  <pic:blipFill>
-                    <a:blip r:embed="rId14">
-                      <a:extLst>
-                        <a:ext uri="{28A0092B-C50C-407E-A947-70E740481C1C}">
-                          <a14:useLocalDpi xmlns:a14="http://schemas.microsoft.com/office/drawing/2010/main" val="0"/>
-                        </a:ext>
-                      </a:extLst>
-                    </a:blip>
-                    <a:stretch>
-                      <a:fillRect/>
-                    </a:stretch>
-                  </pic:blipFill>
-                  <pic:spPr>
-                    <a:xfrm>
-                      <a:off x="0" y="0"/>
-                      <a:ext cx="4572000" cy="1733550"/>
-                    </a:xfrm>
-                    <a:prstGeom prst="rect">
-                      <a:avLst/>
-                    </a:prstGeom>
-                  </pic:spPr>
-                </pic:pic>
-              </a:graphicData>
-            </a:graphic>
-          </wp:inline>
-        </w:drawing>
-      </w:r>
-    </w:p>
-    <w:p>
-      <w:pPr>
-        <w:rPr>
-          <w:rFonts w:cs="Arial"/>
-          <w:color w:val="000000" w:themeColor="text1"/>
-          <w:lang w:eastAsia="nl-NL"/>
-        </w:rPr>
-      </w:pPr>
-    </w:p>
-    <w:p>
-      <w:pPr>
-        <w:rPr>
-          <w:i/>
-        </w:rPr>
-      </w:pPr>
-    </w:p>
-    <w:p>
-      <w:pPr>
-        <w:pStyle w:val="Heading2"/>
-        <w:tabs>
-          <w:tab w:val="clear" w:pos="992"/>
-          <w:tab w:val="num" w:pos="709"/>
-        </w:tabs>
-        <w:ind w:left="709"/>
-      </w:pPr>
-      <w:bookmarkStart w:id="61" w:name="_Toc160717529"/>
-      <w:bookmarkEnd w:id="57"/>
-      <w:bookmarkEnd w:id="58"/>
-      <w:bookmarkEnd w:id="59"/>
-      <w:bookmarkEnd w:id="60"/>
-      <w:r>
-        <w:t>Configuration management</w:t>
-      </w:r>
-      <w:bookmarkEnd w:id="61"/>
-    </w:p>
-    <w:p/>
-    <w:p>
-      <w:pPr>
-        <w:ind w:firstLine="708"/>
-      </w:pPr>
-      <w:r>
-        <w:t>The project will be kept inside a GIT repository. It will follow the existing company branching strategy and methodology. Each issue will have a ticket created in Jira. When the issue is assigned to the intern, a new branch will be created with the ticket’s id. The intern works on the issue on their branch. Once the intern has made their changes, the changes have been approved and tested by other developers, the branch will be merged into develop. Successfully implemented and tested features will be put in use in the production environment. This strategy will be used to implement all required features.</w:t>
-      </w:r>
-    </w:p>
-    <w:p/>
-    <w:p>
-      <w:pPr>
-        <w:jc w:val="center"/>
-      </w:pPr>
-      <w:r>
-        <w:rPr>
-          <w:noProof/>
-        </w:rPr>
-        <w:drawing>
-          <wp:inline distT="0" distB="0" distL="0" distR="0" wp14:anchorId="143C76D2" wp14:editId="6EA71EAB">
-            <wp:extent cx="4114800" cy="1937385"/>
-            <wp:effectExtent l="0" t="0" r="0" b="0"/>
-            <wp:docPr id="1632900315" name="Picture 1632900315"/>
-            <wp:cNvGraphicFramePr>
-              <a:graphicFrameLocks xmlns:a="http://schemas.openxmlformats.org/drawingml/2006/main" noChangeAspect="1"/>
-            </wp:cNvGraphicFramePr>
-            <a:graphic xmlns:a="http://schemas.openxmlformats.org/drawingml/2006/main">
-              <a:graphicData uri="http://schemas.openxmlformats.org/drawingml/2006/picture">
-                <pic:pic xmlns:pic="http://schemas.openxmlformats.org/drawingml/2006/picture">
-                  <pic:nvPicPr>
-                    <pic:cNvPr id="0" name=""/>
+                    <pic:cNvPr id="557763693" name="Picture 557763693"/>
                     <pic:cNvPicPr/>
                   </pic:nvPicPr>
                   <pic:blipFill>
@@ -8520,7 +7933,7 @@
                   <pic:spPr>
                     <a:xfrm>
                       <a:off x="0" y="0"/>
-                      <a:ext cx="4114800" cy="1937385"/>
+                      <a:ext cx="4572000" cy="1518313"/>
                     </a:xfrm>
                     <a:prstGeom prst="rect">
                       <a:avLst/>
@@ -8535,6 +7948,61 @@
     </w:p>
     <w:p>
       <w:pPr>
+        <w:pStyle w:val="Caption"/>
+      </w:pPr>
+      <w:r>
+        <w:t xml:space="preserve">Figure </w:t>
+      </w:r>
+      <w:r>
+        <w:fldChar w:fldCharType="begin"/>
+      </w:r>
+      <w:r>
+        <w:instrText xml:space="preserve"> SEQ Figure \* ARABIC </w:instrText>
+      </w:r>
+      <w:r>
+        <w:fldChar w:fldCharType="separate"/>
+      </w:r>
+      <w:r>
+        <w:rPr>
+          <w:noProof/>
+        </w:rPr>
+        <w:t>2</w:t>
+      </w:r>
+      <w:r>
+        <w:fldChar w:fldCharType="end"/>
+      </w:r>
+      <w:r>
+        <w:t xml:space="preserve"> - CI/CD Pipeline</w:t>
+      </w:r>
+    </w:p>
+    <w:p>
+      <w:pPr>
+        <w:rPr>
+          <w:rFonts w:cs="Arial"/>
+          <w:color w:val="000000" w:themeColor="text1"/>
+          <w:lang w:eastAsia="nl-NL"/>
+        </w:rPr>
+      </w:pPr>
+    </w:p>
+    <w:p>
+      <w:pPr>
+        <w:rPr>
+          <w:i/>
+        </w:rPr>
+      </w:pPr>
+    </w:p>
+    <w:bookmarkEnd w:id="61"/>
+    <w:bookmarkEnd w:id="62"/>
+    <w:bookmarkEnd w:id="63"/>
+    <w:bookmarkEnd w:id="64"/>
+    <w:p/>
+    <w:p>
+      <w:pPr>
+        <w:jc w:val="center"/>
+      </w:pPr>
+    </w:p>
+    <w:p>
+      <w:pPr>
         <w:pStyle w:val="Heading2"/>
         <w:tabs>
           <w:tab w:val="clear" w:pos="992"/>
@@ -8542,37 +8010,37 @@
         </w:tabs>
         <w:ind w:left="709"/>
       </w:pPr>
-      <w:bookmarkStart w:id="62" w:name="_Toc160717530"/>
+      <w:bookmarkStart w:id="66" w:name="_Toc161672837"/>
       <w:r>
         <w:t>Architecture</w:t>
       </w:r>
-      <w:bookmarkEnd w:id="62"/>
       <w:r>
         <w:t xml:space="preserve"> plan</w:t>
       </w:r>
+      <w:bookmarkEnd w:id="66"/>
     </w:p>
     <w:p/>
     <w:p>
       <w:pPr>
         <w:pStyle w:val="Heading1"/>
       </w:pPr>
-      <w:bookmarkStart w:id="63" w:name="_Toc327581064"/>
-      <w:bookmarkStart w:id="64" w:name="_Toc327581614"/>
-      <w:bookmarkStart w:id="65" w:name="_Toc327583394"/>
-      <w:bookmarkStart w:id="66" w:name="_Toc339966133"/>
-      <w:bookmarkStart w:id="67" w:name="_Toc160717531"/>
+      <w:bookmarkStart w:id="67" w:name="_Toc327581064"/>
+      <w:bookmarkStart w:id="68" w:name="_Toc327581614"/>
+      <w:bookmarkStart w:id="69" w:name="_Toc327583394"/>
+      <w:bookmarkStart w:id="70" w:name="_Toc339966133"/>
+      <w:bookmarkStart w:id="71" w:name="_Toc161672838"/>
       <w:r>
         <w:lastRenderedPageBreak/>
         <w:t>Financ</w:t>
       </w:r>
-      <w:bookmarkEnd w:id="63"/>
-      <w:bookmarkEnd w:id="64"/>
-      <w:bookmarkEnd w:id="65"/>
-      <w:bookmarkEnd w:id="66"/>
+      <w:bookmarkEnd w:id="67"/>
+      <w:bookmarkEnd w:id="68"/>
+      <w:bookmarkEnd w:id="69"/>
+      <w:bookmarkEnd w:id="70"/>
       <w:r>
         <w:t>e and Risks</w:t>
       </w:r>
-      <w:bookmarkEnd w:id="67"/>
+      <w:bookmarkEnd w:id="71"/>
     </w:p>
     <w:p>
       <w:pPr>
@@ -8583,11 +8051,11 @@
         </w:tabs>
         <w:ind w:left="709"/>
       </w:pPr>
-      <w:bookmarkStart w:id="68" w:name="_Toc160717532"/>
+      <w:bookmarkStart w:id="72" w:name="_Toc161672839"/>
       <w:r>
         <w:t>Cost budget</w:t>
       </w:r>
-      <w:bookmarkEnd w:id="68"/>
+      <w:bookmarkEnd w:id="72"/>
       <w:r>
         <w:t xml:space="preserve"> </w:t>
       </w:r>
@@ -8624,9 +8092,9 @@
       </w:r>
     </w:p>
     <w:p>
-      <w:bookmarkStart w:id="69" w:name="_Toc327581073"/>
-      <w:bookmarkStart w:id="70" w:name="_Toc327581623"/>
-      <w:bookmarkStart w:id="71" w:name="_Toc327583403"/>
+      <w:bookmarkStart w:id="73" w:name="_Toc327581073"/>
+      <w:bookmarkStart w:id="74" w:name="_Toc327581623"/>
+      <w:bookmarkStart w:id="75" w:name="_Toc327583403"/>
     </w:p>
     <w:p>
       <w:pPr>
@@ -8637,14 +8105,14 @@
         </w:tabs>
         <w:ind w:left="709"/>
       </w:pPr>
-      <w:bookmarkStart w:id="72" w:name="_Toc160717533"/>
-      <w:bookmarkEnd w:id="69"/>
-      <w:bookmarkEnd w:id="70"/>
-      <w:bookmarkEnd w:id="71"/>
+      <w:bookmarkStart w:id="76" w:name="_Toc161672840"/>
+      <w:bookmarkEnd w:id="73"/>
+      <w:bookmarkEnd w:id="74"/>
+      <w:bookmarkEnd w:id="75"/>
       <w:r>
         <w:t>Risks and fallback activities</w:t>
       </w:r>
-      <w:bookmarkEnd w:id="72"/>
+      <w:bookmarkEnd w:id="76"/>
     </w:p>
     <w:p>
       <w:pPr>
@@ -8989,12 +8457,12 @@
       <w:pPr>
         <w:pStyle w:val="Heading1"/>
       </w:pPr>
-      <w:bookmarkStart w:id="73" w:name="_Toc160717534"/>
+      <w:bookmarkStart w:id="77" w:name="_Toc161672841"/>
       <w:r>
         <w:lastRenderedPageBreak/>
         <w:t>Other</w:t>
       </w:r>
-      <w:bookmarkEnd w:id="73"/>
+      <w:bookmarkEnd w:id="77"/>
     </w:p>
     <w:p/>
     <w:p>
@@ -9142,21 +8610,7 @@
         <w:color w:val="82838A"/>
         <w:sz w:val="16"/>
       </w:rPr>
-      <w:t>pag</w:t>
-    </w:r>
-    <w:r>
-      <w:rPr>
-        <w:color w:val="82838A"/>
-        <w:sz w:val="16"/>
-      </w:rPr>
-      <w:t>e</w:t>
-    </w:r>
-    <w:r>
-      <w:rPr>
-        <w:color w:val="82838A"/>
-        <w:sz w:val="16"/>
-      </w:rPr>
-      <w:t xml:space="preserve"> </w:t>
+      <w:t xml:space="preserve">page </w:t>
     </w:r>
     <w:r>
       <w:rPr>
@@ -9184,7 +8638,6 @@
     </w:r>
     <w:r>
       <w:rPr>
-        <w:noProof/>
         <w:color w:val="82838A"/>
         <w:sz w:val="16"/>
         <w:szCs w:val="16"/>
@@ -9205,23 +8658,7 @@
         <w:sz w:val="16"/>
         <w:szCs w:val="16"/>
       </w:rPr>
-      <w:t xml:space="preserve"> </w:t>
-    </w:r>
-    <w:r>
-      <w:rPr>
-        <w:color w:val="82838A"/>
-        <w:sz w:val="16"/>
-        <w:szCs w:val="16"/>
-      </w:rPr>
-      <w:t>of</w:t>
-    </w:r>
-    <w:r>
-      <w:rPr>
-        <w:color w:val="82838A"/>
-        <w:sz w:val="16"/>
-        <w:szCs w:val="16"/>
-      </w:rPr>
-      <w:t xml:space="preserve"> </w:t>
+      <w:t xml:space="preserve"> of </w:t>
     </w:r>
     <w:r>
       <w:rPr>
@@ -9249,7 +8686,6 @@
     </w:r>
     <w:r>
       <w:rPr>
-        <w:noProof/>
         <w:color w:val="82838A"/>
         <w:sz w:val="16"/>
         <w:szCs w:val="16"/>
@@ -11656,6 +11092,25 @@
     <w:basedOn w:val="DefaultParagraphFont"/>
     <w:rsid w:val="00057C51"/>
   </w:style>
+  <w:style w:type="paragraph" w:styleId="Caption">
+    <w:name w:val="caption"/>
+    <w:basedOn w:val="Normal"/>
+    <w:next w:val="Normal"/>
+    <w:uiPriority w:val="35"/>
+    <w:unhideWhenUsed/>
+    <w:qFormat/>
+    <w:rsid w:val="00045B66"/>
+    <w:pPr>
+      <w:spacing w:after="200"/>
+    </w:pPr>
+    <w:rPr>
+      <w:i/>
+      <w:iCs/>
+      <w:color w:val="44546A" w:themeColor="text2"/>
+      <w:sz w:val="18"/>
+      <w:szCs w:val="18"/>
+    </w:rPr>
+  </w:style>
 </w:styles>
 </file>
 
@@ -11952,4 +11407,16 @@
     </a:ext>
   </a:extLst>
 </a:theme>
+</file>
+
+<file path=customXml/item1.xml><?xml version="1.0" encoding="utf-8"?>
+<b:Sources xmlns:b="http://schemas.openxmlformats.org/officeDocument/2006/bibliography" xmlns="http://schemas.openxmlformats.org/officeDocument/2006/bibliography" SelectedStyle="\APASixthEditionOfficeOnline.xsl" StyleName="APA" Version="6"/>
+</file>
+
+<file path=customXml/itemProps1.xml><?xml version="1.0" encoding="utf-8"?>
+<ds:datastoreItem xmlns:ds="http://schemas.openxmlformats.org/officeDocument/2006/customXml" ds:itemID="{5D9A3362-C0DD-4947-8027-8C1B08D67DC3}">
+  <ds:schemaRefs>
+    <ds:schemaRef ds:uri="http://schemas.openxmlformats.org/officeDocument/2006/bibliography"/>
+  </ds:schemaRefs>
+</ds:datastoreItem>
 </file>
</xml_diff>

<commit_message>
New folders for Misc and Diagrams, User requirements doc  and updates to Project Plan
</commit_message>
<xml_diff>
--- a/Documentation/Project  Plan - HeardIT.docx
+++ b/Documentation/Project  Plan - HeardIT.docx
@@ -878,6 +878,9 @@
             <w:r>
               <w:t>, 3.4,</w:t>
             </w:r>
+            <w:r>
+              <w:t xml:space="preserve"> 5</w:t>
+            </w:r>
           </w:p>
         </w:tc>
         <w:tc>
@@ -1453,6 +1456,12 @@
     </w:p>
     <w:sdt>
       <w:sdtPr>
+        <w:rPr>
+          <w:rFonts w:ascii="Arial" w:eastAsia="Times New Roman" w:hAnsi="Arial" w:cs="Times New Roman"/>
+          <w:color w:val="auto"/>
+          <w:sz w:val="20"/>
+          <w:szCs w:val="20"/>
+        </w:rPr>
         <w:id w:val="564379201"/>
         <w:docPartObj>
           <w:docPartGallery w:val="Table of Contents"/>
@@ -1461,13 +1470,9 @@
       </w:sdtPr>
       <w:sdtEndPr>
         <w:rPr>
-          <w:rFonts w:ascii="Arial" w:eastAsia="Times New Roman" w:hAnsi="Arial" w:cs="Times New Roman"/>
           <w:b/>
           <w:bCs/>
           <w:noProof/>
-          <w:color w:val="auto"/>
-          <w:sz w:val="20"/>
-          <w:szCs w:val="20"/>
         </w:rPr>
       </w:sdtEndPr>
       <w:sdtContent>
@@ -1503,7 +1508,7 @@
           <w:r>
             <w:fldChar w:fldCharType="separate"/>
           </w:r>
-          <w:hyperlink w:anchor="_Toc161851881" w:history="1">
+          <w:hyperlink w:anchor="_Toc161936171" w:history="1">
             <w:r>
               <w:rPr>
                 <w:rStyle w:val="Hyperlink"/>
@@ -1548,7 +1553,7 @@
                 <w:noProof/>
                 <w:webHidden/>
               </w:rPr>
-              <w:instrText xml:space="preserve"> PAGEREF _Toc161851881 \h </w:instrText>
+              <w:instrText xml:space="preserve"> PAGEREF _Toc161936171 \h </w:instrText>
             </w:r>
             <w:r>
               <w:rPr>
@@ -1595,7 +1600,7 @@
               <w14:ligatures w14:val="standardContextual"/>
             </w:rPr>
           </w:pPr>
-          <w:hyperlink w:anchor="_Toc161851882" w:history="1">
+          <w:hyperlink w:anchor="_Toc161936172" w:history="1">
             <w:r>
               <w:rPr>
                 <w:rStyle w:val="Hyperlink"/>
@@ -1647,7 +1652,7 @@
                 <w:noProof/>
                 <w:webHidden/>
               </w:rPr>
-              <w:instrText xml:space="preserve"> PAGEREF _Toc161851882 \h </w:instrText>
+              <w:instrText xml:space="preserve"> PAGEREF _Toc161936172 \h </w:instrText>
             </w:r>
             <w:r>
               <w:rPr>
@@ -1694,7 +1699,7 @@
               <w14:ligatures w14:val="standardContextual"/>
             </w:rPr>
           </w:pPr>
-          <w:hyperlink w:anchor="_Toc161851883" w:history="1">
+          <w:hyperlink w:anchor="_Toc161936173" w:history="1">
             <w:r>
               <w:rPr>
                 <w:rStyle w:val="Hyperlink"/>
@@ -1746,7 +1751,7 @@
                 <w:noProof/>
                 <w:webHidden/>
               </w:rPr>
-              <w:instrText xml:space="preserve"> PAGEREF _Toc161851883 \h </w:instrText>
+              <w:instrText xml:space="preserve"> PAGEREF _Toc161936173 \h </w:instrText>
             </w:r>
             <w:r>
               <w:rPr>
@@ -1793,7 +1798,7 @@
               <w14:ligatures w14:val="standardContextual"/>
             </w:rPr>
           </w:pPr>
-          <w:hyperlink w:anchor="_Toc161851884" w:history="1">
+          <w:hyperlink w:anchor="_Toc161936174" w:history="1">
             <w:r>
               <w:rPr>
                 <w:rStyle w:val="Hyperlink"/>
@@ -1845,7 +1850,7 @@
                 <w:noProof/>
                 <w:webHidden/>
               </w:rPr>
-              <w:instrText xml:space="preserve"> PAGEREF _Toc161851884 \h </w:instrText>
+              <w:instrText xml:space="preserve"> PAGEREF _Toc161936174 \h </w:instrText>
             </w:r>
             <w:r>
               <w:rPr>
@@ -1892,7 +1897,7 @@
               <w14:ligatures w14:val="standardContextual"/>
             </w:rPr>
           </w:pPr>
-          <w:hyperlink w:anchor="_Toc161851885" w:history="1">
+          <w:hyperlink w:anchor="_Toc161936175" w:history="1">
             <w:r>
               <w:rPr>
                 <w:rStyle w:val="Hyperlink"/>
@@ -1944,7 +1949,7 @@
                 <w:noProof/>
                 <w:webHidden/>
               </w:rPr>
-              <w:instrText xml:space="preserve"> PAGEREF _Toc161851885 \h </w:instrText>
+              <w:instrText xml:space="preserve"> PAGEREF _Toc161936175 \h </w:instrText>
             </w:r>
             <w:r>
               <w:rPr>
@@ -1991,7 +1996,7 @@
               <w14:ligatures w14:val="standardContextual"/>
             </w:rPr>
           </w:pPr>
-          <w:hyperlink w:anchor="_Toc161851886" w:history="1">
+          <w:hyperlink w:anchor="_Toc161936176" w:history="1">
             <w:r>
               <w:rPr>
                 <w:rStyle w:val="Hyperlink"/>
@@ -2043,7 +2048,7 @@
                 <w:noProof/>
                 <w:webHidden/>
               </w:rPr>
-              <w:instrText xml:space="preserve"> PAGEREF _Toc161851886 \h </w:instrText>
+              <w:instrText xml:space="preserve"> PAGEREF _Toc161936176 \h </w:instrText>
             </w:r>
             <w:r>
               <w:rPr>
@@ -2090,7 +2095,7 @@
               <w14:ligatures w14:val="standardContextual"/>
             </w:rPr>
           </w:pPr>
-          <w:hyperlink w:anchor="_Toc161851887" w:history="1">
+          <w:hyperlink w:anchor="_Toc161936177" w:history="1">
             <w:r>
               <w:rPr>
                 <w:rStyle w:val="Hyperlink"/>
@@ -2142,7 +2147,7 @@
                 <w:noProof/>
                 <w:webHidden/>
               </w:rPr>
-              <w:instrText xml:space="preserve"> PAGEREF _Toc161851887 \h </w:instrText>
+              <w:instrText xml:space="preserve"> PAGEREF _Toc161936177 \h </w:instrText>
             </w:r>
             <w:r>
               <w:rPr>
@@ -2188,7 +2193,7 @@
               <w14:ligatures w14:val="standardContextual"/>
             </w:rPr>
           </w:pPr>
-          <w:hyperlink w:anchor="_Toc161851888" w:history="1">
+          <w:hyperlink w:anchor="_Toc161936178" w:history="1">
             <w:r>
               <w:rPr>
                 <w:rStyle w:val="Hyperlink"/>
@@ -2233,7 +2238,7 @@
                 <w:noProof/>
                 <w:webHidden/>
               </w:rPr>
-              <w:instrText xml:space="preserve"> PAGEREF _Toc161851888 \h </w:instrText>
+              <w:instrText xml:space="preserve"> PAGEREF _Toc161936178 \h </w:instrText>
             </w:r>
             <w:r>
               <w:rPr>
@@ -2280,7 +2285,7 @@
               <w14:ligatures w14:val="standardContextual"/>
             </w:rPr>
           </w:pPr>
-          <w:hyperlink w:anchor="_Toc161851889" w:history="1">
+          <w:hyperlink w:anchor="_Toc161936179" w:history="1">
             <w:r>
               <w:rPr>
                 <w:rStyle w:val="Hyperlink"/>
@@ -2332,7 +2337,7 @@
                 <w:noProof/>
                 <w:webHidden/>
               </w:rPr>
-              <w:instrText xml:space="preserve"> PAGEREF _Toc161851889 \h </w:instrText>
+              <w:instrText xml:space="preserve"> PAGEREF _Toc161936179 \h </w:instrText>
             </w:r>
             <w:r>
               <w:rPr>
@@ -2380,7 +2385,7 @@
               <w14:ligatures w14:val="standardContextual"/>
             </w:rPr>
           </w:pPr>
-          <w:hyperlink w:anchor="_Toc161851890" w:history="1">
+          <w:hyperlink w:anchor="_Toc161936180" w:history="1">
             <w:r>
               <w:rPr>
                 <w:rStyle w:val="Hyperlink"/>
@@ -2426,7 +2431,7 @@
                 <w:noProof/>
                 <w:webHidden/>
               </w:rPr>
-              <w:instrText xml:space="preserve"> PAGEREF _Toc161851890 \h </w:instrText>
+              <w:instrText xml:space="preserve"> PAGEREF _Toc161936180 \h </w:instrText>
             </w:r>
             <w:r>
               <w:rPr>
@@ -2473,7 +2478,7 @@
               <w14:ligatures w14:val="standardContextual"/>
             </w:rPr>
           </w:pPr>
-          <w:hyperlink w:anchor="_Toc161851891" w:history="1">
+          <w:hyperlink w:anchor="_Toc161936181" w:history="1">
             <w:r>
               <w:rPr>
                 <w:rStyle w:val="Hyperlink"/>
@@ -2525,7 +2530,7 @@
                 <w:noProof/>
                 <w:webHidden/>
               </w:rPr>
-              <w:instrText xml:space="preserve"> PAGEREF _Toc161851891 \h </w:instrText>
+              <w:instrText xml:space="preserve"> PAGEREF _Toc161936181 \h </w:instrText>
             </w:r>
             <w:r>
               <w:rPr>
@@ -2572,7 +2577,7 @@
               <w14:ligatures w14:val="standardContextual"/>
             </w:rPr>
           </w:pPr>
-          <w:hyperlink w:anchor="_Toc161851892" w:history="1">
+          <w:hyperlink w:anchor="_Toc161936182" w:history="1">
             <w:r>
               <w:rPr>
                 <w:rStyle w:val="Hyperlink"/>
@@ -2624,7 +2629,7 @@
                 <w:noProof/>
                 <w:webHidden/>
               </w:rPr>
-              <w:instrText xml:space="preserve"> PAGEREF _Toc161851892 \h </w:instrText>
+              <w:instrText xml:space="preserve"> PAGEREF _Toc161936182 \h </w:instrText>
             </w:r>
             <w:r>
               <w:rPr>
@@ -2671,7 +2676,7 @@
               <w14:ligatures w14:val="standardContextual"/>
             </w:rPr>
           </w:pPr>
-          <w:hyperlink w:anchor="_Toc161851893" w:history="1">
+          <w:hyperlink w:anchor="_Toc161936183" w:history="1">
             <w:r>
               <w:rPr>
                 <w:rStyle w:val="Hyperlink"/>
@@ -2723,7 +2728,7 @@
                 <w:noProof/>
                 <w:webHidden/>
               </w:rPr>
-              <w:instrText xml:space="preserve"> PAGEREF _Toc161851893 \h </w:instrText>
+              <w:instrText xml:space="preserve"> PAGEREF _Toc161936183 \h </w:instrText>
             </w:r>
             <w:r>
               <w:rPr>
@@ -2770,7 +2775,7 @@
               <w14:ligatures w14:val="standardContextual"/>
             </w:rPr>
           </w:pPr>
-          <w:hyperlink w:anchor="_Toc161851894" w:history="1">
+          <w:hyperlink w:anchor="_Toc161936184" w:history="1">
             <w:r>
               <w:rPr>
                 <w:rStyle w:val="Hyperlink"/>
@@ -2822,7 +2827,7 @@
                 <w:noProof/>
                 <w:webHidden/>
               </w:rPr>
-              <w:instrText xml:space="preserve"> PAGEREF _Toc161851894 \h </w:instrText>
+              <w:instrText xml:space="preserve"> PAGEREF _Toc161936184 \h </w:instrText>
             </w:r>
             <w:r>
               <w:rPr>
@@ -2868,7 +2873,7 @@
               <w14:ligatures w14:val="standardContextual"/>
             </w:rPr>
           </w:pPr>
-          <w:hyperlink w:anchor="_Toc161851895" w:history="1">
+          <w:hyperlink w:anchor="_Toc161936185" w:history="1">
             <w:r>
               <w:rPr>
                 <w:rStyle w:val="Hyperlink"/>
@@ -2913,7 +2918,7 @@
                 <w:noProof/>
                 <w:webHidden/>
               </w:rPr>
-              <w:instrText xml:space="preserve"> PAGEREF _Toc161851895 \h </w:instrText>
+              <w:instrText xml:space="preserve"> PAGEREF _Toc161936185 \h </w:instrText>
             </w:r>
             <w:r>
               <w:rPr>
@@ -2960,7 +2965,7 @@
               <w14:ligatures w14:val="standardContextual"/>
             </w:rPr>
           </w:pPr>
-          <w:hyperlink w:anchor="_Toc161851896" w:history="1">
+          <w:hyperlink w:anchor="_Toc161936186" w:history="1">
             <w:r>
               <w:rPr>
                 <w:rStyle w:val="Hyperlink"/>
@@ -3012,7 +3017,7 @@
                 <w:noProof/>
                 <w:webHidden/>
               </w:rPr>
-              <w:instrText xml:space="preserve"> PAGEREF _Toc161851896 \h </w:instrText>
+              <w:instrText xml:space="preserve"> PAGEREF _Toc161936186 \h </w:instrText>
             </w:r>
             <w:r>
               <w:rPr>
@@ -3059,7 +3064,7 @@
               <w14:ligatures w14:val="standardContextual"/>
             </w:rPr>
           </w:pPr>
-          <w:hyperlink w:anchor="_Toc161851897" w:history="1">
+          <w:hyperlink w:anchor="_Toc161936187" w:history="1">
             <w:r>
               <w:rPr>
                 <w:rStyle w:val="Hyperlink"/>
@@ -3111,7 +3116,7 @@
                 <w:noProof/>
                 <w:webHidden/>
               </w:rPr>
-              <w:instrText xml:space="preserve"> PAGEREF _Toc161851897 \h </w:instrText>
+              <w:instrText xml:space="preserve"> PAGEREF _Toc161936187 \h </w:instrText>
             </w:r>
             <w:r>
               <w:rPr>
@@ -3158,7 +3163,7 @@
               <w14:ligatures w14:val="standardContextual"/>
             </w:rPr>
           </w:pPr>
-          <w:hyperlink w:anchor="_Toc161851898" w:history="1">
+          <w:hyperlink w:anchor="_Toc161936188" w:history="1">
             <w:r>
               <w:rPr>
                 <w:rStyle w:val="Hyperlink"/>
@@ -3210,7 +3215,7 @@
                 <w:noProof/>
                 <w:webHidden/>
               </w:rPr>
-              <w:instrText xml:space="preserve"> PAGEREF _Toc161851898 \h </w:instrText>
+              <w:instrText xml:space="preserve"> PAGEREF _Toc161936188 \h </w:instrText>
             </w:r>
             <w:r>
               <w:rPr>
@@ -3257,7 +3262,7 @@
               <w14:ligatures w14:val="standardContextual"/>
             </w:rPr>
           </w:pPr>
-          <w:hyperlink w:anchor="_Toc161851899" w:history="1">
+          <w:hyperlink w:anchor="_Toc161936189" w:history="1">
             <w:r>
               <w:rPr>
                 <w:rStyle w:val="Hyperlink"/>
@@ -3309,7 +3314,7 @@
                 <w:noProof/>
                 <w:webHidden/>
               </w:rPr>
-              <w:instrText xml:space="preserve"> PAGEREF _Toc161851899 \h </w:instrText>
+              <w:instrText xml:space="preserve"> PAGEREF _Toc161936189 \h </w:instrText>
             </w:r>
             <w:r>
               <w:rPr>
@@ -3355,7 +3360,7 @@
               <w14:ligatures w14:val="standardContextual"/>
             </w:rPr>
           </w:pPr>
-          <w:hyperlink w:anchor="_Toc161851900" w:history="1">
+          <w:hyperlink w:anchor="_Toc161936190" w:history="1">
             <w:r>
               <w:rPr>
                 <w:rStyle w:val="Hyperlink"/>
@@ -3400,7 +3405,7 @@
                 <w:noProof/>
                 <w:webHidden/>
               </w:rPr>
-              <w:instrText xml:space="preserve"> PAGEREF _Toc161851900 \h </w:instrText>
+              <w:instrText xml:space="preserve"> PAGEREF _Toc161936190 \h </w:instrText>
             </w:r>
             <w:r>
               <w:rPr>
@@ -3447,7 +3452,7 @@
               <w14:ligatures w14:val="standardContextual"/>
             </w:rPr>
           </w:pPr>
-          <w:hyperlink w:anchor="_Toc161851901" w:history="1">
+          <w:hyperlink w:anchor="_Toc161936191" w:history="1">
             <w:r>
               <w:rPr>
                 <w:rStyle w:val="Hyperlink"/>
@@ -3499,7 +3504,7 @@
                 <w:noProof/>
                 <w:webHidden/>
               </w:rPr>
-              <w:instrText xml:space="preserve"> PAGEREF _Toc161851901 \h </w:instrText>
+              <w:instrText xml:space="preserve"> PAGEREF _Toc161936191 \h </w:instrText>
             </w:r>
             <w:r>
               <w:rPr>
@@ -3546,7 +3551,7 @@
               <w14:ligatures w14:val="standardContextual"/>
             </w:rPr>
           </w:pPr>
-          <w:hyperlink w:anchor="_Toc161851902" w:history="1">
+          <w:hyperlink w:anchor="_Toc161936192" w:history="1">
             <w:r>
               <w:rPr>
                 <w:rStyle w:val="Hyperlink"/>
@@ -3598,7 +3603,7 @@
                 <w:noProof/>
                 <w:webHidden/>
               </w:rPr>
-              <w:instrText xml:space="preserve"> PAGEREF _Toc161851902 \h </w:instrText>
+              <w:instrText xml:space="preserve"> PAGEREF _Toc161936192 \h </w:instrText>
             </w:r>
             <w:r>
               <w:rPr>
@@ -3644,7 +3649,7 @@
               <w14:ligatures w14:val="standardContextual"/>
             </w:rPr>
           </w:pPr>
-          <w:hyperlink w:anchor="_Toc161851903" w:history="1">
+          <w:hyperlink w:anchor="_Toc161936193" w:history="1">
             <w:r>
               <w:rPr>
                 <w:rStyle w:val="Hyperlink"/>
@@ -3689,7 +3694,7 @@
                 <w:noProof/>
                 <w:webHidden/>
               </w:rPr>
-              <w:instrText xml:space="preserve"> PAGEREF _Toc161851903 \h </w:instrText>
+              <w:instrText xml:space="preserve"> PAGEREF _Toc161936193 \h </w:instrText>
             </w:r>
             <w:r>
               <w:rPr>
@@ -3758,7 +3763,7 @@
       <w:bookmarkStart w:id="5" w:name="_Toc327583373"/>
       <w:bookmarkStart w:id="6" w:name="_Toc339966112"/>
       <w:bookmarkStart w:id="7" w:name="_Toc161672815"/>
-      <w:bookmarkStart w:id="8" w:name="_Toc161851881"/>
+      <w:bookmarkStart w:id="8" w:name="_Toc161936171"/>
       <w:r>
         <w:lastRenderedPageBreak/>
         <w:t>Project</w:t>
@@ -3783,7 +3788,7 @@
         <w:ind w:left="709"/>
       </w:pPr>
       <w:bookmarkStart w:id="9" w:name="_Toc161672816"/>
-      <w:bookmarkStart w:id="10" w:name="_Toc161851882"/>
+      <w:bookmarkStart w:id="10" w:name="_Toc161936172"/>
       <w:r>
         <w:t>Context</w:t>
       </w:r>
@@ -3850,7 +3855,7 @@
       <w:bookmarkStart w:id="12" w:name="_Toc327581046"/>
       <w:bookmarkStart w:id="13" w:name="_Toc327581596"/>
       <w:bookmarkStart w:id="14" w:name="_Toc327583376"/>
-      <w:bookmarkStart w:id="15" w:name="_Toc161851883"/>
+      <w:bookmarkStart w:id="15" w:name="_Toc161936173"/>
       <w:r>
         <w:t>Goal of the project</w:t>
       </w:r>
@@ -3950,7 +3955,7 @@
         <w:ind w:left="709"/>
       </w:pPr>
       <w:bookmarkStart w:id="16" w:name="_Toc161672818"/>
-      <w:bookmarkStart w:id="17" w:name="_Toc161851884"/>
+      <w:bookmarkStart w:id="17" w:name="_Toc161936174"/>
       <w:bookmarkEnd w:id="12"/>
       <w:bookmarkEnd w:id="13"/>
       <w:bookmarkEnd w:id="14"/>
@@ -4203,7 +4208,7 @@
         <w:ind w:left="709"/>
       </w:pPr>
       <w:bookmarkStart w:id="18" w:name="_Toc161672819"/>
-      <w:bookmarkStart w:id="19" w:name="_Toc161851885"/>
+      <w:bookmarkStart w:id="19" w:name="_Toc161936175"/>
       <w:r>
         <w:t>Conditions</w:t>
       </w:r>
@@ -4441,7 +4446,7 @@
         <w:ind w:left="709"/>
       </w:pPr>
       <w:bookmarkStart w:id="20" w:name="_Toc161672820"/>
-      <w:bookmarkStart w:id="21" w:name="_Toc161851886"/>
+      <w:bookmarkStart w:id="21" w:name="_Toc161936176"/>
       <w:r>
         <w:t>Finished products</w:t>
       </w:r>
@@ -4763,7 +4768,7 @@
       <w:bookmarkStart w:id="23" w:name="_Toc327581598"/>
       <w:bookmarkStart w:id="24" w:name="_Toc327583378"/>
       <w:bookmarkStart w:id="25" w:name="_Toc161672821"/>
-      <w:bookmarkStart w:id="26" w:name="_Toc161851887"/>
+      <w:bookmarkStart w:id="26" w:name="_Toc161936177"/>
       <w:r>
         <w:t>Research questions</w:t>
       </w:r>
@@ -5039,7 +5044,7 @@
         <w:pStyle w:val="Heading1"/>
       </w:pPr>
       <w:bookmarkStart w:id="27" w:name="_Toc161672822"/>
-      <w:bookmarkStart w:id="28" w:name="_Toc161851888"/>
+      <w:bookmarkStart w:id="28" w:name="_Toc161936178"/>
       <w:r>
         <w:lastRenderedPageBreak/>
         <w:t>Approach and Planning</w:t>
@@ -5057,7 +5062,7 @@
         <w:ind w:left="709"/>
       </w:pPr>
       <w:bookmarkStart w:id="29" w:name="_Toc161672823"/>
-      <w:bookmarkStart w:id="30" w:name="_Toc161851889"/>
+      <w:bookmarkStart w:id="30" w:name="_Toc161936179"/>
       <w:r>
         <w:t>Approach</w:t>
       </w:r>
@@ -5135,7 +5140,7 @@
       <w:pPr>
         <w:pStyle w:val="Heading3"/>
       </w:pPr>
-      <w:bookmarkStart w:id="31" w:name="_Toc161851890"/>
+      <w:bookmarkStart w:id="31" w:name="_Toc161936180"/>
       <w:r>
         <w:t>Test approach</w:t>
       </w:r>
@@ -5176,7 +5181,7 @@
       <w:bookmarkStart w:id="34" w:name="_Toc327581604"/>
       <w:bookmarkStart w:id="35" w:name="_Toc327583384"/>
       <w:bookmarkStart w:id="36" w:name="_Toc339966123"/>
-      <w:bookmarkStart w:id="37" w:name="_Toc161851891"/>
+      <w:bookmarkStart w:id="37" w:name="_Toc161936181"/>
       <w:r>
         <w:t>Research methods</w:t>
       </w:r>
@@ -5501,7 +5506,7 @@
         <w:ind w:left="709"/>
       </w:pPr>
       <w:bookmarkStart w:id="41" w:name="_Toc161672825"/>
-      <w:bookmarkStart w:id="42" w:name="_Toc161851892"/>
+      <w:bookmarkStart w:id="42" w:name="_Toc161936182"/>
       <w:bookmarkEnd w:id="33"/>
       <w:bookmarkEnd w:id="34"/>
       <w:bookmarkEnd w:id="35"/>
@@ -6246,7 +6251,7 @@
         <w:ind w:left="709"/>
       </w:pPr>
       <w:bookmarkStart w:id="43" w:name="_Toc161672826"/>
-      <w:bookmarkStart w:id="44" w:name="_Toc161851893"/>
+      <w:bookmarkStart w:id="44" w:name="_Toc161936183"/>
       <w:r>
         <w:t>Breakdown of the project</w:t>
       </w:r>
@@ -6306,7 +6311,7 @@
       <w:bookmarkStart w:id="47" w:name="_Toc327583385"/>
       <w:bookmarkStart w:id="48" w:name="_Toc339966124"/>
       <w:bookmarkStart w:id="49" w:name="_Toc161672827"/>
-      <w:bookmarkStart w:id="50" w:name="_Toc161851894"/>
+      <w:bookmarkStart w:id="50" w:name="_Toc161936184"/>
       <w:r>
         <w:t>T</w:t>
       </w:r>
@@ -6449,7 +6454,7 @@
       </w:tr>
       <w:tr>
         <w:trPr>
-          <w:trHeight w:val="397"/>
+          <w:trHeight w:val="582"/>
         </w:trPr>
         <w:tc>
           <w:tcPr>
@@ -6489,6 +6494,12 @@
               <w:rPr>
                 <w:sz w:val="20"/>
               </w:rPr>
+              <w:t xml:space="preserve">Project Pitch, </w:t>
+            </w:r>
+            <w:r>
+              <w:rPr>
+                <w:sz w:val="20"/>
+              </w:rPr>
               <w:t xml:space="preserve">Project Plan, </w:t>
             </w:r>
             <w:r>
@@ -6496,6 +6507,30 @@
                 <w:sz w:val="20"/>
               </w:rPr>
               <w:t>Research Plan</w:t>
+            </w:r>
+            <w:r>
+              <w:rPr>
+                <w:sz w:val="20"/>
+              </w:rPr>
+              <w:t xml:space="preserve">, </w:t>
+            </w:r>
+            <w:r>
+              <w:rPr>
+                <w:sz w:val="20"/>
+              </w:rPr>
+              <w:t xml:space="preserve">User requirements, </w:t>
+            </w:r>
+            <w:r>
+              <w:rPr>
+                <w:sz w:val="20"/>
+              </w:rPr>
+              <w:t>HeardIT</w:t>
+            </w:r>
+            <w:r>
+              <w:rPr>
+                <w:sz w:val="20"/>
+              </w:rPr>
+              <w:t xml:space="preserve"> application v1</w:t>
             </w:r>
           </w:p>
         </w:tc>
@@ -6544,7 +6579,7 @@
       </w:tr>
       <w:tr>
         <w:trPr>
-          <w:trHeight w:val="397"/>
+          <w:trHeight w:val="562"/>
         </w:trPr>
         <w:tc>
           <w:tcPr>
@@ -6580,6 +6615,18 @@
                 <w:sz w:val="20"/>
               </w:rPr>
             </w:pPr>
+            <w:r>
+              <w:rPr>
+                <w:sz w:val="20"/>
+              </w:rPr>
+              <w:t>HeardIT application v</w:t>
+            </w:r>
+            <w:r>
+              <w:rPr>
+                <w:sz w:val="20"/>
+              </w:rPr>
+              <w:t>2</w:t>
+            </w:r>
           </w:p>
         </w:tc>
         <w:tc>
@@ -6627,7 +6674,7 @@
       </w:tr>
       <w:tr>
         <w:trPr>
-          <w:trHeight w:val="397"/>
+          <w:trHeight w:val="542"/>
         </w:trPr>
         <w:tc>
           <w:tcPr>
@@ -6663,6 +6710,18 @@
                 <w:sz w:val="20"/>
               </w:rPr>
             </w:pPr>
+            <w:r>
+              <w:rPr>
+                <w:sz w:val="20"/>
+              </w:rPr>
+              <w:t>HeardIT application v</w:t>
+            </w:r>
+            <w:r>
+              <w:rPr>
+                <w:sz w:val="20"/>
+              </w:rPr>
+              <w:t>3</w:t>
+            </w:r>
           </w:p>
         </w:tc>
         <w:tc>
@@ -6710,7 +6769,7 @@
       </w:tr>
       <w:tr>
         <w:trPr>
-          <w:trHeight w:val="397"/>
+          <w:trHeight w:val="564"/>
         </w:trPr>
         <w:tc>
           <w:tcPr>
@@ -6746,6 +6805,18 @@
                 <w:sz w:val="20"/>
               </w:rPr>
             </w:pPr>
+            <w:r>
+              <w:rPr>
+                <w:sz w:val="20"/>
+              </w:rPr>
+              <w:t>HeardIT application v</w:t>
+            </w:r>
+            <w:r>
+              <w:rPr>
+                <w:sz w:val="20"/>
+              </w:rPr>
+              <w:t>4</w:t>
+            </w:r>
           </w:p>
         </w:tc>
         <w:tc>
@@ -6793,7 +6864,7 @@
       </w:tr>
       <w:tr>
         <w:trPr>
-          <w:trHeight w:val="397"/>
+          <w:trHeight w:val="558"/>
         </w:trPr>
         <w:tc>
           <w:tcPr>
@@ -6829,6 +6900,18 @@
                 <w:sz w:val="20"/>
               </w:rPr>
             </w:pPr>
+            <w:r>
+              <w:rPr>
+                <w:sz w:val="20"/>
+              </w:rPr>
+              <w:t>HeardIT application v</w:t>
+            </w:r>
+            <w:r>
+              <w:rPr>
+                <w:sz w:val="20"/>
+              </w:rPr>
+              <w:t>5</w:t>
+            </w:r>
           </w:p>
         </w:tc>
         <w:tc>
@@ -6893,7 +6976,7 @@
       <w:bookmarkStart w:id="60" w:name="_Toc327583380"/>
       <w:bookmarkStart w:id="61" w:name="_Toc339966119"/>
       <w:bookmarkStart w:id="62" w:name="_Toc161672828"/>
-      <w:bookmarkStart w:id="63" w:name="_Toc161851895"/>
+      <w:bookmarkStart w:id="63" w:name="_Toc161936185"/>
       <w:bookmarkEnd w:id="51"/>
       <w:bookmarkEnd w:id="52"/>
       <w:bookmarkEnd w:id="53"/>
@@ -6930,7 +7013,7 @@
       <w:bookmarkStart w:id="67" w:name="_Toc339966120"/>
       <w:bookmarkStart w:id="68" w:name="_Toc480254627"/>
       <w:bookmarkStart w:id="69" w:name="_Toc161672829"/>
-      <w:bookmarkStart w:id="70" w:name="_Toc161851896"/>
+      <w:bookmarkStart w:id="70" w:name="_Toc161936186"/>
       <w:r>
         <w:t>Team</w:t>
       </w:r>
@@ -7775,7 +7858,7 @@
         <w:ind w:left="709"/>
       </w:pPr>
       <w:bookmarkStart w:id="71" w:name="_Toc161672835"/>
-      <w:bookmarkStart w:id="72" w:name="_Toc161851897"/>
+      <w:bookmarkStart w:id="72" w:name="_Toc161936187"/>
       <w:r>
         <w:t>Communication</w:t>
       </w:r>
@@ -7927,7 +8010,7 @@
       <w:bookmarkStart w:id="75" w:name="_Toc327581612"/>
       <w:bookmarkStart w:id="76" w:name="_Toc327583392"/>
       <w:bookmarkStart w:id="77" w:name="_Toc339966131"/>
-      <w:bookmarkStart w:id="78" w:name="_Toc161851898"/>
+      <w:bookmarkStart w:id="78" w:name="_Toc161936188"/>
       <w:r>
         <w:t xml:space="preserve">Configuration and </w:t>
       </w:r>
@@ -8184,7 +8267,7 @@
         <w:ind w:left="709"/>
       </w:pPr>
       <w:bookmarkStart w:id="79" w:name="_Toc161672837"/>
-      <w:bookmarkStart w:id="80" w:name="_Toc161851899"/>
+      <w:bookmarkStart w:id="80" w:name="_Toc161936189"/>
       <w:r>
         <w:t>Architecture</w:t>
       </w:r>
@@ -8228,7 +8311,13 @@
         <w:t xml:space="preserve"> type of software architecture. This decision was made after conducting careful research that allowed me to see the benefits of choosing this type of architecture.</w:t>
       </w:r>
       <w:r>
-        <w:t xml:space="preserve"> For more information about the research please refer to _______________.</w:t>
+        <w:t xml:space="preserve"> For more information about the research</w:t>
+      </w:r>
+      <w:r>
+        <w:t>,</w:t>
+      </w:r>
+      <w:r>
+        <w:t xml:space="preserve"> please refer to _______________.</w:t>
       </w:r>
     </w:p>
     <w:p>
@@ -8363,7 +8452,7 @@
       <w:bookmarkStart w:id="83" w:name="_Toc327583394"/>
       <w:bookmarkStart w:id="84" w:name="_Toc339966133"/>
       <w:bookmarkStart w:id="85" w:name="_Toc161672838"/>
-      <w:bookmarkStart w:id="86" w:name="_Toc161851900"/>
+      <w:bookmarkStart w:id="86" w:name="_Toc161936190"/>
       <w:r>
         <w:lastRenderedPageBreak/>
         <w:t>Financ</w:t>
@@ -8388,7 +8477,7 @@
         <w:ind w:left="709"/>
       </w:pPr>
       <w:bookmarkStart w:id="87" w:name="_Toc161672839"/>
-      <w:bookmarkStart w:id="88" w:name="_Toc161851901"/>
+      <w:bookmarkStart w:id="88" w:name="_Toc161936191"/>
       <w:r>
         <w:t>Cost budget</w:t>
       </w:r>
@@ -8444,7 +8533,7 @@
         <w:ind w:left="709"/>
       </w:pPr>
       <w:bookmarkStart w:id="92" w:name="_Toc161672840"/>
-      <w:bookmarkStart w:id="93" w:name="_Toc161851902"/>
+      <w:bookmarkStart w:id="93" w:name="_Toc161936192"/>
       <w:bookmarkEnd w:id="89"/>
       <w:bookmarkEnd w:id="90"/>
       <w:bookmarkEnd w:id="91"/>
@@ -8798,7 +8887,7 @@
         <w:pStyle w:val="Heading1"/>
       </w:pPr>
       <w:bookmarkStart w:id="94" w:name="_Toc161672841"/>
-      <w:bookmarkStart w:id="95" w:name="_Toc161851903"/>
+      <w:bookmarkStart w:id="95" w:name="_Toc161936193"/>
       <w:r>
         <w:lastRenderedPageBreak/>
         <w:t>Other</w:t>
@@ -8825,7 +8914,17 @@
         <w:t>Project Pitch</w:t>
       </w:r>
       <w:r>
-        <w:t xml:space="preserve"> document and ________. This means that the functionalities, design and visual aspects of the application</w:t>
+        <w:t xml:space="preserve"> document and </w:t>
+      </w:r>
+      <w:r>
+        <w:rPr>
+          <w:i/>
+          <w:iCs/>
+        </w:rPr>
+        <w:t>User requirements</w:t>
+      </w:r>
+      <w:r>
+        <w:t>. This means that the functionalities, design and visual aspects of the application</w:t>
       </w:r>
       <w:r>
         <w:t xml:space="preserve"> </w:t>

</xml_diff>

<commit_message>
Sprint review 1 presentation
</commit_message>
<xml_diff>
--- a/Documentation/Project  Plan - HeardIT.docx
+++ b/Documentation/Project  Plan - HeardIT.docx
@@ -395,7 +395,7 @@
                 <w:szCs w:val="20"/>
                 <w:lang w:val="en-US"/>
               </w:rPr>
-              <w:t>In progress</w:t>
+              <w:t>Complete</w:t>
             </w:r>
           </w:p>
         </w:tc>
@@ -832,7 +832,10 @@
               <w:pStyle w:val="Tabelbody"/>
             </w:pPr>
             <w:r>
-              <w:t>18/03/2024</w:t>
+              <w:t>24</w:t>
+            </w:r>
+            <w:r>
+              <w:t>/03/2024</w:t>
             </w:r>
           </w:p>
         </w:tc>
@@ -1508,7 +1511,7 @@
           <w:r>
             <w:fldChar w:fldCharType="separate"/>
           </w:r>
-          <w:hyperlink w:anchor="_Toc161936171" w:history="1">
+          <w:hyperlink w:anchor="_Toc162168222" w:history="1">
             <w:r>
               <w:rPr>
                 <w:rStyle w:val="Hyperlink"/>
@@ -1553,7 +1556,7 @@
                 <w:noProof/>
                 <w:webHidden/>
               </w:rPr>
-              <w:instrText xml:space="preserve"> PAGEREF _Toc161936171 \h </w:instrText>
+              <w:instrText xml:space="preserve"> PAGEREF _Toc162168222 \h </w:instrText>
             </w:r>
             <w:r>
               <w:rPr>
@@ -1600,7 +1603,7 @@
               <w14:ligatures w14:val="standardContextual"/>
             </w:rPr>
           </w:pPr>
-          <w:hyperlink w:anchor="_Toc161936172" w:history="1">
+          <w:hyperlink w:anchor="_Toc162168223" w:history="1">
             <w:r>
               <w:rPr>
                 <w:rStyle w:val="Hyperlink"/>
@@ -1652,7 +1655,7 @@
                 <w:noProof/>
                 <w:webHidden/>
               </w:rPr>
-              <w:instrText xml:space="preserve"> PAGEREF _Toc161936172 \h </w:instrText>
+              <w:instrText xml:space="preserve"> PAGEREF _Toc162168223 \h </w:instrText>
             </w:r>
             <w:r>
               <w:rPr>
@@ -1699,7 +1702,7 @@
               <w14:ligatures w14:val="standardContextual"/>
             </w:rPr>
           </w:pPr>
-          <w:hyperlink w:anchor="_Toc161936173" w:history="1">
+          <w:hyperlink w:anchor="_Toc162168224" w:history="1">
             <w:r>
               <w:rPr>
                 <w:rStyle w:val="Hyperlink"/>
@@ -1751,7 +1754,7 @@
                 <w:noProof/>
                 <w:webHidden/>
               </w:rPr>
-              <w:instrText xml:space="preserve"> PAGEREF _Toc161936173 \h </w:instrText>
+              <w:instrText xml:space="preserve"> PAGEREF _Toc162168224 \h </w:instrText>
             </w:r>
             <w:r>
               <w:rPr>
@@ -1798,7 +1801,7 @@
               <w14:ligatures w14:val="standardContextual"/>
             </w:rPr>
           </w:pPr>
-          <w:hyperlink w:anchor="_Toc161936174" w:history="1">
+          <w:hyperlink w:anchor="_Toc162168225" w:history="1">
             <w:r>
               <w:rPr>
                 <w:rStyle w:val="Hyperlink"/>
@@ -1850,7 +1853,7 @@
                 <w:noProof/>
                 <w:webHidden/>
               </w:rPr>
-              <w:instrText xml:space="preserve"> PAGEREF _Toc161936174 \h </w:instrText>
+              <w:instrText xml:space="preserve"> PAGEREF _Toc162168225 \h </w:instrText>
             </w:r>
             <w:r>
               <w:rPr>
@@ -1897,7 +1900,7 @@
               <w14:ligatures w14:val="standardContextual"/>
             </w:rPr>
           </w:pPr>
-          <w:hyperlink w:anchor="_Toc161936175" w:history="1">
+          <w:hyperlink w:anchor="_Toc162168226" w:history="1">
             <w:r>
               <w:rPr>
                 <w:rStyle w:val="Hyperlink"/>
@@ -1949,7 +1952,7 @@
                 <w:noProof/>
                 <w:webHidden/>
               </w:rPr>
-              <w:instrText xml:space="preserve"> PAGEREF _Toc161936175 \h </w:instrText>
+              <w:instrText xml:space="preserve"> PAGEREF _Toc162168226 \h </w:instrText>
             </w:r>
             <w:r>
               <w:rPr>
@@ -1996,7 +1999,7 @@
               <w14:ligatures w14:val="standardContextual"/>
             </w:rPr>
           </w:pPr>
-          <w:hyperlink w:anchor="_Toc161936176" w:history="1">
+          <w:hyperlink w:anchor="_Toc162168227" w:history="1">
             <w:r>
               <w:rPr>
                 <w:rStyle w:val="Hyperlink"/>
@@ -2048,7 +2051,7 @@
                 <w:noProof/>
                 <w:webHidden/>
               </w:rPr>
-              <w:instrText xml:space="preserve"> PAGEREF _Toc161936176 \h </w:instrText>
+              <w:instrText xml:space="preserve"> PAGEREF _Toc162168227 \h </w:instrText>
             </w:r>
             <w:r>
               <w:rPr>
@@ -2095,7 +2098,7 @@
               <w14:ligatures w14:val="standardContextual"/>
             </w:rPr>
           </w:pPr>
-          <w:hyperlink w:anchor="_Toc161936177" w:history="1">
+          <w:hyperlink w:anchor="_Toc162168228" w:history="1">
             <w:r>
               <w:rPr>
                 <w:rStyle w:val="Hyperlink"/>
@@ -2147,7 +2150,7 @@
                 <w:noProof/>
                 <w:webHidden/>
               </w:rPr>
-              <w:instrText xml:space="preserve"> PAGEREF _Toc161936177 \h </w:instrText>
+              <w:instrText xml:space="preserve"> PAGEREF _Toc162168228 \h </w:instrText>
             </w:r>
             <w:r>
               <w:rPr>
@@ -2193,7 +2196,7 @@
               <w14:ligatures w14:val="standardContextual"/>
             </w:rPr>
           </w:pPr>
-          <w:hyperlink w:anchor="_Toc161936178" w:history="1">
+          <w:hyperlink w:anchor="_Toc162168229" w:history="1">
             <w:r>
               <w:rPr>
                 <w:rStyle w:val="Hyperlink"/>
@@ -2238,7 +2241,7 @@
                 <w:noProof/>
                 <w:webHidden/>
               </w:rPr>
-              <w:instrText xml:space="preserve"> PAGEREF _Toc161936178 \h </w:instrText>
+              <w:instrText xml:space="preserve"> PAGEREF _Toc162168229 \h </w:instrText>
             </w:r>
             <w:r>
               <w:rPr>
@@ -2285,7 +2288,7 @@
               <w14:ligatures w14:val="standardContextual"/>
             </w:rPr>
           </w:pPr>
-          <w:hyperlink w:anchor="_Toc161936179" w:history="1">
+          <w:hyperlink w:anchor="_Toc162168230" w:history="1">
             <w:r>
               <w:rPr>
                 <w:rStyle w:val="Hyperlink"/>
@@ -2337,7 +2340,7 @@
                 <w:noProof/>
                 <w:webHidden/>
               </w:rPr>
-              <w:instrText xml:space="preserve"> PAGEREF _Toc161936179 \h </w:instrText>
+              <w:instrText xml:space="preserve"> PAGEREF _Toc162168230 \h </w:instrText>
             </w:r>
             <w:r>
               <w:rPr>
@@ -2385,7 +2388,7 @@
               <w14:ligatures w14:val="standardContextual"/>
             </w:rPr>
           </w:pPr>
-          <w:hyperlink w:anchor="_Toc161936180" w:history="1">
+          <w:hyperlink w:anchor="_Toc162168231" w:history="1">
             <w:r>
               <w:rPr>
                 <w:rStyle w:val="Hyperlink"/>
@@ -2431,7 +2434,7 @@
                 <w:noProof/>
                 <w:webHidden/>
               </w:rPr>
-              <w:instrText xml:space="preserve"> PAGEREF _Toc161936180 \h </w:instrText>
+              <w:instrText xml:space="preserve"> PAGEREF _Toc162168231 \h </w:instrText>
             </w:r>
             <w:r>
               <w:rPr>
@@ -2478,7 +2481,7 @@
               <w14:ligatures w14:val="standardContextual"/>
             </w:rPr>
           </w:pPr>
-          <w:hyperlink w:anchor="_Toc161936181" w:history="1">
+          <w:hyperlink w:anchor="_Toc162168232" w:history="1">
             <w:r>
               <w:rPr>
                 <w:rStyle w:val="Hyperlink"/>
@@ -2530,7 +2533,7 @@
                 <w:noProof/>
                 <w:webHidden/>
               </w:rPr>
-              <w:instrText xml:space="preserve"> PAGEREF _Toc161936181 \h </w:instrText>
+              <w:instrText xml:space="preserve"> PAGEREF _Toc162168232 \h </w:instrText>
             </w:r>
             <w:r>
               <w:rPr>
@@ -2577,7 +2580,7 @@
               <w14:ligatures w14:val="standardContextual"/>
             </w:rPr>
           </w:pPr>
-          <w:hyperlink w:anchor="_Toc161936182" w:history="1">
+          <w:hyperlink w:anchor="_Toc162168233" w:history="1">
             <w:r>
               <w:rPr>
                 <w:rStyle w:val="Hyperlink"/>
@@ -2629,7 +2632,7 @@
                 <w:noProof/>
                 <w:webHidden/>
               </w:rPr>
-              <w:instrText xml:space="preserve"> PAGEREF _Toc161936182 \h </w:instrText>
+              <w:instrText xml:space="preserve"> PAGEREF _Toc162168233 \h </w:instrText>
             </w:r>
             <w:r>
               <w:rPr>
@@ -2676,7 +2679,7 @@
               <w14:ligatures w14:val="standardContextual"/>
             </w:rPr>
           </w:pPr>
-          <w:hyperlink w:anchor="_Toc161936183" w:history="1">
+          <w:hyperlink w:anchor="_Toc162168234" w:history="1">
             <w:r>
               <w:rPr>
                 <w:rStyle w:val="Hyperlink"/>
@@ -2728,7 +2731,7 @@
                 <w:noProof/>
                 <w:webHidden/>
               </w:rPr>
-              <w:instrText xml:space="preserve"> PAGEREF _Toc161936183 \h </w:instrText>
+              <w:instrText xml:space="preserve"> PAGEREF _Toc162168234 \h </w:instrText>
             </w:r>
             <w:r>
               <w:rPr>
@@ -2775,7 +2778,7 @@
               <w14:ligatures w14:val="standardContextual"/>
             </w:rPr>
           </w:pPr>
-          <w:hyperlink w:anchor="_Toc161936184" w:history="1">
+          <w:hyperlink w:anchor="_Toc162168235" w:history="1">
             <w:r>
               <w:rPr>
                 <w:rStyle w:val="Hyperlink"/>
@@ -2827,7 +2830,7 @@
                 <w:noProof/>
                 <w:webHidden/>
               </w:rPr>
-              <w:instrText xml:space="preserve"> PAGEREF _Toc161936184 \h </w:instrText>
+              <w:instrText xml:space="preserve"> PAGEREF _Toc162168235 \h </w:instrText>
             </w:r>
             <w:r>
               <w:rPr>
@@ -2873,7 +2876,7 @@
               <w14:ligatures w14:val="standardContextual"/>
             </w:rPr>
           </w:pPr>
-          <w:hyperlink w:anchor="_Toc161936185" w:history="1">
+          <w:hyperlink w:anchor="_Toc162168236" w:history="1">
             <w:r>
               <w:rPr>
                 <w:rStyle w:val="Hyperlink"/>
@@ -2918,7 +2921,7 @@
                 <w:noProof/>
                 <w:webHidden/>
               </w:rPr>
-              <w:instrText xml:space="preserve"> PAGEREF _Toc161936185 \h </w:instrText>
+              <w:instrText xml:space="preserve"> PAGEREF _Toc162168236 \h </w:instrText>
             </w:r>
             <w:r>
               <w:rPr>
@@ -2965,7 +2968,7 @@
               <w14:ligatures w14:val="standardContextual"/>
             </w:rPr>
           </w:pPr>
-          <w:hyperlink w:anchor="_Toc161936186" w:history="1">
+          <w:hyperlink w:anchor="_Toc162168237" w:history="1">
             <w:r>
               <w:rPr>
                 <w:rStyle w:val="Hyperlink"/>
@@ -3017,7 +3020,7 @@
                 <w:noProof/>
                 <w:webHidden/>
               </w:rPr>
-              <w:instrText xml:space="preserve"> PAGEREF _Toc161936186 \h </w:instrText>
+              <w:instrText xml:space="preserve"> PAGEREF _Toc162168237 \h </w:instrText>
             </w:r>
             <w:r>
               <w:rPr>
@@ -3064,7 +3067,7 @@
               <w14:ligatures w14:val="standardContextual"/>
             </w:rPr>
           </w:pPr>
-          <w:hyperlink w:anchor="_Toc161936187" w:history="1">
+          <w:hyperlink w:anchor="_Toc162168238" w:history="1">
             <w:r>
               <w:rPr>
                 <w:rStyle w:val="Hyperlink"/>
@@ -3116,7 +3119,7 @@
                 <w:noProof/>
                 <w:webHidden/>
               </w:rPr>
-              <w:instrText xml:space="preserve"> PAGEREF _Toc161936187 \h </w:instrText>
+              <w:instrText xml:space="preserve"> PAGEREF _Toc162168238 \h </w:instrText>
             </w:r>
             <w:r>
               <w:rPr>
@@ -3163,7 +3166,7 @@
               <w14:ligatures w14:val="standardContextual"/>
             </w:rPr>
           </w:pPr>
-          <w:hyperlink w:anchor="_Toc161936188" w:history="1">
+          <w:hyperlink w:anchor="_Toc162168239" w:history="1">
             <w:r>
               <w:rPr>
                 <w:rStyle w:val="Hyperlink"/>
@@ -3215,7 +3218,7 @@
                 <w:noProof/>
                 <w:webHidden/>
               </w:rPr>
-              <w:instrText xml:space="preserve"> PAGEREF _Toc161936188 \h </w:instrText>
+              <w:instrText xml:space="preserve"> PAGEREF _Toc162168239 \h </w:instrText>
             </w:r>
             <w:r>
               <w:rPr>
@@ -3262,7 +3265,7 @@
               <w14:ligatures w14:val="standardContextual"/>
             </w:rPr>
           </w:pPr>
-          <w:hyperlink w:anchor="_Toc161936189" w:history="1">
+          <w:hyperlink w:anchor="_Toc162168240" w:history="1">
             <w:r>
               <w:rPr>
                 <w:rStyle w:val="Hyperlink"/>
@@ -3314,7 +3317,7 @@
                 <w:noProof/>
                 <w:webHidden/>
               </w:rPr>
-              <w:instrText xml:space="preserve"> PAGEREF _Toc161936189 \h </w:instrText>
+              <w:instrText xml:space="preserve"> PAGEREF _Toc162168240 \h </w:instrText>
             </w:r>
             <w:r>
               <w:rPr>
@@ -3360,7 +3363,7 @@
               <w14:ligatures w14:val="standardContextual"/>
             </w:rPr>
           </w:pPr>
-          <w:hyperlink w:anchor="_Toc161936190" w:history="1">
+          <w:hyperlink w:anchor="_Toc162168241" w:history="1">
             <w:r>
               <w:rPr>
                 <w:rStyle w:val="Hyperlink"/>
@@ -3405,7 +3408,7 @@
                 <w:noProof/>
                 <w:webHidden/>
               </w:rPr>
-              <w:instrText xml:space="preserve"> PAGEREF _Toc161936190 \h </w:instrText>
+              <w:instrText xml:space="preserve"> PAGEREF _Toc162168241 \h </w:instrText>
             </w:r>
             <w:r>
               <w:rPr>
@@ -3452,7 +3455,7 @@
               <w14:ligatures w14:val="standardContextual"/>
             </w:rPr>
           </w:pPr>
-          <w:hyperlink w:anchor="_Toc161936191" w:history="1">
+          <w:hyperlink w:anchor="_Toc162168242" w:history="1">
             <w:r>
               <w:rPr>
                 <w:rStyle w:val="Hyperlink"/>
@@ -3504,7 +3507,7 @@
                 <w:noProof/>
                 <w:webHidden/>
               </w:rPr>
-              <w:instrText xml:space="preserve"> PAGEREF _Toc161936191 \h </w:instrText>
+              <w:instrText xml:space="preserve"> PAGEREF _Toc162168242 \h </w:instrText>
             </w:r>
             <w:r>
               <w:rPr>
@@ -3551,7 +3554,7 @@
               <w14:ligatures w14:val="standardContextual"/>
             </w:rPr>
           </w:pPr>
-          <w:hyperlink w:anchor="_Toc161936192" w:history="1">
+          <w:hyperlink w:anchor="_Toc162168243" w:history="1">
             <w:r>
               <w:rPr>
                 <w:rStyle w:val="Hyperlink"/>
@@ -3603,7 +3606,7 @@
                 <w:noProof/>
                 <w:webHidden/>
               </w:rPr>
-              <w:instrText xml:space="preserve"> PAGEREF _Toc161936192 \h </w:instrText>
+              <w:instrText xml:space="preserve"> PAGEREF _Toc162168243 \h </w:instrText>
             </w:r>
             <w:r>
               <w:rPr>
@@ -3649,7 +3652,7 @@
               <w14:ligatures w14:val="standardContextual"/>
             </w:rPr>
           </w:pPr>
-          <w:hyperlink w:anchor="_Toc161936193" w:history="1">
+          <w:hyperlink w:anchor="_Toc162168244" w:history="1">
             <w:r>
               <w:rPr>
                 <w:rStyle w:val="Hyperlink"/>
@@ -3694,7 +3697,7 @@
                 <w:noProof/>
                 <w:webHidden/>
               </w:rPr>
-              <w:instrText xml:space="preserve"> PAGEREF _Toc161936193 \h </w:instrText>
+              <w:instrText xml:space="preserve"> PAGEREF _Toc162168244 \h </w:instrText>
             </w:r>
             <w:r>
               <w:rPr>
@@ -3763,7 +3766,7 @@
       <w:bookmarkStart w:id="5" w:name="_Toc327583373"/>
       <w:bookmarkStart w:id="6" w:name="_Toc339966112"/>
       <w:bookmarkStart w:id="7" w:name="_Toc161672815"/>
-      <w:bookmarkStart w:id="8" w:name="_Toc161936171"/>
+      <w:bookmarkStart w:id="8" w:name="_Toc162168222"/>
       <w:r>
         <w:lastRenderedPageBreak/>
         <w:t>Project</w:t>
@@ -3788,7 +3791,7 @@
         <w:ind w:left="709"/>
       </w:pPr>
       <w:bookmarkStart w:id="9" w:name="_Toc161672816"/>
-      <w:bookmarkStart w:id="10" w:name="_Toc161936172"/>
+      <w:bookmarkStart w:id="10" w:name="_Toc162168223"/>
       <w:r>
         <w:t>Context</w:t>
       </w:r>
@@ -3855,7 +3858,7 @@
       <w:bookmarkStart w:id="12" w:name="_Toc327581046"/>
       <w:bookmarkStart w:id="13" w:name="_Toc327581596"/>
       <w:bookmarkStart w:id="14" w:name="_Toc327583376"/>
-      <w:bookmarkStart w:id="15" w:name="_Toc161936173"/>
+      <w:bookmarkStart w:id="15" w:name="_Toc162168224"/>
       <w:r>
         <w:t>Goal of the project</w:t>
       </w:r>
@@ -3955,7 +3958,7 @@
         <w:ind w:left="709"/>
       </w:pPr>
       <w:bookmarkStart w:id="16" w:name="_Toc161672818"/>
-      <w:bookmarkStart w:id="17" w:name="_Toc161936174"/>
+      <w:bookmarkStart w:id="17" w:name="_Toc162168225"/>
       <w:bookmarkEnd w:id="12"/>
       <w:bookmarkEnd w:id="13"/>
       <w:bookmarkEnd w:id="14"/>
@@ -4208,7 +4211,7 @@
         <w:ind w:left="709"/>
       </w:pPr>
       <w:bookmarkStart w:id="18" w:name="_Toc161672819"/>
-      <w:bookmarkStart w:id="19" w:name="_Toc161936175"/>
+      <w:bookmarkStart w:id="19" w:name="_Toc162168226"/>
       <w:r>
         <w:t>Conditions</w:t>
       </w:r>
@@ -4272,8 +4275,13 @@
         </w:numPr>
       </w:pPr>
       <w:r>
-        <w:t>Java SpringBoot</w:t>
-      </w:r>
+        <w:t xml:space="preserve">Java </w:t>
+      </w:r>
+      <w:proofErr w:type="spellStart"/>
+      <w:r>
+        <w:t>SpringBoot</w:t>
+      </w:r>
+      <w:proofErr w:type="spellEnd"/>
     </w:p>
     <w:p>
       <w:pPr>
@@ -4295,9 +4303,11 @@
           <w:numId w:val="10"/>
         </w:numPr>
       </w:pPr>
+      <w:proofErr w:type="spellStart"/>
       <w:r>
         <w:t>ReactJs</w:t>
       </w:r>
+      <w:proofErr w:type="spellEnd"/>
     </w:p>
     <w:p>
       <w:pPr>
@@ -4446,7 +4456,7 @@
         <w:ind w:left="709"/>
       </w:pPr>
       <w:bookmarkStart w:id="20" w:name="_Toc161672820"/>
-      <w:bookmarkStart w:id="21" w:name="_Toc161936176"/>
+      <w:bookmarkStart w:id="21" w:name="_Toc162168227"/>
       <w:r>
         <w:t>Finished products</w:t>
       </w:r>
@@ -4768,7 +4778,7 @@
       <w:bookmarkStart w:id="23" w:name="_Toc327581598"/>
       <w:bookmarkStart w:id="24" w:name="_Toc327583378"/>
       <w:bookmarkStart w:id="25" w:name="_Toc161672821"/>
-      <w:bookmarkStart w:id="26" w:name="_Toc161936177"/>
+      <w:bookmarkStart w:id="26" w:name="_Toc162168228"/>
       <w:r>
         <w:t>Research questions</w:t>
       </w:r>
@@ -5044,7 +5054,7 @@
         <w:pStyle w:val="Heading1"/>
       </w:pPr>
       <w:bookmarkStart w:id="27" w:name="_Toc161672822"/>
-      <w:bookmarkStart w:id="28" w:name="_Toc161936178"/>
+      <w:bookmarkStart w:id="28" w:name="_Toc162168229"/>
       <w:r>
         <w:lastRenderedPageBreak/>
         <w:t>Approach and Planning</w:t>
@@ -5062,7 +5072,7 @@
         <w:ind w:left="709"/>
       </w:pPr>
       <w:bookmarkStart w:id="29" w:name="_Toc161672823"/>
-      <w:bookmarkStart w:id="30" w:name="_Toc161936179"/>
+      <w:bookmarkStart w:id="30" w:name="_Toc162168230"/>
       <w:r>
         <w:t>Approach</w:t>
       </w:r>
@@ -5140,7 +5150,7 @@
       <w:pPr>
         <w:pStyle w:val="Heading3"/>
       </w:pPr>
-      <w:bookmarkStart w:id="31" w:name="_Toc161936180"/>
+      <w:bookmarkStart w:id="31" w:name="_Toc162168231"/>
       <w:r>
         <w:t>Test approach</w:t>
       </w:r>
@@ -5181,7 +5191,7 @@
       <w:bookmarkStart w:id="34" w:name="_Toc327581604"/>
       <w:bookmarkStart w:id="35" w:name="_Toc327583384"/>
       <w:bookmarkStart w:id="36" w:name="_Toc339966123"/>
-      <w:bookmarkStart w:id="37" w:name="_Toc161936181"/>
+      <w:bookmarkStart w:id="37" w:name="_Toc162168232"/>
       <w:r>
         <w:t>Research methods</w:t>
       </w:r>
@@ -5506,7 +5516,7 @@
         <w:ind w:left="709"/>
       </w:pPr>
       <w:bookmarkStart w:id="41" w:name="_Toc161672825"/>
-      <w:bookmarkStart w:id="42" w:name="_Toc161936182"/>
+      <w:bookmarkStart w:id="42" w:name="_Toc162168233"/>
       <w:bookmarkEnd w:id="33"/>
       <w:bookmarkEnd w:id="34"/>
       <w:bookmarkEnd w:id="35"/>
@@ -5696,7 +5706,35 @@
         <w:rPr>
           <w:rFonts w:cs="Arial"/>
         </w:rPr>
-        <w:t>planning, research, design and FeedPulse documents will be the main proof for this learning outcome. Each part of the assignment will be carefully planned, researched and developed by me and I will be the main person responsible for delivering the final products. Another very important part of showing my personal leadership will be my feedback sessions with my teachers. Regular meetings with them will be scheduled and attended. This will be mainly shown in the FeedPulse reports that are created after each meeting with each teacher.</w:t>
+        <w:t xml:space="preserve">planning, research, design and </w:t>
+      </w:r>
+      <w:proofErr w:type="spellStart"/>
+      <w:r>
+        <w:rPr>
+          <w:rFonts w:cs="Arial"/>
+        </w:rPr>
+        <w:t>FeedPulse</w:t>
+      </w:r>
+      <w:proofErr w:type="spellEnd"/>
+      <w:r>
+        <w:rPr>
+          <w:rFonts w:cs="Arial"/>
+        </w:rPr>
+        <w:t xml:space="preserve"> documents will be the main proof for this learning outcome. Each part of the assignment will be carefully planned, researched and developed by me and I will be the main person responsible for delivering the final products. Another very important part of showing my personal leadership will be my feedback sessions with my teachers. Regular meetings with them will be scheduled and attended. This will be mainly shown in the </w:t>
+      </w:r>
+      <w:proofErr w:type="spellStart"/>
+      <w:r>
+        <w:rPr>
+          <w:rFonts w:cs="Arial"/>
+        </w:rPr>
+        <w:t>FeedPulse</w:t>
+      </w:r>
+      <w:proofErr w:type="spellEnd"/>
+      <w:r>
+        <w:rPr>
+          <w:rFonts w:cs="Arial"/>
+        </w:rPr>
+        <w:t xml:space="preserve"> reports that are created after each meeting with each teacher.</w:t>
       </w:r>
     </w:p>
     <w:p>
@@ -5778,7 +5816,49 @@
           <w:sz w:val="18"/>
           <w:szCs w:val="18"/>
         </w:rPr>
-        <w:t>Besides functionality, you develop architecture of an enterprise software based on explicitly stated software quality requirements. You explicitly focus on quality requirements most relevant to your projects’ contexts. Quality requirements dictated by law (eg.GDPR) and ethics (eg. security) must always be addressed. You design your system with future adaptation in mind. You assess the extent in which the quality requirements are met by your software implementation.</w:t>
+        <w:t>Besides functionality, you develop architecture of an enterprise software based on explicitly stated software quality requirements. You explicitly focus on quality requirements most relevant to your projects’ contexts. Quality requirements dictated by law (</w:t>
+      </w:r>
+      <w:proofErr w:type="spellStart"/>
+      <w:proofErr w:type="gramStart"/>
+      <w:r>
+        <w:rPr>
+          <w:rFonts w:cs="Arial"/>
+          <w:color w:val="2D3B45"/>
+          <w:sz w:val="18"/>
+          <w:szCs w:val="18"/>
+        </w:rPr>
+        <w:t>eg.GDPR</w:t>
+      </w:r>
+      <w:proofErr w:type="spellEnd"/>
+      <w:proofErr w:type="gramEnd"/>
+      <w:r>
+        <w:rPr>
+          <w:rFonts w:cs="Arial"/>
+          <w:color w:val="2D3B45"/>
+          <w:sz w:val="18"/>
+          <w:szCs w:val="18"/>
+        </w:rPr>
+        <w:t>) and ethics (</w:t>
+      </w:r>
+      <w:proofErr w:type="spellStart"/>
+      <w:r>
+        <w:rPr>
+          <w:rFonts w:cs="Arial"/>
+          <w:color w:val="2D3B45"/>
+          <w:sz w:val="18"/>
+          <w:szCs w:val="18"/>
+        </w:rPr>
+        <w:t>eg.</w:t>
+      </w:r>
+      <w:proofErr w:type="spellEnd"/>
+      <w:r>
+        <w:rPr>
+          <w:rFonts w:cs="Arial"/>
+          <w:color w:val="2D3B45"/>
+          <w:sz w:val="18"/>
+          <w:szCs w:val="18"/>
+        </w:rPr>
+        <w:t xml:space="preserve"> security) must always be addressed. You design your system with future adaptation in mind. You assess the extent in which the quality requirements are met by your software implementation.</w:t>
       </w:r>
     </w:p>
     <w:p>
@@ -6251,7 +6331,7 @@
         <w:ind w:left="709"/>
       </w:pPr>
       <w:bookmarkStart w:id="43" w:name="_Toc161672826"/>
-      <w:bookmarkStart w:id="44" w:name="_Toc161936183"/>
+      <w:bookmarkStart w:id="44" w:name="_Toc162168234"/>
       <w:r>
         <w:t>Breakdown of the project</w:t>
       </w:r>
@@ -6311,7 +6391,7 @@
       <w:bookmarkStart w:id="47" w:name="_Toc327583385"/>
       <w:bookmarkStart w:id="48" w:name="_Toc339966124"/>
       <w:bookmarkStart w:id="49" w:name="_Toc161672827"/>
-      <w:bookmarkStart w:id="50" w:name="_Toc161936184"/>
+      <w:bookmarkStart w:id="50" w:name="_Toc162168235"/>
       <w:r>
         <w:t>T</w:t>
       </w:r>
@@ -6518,19 +6598,7 @@
               <w:rPr>
                 <w:sz w:val="20"/>
               </w:rPr>
-              <w:t xml:space="preserve">User requirements, </w:t>
-            </w:r>
-            <w:r>
-              <w:rPr>
-                <w:sz w:val="20"/>
-              </w:rPr>
-              <w:t>HeardIT</w:t>
-            </w:r>
-            <w:r>
-              <w:rPr>
-                <w:sz w:val="20"/>
-              </w:rPr>
-              <w:t xml:space="preserve"> application v1</w:t>
+              <w:t>User requirements, HeardIT application v1</w:t>
             </w:r>
           </w:p>
         </w:tc>
@@ -6619,13 +6687,7 @@
               <w:rPr>
                 <w:sz w:val="20"/>
               </w:rPr>
-              <w:t>HeardIT application v</w:t>
-            </w:r>
-            <w:r>
-              <w:rPr>
-                <w:sz w:val="20"/>
-              </w:rPr>
-              <w:t>2</w:t>
+              <w:t>HeardIT application v2</w:t>
             </w:r>
           </w:p>
         </w:tc>
@@ -6714,13 +6776,7 @@
               <w:rPr>
                 <w:sz w:val="20"/>
               </w:rPr>
-              <w:t>HeardIT application v</w:t>
-            </w:r>
-            <w:r>
-              <w:rPr>
-                <w:sz w:val="20"/>
-              </w:rPr>
-              <w:t>3</w:t>
+              <w:t>HeardIT application v3</w:t>
             </w:r>
           </w:p>
         </w:tc>
@@ -6809,13 +6865,7 @@
               <w:rPr>
                 <w:sz w:val="20"/>
               </w:rPr>
-              <w:t>HeardIT application v</w:t>
-            </w:r>
-            <w:r>
-              <w:rPr>
-                <w:sz w:val="20"/>
-              </w:rPr>
-              <w:t>4</w:t>
+              <w:t>HeardIT application v4</w:t>
             </w:r>
           </w:p>
         </w:tc>
@@ -6904,13 +6954,7 @@
               <w:rPr>
                 <w:sz w:val="20"/>
               </w:rPr>
-              <w:t>HeardIT application v</w:t>
-            </w:r>
-            <w:r>
-              <w:rPr>
-                <w:sz w:val="20"/>
-              </w:rPr>
-              <w:t>5</w:t>
+              <w:t>HeardIT application v5</w:t>
             </w:r>
           </w:p>
         </w:tc>
@@ -6976,7 +7020,7 @@
       <w:bookmarkStart w:id="60" w:name="_Toc327583380"/>
       <w:bookmarkStart w:id="61" w:name="_Toc339966119"/>
       <w:bookmarkStart w:id="62" w:name="_Toc161672828"/>
-      <w:bookmarkStart w:id="63" w:name="_Toc161936185"/>
+      <w:bookmarkStart w:id="63" w:name="_Toc162168236"/>
       <w:bookmarkEnd w:id="51"/>
       <w:bookmarkEnd w:id="52"/>
       <w:bookmarkEnd w:id="53"/>
@@ -7013,7 +7057,7 @@
       <w:bookmarkStart w:id="67" w:name="_Toc339966120"/>
       <w:bookmarkStart w:id="68" w:name="_Toc480254627"/>
       <w:bookmarkStart w:id="69" w:name="_Toc161672829"/>
-      <w:bookmarkStart w:id="70" w:name="_Toc161936186"/>
+      <w:bookmarkStart w:id="70" w:name="_Toc162168237"/>
       <w:r>
         <w:t>Team</w:t>
       </w:r>
@@ -7858,7 +7902,7 @@
         <w:ind w:left="709"/>
       </w:pPr>
       <w:bookmarkStart w:id="71" w:name="_Toc161672835"/>
-      <w:bookmarkStart w:id="72" w:name="_Toc161936187"/>
+      <w:bookmarkStart w:id="72" w:name="_Toc162168238"/>
       <w:r>
         <w:t>Communication</w:t>
       </w:r>
@@ -7908,8 +7952,13 @@
         </w:numPr>
       </w:pPr>
       <w:r>
-        <w:t>Reports in FeedPulse</w:t>
-      </w:r>
+        <w:t xml:space="preserve">Reports in </w:t>
+      </w:r>
+      <w:proofErr w:type="spellStart"/>
+      <w:r>
+        <w:t>FeedPulse</w:t>
+      </w:r>
+      <w:proofErr w:type="spellEnd"/>
     </w:p>
     <w:p>
       <w:pPr>
@@ -7962,8 +8011,13 @@
         <w:t>s</w:t>
       </w:r>
       <w:r>
-        <w:t xml:space="preserve"> in FeedPulse</w:t>
-      </w:r>
+        <w:t xml:space="preserve"> in </w:t>
+      </w:r>
+      <w:proofErr w:type="spellStart"/>
+      <w:r>
+        <w:t>FeedPulse</w:t>
+      </w:r>
+      <w:proofErr w:type="spellEnd"/>
     </w:p>
     <w:p/>
     <w:p>
@@ -8010,7 +8064,7 @@
       <w:bookmarkStart w:id="75" w:name="_Toc327581612"/>
       <w:bookmarkStart w:id="76" w:name="_Toc327583392"/>
       <w:bookmarkStart w:id="77" w:name="_Toc339966131"/>
-      <w:bookmarkStart w:id="78" w:name="_Toc161936188"/>
+      <w:bookmarkStart w:id="78" w:name="_Toc162168239"/>
       <w:r>
         <w:t xml:space="preserve">Configuration and </w:t>
       </w:r>
@@ -8267,7 +8321,7 @@
         <w:ind w:left="709"/>
       </w:pPr>
       <w:bookmarkStart w:id="79" w:name="_Toc161672837"/>
-      <w:bookmarkStart w:id="80" w:name="_Toc161936189"/>
+      <w:bookmarkStart w:id="80" w:name="_Toc162168240"/>
       <w:r>
         <w:t>Architecture</w:t>
       </w:r>
@@ -8452,7 +8506,7 @@
       <w:bookmarkStart w:id="83" w:name="_Toc327583394"/>
       <w:bookmarkStart w:id="84" w:name="_Toc339966133"/>
       <w:bookmarkStart w:id="85" w:name="_Toc161672838"/>
-      <w:bookmarkStart w:id="86" w:name="_Toc161936190"/>
+      <w:bookmarkStart w:id="86" w:name="_Toc162168241"/>
       <w:r>
         <w:lastRenderedPageBreak/>
         <w:t>Financ</w:t>
@@ -8477,7 +8531,7 @@
         <w:ind w:left="709"/>
       </w:pPr>
       <w:bookmarkStart w:id="87" w:name="_Toc161672839"/>
-      <w:bookmarkStart w:id="88" w:name="_Toc161936191"/>
+      <w:bookmarkStart w:id="88" w:name="_Toc162168242"/>
       <w:r>
         <w:t>Cost budget</w:t>
       </w:r>
@@ -8533,7 +8587,7 @@
         <w:ind w:left="709"/>
       </w:pPr>
       <w:bookmarkStart w:id="92" w:name="_Toc161672840"/>
-      <w:bookmarkStart w:id="93" w:name="_Toc161936192"/>
+      <w:bookmarkStart w:id="93" w:name="_Toc162168243"/>
       <w:bookmarkEnd w:id="89"/>
       <w:bookmarkEnd w:id="90"/>
       <w:bookmarkEnd w:id="91"/>
@@ -8887,7 +8941,7 @@
         <w:pStyle w:val="Heading1"/>
       </w:pPr>
       <w:bookmarkStart w:id="94" w:name="_Toc161672841"/>
-      <w:bookmarkStart w:id="95" w:name="_Toc161936193"/>
+      <w:bookmarkStart w:id="95" w:name="_Toc162168244"/>
       <w:r>
         <w:lastRenderedPageBreak/>
         <w:t>Other</w:t>

</xml_diff>

<commit_message>
Updates to project plan
</commit_message>
<xml_diff>
--- a/Documentation/Project  Plan - HeardIT.docx
+++ b/Documentation/Project  Plan - HeardIT.docx
@@ -224,7 +224,7 @@
                 <w:szCs w:val="20"/>
                 <w:lang w:val="en-US"/>
               </w:rPr>
-              <w:t>24</w:t>
+              <w:t>14</w:t>
             </w:r>
             <w:r>
               <w:rPr>
@@ -234,7 +234,27 @@
                 <w:szCs w:val="20"/>
                 <w:lang w:val="en-US"/>
               </w:rPr>
-              <w:t>/03/2024</w:t>
+              <w:t>/0</w:t>
+            </w:r>
+            <w:r>
+              <w:rPr>
+                <w:rFonts w:cs="Arial"/>
+                <w:b/>
+                <w:color w:val="353F49"/>
+                <w:szCs w:val="20"/>
+                <w:lang w:val="en-US"/>
+              </w:rPr>
+              <w:t>4</w:t>
+            </w:r>
+            <w:r>
+              <w:rPr>
+                <w:rFonts w:cs="Arial"/>
+                <w:b/>
+                <w:color w:val="353F49"/>
+                <w:szCs w:val="20"/>
+                <w:lang w:val="en-US"/>
+              </w:rPr>
+              <w:t>/2024</w:t>
             </w:r>
           </w:p>
         </w:tc>
@@ -310,7 +330,7 @@
                 <w:szCs w:val="20"/>
                 <w:lang w:val="en-US"/>
               </w:rPr>
-              <w:t>3</w:t>
+              <w:t>4</w:t>
             </w:r>
           </w:p>
         </w:tc>
@@ -912,6 +932,9 @@
             <w:pPr>
               <w:pStyle w:val="Tabelbody"/>
             </w:pPr>
+            <w:r>
+              <w:t>0.4</w:t>
+            </w:r>
           </w:p>
         </w:tc>
         <w:tc>
@@ -922,6 +945,9 @@
             <w:pPr>
               <w:pStyle w:val="Tabelbody"/>
             </w:pPr>
+            <w:r>
+              <w:t>14/04/2024</w:t>
+            </w:r>
           </w:p>
         </w:tc>
         <w:tc>
@@ -932,6 +958,9 @@
             <w:pPr>
               <w:pStyle w:val="Tabelbody"/>
             </w:pPr>
+            <w:r>
+              <w:t>Mihail Vasilev</w:t>
+            </w:r>
           </w:p>
         </w:tc>
         <w:tc>
@@ -942,6 +971,12 @@
             <w:pPr>
               <w:pStyle w:val="Tabelbody"/>
             </w:pPr>
+            <w:r>
+              <w:t>Updated</w:t>
+            </w:r>
+            <w:r>
+              <w:t xml:space="preserve"> – 1.6, 2.5, 3.4</w:t>
+            </w:r>
           </w:p>
         </w:tc>
         <w:tc>
@@ -952,6 +987,9 @@
             <w:pPr>
               <w:pStyle w:val="Tabelbody"/>
             </w:pPr>
+            <w:r>
+              <w:t>Complete</w:t>
+            </w:r>
           </w:p>
         </w:tc>
       </w:tr>
@@ -1338,6 +1376,9 @@
             <w:pPr>
               <w:pStyle w:val="Tabelbody"/>
             </w:pPr>
+            <w:r>
+              <w:t>0.4</w:t>
+            </w:r>
           </w:p>
         </w:tc>
         <w:tc>
@@ -1348,6 +1389,9 @@
             <w:pPr>
               <w:pStyle w:val="Tabelbody"/>
             </w:pPr>
+            <w:r>
+              <w:t>14/04/2024</w:t>
+            </w:r>
           </w:p>
         </w:tc>
         <w:tc>
@@ -1358,6 +1402,9 @@
             <w:pPr>
               <w:pStyle w:val="Tabelbody"/>
             </w:pPr>
+            <w:r>
+              <w:t>Mihail Vasilev</w:t>
+            </w:r>
           </w:p>
         </w:tc>
       </w:tr>
@@ -3855,15 +3902,15 @@
         <w:ind w:left="709"/>
       </w:pPr>
       <w:bookmarkStart w:id="11" w:name="_Toc161672817"/>
-      <w:bookmarkStart w:id="12" w:name="_Toc327581046"/>
-      <w:bookmarkStart w:id="13" w:name="_Toc327581596"/>
-      <w:bookmarkStart w:id="14" w:name="_Toc327583376"/>
-      <w:bookmarkStart w:id="15" w:name="_Toc162168224"/>
+      <w:bookmarkStart w:id="12" w:name="_Toc162168224"/>
+      <w:bookmarkStart w:id="13" w:name="_Toc327581046"/>
+      <w:bookmarkStart w:id="14" w:name="_Toc327581596"/>
+      <w:bookmarkStart w:id="15" w:name="_Toc327583376"/>
       <w:r>
         <w:t>Goal of the project</w:t>
       </w:r>
       <w:bookmarkEnd w:id="11"/>
-      <w:bookmarkEnd w:id="15"/>
+      <w:bookmarkEnd w:id="12"/>
     </w:p>
     <w:p>
       <w:pPr>
@@ -3959,9 +4006,9 @@
       </w:pPr>
       <w:bookmarkStart w:id="16" w:name="_Toc161672818"/>
       <w:bookmarkStart w:id="17" w:name="_Toc162168225"/>
-      <w:bookmarkEnd w:id="12"/>
       <w:bookmarkEnd w:id="13"/>
       <w:bookmarkEnd w:id="14"/>
+      <w:bookmarkEnd w:id="15"/>
       <w:r>
         <w:t>Scope</w:t>
       </w:r>
@@ -4275,13 +4322,8 @@
         </w:numPr>
       </w:pPr>
       <w:r>
-        <w:t xml:space="preserve">Java </w:t>
-      </w:r>
-      <w:proofErr w:type="spellStart"/>
-      <w:r>
-        <w:t>SpringBoot</w:t>
-      </w:r>
-      <w:proofErr w:type="spellEnd"/>
+        <w:t>Java SpringBoot</w:t>
+      </w:r>
     </w:p>
     <w:p>
       <w:pPr>
@@ -4303,11 +4345,9 @@
           <w:numId w:val="10"/>
         </w:numPr>
       </w:pPr>
-      <w:proofErr w:type="spellStart"/>
       <w:r>
         <w:t>ReactJs</w:t>
       </w:r>
-      <w:proofErr w:type="spellEnd"/>
     </w:p>
     <w:p>
       <w:pPr>
@@ -4909,8 +4949,93 @@
           <w:ilvl w:val="1"/>
           <w:numId w:val="8"/>
         </w:numPr>
-        <w:spacing w:after="240"/>
-        <w:contextualSpacing w:val="0"/>
+        <w:rPr>
+          <w:rFonts w:eastAsiaTheme="minorHAnsi" w:cs="Arial"/>
+        </w:rPr>
+      </w:pPr>
+      <w:r>
+        <w:rPr>
+          <w:rFonts w:eastAsiaTheme="minorHAnsi" w:cs="Arial"/>
+        </w:rPr>
+        <w:t>What type of architecture designs are suitable for the HeardIT application?</w:t>
+      </w:r>
+    </w:p>
+    <w:p>
+      <w:pPr>
+        <w:pStyle w:val="ListParagraph"/>
+        <w:numPr>
+          <w:ilvl w:val="1"/>
+          <w:numId w:val="8"/>
+        </w:numPr>
+        <w:rPr>
+          <w:rFonts w:eastAsiaTheme="minorHAnsi" w:cs="Arial"/>
+        </w:rPr>
+      </w:pPr>
+      <w:r>
+        <w:rPr>
+          <w:rFonts w:eastAsiaTheme="minorHAnsi" w:cs="Arial"/>
+        </w:rPr>
+        <w:t>Which architecture design meets the scalability and stability requirements?</w:t>
+      </w:r>
+    </w:p>
+    <w:p>
+      <w:pPr>
+        <w:pStyle w:val="ListParagraph"/>
+        <w:numPr>
+          <w:ilvl w:val="1"/>
+          <w:numId w:val="8"/>
+        </w:numPr>
+        <w:rPr>
+          <w:rFonts w:eastAsiaTheme="minorHAnsi" w:cs="Arial"/>
+        </w:rPr>
+      </w:pPr>
+      <w:r>
+        <w:rPr>
+          <w:rFonts w:eastAsiaTheme="minorHAnsi" w:cs="Arial"/>
+        </w:rPr>
+        <w:t>Which architecture design meets the maintainability requirements?</w:t>
+      </w:r>
+    </w:p>
+    <w:p>
+      <w:pPr>
+        <w:pStyle w:val="ListParagraph"/>
+        <w:numPr>
+          <w:ilvl w:val="1"/>
+          <w:numId w:val="8"/>
+        </w:numPr>
+        <w:rPr>
+          <w:rFonts w:eastAsiaTheme="minorHAnsi" w:cs="Arial"/>
+        </w:rPr>
+      </w:pPr>
+      <w:r>
+        <w:rPr>
+          <w:rFonts w:eastAsiaTheme="minorHAnsi" w:cs="Arial"/>
+        </w:rPr>
+        <w:t>Which architecture design meets the requirements for cloud native applications?</w:t>
+      </w:r>
+    </w:p>
+    <w:p>
+      <w:pPr>
+        <w:pStyle w:val="ListParagraph"/>
+        <w:numPr>
+          <w:ilvl w:val="1"/>
+          <w:numId w:val="8"/>
+        </w:numPr>
+        <w:rPr>
+          <w:rFonts w:eastAsiaTheme="minorHAnsi" w:cs="Arial"/>
+        </w:rPr>
+      </w:pPr>
+      <w:r>
+        <w:rPr>
+          <w:rFonts w:eastAsiaTheme="minorHAnsi" w:cs="Arial"/>
+        </w:rPr>
+        <w:t>Which architecture design meets the security requirements?</w:t>
+      </w:r>
+    </w:p>
+    <w:p>
+      <w:pPr>
+        <w:pStyle w:val="ListParagraph"/>
+        <w:ind w:left="1440"/>
         <w:rPr>
           <w:rFonts w:eastAsiaTheme="minorHAnsi" w:cs="Arial"/>
         </w:rPr>
@@ -4969,7 +5094,19 @@
         <w:rPr>
           <w:rFonts w:eastAsiaTheme="minorHAnsi" w:cs="Arial"/>
         </w:rPr>
-        <w:t>What technologies are most suitable for deploying HeardIT?</w:t>
+        <w:t>What technologies</w:t>
+      </w:r>
+      <w:r>
+        <w:rPr>
+          <w:rFonts w:eastAsiaTheme="minorHAnsi" w:cs="Arial"/>
+        </w:rPr>
+        <w:t xml:space="preserve"> and methods</w:t>
+      </w:r>
+      <w:r>
+        <w:rPr>
+          <w:rFonts w:eastAsiaTheme="minorHAnsi" w:cs="Arial"/>
+        </w:rPr>
+        <w:t xml:space="preserve"> are most suitable for deploying HeardIT?</w:t>
       </w:r>
     </w:p>
     <w:p>
@@ -4979,8 +5116,56 @@
           <w:ilvl w:val="1"/>
           <w:numId w:val="8"/>
         </w:numPr>
+        <w:rPr>
+          <w:rFonts w:eastAsiaTheme="minorHAnsi" w:cs="Arial"/>
+        </w:rPr>
+      </w:pPr>
+      <w:r>
+        <w:rPr>
+          <w:rFonts w:eastAsiaTheme="minorHAnsi" w:cs="Arial"/>
+        </w:rPr>
+        <w:t>What cloud providers are suitable for the HeardIT application?</w:t>
+      </w:r>
+    </w:p>
+    <w:p>
+      <w:pPr>
+        <w:pStyle w:val="ListParagraph"/>
+        <w:numPr>
+          <w:ilvl w:val="1"/>
+          <w:numId w:val="8"/>
+        </w:numPr>
+        <w:rPr>
+          <w:rFonts w:eastAsiaTheme="minorHAnsi" w:cs="Arial"/>
+        </w:rPr>
+      </w:pPr>
+      <w:r>
+        <w:rPr>
+          <w:rFonts w:eastAsiaTheme="minorHAnsi" w:cs="Arial"/>
+        </w:rPr>
+        <w:t>How to automate the deployment process to the cloud?</w:t>
+      </w:r>
+    </w:p>
+    <w:p>
+      <w:pPr>
+        <w:pStyle w:val="ListParagraph"/>
+        <w:numPr>
+          <w:ilvl w:val="1"/>
+          <w:numId w:val="8"/>
+        </w:numPr>
+        <w:rPr>
+          <w:rFonts w:eastAsiaTheme="minorHAnsi" w:cs="Arial"/>
+        </w:rPr>
+      </w:pPr>
+      <w:r>
+        <w:rPr>
+          <w:rFonts w:eastAsiaTheme="minorHAnsi" w:cs="Arial"/>
+        </w:rPr>
+        <w:t>How to set-up the CICD pipeline for the front and back-end repositories?</w:t>
+      </w:r>
+    </w:p>
+    <w:p>
+      <w:pPr>
         <w:spacing w:after="240"/>
-        <w:contextualSpacing w:val="0"/>
         <w:rPr>
           <w:rFonts w:eastAsiaTheme="minorHAnsi" w:cs="Arial"/>
         </w:rPr>
@@ -5187,16 +5372,16 @@
         <w:ind w:left="709"/>
       </w:pPr>
       <w:bookmarkStart w:id="32" w:name="_Toc161672824"/>
-      <w:bookmarkStart w:id="33" w:name="_Toc327581054"/>
-      <w:bookmarkStart w:id="34" w:name="_Toc327581604"/>
-      <w:bookmarkStart w:id="35" w:name="_Toc327583384"/>
-      <w:bookmarkStart w:id="36" w:name="_Toc339966123"/>
-      <w:bookmarkStart w:id="37" w:name="_Toc162168232"/>
+      <w:bookmarkStart w:id="33" w:name="_Toc162168232"/>
+      <w:bookmarkStart w:id="34" w:name="_Toc327581054"/>
+      <w:bookmarkStart w:id="35" w:name="_Toc327581604"/>
+      <w:bookmarkStart w:id="36" w:name="_Toc327583384"/>
+      <w:bookmarkStart w:id="37" w:name="_Toc339966123"/>
       <w:r>
         <w:t>Research methods</w:t>
       </w:r>
       <w:bookmarkEnd w:id="32"/>
-      <w:bookmarkEnd w:id="37"/>
+      <w:bookmarkEnd w:id="33"/>
     </w:p>
     <w:p>
       <w:pPr>
@@ -5517,10 +5702,10 @@
       </w:pPr>
       <w:bookmarkStart w:id="41" w:name="_Toc161672825"/>
       <w:bookmarkStart w:id="42" w:name="_Toc162168233"/>
-      <w:bookmarkEnd w:id="33"/>
       <w:bookmarkEnd w:id="34"/>
       <w:bookmarkEnd w:id="35"/>
       <w:bookmarkEnd w:id="36"/>
+      <w:bookmarkEnd w:id="37"/>
       <w:r>
         <w:lastRenderedPageBreak/>
         <w:t>Learning outcomes</w:t>
@@ -5706,35 +5891,7 @@
         <w:rPr>
           <w:rFonts w:cs="Arial"/>
         </w:rPr>
-        <w:t xml:space="preserve">planning, research, design and </w:t>
-      </w:r>
-      <w:proofErr w:type="spellStart"/>
-      <w:r>
-        <w:rPr>
-          <w:rFonts w:cs="Arial"/>
-        </w:rPr>
-        <w:t>FeedPulse</w:t>
-      </w:r>
-      <w:proofErr w:type="spellEnd"/>
-      <w:r>
-        <w:rPr>
-          <w:rFonts w:cs="Arial"/>
-        </w:rPr>
-        <w:t xml:space="preserve"> documents will be the main proof for this learning outcome. Each part of the assignment will be carefully planned, researched and developed by me and I will be the main person responsible for delivering the final products. Another very important part of showing my personal leadership will be my feedback sessions with my teachers. Regular meetings with them will be scheduled and attended. This will be mainly shown in the </w:t>
-      </w:r>
-      <w:proofErr w:type="spellStart"/>
-      <w:r>
-        <w:rPr>
-          <w:rFonts w:cs="Arial"/>
-        </w:rPr>
-        <w:t>FeedPulse</w:t>
-      </w:r>
-      <w:proofErr w:type="spellEnd"/>
-      <w:r>
-        <w:rPr>
-          <w:rFonts w:cs="Arial"/>
-        </w:rPr>
-        <w:t xml:space="preserve"> reports that are created after each meeting with each teacher.</w:t>
+        <w:t>planning, research, design and FeedPulse documents will be the main proof for this learning outcome. Each part of the assignment will be carefully planned, researched and developed by me and I will be the main person responsible for delivering the final products. Another very important part of showing my personal leadership will be my feedback sessions with my teachers. Regular meetings with them will be scheduled and attended. This will be mainly shown in the FeedPulse reports that are created after each meeting with each teacher.</w:t>
       </w:r>
     </w:p>
     <w:p>
@@ -5816,49 +5973,7 @@
           <w:sz w:val="18"/>
           <w:szCs w:val="18"/>
         </w:rPr>
-        <w:t>Besides functionality, you develop architecture of an enterprise software based on explicitly stated software quality requirements. You explicitly focus on quality requirements most relevant to your projects’ contexts. Quality requirements dictated by law (</w:t>
-      </w:r>
-      <w:proofErr w:type="spellStart"/>
-      <w:proofErr w:type="gramStart"/>
-      <w:r>
-        <w:rPr>
-          <w:rFonts w:cs="Arial"/>
-          <w:color w:val="2D3B45"/>
-          <w:sz w:val="18"/>
-          <w:szCs w:val="18"/>
-        </w:rPr>
-        <w:t>eg.GDPR</w:t>
-      </w:r>
-      <w:proofErr w:type="spellEnd"/>
-      <w:proofErr w:type="gramEnd"/>
-      <w:r>
-        <w:rPr>
-          <w:rFonts w:cs="Arial"/>
-          <w:color w:val="2D3B45"/>
-          <w:sz w:val="18"/>
-          <w:szCs w:val="18"/>
-        </w:rPr>
-        <w:t>) and ethics (</w:t>
-      </w:r>
-      <w:proofErr w:type="spellStart"/>
-      <w:r>
-        <w:rPr>
-          <w:rFonts w:cs="Arial"/>
-          <w:color w:val="2D3B45"/>
-          <w:sz w:val="18"/>
-          <w:szCs w:val="18"/>
-        </w:rPr>
-        <w:t>eg.</w:t>
-      </w:r>
-      <w:proofErr w:type="spellEnd"/>
-      <w:r>
-        <w:rPr>
-          <w:rFonts w:cs="Arial"/>
-          <w:color w:val="2D3B45"/>
-          <w:sz w:val="18"/>
-          <w:szCs w:val="18"/>
-        </w:rPr>
-        <w:t xml:space="preserve"> security) must always be addressed. You design your system with future adaptation in mind. You assess the extent in which the quality requirements are met by your software implementation.</w:t>
+        <w:t>Besides functionality, you develop architecture of an enterprise software based on explicitly stated software quality requirements. You explicitly focus on quality requirements most relevant to your projects’ contexts. Quality requirements dictated by law (eg.GDPR) and ethics (eg. security) must always be addressed. You design your system with future adaptation in mind. You assess the extent in which the quality requirements are met by your software implementation.</w:t>
       </w:r>
     </w:p>
     <w:p>
@@ -6689,6 +6804,36 @@
               </w:rPr>
               <w:t>HeardIT application v2</w:t>
             </w:r>
+            <w:r>
+              <w:rPr>
+                <w:sz w:val="20"/>
+              </w:rPr>
+              <w:t xml:space="preserve">, </w:t>
+            </w:r>
+            <w:r>
+              <w:rPr>
+                <w:sz w:val="20"/>
+              </w:rPr>
+              <w:t>Research-Architecture-HeardIT</w:t>
+            </w:r>
+            <w:r>
+              <w:rPr>
+                <w:sz w:val="20"/>
+              </w:rPr>
+              <w:t xml:space="preserve">, </w:t>
+            </w:r>
+            <w:r>
+              <w:rPr>
+                <w:sz w:val="20"/>
+              </w:rPr>
+              <w:t>Research-CloudDeployment-HeardIT</w:t>
+            </w:r>
+            <w:r>
+              <w:rPr>
+                <w:sz w:val="20"/>
+              </w:rPr>
+              <w:t>, Application deployed to GCP</w:t>
+            </w:r>
           </w:p>
         </w:tc>
         <w:tc>
@@ -7003,6 +7148,11 @@
       </w:tr>
     </w:tbl>
     <w:p>
+      <w:pPr>
+        <w:rPr>
+          <w:lang w:val="bg-BG"/>
+        </w:rPr>
+      </w:pPr>
       <w:bookmarkStart w:id="51" w:name="_Toc327581056"/>
       <w:bookmarkStart w:id="52" w:name="_Toc327581606"/>
       <w:bookmarkStart w:id="53" w:name="_Toc327583386"/>
@@ -7952,13 +8102,8 @@
         </w:numPr>
       </w:pPr>
       <w:r>
-        <w:t xml:space="preserve">Reports in </w:t>
-      </w:r>
-      <w:proofErr w:type="spellStart"/>
-      <w:r>
-        <w:t>FeedPulse</w:t>
-      </w:r>
-      <w:proofErr w:type="spellEnd"/>
+        <w:t>Reports in FeedPulse</w:t>
+      </w:r>
     </w:p>
     <w:p>
       <w:pPr>
@@ -8011,13 +8156,8 @@
         <w:t>s</w:t>
       </w:r>
       <w:r>
-        <w:t xml:space="preserve"> in </w:t>
-      </w:r>
-      <w:proofErr w:type="spellStart"/>
-      <w:r>
-        <w:t>FeedPulse</w:t>
-      </w:r>
-      <w:proofErr w:type="spellEnd"/>
+        <w:t xml:space="preserve"> in FeedPulse</w:t>
+      </w:r>
     </w:p>
     <w:p/>
     <w:p>
@@ -8060,11 +8200,11 @@
         <w:ind w:left="709"/>
       </w:pPr>
       <w:bookmarkStart w:id="73" w:name="_Toc161672836"/>
-      <w:bookmarkStart w:id="74" w:name="_Toc327581062"/>
-      <w:bookmarkStart w:id="75" w:name="_Toc327581612"/>
-      <w:bookmarkStart w:id="76" w:name="_Toc327583392"/>
-      <w:bookmarkStart w:id="77" w:name="_Toc339966131"/>
-      <w:bookmarkStart w:id="78" w:name="_Toc162168239"/>
+      <w:bookmarkStart w:id="74" w:name="_Toc162168239"/>
+      <w:bookmarkStart w:id="75" w:name="_Toc327581062"/>
+      <w:bookmarkStart w:id="76" w:name="_Toc327581612"/>
+      <w:bookmarkStart w:id="77" w:name="_Toc327583392"/>
+      <w:bookmarkStart w:id="78" w:name="_Toc339966131"/>
       <w:r>
         <w:t xml:space="preserve">Configuration and </w:t>
       </w:r>
@@ -8072,7 +8212,7 @@
         <w:t>Test environment</w:t>
       </w:r>
       <w:bookmarkEnd w:id="73"/>
-      <w:bookmarkEnd w:id="78"/>
+      <w:bookmarkEnd w:id="74"/>
     </w:p>
     <w:p/>
     <w:p>
@@ -8148,7 +8288,23 @@
           <w:color w:val="000000" w:themeColor="text1"/>
           <w:lang w:eastAsia="nl-NL"/>
         </w:rPr>
-        <w:t>The pipeline will be split into several stages, each of them focusing on a different part of the CI/CD process. The build and test stages will determine if the application is being built properly and if the current functionality is still operational. The checking for vulnerabilities and code quality will be created in order to find any potential issues that might have been created. If the pipeline succeeds and there are no detected issues with the code, the application will be automatically be deployed.</w:t>
+        <w:t>The pipeline will be split into several stages, each of them focusing on a different part of the CI/CD process. The build and test stages will determine if the application is being built properly and if the current functionality is still operational. The checking for vulnerabilities and code quality will be created in order to find any potential issues that might have been created. If the pipeline succeeds and there are no detected issues with the code, the application will be automatically be deployed</w:t>
+      </w:r>
+      <w:r>
+        <w:rPr>
+          <w:rFonts w:cs="Arial"/>
+          <w:color w:val="000000" w:themeColor="text1"/>
+          <w:lang w:eastAsia="nl-NL"/>
+        </w:rPr>
+        <w:t xml:space="preserve"> to the cloud</w:t>
+      </w:r>
+      <w:r>
+        <w:rPr>
+          <w:rFonts w:cs="Arial"/>
+          <w:color w:val="000000" w:themeColor="text1"/>
+          <w:lang w:eastAsia="nl-NL"/>
+        </w:rPr>
+        <w:t>.</w:t>
       </w:r>
     </w:p>
     <w:p>
@@ -8301,10 +8457,10 @@
         </w:rPr>
       </w:pPr>
     </w:p>
-    <w:bookmarkEnd w:id="74"/>
     <w:bookmarkEnd w:id="75"/>
     <w:bookmarkEnd w:id="76"/>
     <w:bookmarkEnd w:id="77"/>
+    <w:bookmarkEnd w:id="78"/>
     <w:p/>
     <w:p>
       <w:pPr>
@@ -8371,7 +8527,26 @@
         <w:t>,</w:t>
       </w:r>
       <w:r>
-        <w:t xml:space="preserve"> please refer to _______________.</w:t>
+        <w:t xml:space="preserve"> please refer to </w:t>
+      </w:r>
+      <w:r>
+        <w:rPr>
+          <w:i/>
+          <w:iCs/>
+          <w:u w:val="single"/>
+        </w:rPr>
+        <w:t>Research-Architecture-HeardIT</w:t>
+      </w:r>
+      <w:r>
+        <w:rPr>
+          <w:i/>
+          <w:iCs/>
+          <w:u w:val="single"/>
+        </w:rPr>
+        <w:t>.docx</w:t>
+      </w:r>
+      <w:r>
+        <w:t>.</w:t>
       </w:r>
     </w:p>
     <w:p>

</xml_diff>

<commit_message>
Updates to docs, new data distribution research start
</commit_message>
<xml_diff>
--- a/Documentation/Project  Plan - HeardIT.docx
+++ b/Documentation/Project  Plan - HeardIT.docx
@@ -1,6 +1,6 @@
 
 <file path=word/document.xml><?xml version="1.0" encoding="utf-8"?>
-<w:document xmlns:wpc="http://schemas.microsoft.com/office/word/2010/wordprocessingCanvas" xmlns:cx="http://schemas.microsoft.com/office/drawing/2014/chartex" xmlns:cx1="http://schemas.microsoft.com/office/drawing/2015/9/8/chartex" xmlns:cx2="http://schemas.microsoft.com/office/drawing/2015/10/21/chartex" xmlns:cx3="http://schemas.microsoft.com/office/drawing/2016/5/9/chartex" xmlns:cx4="http://schemas.microsoft.com/office/drawing/2016/5/10/chartex" xmlns:cx5="http://schemas.microsoft.com/office/drawing/2016/5/11/chartex" xmlns:cx6="http://schemas.microsoft.com/office/drawing/2016/5/12/chartex" xmlns:cx7="http://schemas.microsoft.com/office/drawing/2016/5/13/chartex" xmlns:cx8="http://schemas.microsoft.com/office/drawing/2016/5/14/chartex" xmlns:mc="http://schemas.openxmlformats.org/markup-compatibility/2006" xmlns:aink="http://schemas.microsoft.com/office/drawing/2016/ink" xmlns:am3d="http://schemas.microsoft.com/office/drawing/2017/model3d" xmlns:o="urn:schemas-microsoft-com:office:office" xmlns:oel="http://schemas.microsoft.com/office/2019/extlst" xmlns:r="http://schemas.openxmlformats.org/officeDocument/2006/relationships" xmlns:m="http://schemas.openxmlformats.org/officeDocument/2006/math" xmlns:v="urn:schemas-microsoft-com:vml" xmlns:wp14="http://schemas.microsoft.com/office/word/2010/wordprocessingDrawing" xmlns:wp="http://schemas.openxmlformats.org/drawingml/2006/wordprocessingDrawing" xmlns:w10="urn:schemas-microsoft-com:office:word" xmlns:w="http://schemas.openxmlformats.org/wordprocessingml/2006/main" xmlns:w14="http://schemas.microsoft.com/office/word/2010/wordml" xmlns:w15="http://schemas.microsoft.com/office/word/2012/wordml" xmlns:w16cex="http://schemas.microsoft.com/office/word/2018/wordml/cex" xmlns:w16cid="http://schemas.microsoft.com/office/word/2016/wordml/cid" xmlns:w16="http://schemas.microsoft.com/office/word/2018/wordml" xmlns:w16sdtdh="http://schemas.microsoft.com/office/word/2020/wordml/sdtdatahash" xmlns:w16se="http://schemas.microsoft.com/office/word/2015/wordml/symex" xmlns:wpg="http://schemas.microsoft.com/office/word/2010/wordprocessingGroup" xmlns:wpi="http://schemas.microsoft.com/office/word/2010/wordprocessingInk" xmlns:wne="http://schemas.microsoft.com/office/word/2006/wordml" xmlns:wps="http://schemas.microsoft.com/office/word/2010/wordprocessingShape" mc:Ignorable="w14 w15 w16se w16cid w16 w16cex w16sdtdh wp14">
+<w:document xmlns:wpc="http://schemas.microsoft.com/office/word/2010/wordprocessingCanvas" xmlns:cx="http://schemas.microsoft.com/office/drawing/2014/chartex" xmlns:cx1="http://schemas.microsoft.com/office/drawing/2015/9/8/chartex" xmlns:cx2="http://schemas.microsoft.com/office/drawing/2015/10/21/chartex" xmlns:cx3="http://schemas.microsoft.com/office/drawing/2016/5/9/chartex" xmlns:cx4="http://schemas.microsoft.com/office/drawing/2016/5/10/chartex" xmlns:cx5="http://schemas.microsoft.com/office/drawing/2016/5/11/chartex" xmlns:cx6="http://schemas.microsoft.com/office/drawing/2016/5/12/chartex" xmlns:cx7="http://schemas.microsoft.com/office/drawing/2016/5/13/chartex" xmlns:cx8="http://schemas.microsoft.com/office/drawing/2016/5/14/chartex" xmlns:mc="http://schemas.openxmlformats.org/markup-compatibility/2006" xmlns:aink="http://schemas.microsoft.com/office/drawing/2016/ink" xmlns:am3d="http://schemas.microsoft.com/office/drawing/2017/model3d" xmlns:o="urn:schemas-microsoft-com:office:office" xmlns:oel="http://schemas.microsoft.com/office/2019/extlst" xmlns:r="http://schemas.openxmlformats.org/officeDocument/2006/relationships" xmlns:m="http://schemas.openxmlformats.org/officeDocument/2006/math" xmlns:v="urn:schemas-microsoft-com:vml" xmlns:wp14="http://schemas.microsoft.com/office/word/2010/wordprocessingDrawing" xmlns:wp="http://schemas.openxmlformats.org/drawingml/2006/wordprocessingDrawing" xmlns:w10="urn:schemas-microsoft-com:office:word" xmlns:w="http://schemas.openxmlformats.org/wordprocessingml/2006/main" xmlns:w14="http://schemas.microsoft.com/office/word/2010/wordml" xmlns:w15="http://schemas.microsoft.com/office/word/2012/wordml" xmlns:w16cex="http://schemas.microsoft.com/office/word/2018/wordml/cex" xmlns:w16cid="http://schemas.microsoft.com/office/word/2016/wordml/cid" xmlns:w16="http://schemas.microsoft.com/office/word/2018/wordml" xmlns:w16du="http://schemas.microsoft.com/office/word/2023/wordml/word16du" xmlns:w16sdtdh="http://schemas.microsoft.com/office/word/2020/wordml/sdtdatahash" xmlns:w16se="http://schemas.microsoft.com/office/word/2015/wordml/symex" xmlns:wpg="http://schemas.microsoft.com/office/word/2010/wordprocessingGroup" xmlns:wpi="http://schemas.microsoft.com/office/word/2010/wordprocessingInk" xmlns:wne="http://schemas.microsoft.com/office/word/2006/wordml" xmlns:wps="http://schemas.microsoft.com/office/word/2010/wordprocessingShape" mc:Ignorable="w14 w15 w16se w16cid w16 w16cex w16sdtdh w16du wp14">
   <w:body>
     <w:p/>
     <w:p/>
@@ -3908,15 +3908,15 @@
         <w:ind w:left="709"/>
       </w:pPr>
       <w:bookmarkStart w:id="11" w:name="_Toc161672817"/>
-      <w:bookmarkStart w:id="12" w:name="_Toc327581046"/>
-      <w:bookmarkStart w:id="13" w:name="_Toc327581596"/>
-      <w:bookmarkStart w:id="14" w:name="_Toc327583376"/>
-      <w:bookmarkStart w:id="15" w:name="_Toc163995114"/>
+      <w:bookmarkStart w:id="12" w:name="_Toc163995114"/>
+      <w:bookmarkStart w:id="13" w:name="_Toc327581046"/>
+      <w:bookmarkStart w:id="14" w:name="_Toc327581596"/>
+      <w:bookmarkStart w:id="15" w:name="_Toc327583376"/>
       <w:r>
         <w:t>Goal of the project</w:t>
       </w:r>
       <w:bookmarkEnd w:id="11"/>
-      <w:bookmarkEnd w:id="15"/>
+      <w:bookmarkEnd w:id="12"/>
     </w:p>
     <w:p>
       <w:pPr>
@@ -4012,9 +4012,9 @@
       </w:pPr>
       <w:bookmarkStart w:id="16" w:name="_Toc161672818"/>
       <w:bookmarkStart w:id="17" w:name="_Toc163995115"/>
-      <w:bookmarkEnd w:id="12"/>
       <w:bookmarkEnd w:id="13"/>
       <w:bookmarkEnd w:id="14"/>
+      <w:bookmarkEnd w:id="15"/>
       <w:r>
         <w:t>Scope</w:t>
       </w:r>
@@ -4329,13 +4329,8 @@
         </w:numPr>
       </w:pPr>
       <w:r>
-        <w:t xml:space="preserve">Java </w:t>
-      </w:r>
-      <w:proofErr w:type="spellStart"/>
-      <w:r>
-        <w:t>SpringBoot</w:t>
-      </w:r>
-      <w:proofErr w:type="spellEnd"/>
+        <w:t>Java SpringBoot</w:t>
+      </w:r>
     </w:p>
     <w:p>
       <w:pPr>
@@ -4357,11 +4352,9 @@
           <w:numId w:val="10"/>
         </w:numPr>
       </w:pPr>
-      <w:proofErr w:type="spellStart"/>
       <w:r>
         <w:t>ReactJs</w:t>
       </w:r>
-      <w:proofErr w:type="spellEnd"/>
     </w:p>
     <w:p>
       <w:pPr>
@@ -5120,7 +5113,25 @@
         <w:rPr>
           <w:rFonts w:eastAsiaTheme="minorHAnsi" w:cs="Arial"/>
         </w:rPr>
-        <w:t xml:space="preserve"> are most suitable for deploying HeardIT?</w:t>
+        <w:t xml:space="preserve"> are most suitable for deploying HeardIT</w:t>
+      </w:r>
+      <w:r>
+        <w:rPr>
+          <w:rFonts w:eastAsiaTheme="minorHAnsi" w:cs="Arial"/>
+        </w:rPr>
+        <w:t xml:space="preserve"> </w:t>
+      </w:r>
+      <w:r>
+        <w:rPr>
+          <w:rFonts w:eastAsiaTheme="minorHAnsi" w:cs="Arial"/>
+        </w:rPr>
+        <w:t>to the cloud</w:t>
+      </w:r>
+      <w:r>
+        <w:rPr>
+          <w:rFonts w:eastAsiaTheme="minorHAnsi" w:cs="Arial"/>
+        </w:rPr>
+        <w:t>?</w:t>
       </w:r>
     </w:p>
     <w:p>
@@ -5175,6 +5186,42 @@
           <w:rFonts w:eastAsiaTheme="minorHAnsi" w:cs="Arial"/>
         </w:rPr>
         <w:t>How to set-up the CICD pipeline for the front and back-end repositories?</w:t>
+      </w:r>
+    </w:p>
+    <w:p>
+      <w:pPr>
+        <w:pStyle w:val="ListParagraph"/>
+        <w:numPr>
+          <w:ilvl w:val="1"/>
+          <w:numId w:val="8"/>
+        </w:numPr>
+        <w:rPr>
+          <w:rFonts w:eastAsiaTheme="minorHAnsi" w:cs="Arial"/>
+        </w:rPr>
+      </w:pPr>
+      <w:r>
+        <w:rPr>
+          <w:rFonts w:eastAsiaTheme="minorHAnsi" w:cs="Arial"/>
+        </w:rPr>
+        <w:t>How to deploy back-end cluster to Google Kubernetes Engine (GKE)?</w:t>
+      </w:r>
+    </w:p>
+    <w:p>
+      <w:pPr>
+        <w:pStyle w:val="ListParagraph"/>
+        <w:numPr>
+          <w:ilvl w:val="1"/>
+          <w:numId w:val="8"/>
+        </w:numPr>
+        <w:rPr>
+          <w:rFonts w:eastAsiaTheme="minorHAnsi" w:cs="Arial"/>
+        </w:rPr>
+      </w:pPr>
+      <w:r>
+        <w:rPr>
+          <w:rFonts w:eastAsiaTheme="minorHAnsi" w:cs="Arial"/>
+        </w:rPr>
+        <w:t>How to perform load testing of the application?</w:t>
       </w:r>
     </w:p>
     <w:p>
@@ -5386,16 +5433,16 @@
         <w:ind w:left="709"/>
       </w:pPr>
       <w:bookmarkStart w:id="32" w:name="_Toc161672824"/>
-      <w:bookmarkStart w:id="33" w:name="_Toc327581054"/>
-      <w:bookmarkStart w:id="34" w:name="_Toc327581604"/>
-      <w:bookmarkStart w:id="35" w:name="_Toc327583384"/>
-      <w:bookmarkStart w:id="36" w:name="_Toc339966123"/>
-      <w:bookmarkStart w:id="37" w:name="_Toc163995122"/>
+      <w:bookmarkStart w:id="33" w:name="_Toc163995122"/>
+      <w:bookmarkStart w:id="34" w:name="_Toc327581054"/>
+      <w:bookmarkStart w:id="35" w:name="_Toc327581604"/>
+      <w:bookmarkStart w:id="36" w:name="_Toc327583384"/>
+      <w:bookmarkStart w:id="37" w:name="_Toc339966123"/>
       <w:r>
         <w:t>Research methods</w:t>
       </w:r>
       <w:bookmarkEnd w:id="32"/>
-      <w:bookmarkEnd w:id="37"/>
+      <w:bookmarkEnd w:id="33"/>
     </w:p>
     <w:p>
       <w:pPr>
@@ -5565,7 +5612,25 @@
         <w:rPr>
           <w:rFonts w:eastAsiaTheme="minorHAnsi" w:cs="Arial"/>
         </w:rPr>
-        <w:t xml:space="preserve">What technologies are most suitable for deploying HeardIT? - </w:t>
+        <w:t>What technologies are most suitable for deploying HeardIT</w:t>
+      </w:r>
+      <w:r>
+        <w:rPr>
+          <w:rFonts w:eastAsiaTheme="minorHAnsi" w:cs="Arial"/>
+        </w:rPr>
+        <w:t xml:space="preserve"> </w:t>
+      </w:r>
+      <w:r>
+        <w:rPr>
+          <w:rFonts w:eastAsiaTheme="minorHAnsi" w:cs="Arial"/>
+        </w:rPr>
+        <w:t>to the cloud</w:t>
+      </w:r>
+      <w:r>
+        <w:rPr>
+          <w:rFonts w:eastAsiaTheme="minorHAnsi" w:cs="Arial"/>
+        </w:rPr>
+        <w:t xml:space="preserve">? - </w:t>
       </w:r>
       <w:bookmarkStart w:id="40" w:name="_Hlk161407531"/>
       <w:r>
@@ -5716,10 +5781,10 @@
       </w:pPr>
       <w:bookmarkStart w:id="41" w:name="_Toc161672825"/>
       <w:bookmarkStart w:id="42" w:name="_Toc163995123"/>
-      <w:bookmarkEnd w:id="33"/>
       <w:bookmarkEnd w:id="34"/>
       <w:bookmarkEnd w:id="35"/>
       <w:bookmarkEnd w:id="36"/>
+      <w:bookmarkEnd w:id="37"/>
       <w:r>
         <w:lastRenderedPageBreak/>
         <w:t>Learning outcomes</w:t>
@@ -5923,35 +5988,7 @@
         <w:rPr>
           <w:rFonts w:cs="Arial"/>
         </w:rPr>
-        <w:t xml:space="preserve">planning, research, design and </w:t>
-      </w:r>
-      <w:proofErr w:type="spellStart"/>
-      <w:r>
-        <w:rPr>
-          <w:rFonts w:cs="Arial"/>
-        </w:rPr>
-        <w:t>FeedPulse</w:t>
-      </w:r>
-      <w:proofErr w:type="spellEnd"/>
-      <w:r>
-        <w:rPr>
-          <w:rFonts w:cs="Arial"/>
-        </w:rPr>
-        <w:t xml:space="preserve"> documents will be the main proof for this learning outcome. Each part of the assignment will be carefully planned, researched and developed by me and I will be the main person responsible for delivering the final products. Another very important part of showing my personal leadership will be my feedback sessions with my teachers. Regular meetings with them will be scheduled and attended. This will be mainly shown in the </w:t>
-      </w:r>
-      <w:proofErr w:type="spellStart"/>
-      <w:r>
-        <w:rPr>
-          <w:rFonts w:cs="Arial"/>
-        </w:rPr>
-        <w:t>FeedPulse</w:t>
-      </w:r>
-      <w:proofErr w:type="spellEnd"/>
-      <w:r>
-        <w:rPr>
-          <w:rFonts w:cs="Arial"/>
-        </w:rPr>
-        <w:t xml:space="preserve"> reports that are created after each meeting with each teacher</w:t>
+        <w:t>planning, research, design and FeedPulse documents will be the main proof for this learning outcome. Each part of the assignment will be carefully planned, researched and developed by me and I will be the main person responsible for delivering the final products. Another very important part of showing my personal leadership will be my feedback sessions with my teachers. Regular meetings with them will be scheduled and attended. This will be mainly shown in the FeedPulse reports that are created after each meeting with each teacher</w:t>
       </w:r>
       <w:r>
         <w:rPr>
@@ -6039,49 +6076,7 @@
           <w:sz w:val="18"/>
           <w:szCs w:val="18"/>
         </w:rPr>
-        <w:t>Besides functionality, you develop architecture of an enterprise software based on explicitly stated software quality requirements. You explicitly focus on quality requirements most relevant to your projects’ contexts. Quality requirements dictated by law (</w:t>
-      </w:r>
-      <w:proofErr w:type="spellStart"/>
-      <w:proofErr w:type="gramStart"/>
-      <w:r>
-        <w:rPr>
-          <w:rFonts w:cs="Arial"/>
-          <w:color w:val="2D3B45"/>
-          <w:sz w:val="18"/>
-          <w:szCs w:val="18"/>
-        </w:rPr>
-        <w:t>eg.GDPR</w:t>
-      </w:r>
-      <w:proofErr w:type="spellEnd"/>
-      <w:proofErr w:type="gramEnd"/>
-      <w:r>
-        <w:rPr>
-          <w:rFonts w:cs="Arial"/>
-          <w:color w:val="2D3B45"/>
-          <w:sz w:val="18"/>
-          <w:szCs w:val="18"/>
-        </w:rPr>
-        <w:t>) and ethics (</w:t>
-      </w:r>
-      <w:proofErr w:type="spellStart"/>
-      <w:r>
-        <w:rPr>
-          <w:rFonts w:cs="Arial"/>
-          <w:color w:val="2D3B45"/>
-          <w:sz w:val="18"/>
-          <w:szCs w:val="18"/>
-        </w:rPr>
-        <w:t>eg.</w:t>
-      </w:r>
-      <w:proofErr w:type="spellEnd"/>
-      <w:r>
-        <w:rPr>
-          <w:rFonts w:cs="Arial"/>
-          <w:color w:val="2D3B45"/>
-          <w:sz w:val="18"/>
-          <w:szCs w:val="18"/>
-        </w:rPr>
-        <w:t xml:space="preserve"> security) must always be addressed. You design your system with future adaptation in mind. You assess the extent in which the quality requirements are met by your software implementation.</w:t>
+        <w:t>Besides functionality, you develop architecture of an enterprise software based on explicitly stated software quality requirements. You explicitly focus on quality requirements most relevant to your projects’ contexts. Quality requirements dictated by law (eg.GDPR) and ethics (eg. security) must always be addressed. You design your system with future adaptation in mind. You assess the extent in which the quality requirements are met by your software implementation.</w:t>
       </w:r>
     </w:p>
     <w:p>
@@ -8555,13 +8550,8 @@
         </w:numPr>
       </w:pPr>
       <w:r>
-        <w:t xml:space="preserve">Reports in </w:t>
-      </w:r>
-      <w:proofErr w:type="spellStart"/>
-      <w:r>
-        <w:t>FeedPulse</w:t>
-      </w:r>
-      <w:proofErr w:type="spellEnd"/>
+        <w:t>Reports in FeedPulse</w:t>
+      </w:r>
     </w:p>
     <w:p>
       <w:pPr>
@@ -8614,13 +8604,8 @@
         <w:t>s</w:t>
       </w:r>
       <w:r>
-        <w:t xml:space="preserve"> in </w:t>
-      </w:r>
-      <w:proofErr w:type="spellStart"/>
-      <w:r>
-        <w:t>FeedPulse</w:t>
-      </w:r>
-      <w:proofErr w:type="spellEnd"/>
+        <w:t xml:space="preserve"> in FeedPulse</w:t>
+      </w:r>
     </w:p>
     <w:p/>
     <w:p>
@@ -8663,11 +8648,11 @@
         <w:ind w:left="709"/>
       </w:pPr>
       <w:bookmarkStart w:id="73" w:name="_Toc161672836"/>
-      <w:bookmarkStart w:id="74" w:name="_Toc327581062"/>
-      <w:bookmarkStart w:id="75" w:name="_Toc327581612"/>
-      <w:bookmarkStart w:id="76" w:name="_Toc327583392"/>
-      <w:bookmarkStart w:id="77" w:name="_Toc339966131"/>
-      <w:bookmarkStart w:id="78" w:name="_Toc163995129"/>
+      <w:bookmarkStart w:id="74" w:name="_Toc163995129"/>
+      <w:bookmarkStart w:id="75" w:name="_Toc327581062"/>
+      <w:bookmarkStart w:id="76" w:name="_Toc327581612"/>
+      <w:bookmarkStart w:id="77" w:name="_Toc327583392"/>
+      <w:bookmarkStart w:id="78" w:name="_Toc339966131"/>
       <w:r>
         <w:t xml:space="preserve">Configuration and </w:t>
       </w:r>
@@ -8675,7 +8660,7 @@
         <w:t>Test environment</w:t>
       </w:r>
       <w:bookmarkEnd w:id="73"/>
-      <w:bookmarkEnd w:id="78"/>
+      <w:bookmarkEnd w:id="74"/>
     </w:p>
     <w:p/>
     <w:p>
@@ -8920,10 +8905,10 @@
         </w:rPr>
       </w:pPr>
     </w:p>
-    <w:bookmarkEnd w:id="74"/>
     <w:bookmarkEnd w:id="75"/>
     <w:bookmarkEnd w:id="76"/>
     <w:bookmarkEnd w:id="77"/>
+    <w:bookmarkEnd w:id="78"/>
     <w:p/>
     <w:p>
       <w:pPr>
@@ -8998,15 +8983,7 @@
           <w:iCs/>
           <w:u w:val="single"/>
         </w:rPr>
-        <w:t>Research-Architecture-HeardIT</w:t>
-      </w:r>
-      <w:r>
-        <w:rPr>
-          <w:i/>
-          <w:iCs/>
-          <w:u w:val="single"/>
-        </w:rPr>
-        <w:t>.docx</w:t>
+        <w:t>Research-Architecture-HeardIT.docx</w:t>
       </w:r>
       <w:r>
         <w:t>.</w:t>
@@ -9672,7 +9649,7 @@
 </file>
 
 <file path=word/endnotes.xml><?xml version="1.0" encoding="utf-8"?>
-<w:endnotes xmlns:wpc="http://schemas.microsoft.com/office/word/2010/wordprocessingCanvas" xmlns:cx="http://schemas.microsoft.com/office/drawing/2014/chartex" xmlns:cx1="http://schemas.microsoft.com/office/drawing/2015/9/8/chartex" xmlns:cx2="http://schemas.microsoft.com/office/drawing/2015/10/21/chartex" xmlns:cx3="http://schemas.microsoft.com/office/drawing/2016/5/9/chartex" xmlns:cx4="http://schemas.microsoft.com/office/drawing/2016/5/10/chartex" xmlns:cx5="http://schemas.microsoft.com/office/drawing/2016/5/11/chartex" xmlns:cx6="http://schemas.microsoft.com/office/drawing/2016/5/12/chartex" xmlns:cx7="http://schemas.microsoft.com/office/drawing/2016/5/13/chartex" xmlns:cx8="http://schemas.microsoft.com/office/drawing/2016/5/14/chartex" xmlns:mc="http://schemas.openxmlformats.org/markup-compatibility/2006" xmlns:aink="http://schemas.microsoft.com/office/drawing/2016/ink" xmlns:am3d="http://schemas.microsoft.com/office/drawing/2017/model3d" xmlns:o="urn:schemas-microsoft-com:office:office" xmlns:oel="http://schemas.microsoft.com/office/2019/extlst" xmlns:r="http://schemas.openxmlformats.org/officeDocument/2006/relationships" xmlns:m="http://schemas.openxmlformats.org/officeDocument/2006/math" xmlns:v="urn:schemas-microsoft-com:vml" xmlns:wp14="http://schemas.microsoft.com/office/word/2010/wordprocessingDrawing" xmlns:wp="http://schemas.openxmlformats.org/drawingml/2006/wordprocessingDrawing" xmlns:w10="urn:schemas-microsoft-com:office:word" xmlns:w="http://schemas.openxmlformats.org/wordprocessingml/2006/main" xmlns:w14="http://schemas.microsoft.com/office/word/2010/wordml" xmlns:w15="http://schemas.microsoft.com/office/word/2012/wordml" xmlns:w16cex="http://schemas.microsoft.com/office/word/2018/wordml/cex" xmlns:w16cid="http://schemas.microsoft.com/office/word/2016/wordml/cid" xmlns:w16="http://schemas.microsoft.com/office/word/2018/wordml" xmlns:w16sdtdh="http://schemas.microsoft.com/office/word/2020/wordml/sdtdatahash" xmlns:w16se="http://schemas.microsoft.com/office/word/2015/wordml/symex" xmlns:wpg="http://schemas.microsoft.com/office/word/2010/wordprocessingGroup" xmlns:wpi="http://schemas.microsoft.com/office/word/2010/wordprocessingInk" xmlns:wne="http://schemas.microsoft.com/office/word/2006/wordml" xmlns:wps="http://schemas.microsoft.com/office/word/2010/wordprocessingShape" mc:Ignorable="w14 w15 w16se w16cid w16 w16cex w16sdtdh wp14">
+<w:endnotes xmlns:wpc="http://schemas.microsoft.com/office/word/2010/wordprocessingCanvas" xmlns:cx="http://schemas.microsoft.com/office/drawing/2014/chartex" xmlns:cx1="http://schemas.microsoft.com/office/drawing/2015/9/8/chartex" xmlns:cx2="http://schemas.microsoft.com/office/drawing/2015/10/21/chartex" xmlns:cx3="http://schemas.microsoft.com/office/drawing/2016/5/9/chartex" xmlns:cx4="http://schemas.microsoft.com/office/drawing/2016/5/10/chartex" xmlns:cx5="http://schemas.microsoft.com/office/drawing/2016/5/11/chartex" xmlns:cx6="http://schemas.microsoft.com/office/drawing/2016/5/12/chartex" xmlns:cx7="http://schemas.microsoft.com/office/drawing/2016/5/13/chartex" xmlns:cx8="http://schemas.microsoft.com/office/drawing/2016/5/14/chartex" xmlns:mc="http://schemas.openxmlformats.org/markup-compatibility/2006" xmlns:aink="http://schemas.microsoft.com/office/drawing/2016/ink" xmlns:am3d="http://schemas.microsoft.com/office/drawing/2017/model3d" xmlns:o="urn:schemas-microsoft-com:office:office" xmlns:oel="http://schemas.microsoft.com/office/2019/extlst" xmlns:r="http://schemas.openxmlformats.org/officeDocument/2006/relationships" xmlns:m="http://schemas.openxmlformats.org/officeDocument/2006/math" xmlns:v="urn:schemas-microsoft-com:vml" xmlns:wp14="http://schemas.microsoft.com/office/word/2010/wordprocessingDrawing" xmlns:wp="http://schemas.openxmlformats.org/drawingml/2006/wordprocessingDrawing" xmlns:w10="urn:schemas-microsoft-com:office:word" xmlns:w="http://schemas.openxmlformats.org/wordprocessingml/2006/main" xmlns:w14="http://schemas.microsoft.com/office/word/2010/wordml" xmlns:w15="http://schemas.microsoft.com/office/word/2012/wordml" xmlns:w16cex="http://schemas.microsoft.com/office/word/2018/wordml/cex" xmlns:w16cid="http://schemas.microsoft.com/office/word/2016/wordml/cid" xmlns:w16="http://schemas.microsoft.com/office/word/2018/wordml" xmlns:w16du="http://schemas.microsoft.com/office/word/2023/wordml/word16du" xmlns:w16sdtdh="http://schemas.microsoft.com/office/word/2020/wordml/sdtdatahash" xmlns:w16se="http://schemas.microsoft.com/office/word/2015/wordml/symex" xmlns:wpg="http://schemas.microsoft.com/office/word/2010/wordprocessingGroup" xmlns:wpi="http://schemas.microsoft.com/office/word/2010/wordprocessingInk" xmlns:wne="http://schemas.microsoft.com/office/word/2006/wordml" xmlns:wps="http://schemas.microsoft.com/office/word/2010/wordprocessingShape" mc:Ignorable="w14 w15 w16se w16cid w16 w16cex w16sdtdh w16du wp14">
   <w:endnote w:type="separator" w:id="-1">
     <w:p>
       <w:r>
@@ -9691,7 +9668,7 @@
 </file>
 
 <file path=word/footer1.xml><?xml version="1.0" encoding="utf-8"?>
-<w:ftr xmlns:wpc="http://schemas.microsoft.com/office/word/2010/wordprocessingCanvas" xmlns:cx="http://schemas.microsoft.com/office/drawing/2014/chartex" xmlns:cx1="http://schemas.microsoft.com/office/drawing/2015/9/8/chartex" xmlns:cx2="http://schemas.microsoft.com/office/drawing/2015/10/21/chartex" xmlns:cx3="http://schemas.microsoft.com/office/drawing/2016/5/9/chartex" xmlns:cx4="http://schemas.microsoft.com/office/drawing/2016/5/10/chartex" xmlns:cx5="http://schemas.microsoft.com/office/drawing/2016/5/11/chartex" xmlns:cx6="http://schemas.microsoft.com/office/drawing/2016/5/12/chartex" xmlns:cx7="http://schemas.microsoft.com/office/drawing/2016/5/13/chartex" xmlns:cx8="http://schemas.microsoft.com/office/drawing/2016/5/14/chartex" xmlns:mc="http://schemas.openxmlformats.org/markup-compatibility/2006" xmlns:aink="http://schemas.microsoft.com/office/drawing/2016/ink" xmlns:am3d="http://schemas.microsoft.com/office/drawing/2017/model3d" xmlns:o="urn:schemas-microsoft-com:office:office" xmlns:oel="http://schemas.microsoft.com/office/2019/extlst" xmlns:r="http://schemas.openxmlformats.org/officeDocument/2006/relationships" xmlns:m="http://schemas.openxmlformats.org/officeDocument/2006/math" xmlns:v="urn:schemas-microsoft-com:vml" xmlns:wp14="http://schemas.microsoft.com/office/word/2010/wordprocessingDrawing" xmlns:wp="http://schemas.openxmlformats.org/drawingml/2006/wordprocessingDrawing" xmlns:w10="urn:schemas-microsoft-com:office:word" xmlns:w="http://schemas.openxmlformats.org/wordprocessingml/2006/main" xmlns:w14="http://schemas.microsoft.com/office/word/2010/wordml" xmlns:w15="http://schemas.microsoft.com/office/word/2012/wordml" xmlns:w16cex="http://schemas.microsoft.com/office/word/2018/wordml/cex" xmlns:w16cid="http://schemas.microsoft.com/office/word/2016/wordml/cid" xmlns:w16="http://schemas.microsoft.com/office/word/2018/wordml" xmlns:w16sdtdh="http://schemas.microsoft.com/office/word/2020/wordml/sdtdatahash" xmlns:w16se="http://schemas.microsoft.com/office/word/2015/wordml/symex" xmlns:wpg="http://schemas.microsoft.com/office/word/2010/wordprocessingGroup" xmlns:wpi="http://schemas.microsoft.com/office/word/2010/wordprocessingInk" xmlns:wne="http://schemas.microsoft.com/office/word/2006/wordml" xmlns:wps="http://schemas.microsoft.com/office/word/2010/wordprocessingShape" mc:Ignorable="w14 w15 w16se w16cid w16 w16cex w16sdtdh wp14">
+<w:ftr xmlns:wpc="http://schemas.microsoft.com/office/word/2010/wordprocessingCanvas" xmlns:cx="http://schemas.microsoft.com/office/drawing/2014/chartex" xmlns:cx1="http://schemas.microsoft.com/office/drawing/2015/9/8/chartex" xmlns:cx2="http://schemas.microsoft.com/office/drawing/2015/10/21/chartex" xmlns:cx3="http://schemas.microsoft.com/office/drawing/2016/5/9/chartex" xmlns:cx4="http://schemas.microsoft.com/office/drawing/2016/5/10/chartex" xmlns:cx5="http://schemas.microsoft.com/office/drawing/2016/5/11/chartex" xmlns:cx6="http://schemas.microsoft.com/office/drawing/2016/5/12/chartex" xmlns:cx7="http://schemas.microsoft.com/office/drawing/2016/5/13/chartex" xmlns:cx8="http://schemas.microsoft.com/office/drawing/2016/5/14/chartex" xmlns:mc="http://schemas.openxmlformats.org/markup-compatibility/2006" xmlns:aink="http://schemas.microsoft.com/office/drawing/2016/ink" xmlns:am3d="http://schemas.microsoft.com/office/drawing/2017/model3d" xmlns:o="urn:schemas-microsoft-com:office:office" xmlns:oel="http://schemas.microsoft.com/office/2019/extlst" xmlns:r="http://schemas.openxmlformats.org/officeDocument/2006/relationships" xmlns:m="http://schemas.openxmlformats.org/officeDocument/2006/math" xmlns:v="urn:schemas-microsoft-com:vml" xmlns:wp14="http://schemas.microsoft.com/office/word/2010/wordprocessingDrawing" xmlns:wp="http://schemas.openxmlformats.org/drawingml/2006/wordprocessingDrawing" xmlns:w10="urn:schemas-microsoft-com:office:word" xmlns:w="http://schemas.openxmlformats.org/wordprocessingml/2006/main" xmlns:w14="http://schemas.microsoft.com/office/word/2010/wordml" xmlns:w15="http://schemas.microsoft.com/office/word/2012/wordml" xmlns:w16cex="http://schemas.microsoft.com/office/word/2018/wordml/cex" xmlns:w16cid="http://schemas.microsoft.com/office/word/2016/wordml/cid" xmlns:w16="http://schemas.microsoft.com/office/word/2018/wordml" xmlns:w16du="http://schemas.microsoft.com/office/word/2023/wordml/word16du" xmlns:w16sdtdh="http://schemas.microsoft.com/office/word/2020/wordml/sdtdatahash" xmlns:w16se="http://schemas.microsoft.com/office/word/2015/wordml/symex" xmlns:wpg="http://schemas.microsoft.com/office/word/2010/wordprocessingGroup" xmlns:wpi="http://schemas.microsoft.com/office/word/2010/wordprocessingInk" xmlns:wne="http://schemas.microsoft.com/office/word/2006/wordml" xmlns:wps="http://schemas.microsoft.com/office/word/2010/wordprocessingShape" mc:Ignorable="w14 w15 w16se w16cid w16 w16cex w16sdtdh w16du wp14">
   <w:p>
     <w:pPr>
       <w:tabs>
@@ -9841,7 +9818,7 @@
 </file>
 
 <file path=word/footnotes.xml><?xml version="1.0" encoding="utf-8"?>
-<w:footnotes xmlns:wpc="http://schemas.microsoft.com/office/word/2010/wordprocessingCanvas" xmlns:cx="http://schemas.microsoft.com/office/drawing/2014/chartex" xmlns:cx1="http://schemas.microsoft.com/office/drawing/2015/9/8/chartex" xmlns:cx2="http://schemas.microsoft.com/office/drawing/2015/10/21/chartex" xmlns:cx3="http://schemas.microsoft.com/office/drawing/2016/5/9/chartex" xmlns:cx4="http://schemas.microsoft.com/office/drawing/2016/5/10/chartex" xmlns:cx5="http://schemas.microsoft.com/office/drawing/2016/5/11/chartex" xmlns:cx6="http://schemas.microsoft.com/office/drawing/2016/5/12/chartex" xmlns:cx7="http://schemas.microsoft.com/office/drawing/2016/5/13/chartex" xmlns:cx8="http://schemas.microsoft.com/office/drawing/2016/5/14/chartex" xmlns:mc="http://schemas.openxmlformats.org/markup-compatibility/2006" xmlns:aink="http://schemas.microsoft.com/office/drawing/2016/ink" xmlns:am3d="http://schemas.microsoft.com/office/drawing/2017/model3d" xmlns:o="urn:schemas-microsoft-com:office:office" xmlns:oel="http://schemas.microsoft.com/office/2019/extlst" xmlns:r="http://schemas.openxmlformats.org/officeDocument/2006/relationships" xmlns:m="http://schemas.openxmlformats.org/officeDocument/2006/math" xmlns:v="urn:schemas-microsoft-com:vml" xmlns:wp14="http://schemas.microsoft.com/office/word/2010/wordprocessingDrawing" xmlns:wp="http://schemas.openxmlformats.org/drawingml/2006/wordprocessingDrawing" xmlns:w10="urn:schemas-microsoft-com:office:word" xmlns:w="http://schemas.openxmlformats.org/wordprocessingml/2006/main" xmlns:w14="http://schemas.microsoft.com/office/word/2010/wordml" xmlns:w15="http://schemas.microsoft.com/office/word/2012/wordml" xmlns:w16cex="http://schemas.microsoft.com/office/word/2018/wordml/cex" xmlns:w16cid="http://schemas.microsoft.com/office/word/2016/wordml/cid" xmlns:w16="http://schemas.microsoft.com/office/word/2018/wordml" xmlns:w16sdtdh="http://schemas.microsoft.com/office/word/2020/wordml/sdtdatahash" xmlns:w16se="http://schemas.microsoft.com/office/word/2015/wordml/symex" xmlns:wpg="http://schemas.microsoft.com/office/word/2010/wordprocessingGroup" xmlns:wpi="http://schemas.microsoft.com/office/word/2010/wordprocessingInk" xmlns:wne="http://schemas.microsoft.com/office/word/2006/wordml" xmlns:wps="http://schemas.microsoft.com/office/word/2010/wordprocessingShape" mc:Ignorable="w14 w15 w16se w16cid w16 w16cex w16sdtdh wp14">
+<w:footnotes xmlns:wpc="http://schemas.microsoft.com/office/word/2010/wordprocessingCanvas" xmlns:cx="http://schemas.microsoft.com/office/drawing/2014/chartex" xmlns:cx1="http://schemas.microsoft.com/office/drawing/2015/9/8/chartex" xmlns:cx2="http://schemas.microsoft.com/office/drawing/2015/10/21/chartex" xmlns:cx3="http://schemas.microsoft.com/office/drawing/2016/5/9/chartex" xmlns:cx4="http://schemas.microsoft.com/office/drawing/2016/5/10/chartex" xmlns:cx5="http://schemas.microsoft.com/office/drawing/2016/5/11/chartex" xmlns:cx6="http://schemas.microsoft.com/office/drawing/2016/5/12/chartex" xmlns:cx7="http://schemas.microsoft.com/office/drawing/2016/5/13/chartex" xmlns:cx8="http://schemas.microsoft.com/office/drawing/2016/5/14/chartex" xmlns:mc="http://schemas.openxmlformats.org/markup-compatibility/2006" xmlns:aink="http://schemas.microsoft.com/office/drawing/2016/ink" xmlns:am3d="http://schemas.microsoft.com/office/drawing/2017/model3d" xmlns:o="urn:schemas-microsoft-com:office:office" xmlns:oel="http://schemas.microsoft.com/office/2019/extlst" xmlns:r="http://schemas.openxmlformats.org/officeDocument/2006/relationships" xmlns:m="http://schemas.openxmlformats.org/officeDocument/2006/math" xmlns:v="urn:schemas-microsoft-com:vml" xmlns:wp14="http://schemas.microsoft.com/office/word/2010/wordprocessingDrawing" xmlns:wp="http://schemas.openxmlformats.org/drawingml/2006/wordprocessingDrawing" xmlns:w10="urn:schemas-microsoft-com:office:word" xmlns:w="http://schemas.openxmlformats.org/wordprocessingml/2006/main" xmlns:w14="http://schemas.microsoft.com/office/word/2010/wordml" xmlns:w15="http://schemas.microsoft.com/office/word/2012/wordml" xmlns:w16cex="http://schemas.microsoft.com/office/word/2018/wordml/cex" xmlns:w16cid="http://schemas.microsoft.com/office/word/2016/wordml/cid" xmlns:w16="http://schemas.microsoft.com/office/word/2018/wordml" xmlns:w16du="http://schemas.microsoft.com/office/word/2023/wordml/word16du" xmlns:w16sdtdh="http://schemas.microsoft.com/office/word/2020/wordml/sdtdatahash" xmlns:w16se="http://schemas.microsoft.com/office/word/2015/wordml/symex" xmlns:wpg="http://schemas.microsoft.com/office/word/2010/wordprocessingGroup" xmlns:wpi="http://schemas.microsoft.com/office/word/2010/wordprocessingInk" xmlns:wne="http://schemas.microsoft.com/office/word/2006/wordml" xmlns:wps="http://schemas.microsoft.com/office/word/2010/wordprocessingShape" mc:Ignorable="w14 w15 w16se w16cid w16 w16cex w16sdtdh w16du wp14">
   <w:footnote w:type="separator" w:id="-1">
     <w:p>
       <w:r>
@@ -9860,7 +9837,7 @@
 </file>
 
 <file path=word/numbering.xml><?xml version="1.0" encoding="utf-8"?>
-<w:numbering xmlns:wpc="http://schemas.microsoft.com/office/word/2010/wordprocessingCanvas" xmlns:cx="http://schemas.microsoft.com/office/drawing/2014/chartex" xmlns:cx1="http://schemas.microsoft.com/office/drawing/2015/9/8/chartex" xmlns:cx2="http://schemas.microsoft.com/office/drawing/2015/10/21/chartex" xmlns:cx3="http://schemas.microsoft.com/office/drawing/2016/5/9/chartex" xmlns:cx4="http://schemas.microsoft.com/office/drawing/2016/5/10/chartex" xmlns:cx5="http://schemas.microsoft.com/office/drawing/2016/5/11/chartex" xmlns:cx6="http://schemas.microsoft.com/office/drawing/2016/5/12/chartex" xmlns:cx7="http://schemas.microsoft.com/office/drawing/2016/5/13/chartex" xmlns:cx8="http://schemas.microsoft.com/office/drawing/2016/5/14/chartex" xmlns:mc="http://schemas.openxmlformats.org/markup-compatibility/2006" xmlns:aink="http://schemas.microsoft.com/office/drawing/2016/ink" xmlns:am3d="http://schemas.microsoft.com/office/drawing/2017/model3d" xmlns:o="urn:schemas-microsoft-com:office:office" xmlns:oel="http://schemas.microsoft.com/office/2019/extlst" xmlns:r="http://schemas.openxmlformats.org/officeDocument/2006/relationships" xmlns:m="http://schemas.openxmlformats.org/officeDocument/2006/math" xmlns:v="urn:schemas-microsoft-com:vml" xmlns:wp14="http://schemas.microsoft.com/office/word/2010/wordprocessingDrawing" xmlns:wp="http://schemas.openxmlformats.org/drawingml/2006/wordprocessingDrawing" xmlns:w10="urn:schemas-microsoft-com:office:word" xmlns:w="http://schemas.openxmlformats.org/wordprocessingml/2006/main" xmlns:w14="http://schemas.microsoft.com/office/word/2010/wordml" xmlns:w15="http://schemas.microsoft.com/office/word/2012/wordml" xmlns:w16cex="http://schemas.microsoft.com/office/word/2018/wordml/cex" xmlns:w16cid="http://schemas.microsoft.com/office/word/2016/wordml/cid" xmlns:w16="http://schemas.microsoft.com/office/word/2018/wordml" xmlns:w16sdtdh="http://schemas.microsoft.com/office/word/2020/wordml/sdtdatahash" xmlns:w16se="http://schemas.microsoft.com/office/word/2015/wordml/symex" xmlns:wpg="http://schemas.microsoft.com/office/word/2010/wordprocessingGroup" xmlns:wpi="http://schemas.microsoft.com/office/word/2010/wordprocessingInk" xmlns:wne="http://schemas.microsoft.com/office/word/2006/wordml" xmlns:wps="http://schemas.microsoft.com/office/word/2010/wordprocessingShape" mc:Ignorable="w14 w15 w16se w16cid w16 w16cex w16sdtdh wp14">
+<w:numbering xmlns:wpc="http://schemas.microsoft.com/office/word/2010/wordprocessingCanvas" xmlns:cx="http://schemas.microsoft.com/office/drawing/2014/chartex" xmlns:cx1="http://schemas.microsoft.com/office/drawing/2015/9/8/chartex" xmlns:cx2="http://schemas.microsoft.com/office/drawing/2015/10/21/chartex" xmlns:cx3="http://schemas.microsoft.com/office/drawing/2016/5/9/chartex" xmlns:cx4="http://schemas.microsoft.com/office/drawing/2016/5/10/chartex" xmlns:cx5="http://schemas.microsoft.com/office/drawing/2016/5/11/chartex" xmlns:cx6="http://schemas.microsoft.com/office/drawing/2016/5/12/chartex" xmlns:cx7="http://schemas.microsoft.com/office/drawing/2016/5/13/chartex" xmlns:cx8="http://schemas.microsoft.com/office/drawing/2016/5/14/chartex" xmlns:mc="http://schemas.openxmlformats.org/markup-compatibility/2006" xmlns:aink="http://schemas.microsoft.com/office/drawing/2016/ink" xmlns:am3d="http://schemas.microsoft.com/office/drawing/2017/model3d" xmlns:o="urn:schemas-microsoft-com:office:office" xmlns:oel="http://schemas.microsoft.com/office/2019/extlst" xmlns:r="http://schemas.openxmlformats.org/officeDocument/2006/relationships" xmlns:m="http://schemas.openxmlformats.org/officeDocument/2006/math" xmlns:v="urn:schemas-microsoft-com:vml" xmlns:wp14="http://schemas.microsoft.com/office/word/2010/wordprocessingDrawing" xmlns:wp="http://schemas.openxmlformats.org/drawingml/2006/wordprocessingDrawing" xmlns:w10="urn:schemas-microsoft-com:office:word" xmlns:w="http://schemas.openxmlformats.org/wordprocessingml/2006/main" xmlns:w14="http://schemas.microsoft.com/office/word/2010/wordml" xmlns:w15="http://schemas.microsoft.com/office/word/2012/wordml" xmlns:w16cex="http://schemas.microsoft.com/office/word/2018/wordml/cex" xmlns:w16cid="http://schemas.microsoft.com/office/word/2016/wordml/cid" xmlns:w16="http://schemas.microsoft.com/office/word/2018/wordml" xmlns:w16du="http://schemas.microsoft.com/office/word/2023/wordml/word16du" xmlns:w16sdtdh="http://schemas.microsoft.com/office/word/2020/wordml/sdtdatahash" xmlns:w16se="http://schemas.microsoft.com/office/word/2015/wordml/symex" xmlns:wpg="http://schemas.microsoft.com/office/word/2010/wordprocessingGroup" xmlns:wpi="http://schemas.microsoft.com/office/word/2010/wordprocessingInk" xmlns:wne="http://schemas.microsoft.com/office/word/2006/wordml" xmlns:wps="http://schemas.microsoft.com/office/word/2010/wordprocessingShape" mc:Ignorable="w14 w15 w16se w16cid w16 w16cex w16sdtdh w16du wp14">
   <w:abstractNum w:abstractNumId="0" w15:restartNumberingAfterBreak="0">
     <w:nsid w:val="07CE121F"/>
     <w:multiLevelType w:val="hybridMultilevel"/>
@@ -11398,7 +11375,7 @@
 </file>
 
 <file path=word/styles.xml><?xml version="1.0" encoding="utf-8"?>
-<w:styles xmlns:mc="http://schemas.openxmlformats.org/markup-compatibility/2006" xmlns:r="http://schemas.openxmlformats.org/officeDocument/2006/relationships" xmlns:w="http://schemas.openxmlformats.org/wordprocessingml/2006/main" xmlns:w14="http://schemas.microsoft.com/office/word/2010/wordml" xmlns:w15="http://schemas.microsoft.com/office/word/2012/wordml" xmlns:w16cex="http://schemas.microsoft.com/office/word/2018/wordml/cex" xmlns:w16cid="http://schemas.microsoft.com/office/word/2016/wordml/cid" xmlns:w16="http://schemas.microsoft.com/office/word/2018/wordml" xmlns:w16sdtdh="http://schemas.microsoft.com/office/word/2020/wordml/sdtdatahash" xmlns:w16se="http://schemas.microsoft.com/office/word/2015/wordml/symex" mc:Ignorable="w14 w15 w16se w16cid w16 w16cex w16sdtdh">
+<w:styles xmlns:mc="http://schemas.openxmlformats.org/markup-compatibility/2006" xmlns:r="http://schemas.openxmlformats.org/officeDocument/2006/relationships" xmlns:w="http://schemas.openxmlformats.org/wordprocessingml/2006/main" xmlns:w14="http://schemas.microsoft.com/office/word/2010/wordml" xmlns:w15="http://schemas.microsoft.com/office/word/2012/wordml" xmlns:w16cex="http://schemas.microsoft.com/office/word/2018/wordml/cex" xmlns:w16cid="http://schemas.microsoft.com/office/word/2016/wordml/cid" xmlns:w16="http://schemas.microsoft.com/office/word/2018/wordml" xmlns:w16du="http://schemas.microsoft.com/office/word/2023/wordml/word16du" xmlns:w16sdtdh="http://schemas.microsoft.com/office/word/2020/wordml/sdtdatahash" xmlns:w16se="http://schemas.microsoft.com/office/word/2015/wordml/symex" mc:Ignorable="w14 w15 w16se w16cid w16 w16cex w16sdtdh w16du">
   <w:docDefaults>
     <w:rPrDefault>
       <w:rPr>

</xml_diff>

<commit_message>
Updates to DataDistribution research and updated research questions  in the others
</commit_message>
<xml_diff>
--- a/Documentation/Project  Plan - HeardIT.docx
+++ b/Documentation/Project  Plan - HeardIT.docx
@@ -4329,8 +4329,13 @@
         </w:numPr>
       </w:pPr>
       <w:r>
-        <w:t>Java SpringBoot</w:t>
-      </w:r>
+        <w:t xml:space="preserve">Java </w:t>
+      </w:r>
+      <w:proofErr w:type="spellStart"/>
+      <w:r>
+        <w:t>SpringBoot</w:t>
+      </w:r>
+      <w:proofErr w:type="spellEnd"/>
     </w:p>
     <w:p>
       <w:pPr>
@@ -4352,9 +4357,11 @@
           <w:numId w:val="10"/>
         </w:numPr>
       </w:pPr>
+      <w:proofErr w:type="spellStart"/>
       <w:r>
         <w:t>ReactJs</w:t>
       </w:r>
+      <w:proofErr w:type="spellEnd"/>
     </w:p>
     <w:p>
       <w:pPr>
@@ -5051,13 +5058,19 @@
     <w:p>
       <w:pPr>
         <w:pStyle w:val="ListParagraph"/>
+        <w:ind w:left="1440"/>
+        <w:rPr>
+          <w:rFonts w:eastAsiaTheme="minorHAnsi" w:cs="Arial"/>
+        </w:rPr>
+      </w:pPr>
+    </w:p>
+    <w:p>
+      <w:pPr>
+        <w:pStyle w:val="ListParagraph"/>
         <w:numPr>
           <w:ilvl w:val="0"/>
           <w:numId w:val="8"/>
         </w:numPr>
-        <w:spacing w:after="240"/>
-        <w:ind w:left="714" w:hanging="357"/>
-        <w:contextualSpacing w:val="0"/>
         <w:rPr>
           <w:rFonts w:eastAsiaTheme="minorHAnsi" w:cs="Arial"/>
         </w:rPr>
@@ -5066,8 +5079,16 @@
         <w:rPr>
           <w:rFonts w:eastAsiaTheme="minorHAnsi" w:cs="Arial"/>
         </w:rPr>
-        <w:t>What technologies are most suitable for developing HeardIT?</w:t>
-      </w:r>
+        <w:t>What is the most suitable approach for distributing and storing the data used by HeardIT?</w:t>
+      </w:r>
+    </w:p>
+    <w:p>
+      <w:pPr>
+        <w:pStyle w:val="ListParagraph"/>
+        <w:rPr>
+          <w:rFonts w:eastAsiaTheme="minorHAnsi" w:cs="Arial"/>
+        </w:rPr>
+      </w:pPr>
     </w:p>
     <w:p>
       <w:pPr>
@@ -5076,8 +5097,84 @@
           <w:ilvl w:val="1"/>
           <w:numId w:val="8"/>
         </w:numPr>
-        <w:spacing w:after="240"/>
-        <w:contextualSpacing w:val="0"/>
+        <w:rPr>
+          <w:rFonts w:eastAsiaTheme="minorHAnsi" w:cs="Arial"/>
+        </w:rPr>
+      </w:pPr>
+      <w:r>
+        <w:rPr>
+          <w:rFonts w:eastAsiaTheme="minorHAnsi" w:cs="Arial"/>
+        </w:rPr>
+        <w:t>What type of data is HeardIT working with?</w:t>
+      </w:r>
+    </w:p>
+    <w:p>
+      <w:pPr>
+        <w:pStyle w:val="ListParagraph"/>
+        <w:numPr>
+          <w:ilvl w:val="1"/>
+          <w:numId w:val="8"/>
+        </w:numPr>
+        <w:rPr>
+          <w:rFonts w:eastAsiaTheme="minorHAnsi" w:cs="Arial"/>
+        </w:rPr>
+      </w:pPr>
+      <w:r>
+        <w:rPr>
+          <w:rFonts w:eastAsiaTheme="minorHAnsi" w:cs="Arial"/>
+        </w:rPr>
+        <w:t>What is the most suitable approach for storing and handling the data for the songs?</w:t>
+      </w:r>
+    </w:p>
+    <w:p>
+      <w:pPr>
+        <w:pStyle w:val="ListParagraph"/>
+        <w:numPr>
+          <w:ilvl w:val="1"/>
+          <w:numId w:val="8"/>
+        </w:numPr>
+        <w:rPr>
+          <w:rFonts w:eastAsiaTheme="minorHAnsi" w:cs="Arial"/>
+        </w:rPr>
+      </w:pPr>
+      <w:r>
+        <w:rPr>
+          <w:rFonts w:eastAsiaTheme="minorHAnsi" w:cs="Arial"/>
+        </w:rPr>
+        <w:t>What is the most suitable approach for storing and handling user data?</w:t>
+      </w:r>
+    </w:p>
+    <w:p>
+      <w:pPr>
+        <w:pStyle w:val="ListParagraph"/>
+        <w:numPr>
+          <w:ilvl w:val="1"/>
+          <w:numId w:val="8"/>
+        </w:numPr>
+        <w:rPr>
+          <w:rFonts w:eastAsiaTheme="minorHAnsi" w:cs="Arial"/>
+        </w:rPr>
+      </w:pPr>
+      <w:r>
+        <w:rPr>
+          <w:rFonts w:eastAsiaTheme="minorHAnsi" w:cs="Arial"/>
+        </w:rPr>
+        <w:t>What is the most suitable approach for storing and handling other kinds of needed data?</w:t>
+      </w:r>
+    </w:p>
+    <w:p>
+      <w:pPr>
+        <w:pStyle w:val="ListParagraph"/>
+        <w:ind w:left="1440"/>
+        <w:rPr>
+          <w:rFonts w:eastAsiaTheme="minorHAnsi" w:cs="Arial"/>
+        </w:rPr>
+      </w:pPr>
+    </w:p>
+    <w:p>
+      <w:pPr>
+        <w:pStyle w:val="ListParagraph"/>
+        <w:ind w:left="1440"/>
         <w:rPr>
           <w:rFonts w:eastAsiaTheme="minorHAnsi" w:cs="Arial"/>
         </w:rPr>
@@ -5558,8 +5655,6 @@
           <w:ilvl w:val="0"/>
           <w:numId w:val="11"/>
         </w:numPr>
-        <w:spacing w:after="240"/>
-        <w:contextualSpacing w:val="0"/>
         <w:rPr>
           <w:rFonts w:eastAsiaTheme="minorHAnsi" w:cs="Arial"/>
         </w:rPr>
@@ -5568,7 +5663,13 @@
         <w:rPr>
           <w:rFonts w:eastAsiaTheme="minorHAnsi" w:cs="Arial"/>
         </w:rPr>
-        <w:t xml:space="preserve">What technologies are most suitable for developing HeardIT? </w:t>
+        <w:t>What is the most suitable approach for distributing and storing the data used by HeardIT?</w:t>
+      </w:r>
+      <w:r>
+        <w:rPr>
+          <w:rFonts w:eastAsiaTheme="minorHAnsi" w:cs="Arial"/>
+        </w:rPr>
+        <w:t xml:space="preserve"> </w:t>
       </w:r>
       <w:r>
         <w:rPr>
@@ -5596,6 +5697,14 @@
         <w:t>, Pitch</w:t>
       </w:r>
       <w:bookmarkEnd w:id="39"/>
+    </w:p>
+    <w:p>
+      <w:pPr>
+        <w:pStyle w:val="ListParagraph"/>
+        <w:rPr>
+          <w:rFonts w:eastAsiaTheme="minorHAnsi" w:cs="Arial"/>
+        </w:rPr>
+      </w:pPr>
     </w:p>
     <w:p>
       <w:pPr>
@@ -5988,7 +6097,35 @@
         <w:rPr>
           <w:rFonts w:cs="Arial"/>
         </w:rPr>
-        <w:t>planning, research, design and FeedPulse documents will be the main proof for this learning outcome. Each part of the assignment will be carefully planned, researched and developed by me and I will be the main person responsible for delivering the final products. Another very important part of showing my personal leadership will be my feedback sessions with my teachers. Regular meetings with them will be scheduled and attended. This will be mainly shown in the FeedPulse reports that are created after each meeting with each teacher</w:t>
+        <w:t xml:space="preserve">planning, research, design and </w:t>
+      </w:r>
+      <w:proofErr w:type="spellStart"/>
+      <w:r>
+        <w:rPr>
+          <w:rFonts w:cs="Arial"/>
+        </w:rPr>
+        <w:t>FeedPulse</w:t>
+      </w:r>
+      <w:proofErr w:type="spellEnd"/>
+      <w:r>
+        <w:rPr>
+          <w:rFonts w:cs="Arial"/>
+        </w:rPr>
+        <w:t xml:space="preserve"> documents will be the main proof for this learning outcome. Each part of the assignment will be carefully planned, researched and developed by me and I will be the main person responsible for delivering the final products. Another very important part of showing my personal leadership will be my feedback sessions with my teachers. Regular meetings with them will be scheduled and attended. This will be mainly shown in the </w:t>
+      </w:r>
+      <w:proofErr w:type="spellStart"/>
+      <w:r>
+        <w:rPr>
+          <w:rFonts w:cs="Arial"/>
+        </w:rPr>
+        <w:t>FeedPulse</w:t>
+      </w:r>
+      <w:proofErr w:type="spellEnd"/>
+      <w:r>
+        <w:rPr>
+          <w:rFonts w:cs="Arial"/>
+        </w:rPr>
+        <w:t xml:space="preserve"> reports that are created after each meeting with each teacher</w:t>
       </w:r>
       <w:r>
         <w:rPr>
@@ -6076,7 +6213,49 @@
           <w:sz w:val="18"/>
           <w:szCs w:val="18"/>
         </w:rPr>
-        <w:t>Besides functionality, you develop architecture of an enterprise software based on explicitly stated software quality requirements. You explicitly focus on quality requirements most relevant to your projects’ contexts. Quality requirements dictated by law (eg.GDPR) and ethics (eg. security) must always be addressed. You design your system with future adaptation in mind. You assess the extent in which the quality requirements are met by your software implementation.</w:t>
+        <w:t>Besides functionality, you develop architecture of an enterprise software based on explicitly stated software quality requirements. You explicitly focus on quality requirements most relevant to your projects’ contexts. Quality requirements dictated by law (</w:t>
+      </w:r>
+      <w:proofErr w:type="spellStart"/>
+      <w:proofErr w:type="gramStart"/>
+      <w:r>
+        <w:rPr>
+          <w:rFonts w:cs="Arial"/>
+          <w:color w:val="2D3B45"/>
+          <w:sz w:val="18"/>
+          <w:szCs w:val="18"/>
+        </w:rPr>
+        <w:t>eg.GDPR</w:t>
+      </w:r>
+      <w:proofErr w:type="spellEnd"/>
+      <w:proofErr w:type="gramEnd"/>
+      <w:r>
+        <w:rPr>
+          <w:rFonts w:cs="Arial"/>
+          <w:color w:val="2D3B45"/>
+          <w:sz w:val="18"/>
+          <w:szCs w:val="18"/>
+        </w:rPr>
+        <w:t>) and ethics (</w:t>
+      </w:r>
+      <w:proofErr w:type="spellStart"/>
+      <w:r>
+        <w:rPr>
+          <w:rFonts w:cs="Arial"/>
+          <w:color w:val="2D3B45"/>
+          <w:sz w:val="18"/>
+          <w:szCs w:val="18"/>
+        </w:rPr>
+        <w:t>eg.</w:t>
+      </w:r>
+      <w:proofErr w:type="spellEnd"/>
+      <w:r>
+        <w:rPr>
+          <w:rFonts w:cs="Arial"/>
+          <w:color w:val="2D3B45"/>
+          <w:sz w:val="18"/>
+          <w:szCs w:val="18"/>
+        </w:rPr>
+        <w:t xml:space="preserve"> security) must always be addressed. You design your system with future adaptation in mind. You assess the extent in which the quality requirements are met by your software implementation.</w:t>
       </w:r>
     </w:p>
     <w:p>
@@ -7274,7 +7453,21 @@
               <w:rPr>
                 <w:sz w:val="20"/>
               </w:rPr>
-              <w:t>Research-CloudDeployment-HeardIT</w:t>
+              <w:t>Research-</w:t>
+            </w:r>
+            <w:proofErr w:type="spellStart"/>
+            <w:r>
+              <w:rPr>
+                <w:sz w:val="20"/>
+              </w:rPr>
+              <w:t>CloudDeployment</w:t>
+            </w:r>
+            <w:proofErr w:type="spellEnd"/>
+            <w:r>
+              <w:rPr>
+                <w:sz w:val="20"/>
+              </w:rPr>
+              <w:t>-HeardIT</w:t>
             </w:r>
             <w:r>
               <w:rPr>
@@ -8550,8 +8743,13 @@
         </w:numPr>
       </w:pPr>
       <w:r>
-        <w:t>Reports in FeedPulse</w:t>
-      </w:r>
+        <w:t xml:space="preserve">Reports in </w:t>
+      </w:r>
+      <w:proofErr w:type="spellStart"/>
+      <w:r>
+        <w:t>FeedPulse</w:t>
+      </w:r>
+      <w:proofErr w:type="spellEnd"/>
     </w:p>
     <w:p>
       <w:pPr>
@@ -8604,8 +8802,13 @@
         <w:t>s</w:t>
       </w:r>
       <w:r>
-        <w:t xml:space="preserve"> in FeedPulse</w:t>
-      </w:r>
+        <w:t xml:space="preserve"> in </w:t>
+      </w:r>
+      <w:proofErr w:type="spellStart"/>
+      <w:r>
+        <w:t>FeedPulse</w:t>
+      </w:r>
+      <w:proofErr w:type="spellEnd"/>
     </w:p>
     <w:p/>
     <w:p>

</xml_diff>

<commit_message>
Updates to architecture  diagram
</commit_message>
<xml_diff>
--- a/Documentation/Project  Plan - HeardIT.docx
+++ b/Documentation/Project  Plan - HeardIT.docx
@@ -9223,23 +9223,27 @@
       <w:pPr>
         <w:keepNext/>
       </w:pPr>
+    </w:p>
+    <w:p>
+      <w:pPr>
+        <w:pStyle w:val="Caption"/>
+      </w:pPr>
       <w:r>
         <w:rPr>
           <w:noProof/>
           <w14:ligatures w14:val="standardContextual"/>
         </w:rPr>
-        <w:lastRenderedPageBreak/>
         <w:drawing>
-          <wp:anchor distT="0" distB="0" distL="114300" distR="114300" simplePos="0" relativeHeight="251662336" behindDoc="0" locked="0" layoutInCell="1" allowOverlap="1" wp14:anchorId="40A23C9E" wp14:editId="4A3FA083">
+          <wp:anchor distT="0" distB="0" distL="114300" distR="114300" simplePos="0" relativeHeight="251662336" behindDoc="0" locked="0" layoutInCell="1" allowOverlap="1" wp14:anchorId="40A23C9E" wp14:editId="3246419E">
             <wp:simplePos x="0" y="0"/>
             <wp:positionH relativeFrom="margin">
-              <wp:posOffset>46609</wp:posOffset>
+              <wp:align>center</wp:align>
             </wp:positionH>
             <wp:positionV relativeFrom="paragraph">
-              <wp:posOffset>305</wp:posOffset>
+              <wp:posOffset>476995</wp:posOffset>
             </wp:positionV>
-            <wp:extent cx="5377180" cy="7986395"/>
-            <wp:effectExtent l="0" t="0" r="0" b="0"/>
+            <wp:extent cx="6584950" cy="7113905"/>
+            <wp:effectExtent l="0" t="0" r="6350" b="0"/>
             <wp:wrapTopAndBottom/>
             <wp:docPr id="1319191967" name="Picture 1"/>
             <wp:cNvGraphicFramePr>
@@ -9249,7 +9253,7 @@
               <a:graphicData uri="http://schemas.openxmlformats.org/drawingml/2006/picture">
                 <pic:pic xmlns:pic="http://schemas.openxmlformats.org/drawingml/2006/picture">
                   <pic:nvPicPr>
-                    <pic:cNvPr id="1319191967" name="Picture 1319191967"/>
+                    <pic:cNvPr id="1319191967" name="Picture 1"/>
                     <pic:cNvPicPr/>
                   </pic:nvPicPr>
                   <pic:blipFill>
@@ -9267,7 +9271,7 @@
                   <pic:spPr>
                     <a:xfrm>
                       <a:off x="0" y="0"/>
-                      <a:ext cx="5377180" cy="7986395"/>
+                      <a:ext cx="6584950" cy="7113905"/>
                     </a:xfrm>
                     <a:prstGeom prst="rect">
                       <a:avLst/>
@@ -9285,11 +9289,6 @@
           </wp:anchor>
         </w:drawing>
       </w:r>
-    </w:p>
-    <w:p>
-      <w:pPr>
-        <w:pStyle w:val="Caption"/>
-      </w:pPr>
       <w:r>
         <w:t xml:space="preserve">Figure </w:t>
       </w:r>

</xml_diff>

<commit_message>
Updated project plan to version  0.5
</commit_message>
<xml_diff>
--- a/Documentation/Project  Plan - HeardIT.docx
+++ b/Documentation/Project  Plan - HeardIT.docx
@@ -224,7 +224,7 @@
                 <w:szCs w:val="20"/>
                 <w:lang w:val="en-US"/>
               </w:rPr>
-              <w:t>14</w:t>
+              <w:t>26</w:t>
             </w:r>
             <w:r>
               <w:rPr>
@@ -244,7 +244,7 @@
                 <w:szCs w:val="20"/>
                 <w:lang w:val="en-US"/>
               </w:rPr>
-              <w:t>4</w:t>
+              <w:t>5</w:t>
             </w:r>
             <w:r>
               <w:rPr>
@@ -330,7 +330,7 @@
                 <w:szCs w:val="20"/>
                 <w:lang w:val="en-US"/>
               </w:rPr>
-              <w:t>4</w:t>
+              <w:t>5</w:t>
             </w:r>
           </w:p>
         </w:tc>
@@ -1011,6 +1011,9 @@
             <w:pPr>
               <w:pStyle w:val="Tabelbody"/>
             </w:pPr>
+            <w:r>
+              <w:t>0.5</w:t>
+            </w:r>
           </w:p>
         </w:tc>
         <w:tc>
@@ -1021,6 +1024,9 @@
             <w:pPr>
               <w:pStyle w:val="Tabelbody"/>
             </w:pPr>
+            <w:r>
+              <w:t>26/05/2024</w:t>
+            </w:r>
           </w:p>
         </w:tc>
         <w:tc>
@@ -1031,6 +1037,9 @@
             <w:pPr>
               <w:pStyle w:val="Tabelbody"/>
             </w:pPr>
+            <w:r>
+              <w:t>Mihail Vasilev</w:t>
+            </w:r>
           </w:p>
         </w:tc>
         <w:tc>
@@ -1041,6 +1050,24 @@
             <w:pPr>
               <w:pStyle w:val="Tabelbody"/>
             </w:pPr>
+            <w:r>
+              <w:t xml:space="preserve">Updated </w:t>
+            </w:r>
+            <w:r>
+              <w:t>–</w:t>
+            </w:r>
+            <w:r>
+              <w:t xml:space="preserve"> </w:t>
+            </w:r>
+            <w:r>
+              <w:t xml:space="preserve">1.4, </w:t>
+            </w:r>
+            <w:r>
+              <w:t xml:space="preserve">2.5, </w:t>
+            </w:r>
+            <w:r>
+              <w:t>3.4</w:t>
+            </w:r>
           </w:p>
         </w:tc>
         <w:tc>
@@ -1051,6 +1078,9 @@
             <w:pPr>
               <w:pStyle w:val="Tabelbody"/>
             </w:pPr>
+            <w:r>
+              <w:t>Complete</w:t>
+            </w:r>
           </w:p>
         </w:tc>
       </w:tr>
@@ -1426,6 +1456,9 @@
             <w:pPr>
               <w:pStyle w:val="Tabelbody"/>
             </w:pPr>
+            <w:r>
+              <w:t>0.5</w:t>
+            </w:r>
           </w:p>
         </w:tc>
         <w:tc>
@@ -1436,6 +1469,9 @@
             <w:pPr>
               <w:pStyle w:val="Tabelbody"/>
             </w:pPr>
+            <w:r>
+              <w:t>26/05/2024</w:t>
+            </w:r>
           </w:p>
         </w:tc>
         <w:tc>
@@ -1446,6 +1482,9 @@
             <w:pPr>
               <w:pStyle w:val="Tabelbody"/>
             </w:pPr>
+            <w:r>
+              <w:t>Mihail Vasilev</w:t>
+            </w:r>
           </w:p>
         </w:tc>
       </w:tr>
@@ -4397,6 +4436,18 @@
       </w:pPr>
       <w:r>
         <w:t>MySQL</w:t>
+      </w:r>
+    </w:p>
+    <w:p>
+      <w:pPr>
+        <w:pStyle w:val="ListParagraph"/>
+        <w:numPr>
+          <w:ilvl w:val="1"/>
+          <w:numId w:val="10"/>
+        </w:numPr>
+      </w:pPr>
+      <w:r>
+        <w:t>Google Cloud Storage</w:t>
       </w:r>
     </w:p>
     <w:p>
@@ -6097,35 +6148,7 @@
         <w:rPr>
           <w:rFonts w:cs="Arial"/>
         </w:rPr>
-        <w:t xml:space="preserve">planning, research, design and </w:t>
-      </w:r>
-      <w:proofErr w:type="spellStart"/>
-      <w:r>
-        <w:rPr>
-          <w:rFonts w:cs="Arial"/>
-        </w:rPr>
-        <w:t>FeedPulse</w:t>
-      </w:r>
-      <w:proofErr w:type="spellEnd"/>
-      <w:r>
-        <w:rPr>
-          <w:rFonts w:cs="Arial"/>
-        </w:rPr>
-        <w:t xml:space="preserve"> documents will be the main proof for this learning outcome. Each part of the assignment will be carefully planned, researched and developed by me and I will be the main person responsible for delivering the final products. Another very important part of showing my personal leadership will be my feedback sessions with my teachers. Regular meetings with them will be scheduled and attended. This will be mainly shown in the </w:t>
-      </w:r>
-      <w:proofErr w:type="spellStart"/>
-      <w:r>
-        <w:rPr>
-          <w:rFonts w:cs="Arial"/>
-        </w:rPr>
-        <w:t>FeedPulse</w:t>
-      </w:r>
-      <w:proofErr w:type="spellEnd"/>
-      <w:r>
-        <w:rPr>
-          <w:rFonts w:cs="Arial"/>
-        </w:rPr>
-        <w:t xml:space="preserve"> reports that are created after each meeting with each teacher</w:t>
+        <w:t>planning, research, design and FeedPulse documents will be the main proof for this learning outcome. Each part of the assignment will be carefully planned, researched and developed by me and I will be the main person responsible for delivering the final products. Another very important part of showing my personal leadership will be my feedback sessions with my teachers. Regular meetings with them will be scheduled and attended. This will be mainly shown in the FeedPulse reports that are created after each meeting with each teacher</w:t>
       </w:r>
       <w:r>
         <w:rPr>
@@ -6213,10 +6236,8 @@
           <w:sz w:val="18"/>
           <w:szCs w:val="18"/>
         </w:rPr>
-        <w:t>Besides functionality, you develop architecture of an enterprise software based on explicitly stated software quality requirements. You explicitly focus on quality requirements most relevant to your projects’ contexts. Quality requirements dictated by law (</w:t>
-      </w:r>
-      <w:proofErr w:type="spellStart"/>
-      <w:proofErr w:type="gramStart"/>
+        <w:t>Besides functionality, you develop architecture of an enterprise software based on explicitly stated software quality requirements. You explicitly focus on quality requirements most relevant to your projects’ contexts. Quality requirements dictated by law (e</w:t>
+      </w:r>
       <w:r>
         <w:rPr>
           <w:rFonts w:cs="Arial"/>
@@ -6224,10 +6245,8 @@
           <w:sz w:val="18"/>
           <w:szCs w:val="18"/>
         </w:rPr>
-        <w:t>eg.GDPR</w:t>
-      </w:r>
-      <w:proofErr w:type="spellEnd"/>
-      <w:proofErr w:type="gramEnd"/>
+        <w:t>.</w:t>
+      </w:r>
       <w:r>
         <w:rPr>
           <w:rFonts w:cs="Arial"/>
@@ -6235,9 +6254,8 @@
           <w:sz w:val="18"/>
           <w:szCs w:val="18"/>
         </w:rPr>
-        <w:t>) and ethics (</w:t>
-      </w:r>
-      <w:proofErr w:type="spellStart"/>
+        <w:t>g.</w:t>
+      </w:r>
       <w:r>
         <w:rPr>
           <w:rFonts w:cs="Arial"/>
@@ -6245,9 +6263,8 @@
           <w:sz w:val="18"/>
           <w:szCs w:val="18"/>
         </w:rPr>
-        <w:t>eg.</w:t>
-      </w:r>
-      <w:proofErr w:type="spellEnd"/>
+        <w:t xml:space="preserve"> </w:t>
+      </w:r>
       <w:r>
         <w:rPr>
           <w:rFonts w:cs="Arial"/>
@@ -6255,7 +6272,25 @@
           <w:sz w:val="18"/>
           <w:szCs w:val="18"/>
         </w:rPr>
-        <w:t xml:space="preserve"> security) must always be addressed. You design your system with future adaptation in mind. You assess the extent in which the quality requirements are met by your software implementation.</w:t>
+        <w:t>GDPR) and ethics (e</w:t>
+      </w:r>
+      <w:r>
+        <w:rPr>
+          <w:rFonts w:cs="Arial"/>
+          <w:color w:val="2D3B45"/>
+          <w:sz w:val="18"/>
+          <w:szCs w:val="18"/>
+        </w:rPr>
+        <w:t>.</w:t>
+      </w:r>
+      <w:r>
+        <w:rPr>
+          <w:rFonts w:cs="Arial"/>
+          <w:color w:val="2D3B45"/>
+          <w:sz w:val="18"/>
+          <w:szCs w:val="18"/>
+        </w:rPr>
+        <w:t>g. security) must always be addressed. You design your system with future adaptation in mind. You assess the extent in which the quality requirements are met by your software implementation.</w:t>
       </w:r>
     </w:p>
     <w:p>
@@ -7453,21 +7488,7 @@
               <w:rPr>
                 <w:sz w:val="20"/>
               </w:rPr>
-              <w:t>Research-</w:t>
-            </w:r>
-            <w:proofErr w:type="spellStart"/>
-            <w:r>
-              <w:rPr>
-                <w:sz w:val="20"/>
-              </w:rPr>
-              <w:t>CloudDeployment</w:t>
-            </w:r>
-            <w:proofErr w:type="spellEnd"/>
-            <w:r>
-              <w:rPr>
-                <w:sz w:val="20"/>
-              </w:rPr>
-              <w:t>-HeardIT</w:t>
+              <w:t>Research-CloudDeployment-HeardIT</w:t>
             </w:r>
             <w:r>
               <w:rPr>
@@ -7564,6 +7585,24 @@
               </w:rPr>
               <w:t>HeardIT application v3</w:t>
             </w:r>
+            <w:r>
+              <w:rPr>
+                <w:sz w:val="20"/>
+              </w:rPr>
+              <w:t xml:space="preserve"> (Big redesign and update to the whole application), Updates to </w:t>
+            </w:r>
+            <w:r>
+              <w:rPr>
+                <w:sz w:val="20"/>
+              </w:rPr>
+              <w:t>Research-CloudDeployment-HeardIT</w:t>
+            </w:r>
+            <w:r>
+              <w:rPr>
+                <w:sz w:val="20"/>
+              </w:rPr>
+              <w:t>, Application deployed to Google Kubernetes engine and Fontys NetLab</w:t>
+            </w:r>
           </w:p>
         </w:tc>
         <w:tc>
@@ -7652,6 +7691,12 @@
                 <w:sz w:val="20"/>
               </w:rPr>
               <w:t>HeardIT application v4</w:t>
+            </w:r>
+            <w:r>
+              <w:rPr>
+                <w:sz w:val="20"/>
+              </w:rPr>
+              <w:t>, Load testing established and implemented in CICD pipeline, Research-DataDistribution-HeardIT, OWASP Top 10 security report</w:t>
             </w:r>
           </w:p>
         </w:tc>
@@ -8743,13 +8788,8 @@
         </w:numPr>
       </w:pPr>
       <w:r>
-        <w:t xml:space="preserve">Reports in </w:t>
-      </w:r>
-      <w:proofErr w:type="spellStart"/>
-      <w:r>
-        <w:t>FeedPulse</w:t>
-      </w:r>
-      <w:proofErr w:type="spellEnd"/>
+        <w:t>Reports in FeedPulse</w:t>
+      </w:r>
     </w:p>
     <w:p>
       <w:pPr>
@@ -8802,13 +8842,8 @@
         <w:t>s</w:t>
       </w:r>
       <w:r>
-        <w:t xml:space="preserve"> in </w:t>
-      </w:r>
-      <w:proofErr w:type="spellStart"/>
-      <w:r>
-        <w:t>FeedPulse</w:t>
-      </w:r>
-      <w:proofErr w:type="spellEnd"/>
+        <w:t xml:space="preserve"> in FeedPulse</w:t>
+      </w:r>
     </w:p>
     <w:p/>
     <w:p>

</xml_diff>

<commit_message>
Updated project plan research questions and diagrams
</commit_message>
<xml_diff>
--- a/Documentation/Project  Plan - HeardIT.docx
+++ b/Documentation/Project  Plan - HeardIT.docx
@@ -5216,6 +5216,42 @@
     <w:p>
       <w:pPr>
         <w:pStyle w:val="ListParagraph"/>
+        <w:numPr>
+          <w:ilvl w:val="1"/>
+          <w:numId w:val="8"/>
+        </w:numPr>
+        <w:rPr>
+          <w:rFonts w:eastAsiaTheme="minorHAnsi" w:cs="Arial"/>
+        </w:rPr>
+      </w:pPr>
+      <w:r>
+        <w:rPr>
+          <w:rFonts w:eastAsiaTheme="minorHAnsi" w:cs="Arial"/>
+        </w:rPr>
+        <w:t>What is the most suitable approach to distribute and synchronize the data in the databases?</w:t>
+      </w:r>
+    </w:p>
+    <w:p>
+      <w:pPr>
+        <w:pStyle w:val="ListParagraph"/>
+        <w:numPr>
+          <w:ilvl w:val="1"/>
+          <w:numId w:val="8"/>
+        </w:numPr>
+        <w:rPr>
+          <w:rFonts w:eastAsiaTheme="minorHAnsi" w:cs="Arial"/>
+        </w:rPr>
+      </w:pPr>
+      <w:r>
+        <w:rPr>
+          <w:rFonts w:eastAsiaTheme="minorHAnsi" w:cs="Arial"/>
+        </w:rPr>
+        <w:t>What is a suitable approach and technology for establishing communication between different services in the application?</w:t>
+      </w:r>
+    </w:p>
+    <w:p>
+      <w:pPr>
+        <w:pStyle w:val="ListParagraph"/>
         <w:ind w:left="1440"/>
         <w:rPr>
           <w:rFonts w:eastAsiaTheme="minorHAnsi" w:cs="Arial"/>
@@ -5398,7 +5434,7 @@
         <w:rPr>
           <w:rFonts w:eastAsiaTheme="minorHAnsi" w:cs="Arial"/>
         </w:rPr>
-        <w:t>How can I test to ensure that HeardIT meets the standards of modern applications?</w:t>
+        <w:t>How can I ensure that HeardIT provides its users with sufficient data security mechanisms and follows the modern standards and regulations for data protection?</w:t>
       </w:r>
     </w:p>
     <w:p>
@@ -5408,12 +5444,52 @@
           <w:ilvl w:val="1"/>
           <w:numId w:val="8"/>
         </w:numPr>
-        <w:spacing w:after="240"/>
-        <w:contextualSpacing w:val="0"/>
         <w:rPr>
           <w:rFonts w:eastAsiaTheme="minorHAnsi" w:cs="Arial"/>
         </w:rPr>
       </w:pPr>
+      <w:r>
+        <w:rPr>
+          <w:rFonts w:eastAsiaTheme="minorHAnsi" w:cs="Arial"/>
+        </w:rPr>
+        <w:t>What are the main general application security risks that HeardIT needs to be protected against?</w:t>
+      </w:r>
+    </w:p>
+    <w:p>
+      <w:pPr>
+        <w:pStyle w:val="ListParagraph"/>
+        <w:numPr>
+          <w:ilvl w:val="1"/>
+          <w:numId w:val="8"/>
+        </w:numPr>
+        <w:rPr>
+          <w:rFonts w:eastAsiaTheme="minorHAnsi" w:cs="Arial"/>
+        </w:rPr>
+      </w:pPr>
+      <w:r>
+        <w:rPr>
+          <w:rFonts w:eastAsiaTheme="minorHAnsi" w:cs="Arial"/>
+        </w:rPr>
+        <w:t>What measures need to be taken to comply with the GDPR?</w:t>
+      </w:r>
+    </w:p>
+    <w:p>
+      <w:pPr>
+        <w:pStyle w:val="ListParagraph"/>
+        <w:numPr>
+          <w:ilvl w:val="1"/>
+          <w:numId w:val="8"/>
+        </w:numPr>
+        <w:rPr>
+          <w:rFonts w:eastAsiaTheme="minorHAnsi" w:cs="Arial"/>
+        </w:rPr>
+      </w:pPr>
+      <w:r>
+        <w:rPr>
+          <w:rFonts w:eastAsiaTheme="minorHAnsi" w:cs="Arial"/>
+        </w:rPr>
+        <w:t>How to ensure that the application remains secure and well-maintained?</w:t>
+      </w:r>
     </w:p>
     <w:p>
       <w:pPr>
@@ -5842,13 +5918,25 @@
         <w:rPr>
           <w:rFonts w:eastAsiaTheme="minorHAnsi" w:cs="Arial"/>
         </w:rPr>
-        <w:t>How can I test to ensure that HeardIT meets the standards of modern applications?</w:t>
+        <w:t>How</w:t>
       </w:r>
       <w:r>
         <w:rPr>
           <w:rFonts w:eastAsiaTheme="minorHAnsi" w:cs="Arial"/>
         </w:rPr>
-        <w:t xml:space="preserve"> - </w:t>
+        <w:t xml:space="preserve"> can I ensure that HeardIT provides its users with sufficient data security mechanisms and follows the modern standards and regulations for data protection?</w:t>
+      </w:r>
+      <w:r>
+        <w:rPr>
+          <w:rFonts w:eastAsiaTheme="minorHAnsi" w:cs="Arial"/>
+        </w:rPr>
+        <w:t xml:space="preserve"> </w:t>
+      </w:r>
+      <w:r>
+        <w:rPr>
+          <w:rFonts w:eastAsiaTheme="minorHAnsi" w:cs="Arial"/>
+        </w:rPr>
+        <w:t xml:space="preserve">- </w:t>
       </w:r>
       <w:r>
         <w:rPr>
@@ -7806,7 +7894,19 @@
               <w:rPr>
                 <w:sz w:val="20"/>
               </w:rPr>
-              <w:t>07/06/2024</w:t>
+              <w:t>0</w:t>
+            </w:r>
+            <w:r>
+              <w:rPr>
+                <w:sz w:val="20"/>
+              </w:rPr>
+              <w:t>3</w:t>
+            </w:r>
+            <w:r>
+              <w:rPr>
+                <w:sz w:val="20"/>
+              </w:rPr>
+              <w:t>/06/2024</w:t>
             </w:r>
           </w:p>
         </w:tc>
@@ -9269,16 +9369,16 @@
           <w14:ligatures w14:val="standardContextual"/>
         </w:rPr>
         <w:drawing>
-          <wp:anchor distT="0" distB="0" distL="114300" distR="114300" simplePos="0" relativeHeight="251662336" behindDoc="0" locked="0" layoutInCell="1" allowOverlap="1" wp14:anchorId="40A23C9E" wp14:editId="3246419E">
+          <wp:anchor distT="0" distB="0" distL="114300" distR="114300" simplePos="0" relativeHeight="251662336" behindDoc="0" locked="0" layoutInCell="1" allowOverlap="1" wp14:anchorId="40A23C9E" wp14:editId="4807F9F1">
             <wp:simplePos x="0" y="0"/>
             <wp:positionH relativeFrom="margin">
-              <wp:align>center</wp:align>
+              <wp:posOffset>-343535</wp:posOffset>
             </wp:positionH>
             <wp:positionV relativeFrom="paragraph">
-              <wp:posOffset>476995</wp:posOffset>
+              <wp:posOffset>691515</wp:posOffset>
             </wp:positionV>
-            <wp:extent cx="6584950" cy="7113905"/>
-            <wp:effectExtent l="0" t="0" r="6350" b="0"/>
+            <wp:extent cx="6584950" cy="6685280"/>
+            <wp:effectExtent l="0" t="0" r="6350" b="1270"/>
             <wp:wrapTopAndBottom/>
             <wp:docPr id="1319191967" name="Picture 1"/>
             <wp:cNvGraphicFramePr>
@@ -9306,7 +9406,7 @@
                   <pic:spPr>
                     <a:xfrm>
                       <a:off x="0" y="0"/>
-                      <a:ext cx="6584950" cy="7113905"/>
+                      <a:ext cx="6584950" cy="6685280"/>
                     </a:xfrm>
                     <a:prstGeom prst="rect">
                       <a:avLst/>

</xml_diff>

<commit_message>
Researches and plan updated
</commit_message>
<xml_diff>
--- a/Documentation/Project  Plan - HeardIT.docx
+++ b/Documentation/Project  Plan - HeardIT.docx
@@ -1603,7 +1603,7 @@
           <w:r>
             <w:fldChar w:fldCharType="separate"/>
           </w:r>
-          <w:hyperlink w:anchor="_Toc163995112" w:history="1">
+          <w:hyperlink w:anchor="_Toc169366652" w:history="1">
             <w:r>
               <w:rPr>
                 <w:rStyle w:val="Hyperlink"/>
@@ -1648,7 +1648,7 @@
                 <w:noProof/>
                 <w:webHidden/>
               </w:rPr>
-              <w:instrText xml:space="preserve"> PAGEREF _Toc163995112 \h </w:instrText>
+              <w:instrText xml:space="preserve"> PAGEREF _Toc169366652 \h </w:instrText>
             </w:r>
             <w:r>
               <w:rPr>
@@ -1695,7 +1695,7 @@
               <w14:ligatures w14:val="standardContextual"/>
             </w:rPr>
           </w:pPr>
-          <w:hyperlink w:anchor="_Toc163995113" w:history="1">
+          <w:hyperlink w:anchor="_Toc169366653" w:history="1">
             <w:r>
               <w:rPr>
                 <w:rStyle w:val="Hyperlink"/>
@@ -1747,7 +1747,7 @@
                 <w:noProof/>
                 <w:webHidden/>
               </w:rPr>
-              <w:instrText xml:space="preserve"> PAGEREF _Toc163995113 \h </w:instrText>
+              <w:instrText xml:space="preserve"> PAGEREF _Toc169366653 \h </w:instrText>
             </w:r>
             <w:r>
               <w:rPr>
@@ -1794,7 +1794,7 @@
               <w14:ligatures w14:val="standardContextual"/>
             </w:rPr>
           </w:pPr>
-          <w:hyperlink w:anchor="_Toc163995114" w:history="1">
+          <w:hyperlink w:anchor="_Toc169366654" w:history="1">
             <w:r>
               <w:rPr>
                 <w:rStyle w:val="Hyperlink"/>
@@ -1846,7 +1846,7 @@
                 <w:noProof/>
                 <w:webHidden/>
               </w:rPr>
-              <w:instrText xml:space="preserve"> PAGEREF _Toc163995114 \h </w:instrText>
+              <w:instrText xml:space="preserve"> PAGEREF _Toc169366654 \h </w:instrText>
             </w:r>
             <w:r>
               <w:rPr>
@@ -1893,7 +1893,7 @@
               <w14:ligatures w14:val="standardContextual"/>
             </w:rPr>
           </w:pPr>
-          <w:hyperlink w:anchor="_Toc163995115" w:history="1">
+          <w:hyperlink w:anchor="_Toc169366655" w:history="1">
             <w:r>
               <w:rPr>
                 <w:rStyle w:val="Hyperlink"/>
@@ -1945,7 +1945,7 @@
                 <w:noProof/>
                 <w:webHidden/>
               </w:rPr>
-              <w:instrText xml:space="preserve"> PAGEREF _Toc163995115 \h </w:instrText>
+              <w:instrText xml:space="preserve"> PAGEREF _Toc169366655 \h </w:instrText>
             </w:r>
             <w:r>
               <w:rPr>
@@ -1992,7 +1992,7 @@
               <w14:ligatures w14:val="standardContextual"/>
             </w:rPr>
           </w:pPr>
-          <w:hyperlink w:anchor="_Toc163995116" w:history="1">
+          <w:hyperlink w:anchor="_Toc169366656" w:history="1">
             <w:r>
               <w:rPr>
                 <w:rStyle w:val="Hyperlink"/>
@@ -2044,7 +2044,7 @@
                 <w:noProof/>
                 <w:webHidden/>
               </w:rPr>
-              <w:instrText xml:space="preserve"> PAGEREF _Toc163995116 \h </w:instrText>
+              <w:instrText xml:space="preserve"> PAGEREF _Toc169366656 \h </w:instrText>
             </w:r>
             <w:r>
               <w:rPr>
@@ -2091,7 +2091,7 @@
               <w14:ligatures w14:val="standardContextual"/>
             </w:rPr>
           </w:pPr>
-          <w:hyperlink w:anchor="_Toc163995117" w:history="1">
+          <w:hyperlink w:anchor="_Toc169366657" w:history="1">
             <w:r>
               <w:rPr>
                 <w:rStyle w:val="Hyperlink"/>
@@ -2143,7 +2143,7 @@
                 <w:noProof/>
                 <w:webHidden/>
               </w:rPr>
-              <w:instrText xml:space="preserve"> PAGEREF _Toc163995117 \h </w:instrText>
+              <w:instrText xml:space="preserve"> PAGEREF _Toc169366657 \h </w:instrText>
             </w:r>
             <w:r>
               <w:rPr>
@@ -2190,7 +2190,7 @@
               <w14:ligatures w14:val="standardContextual"/>
             </w:rPr>
           </w:pPr>
-          <w:hyperlink w:anchor="_Toc163995118" w:history="1">
+          <w:hyperlink w:anchor="_Toc169366658" w:history="1">
             <w:r>
               <w:rPr>
                 <w:rStyle w:val="Hyperlink"/>
@@ -2242,7 +2242,7 @@
                 <w:noProof/>
                 <w:webHidden/>
               </w:rPr>
-              <w:instrText xml:space="preserve"> PAGEREF _Toc163995118 \h </w:instrText>
+              <w:instrText xml:space="preserve"> PAGEREF _Toc169366658 \h </w:instrText>
             </w:r>
             <w:r>
               <w:rPr>
@@ -2288,7 +2288,7 @@
               <w14:ligatures w14:val="standardContextual"/>
             </w:rPr>
           </w:pPr>
-          <w:hyperlink w:anchor="_Toc163995119" w:history="1">
+          <w:hyperlink w:anchor="_Toc169366659" w:history="1">
             <w:r>
               <w:rPr>
                 <w:rStyle w:val="Hyperlink"/>
@@ -2333,7 +2333,7 @@
                 <w:noProof/>
                 <w:webHidden/>
               </w:rPr>
-              <w:instrText xml:space="preserve"> PAGEREF _Toc163995119 \h </w:instrText>
+              <w:instrText xml:space="preserve"> PAGEREF _Toc169366659 \h </w:instrText>
             </w:r>
             <w:r>
               <w:rPr>
@@ -2380,7 +2380,7 @@
               <w14:ligatures w14:val="standardContextual"/>
             </w:rPr>
           </w:pPr>
-          <w:hyperlink w:anchor="_Toc163995120" w:history="1">
+          <w:hyperlink w:anchor="_Toc169366660" w:history="1">
             <w:r>
               <w:rPr>
                 <w:rStyle w:val="Hyperlink"/>
@@ -2432,7 +2432,7 @@
                 <w:noProof/>
                 <w:webHidden/>
               </w:rPr>
-              <w:instrText xml:space="preserve"> PAGEREF _Toc163995120 \h </w:instrText>
+              <w:instrText xml:space="preserve"> PAGEREF _Toc169366660 \h </w:instrText>
             </w:r>
             <w:r>
               <w:rPr>
@@ -2480,7 +2480,7 @@
               <w14:ligatures w14:val="standardContextual"/>
             </w:rPr>
           </w:pPr>
-          <w:hyperlink w:anchor="_Toc163995121" w:history="1">
+          <w:hyperlink w:anchor="_Toc169366661" w:history="1">
             <w:r>
               <w:rPr>
                 <w:rStyle w:val="Hyperlink"/>
@@ -2526,7 +2526,7 @@
                 <w:noProof/>
                 <w:webHidden/>
               </w:rPr>
-              <w:instrText xml:space="preserve"> PAGEREF _Toc163995121 \h </w:instrText>
+              <w:instrText xml:space="preserve"> PAGEREF _Toc169366661 \h </w:instrText>
             </w:r>
             <w:r>
               <w:rPr>
@@ -2573,7 +2573,7 @@
               <w14:ligatures w14:val="standardContextual"/>
             </w:rPr>
           </w:pPr>
-          <w:hyperlink w:anchor="_Toc163995122" w:history="1">
+          <w:hyperlink w:anchor="_Toc169366662" w:history="1">
             <w:r>
               <w:rPr>
                 <w:rStyle w:val="Hyperlink"/>
@@ -2625,7 +2625,7 @@
                 <w:noProof/>
                 <w:webHidden/>
               </w:rPr>
-              <w:instrText xml:space="preserve"> PAGEREF _Toc163995122 \h </w:instrText>
+              <w:instrText xml:space="preserve"> PAGEREF _Toc169366662 \h </w:instrText>
             </w:r>
             <w:r>
               <w:rPr>
@@ -2672,7 +2672,7 @@
               <w14:ligatures w14:val="standardContextual"/>
             </w:rPr>
           </w:pPr>
-          <w:hyperlink w:anchor="_Toc163995123" w:history="1">
+          <w:hyperlink w:anchor="_Toc169366663" w:history="1">
             <w:r>
               <w:rPr>
                 <w:rStyle w:val="Hyperlink"/>
@@ -2724,7 +2724,7 @@
                 <w:noProof/>
                 <w:webHidden/>
               </w:rPr>
-              <w:instrText xml:space="preserve"> PAGEREF _Toc163995123 \h </w:instrText>
+              <w:instrText xml:space="preserve"> PAGEREF _Toc169366663 \h </w:instrText>
             </w:r>
             <w:r>
               <w:rPr>
@@ -2771,7 +2771,7 @@
               <w14:ligatures w14:val="standardContextual"/>
             </w:rPr>
           </w:pPr>
-          <w:hyperlink w:anchor="_Toc163995124" w:history="1">
+          <w:hyperlink w:anchor="_Toc169366664" w:history="1">
             <w:r>
               <w:rPr>
                 <w:rStyle w:val="Hyperlink"/>
@@ -2823,7 +2823,7 @@
                 <w:noProof/>
                 <w:webHidden/>
               </w:rPr>
-              <w:instrText xml:space="preserve"> PAGEREF _Toc163995124 \h </w:instrText>
+              <w:instrText xml:space="preserve"> PAGEREF _Toc169366664 \h </w:instrText>
             </w:r>
             <w:r>
               <w:rPr>
@@ -2870,7 +2870,7 @@
               <w14:ligatures w14:val="standardContextual"/>
             </w:rPr>
           </w:pPr>
-          <w:hyperlink w:anchor="_Toc163995125" w:history="1">
+          <w:hyperlink w:anchor="_Toc169366665" w:history="1">
             <w:r>
               <w:rPr>
                 <w:rStyle w:val="Hyperlink"/>
@@ -2922,7 +2922,7 @@
                 <w:noProof/>
                 <w:webHidden/>
               </w:rPr>
-              <w:instrText xml:space="preserve"> PAGEREF _Toc163995125 \h </w:instrText>
+              <w:instrText xml:space="preserve"> PAGEREF _Toc169366665 \h </w:instrText>
             </w:r>
             <w:r>
               <w:rPr>
@@ -2968,7 +2968,7 @@
               <w14:ligatures w14:val="standardContextual"/>
             </w:rPr>
           </w:pPr>
-          <w:hyperlink w:anchor="_Toc163995126" w:history="1">
+          <w:hyperlink w:anchor="_Toc169366666" w:history="1">
             <w:r>
               <w:rPr>
                 <w:rStyle w:val="Hyperlink"/>
@@ -3013,7 +3013,7 @@
                 <w:noProof/>
                 <w:webHidden/>
               </w:rPr>
-              <w:instrText xml:space="preserve"> PAGEREF _Toc163995126 \h </w:instrText>
+              <w:instrText xml:space="preserve"> PAGEREF _Toc169366666 \h </w:instrText>
             </w:r>
             <w:r>
               <w:rPr>
@@ -3060,7 +3060,7 @@
               <w14:ligatures w14:val="standardContextual"/>
             </w:rPr>
           </w:pPr>
-          <w:hyperlink w:anchor="_Toc163995127" w:history="1">
+          <w:hyperlink w:anchor="_Toc169366667" w:history="1">
             <w:r>
               <w:rPr>
                 <w:rStyle w:val="Hyperlink"/>
@@ -3112,7 +3112,7 @@
                 <w:noProof/>
                 <w:webHidden/>
               </w:rPr>
-              <w:instrText xml:space="preserve"> PAGEREF _Toc163995127 \h </w:instrText>
+              <w:instrText xml:space="preserve"> PAGEREF _Toc169366667 \h </w:instrText>
             </w:r>
             <w:r>
               <w:rPr>
@@ -3159,7 +3159,7 @@
               <w14:ligatures w14:val="standardContextual"/>
             </w:rPr>
           </w:pPr>
-          <w:hyperlink w:anchor="_Toc163995128" w:history="1">
+          <w:hyperlink w:anchor="_Toc169366668" w:history="1">
             <w:r>
               <w:rPr>
                 <w:rStyle w:val="Hyperlink"/>
@@ -3211,7 +3211,7 @@
                 <w:noProof/>
                 <w:webHidden/>
               </w:rPr>
-              <w:instrText xml:space="preserve"> PAGEREF _Toc163995128 \h </w:instrText>
+              <w:instrText xml:space="preserve"> PAGEREF _Toc169366668 \h </w:instrText>
             </w:r>
             <w:r>
               <w:rPr>
@@ -3258,7 +3258,7 @@
               <w14:ligatures w14:val="standardContextual"/>
             </w:rPr>
           </w:pPr>
-          <w:hyperlink w:anchor="_Toc163995129" w:history="1">
+          <w:hyperlink w:anchor="_Toc169366669" w:history="1">
             <w:r>
               <w:rPr>
                 <w:rStyle w:val="Hyperlink"/>
@@ -3310,7 +3310,7 @@
                 <w:noProof/>
                 <w:webHidden/>
               </w:rPr>
-              <w:instrText xml:space="preserve"> PAGEREF _Toc163995129 \h </w:instrText>
+              <w:instrText xml:space="preserve"> PAGEREF _Toc169366669 \h </w:instrText>
             </w:r>
             <w:r>
               <w:rPr>
@@ -3357,7 +3357,7 @@
               <w14:ligatures w14:val="standardContextual"/>
             </w:rPr>
           </w:pPr>
-          <w:hyperlink w:anchor="_Toc163995130" w:history="1">
+          <w:hyperlink w:anchor="_Toc169366670" w:history="1">
             <w:r>
               <w:rPr>
                 <w:rStyle w:val="Hyperlink"/>
@@ -3409,7 +3409,7 @@
                 <w:noProof/>
                 <w:webHidden/>
               </w:rPr>
-              <w:instrText xml:space="preserve"> PAGEREF _Toc163995130 \h </w:instrText>
+              <w:instrText xml:space="preserve"> PAGEREF _Toc169366670 \h </w:instrText>
             </w:r>
             <w:r>
               <w:rPr>
@@ -3455,7 +3455,7 @@
               <w14:ligatures w14:val="standardContextual"/>
             </w:rPr>
           </w:pPr>
-          <w:hyperlink w:anchor="_Toc163995131" w:history="1">
+          <w:hyperlink w:anchor="_Toc169366671" w:history="1">
             <w:r>
               <w:rPr>
                 <w:rStyle w:val="Hyperlink"/>
@@ -3500,7 +3500,7 @@
                 <w:noProof/>
                 <w:webHidden/>
               </w:rPr>
-              <w:instrText xml:space="preserve"> PAGEREF _Toc163995131 \h </w:instrText>
+              <w:instrText xml:space="preserve"> PAGEREF _Toc169366671 \h </w:instrText>
             </w:r>
             <w:r>
               <w:rPr>
@@ -3547,7 +3547,7 @@
               <w14:ligatures w14:val="standardContextual"/>
             </w:rPr>
           </w:pPr>
-          <w:hyperlink w:anchor="_Toc163995132" w:history="1">
+          <w:hyperlink w:anchor="_Toc169366672" w:history="1">
             <w:r>
               <w:rPr>
                 <w:rStyle w:val="Hyperlink"/>
@@ -3599,7 +3599,7 @@
                 <w:noProof/>
                 <w:webHidden/>
               </w:rPr>
-              <w:instrText xml:space="preserve"> PAGEREF _Toc163995132 \h </w:instrText>
+              <w:instrText xml:space="preserve"> PAGEREF _Toc169366672 \h </w:instrText>
             </w:r>
             <w:r>
               <w:rPr>
@@ -3646,7 +3646,7 @@
               <w14:ligatures w14:val="standardContextual"/>
             </w:rPr>
           </w:pPr>
-          <w:hyperlink w:anchor="_Toc163995133" w:history="1">
+          <w:hyperlink w:anchor="_Toc169366673" w:history="1">
             <w:r>
               <w:rPr>
                 <w:rStyle w:val="Hyperlink"/>
@@ -3698,7 +3698,7 @@
                 <w:noProof/>
                 <w:webHidden/>
               </w:rPr>
-              <w:instrText xml:space="preserve"> PAGEREF _Toc163995133 \h </w:instrText>
+              <w:instrText xml:space="preserve"> PAGEREF _Toc169366673 \h </w:instrText>
             </w:r>
             <w:r>
               <w:rPr>
@@ -3744,7 +3744,7 @@
               <w14:ligatures w14:val="standardContextual"/>
             </w:rPr>
           </w:pPr>
-          <w:hyperlink w:anchor="_Toc163995134" w:history="1">
+          <w:hyperlink w:anchor="_Toc169366674" w:history="1">
             <w:r>
               <w:rPr>
                 <w:rStyle w:val="Hyperlink"/>
@@ -3789,7 +3789,7 @@
                 <w:noProof/>
                 <w:webHidden/>
               </w:rPr>
-              <w:instrText xml:space="preserve"> PAGEREF _Toc163995134 \h </w:instrText>
+              <w:instrText xml:space="preserve"> PAGEREF _Toc169366674 \h </w:instrText>
             </w:r>
             <w:r>
               <w:rPr>
@@ -3858,7 +3858,7 @@
       <w:bookmarkStart w:id="5" w:name="_Toc327583373"/>
       <w:bookmarkStart w:id="6" w:name="_Toc339966112"/>
       <w:bookmarkStart w:id="7" w:name="_Toc161672815"/>
-      <w:bookmarkStart w:id="8" w:name="_Toc163995112"/>
+      <w:bookmarkStart w:id="8" w:name="_Toc169366652"/>
       <w:r>
         <w:lastRenderedPageBreak/>
         <w:t>Project</w:t>
@@ -3883,7 +3883,7 @@
         <w:ind w:left="709"/>
       </w:pPr>
       <w:bookmarkStart w:id="9" w:name="_Toc161672816"/>
-      <w:bookmarkStart w:id="10" w:name="_Toc163995113"/>
+      <w:bookmarkStart w:id="10" w:name="_Toc169366653"/>
       <w:r>
         <w:t>Context</w:t>
       </w:r>
@@ -3947,15 +3947,15 @@
         <w:ind w:left="709"/>
       </w:pPr>
       <w:bookmarkStart w:id="11" w:name="_Toc161672817"/>
-      <w:bookmarkStart w:id="12" w:name="_Toc163995114"/>
-      <w:bookmarkStart w:id="13" w:name="_Toc327581046"/>
-      <w:bookmarkStart w:id="14" w:name="_Toc327581596"/>
-      <w:bookmarkStart w:id="15" w:name="_Toc327583376"/>
+      <w:bookmarkStart w:id="12" w:name="_Toc327581046"/>
+      <w:bookmarkStart w:id="13" w:name="_Toc327581596"/>
+      <w:bookmarkStart w:id="14" w:name="_Toc327583376"/>
+      <w:bookmarkStart w:id="15" w:name="_Toc169366654"/>
       <w:r>
         <w:t>Goal of the project</w:t>
       </w:r>
       <w:bookmarkEnd w:id="11"/>
-      <w:bookmarkEnd w:id="12"/>
+      <w:bookmarkEnd w:id="15"/>
     </w:p>
     <w:p>
       <w:pPr>
@@ -4050,10 +4050,10 @@
         <w:ind w:left="709"/>
       </w:pPr>
       <w:bookmarkStart w:id="16" w:name="_Toc161672818"/>
-      <w:bookmarkStart w:id="17" w:name="_Toc163995115"/>
+      <w:bookmarkStart w:id="17" w:name="_Toc169366655"/>
+      <w:bookmarkEnd w:id="12"/>
       <w:bookmarkEnd w:id="13"/>
       <w:bookmarkEnd w:id="14"/>
-      <w:bookmarkEnd w:id="15"/>
       <w:r>
         <w:t>Scope</w:t>
       </w:r>
@@ -4304,7 +4304,7 @@
         <w:ind w:left="709"/>
       </w:pPr>
       <w:bookmarkStart w:id="18" w:name="_Toc161672819"/>
-      <w:bookmarkStart w:id="19" w:name="_Toc163995116"/>
+      <w:bookmarkStart w:id="19" w:name="_Toc169366656"/>
       <w:r>
         <w:t>Conditions</w:t>
       </w:r>
@@ -4368,13 +4368,8 @@
         </w:numPr>
       </w:pPr>
       <w:r>
-        <w:t xml:space="preserve">Java </w:t>
-      </w:r>
-      <w:proofErr w:type="spellStart"/>
-      <w:r>
-        <w:t>SpringBoot</w:t>
-      </w:r>
-      <w:proofErr w:type="spellEnd"/>
+        <w:t>Java SpringBoot</w:t>
+      </w:r>
     </w:p>
     <w:p>
       <w:pPr>
@@ -4396,11 +4391,9 @@
           <w:numId w:val="10"/>
         </w:numPr>
       </w:pPr>
-      <w:proofErr w:type="spellStart"/>
       <w:r>
         <w:t>ReactJs</w:t>
       </w:r>
-      <w:proofErr w:type="spellEnd"/>
     </w:p>
     <w:p>
       <w:pPr>
@@ -4560,7 +4553,7 @@
         <w:ind w:left="709"/>
       </w:pPr>
       <w:bookmarkStart w:id="20" w:name="_Toc161672820"/>
-      <w:bookmarkStart w:id="21" w:name="_Toc163995117"/>
+      <w:bookmarkStart w:id="21" w:name="_Toc169366657"/>
       <w:r>
         <w:lastRenderedPageBreak/>
         <w:t>Finished products</w:t>
@@ -4883,7 +4876,7 @@
       <w:bookmarkStart w:id="23" w:name="_Toc327581598"/>
       <w:bookmarkStart w:id="24" w:name="_Toc327583378"/>
       <w:bookmarkStart w:id="25" w:name="_Toc161672821"/>
-      <w:bookmarkStart w:id="26" w:name="_Toc163995118"/>
+      <w:bookmarkStart w:id="26" w:name="_Toc169366658"/>
       <w:r>
         <w:t>Research questions</w:t>
       </w:r>
@@ -5524,7 +5517,7 @@
         <w:pStyle w:val="Heading1"/>
       </w:pPr>
       <w:bookmarkStart w:id="27" w:name="_Toc161672822"/>
-      <w:bookmarkStart w:id="28" w:name="_Toc163995119"/>
+      <w:bookmarkStart w:id="28" w:name="_Toc169366659"/>
       <w:r>
         <w:lastRenderedPageBreak/>
         <w:t>Approach and Planning</w:t>
@@ -5542,7 +5535,7 @@
         <w:ind w:left="709"/>
       </w:pPr>
       <w:bookmarkStart w:id="29" w:name="_Toc161672823"/>
-      <w:bookmarkStart w:id="30" w:name="_Toc163995120"/>
+      <w:bookmarkStart w:id="30" w:name="_Toc169366660"/>
       <w:r>
         <w:t>Approach</w:t>
       </w:r>
@@ -5620,7 +5613,7 @@
       <w:pPr>
         <w:pStyle w:val="Heading3"/>
       </w:pPr>
-      <w:bookmarkStart w:id="31" w:name="_Toc163995121"/>
+      <w:bookmarkStart w:id="31" w:name="_Toc169366661"/>
       <w:r>
         <w:t>Test approach</w:t>
       </w:r>
@@ -5657,16 +5650,16 @@
         <w:ind w:left="709"/>
       </w:pPr>
       <w:bookmarkStart w:id="32" w:name="_Toc161672824"/>
-      <w:bookmarkStart w:id="33" w:name="_Toc163995122"/>
-      <w:bookmarkStart w:id="34" w:name="_Toc327581054"/>
-      <w:bookmarkStart w:id="35" w:name="_Toc327581604"/>
-      <w:bookmarkStart w:id="36" w:name="_Toc327583384"/>
-      <w:bookmarkStart w:id="37" w:name="_Toc339966123"/>
+      <w:bookmarkStart w:id="33" w:name="_Toc327581054"/>
+      <w:bookmarkStart w:id="34" w:name="_Toc327581604"/>
+      <w:bookmarkStart w:id="35" w:name="_Toc327583384"/>
+      <w:bookmarkStart w:id="36" w:name="_Toc339966123"/>
+      <w:bookmarkStart w:id="37" w:name="_Toc169366662"/>
       <w:r>
         <w:t>Research methods</w:t>
       </w:r>
       <w:bookmarkEnd w:id="32"/>
-      <w:bookmarkEnd w:id="33"/>
+      <w:bookmarkEnd w:id="37"/>
     </w:p>
     <w:p>
       <w:pPr>
@@ -6028,11 +6021,11 @@
         <w:ind w:left="709"/>
       </w:pPr>
       <w:bookmarkStart w:id="41" w:name="_Toc161672825"/>
-      <w:bookmarkStart w:id="42" w:name="_Toc163995123"/>
+      <w:bookmarkStart w:id="42" w:name="_Toc169366663"/>
+      <w:bookmarkEnd w:id="33"/>
       <w:bookmarkEnd w:id="34"/>
       <w:bookmarkEnd w:id="35"/>
       <w:bookmarkEnd w:id="36"/>
-      <w:bookmarkEnd w:id="37"/>
       <w:r>
         <w:lastRenderedPageBreak/>
         <w:t>Learning outcomes</w:t>
@@ -7196,7 +7189,7 @@
         <w:ind w:left="709"/>
       </w:pPr>
       <w:bookmarkStart w:id="43" w:name="_Toc161672826"/>
-      <w:bookmarkStart w:id="44" w:name="_Toc163995124"/>
+      <w:bookmarkStart w:id="44" w:name="_Toc169366664"/>
       <w:r>
         <w:t>Breakdown of the project</w:t>
       </w:r>
@@ -7256,7 +7249,7 @@
       <w:bookmarkStart w:id="47" w:name="_Toc327583385"/>
       <w:bookmarkStart w:id="48" w:name="_Toc339966124"/>
       <w:bookmarkStart w:id="49" w:name="_Toc161672827"/>
-      <w:bookmarkStart w:id="50" w:name="_Toc163995125"/>
+      <w:bookmarkStart w:id="50" w:name="_Toc169366665"/>
       <w:r>
         <w:t>T</w:t>
       </w:r>
@@ -7956,7 +7949,7 @@
       <w:bookmarkStart w:id="60" w:name="_Toc327583380"/>
       <w:bookmarkStart w:id="61" w:name="_Toc339966119"/>
       <w:bookmarkStart w:id="62" w:name="_Toc161672828"/>
-      <w:bookmarkStart w:id="63" w:name="_Toc163995126"/>
+      <w:bookmarkStart w:id="63" w:name="_Toc169366666"/>
       <w:bookmarkEnd w:id="51"/>
       <w:bookmarkEnd w:id="52"/>
       <w:bookmarkEnd w:id="53"/>
@@ -7993,7 +7986,7 @@
       <w:bookmarkStart w:id="67" w:name="_Toc339966120"/>
       <w:bookmarkStart w:id="68" w:name="_Toc480254627"/>
       <w:bookmarkStart w:id="69" w:name="_Toc161672829"/>
-      <w:bookmarkStart w:id="70" w:name="_Toc163995127"/>
+      <w:bookmarkStart w:id="70" w:name="_Toc169366667"/>
       <w:r>
         <w:t>Team</w:t>
       </w:r>
@@ -8838,7 +8831,7 @@
         <w:ind w:left="709"/>
       </w:pPr>
       <w:bookmarkStart w:id="71" w:name="_Toc161672835"/>
-      <w:bookmarkStart w:id="72" w:name="_Toc163995128"/>
+      <w:bookmarkStart w:id="72" w:name="_Toc169366668"/>
       <w:r>
         <w:t>Communication</w:t>
       </w:r>
@@ -8986,11 +8979,11 @@
         <w:ind w:left="709"/>
       </w:pPr>
       <w:bookmarkStart w:id="73" w:name="_Toc161672836"/>
-      <w:bookmarkStart w:id="74" w:name="_Toc163995129"/>
-      <w:bookmarkStart w:id="75" w:name="_Toc327581062"/>
-      <w:bookmarkStart w:id="76" w:name="_Toc327581612"/>
-      <w:bookmarkStart w:id="77" w:name="_Toc327583392"/>
-      <w:bookmarkStart w:id="78" w:name="_Toc339966131"/>
+      <w:bookmarkStart w:id="74" w:name="_Toc327581062"/>
+      <w:bookmarkStart w:id="75" w:name="_Toc327581612"/>
+      <w:bookmarkStart w:id="76" w:name="_Toc327583392"/>
+      <w:bookmarkStart w:id="77" w:name="_Toc339966131"/>
+      <w:bookmarkStart w:id="78" w:name="_Toc169366669"/>
       <w:r>
         <w:t xml:space="preserve">Configuration and </w:t>
       </w:r>
@@ -8998,7 +8991,7 @@
         <w:t>Test environment</w:t>
       </w:r>
       <w:bookmarkEnd w:id="73"/>
-      <w:bookmarkEnd w:id="74"/>
+      <w:bookmarkEnd w:id="78"/>
     </w:p>
     <w:p/>
     <w:p>
@@ -9243,10 +9236,10 @@
         </w:rPr>
       </w:pPr>
     </w:p>
+    <w:bookmarkEnd w:id="74"/>
     <w:bookmarkEnd w:id="75"/>
     <w:bookmarkEnd w:id="76"/>
     <w:bookmarkEnd w:id="77"/>
-    <w:bookmarkEnd w:id="78"/>
     <w:p/>
     <w:p>
       <w:pPr>
@@ -9263,7 +9256,7 @@
         <w:ind w:left="709"/>
       </w:pPr>
       <w:bookmarkStart w:id="79" w:name="_Toc161672837"/>
-      <w:bookmarkStart w:id="80" w:name="_Toc163995130"/>
+      <w:bookmarkStart w:id="80" w:name="_Toc169366670"/>
       <w:r>
         <w:t>Architecture</w:t>
       </w:r>
@@ -9458,7 +9451,7 @@
           <w14:ligatures w14:val="standardContextual"/>
         </w:rPr>
         <w:drawing>
-          <wp:anchor distT="0" distB="0" distL="114300" distR="114300" simplePos="0" relativeHeight="251663360" behindDoc="0" locked="0" layoutInCell="1" allowOverlap="1" wp14:anchorId="12FC077B" wp14:editId="07D9C1BE">
+          <wp:anchor distT="0" distB="0" distL="114300" distR="114300" simplePos="0" relativeHeight="251663360" behindDoc="0" locked="0" layoutInCell="1" allowOverlap="1" wp14:anchorId="12FC077B" wp14:editId="5B78BE00">
             <wp:simplePos x="0" y="0"/>
             <wp:positionH relativeFrom="page">
               <wp:align>center</wp:align>
@@ -9523,7 +9516,7 @@
       <w:bookmarkStart w:id="83" w:name="_Toc327583394"/>
       <w:bookmarkStart w:id="84" w:name="_Toc339966133"/>
       <w:bookmarkStart w:id="85" w:name="_Toc161672838"/>
-      <w:bookmarkStart w:id="86" w:name="_Toc163995131"/>
+      <w:bookmarkStart w:id="86" w:name="_Toc169366671"/>
       <w:r>
         <w:lastRenderedPageBreak/>
         <w:t>Financ</w:t>
@@ -9548,7 +9541,7 @@
         <w:ind w:left="709"/>
       </w:pPr>
       <w:bookmarkStart w:id="87" w:name="_Toc161672839"/>
-      <w:bookmarkStart w:id="88" w:name="_Toc163995132"/>
+      <w:bookmarkStart w:id="88" w:name="_Toc169366672"/>
       <w:r>
         <w:t>Cost budget</w:t>
       </w:r>
@@ -9604,7 +9597,7 @@
         <w:ind w:left="709"/>
       </w:pPr>
       <w:bookmarkStart w:id="92" w:name="_Toc161672840"/>
-      <w:bookmarkStart w:id="93" w:name="_Toc163995133"/>
+      <w:bookmarkStart w:id="93" w:name="_Toc169366673"/>
       <w:bookmarkEnd w:id="89"/>
       <w:bookmarkEnd w:id="90"/>
       <w:bookmarkEnd w:id="91"/>
@@ -9958,7 +9951,7 @@
         <w:pStyle w:val="Heading1"/>
       </w:pPr>
       <w:bookmarkStart w:id="94" w:name="_Toc161672841"/>
-      <w:bookmarkStart w:id="95" w:name="_Toc163995134"/>
+      <w:bookmarkStart w:id="95" w:name="_Toc169366674"/>
       <w:r>
         <w:lastRenderedPageBreak/>
         <w:t>Other</w:t>

</xml_diff>

<commit_message>
Updates to the documentaion
</commit_message>
<xml_diff>
--- a/Documentation/Project  Plan - HeardIT.docx
+++ b/Documentation/Project  Plan - HeardIT.docx
@@ -224,7 +224,7 @@
                 <w:szCs w:val="20"/>
                 <w:lang w:val="en-US"/>
               </w:rPr>
-              <w:t>26</w:t>
+              <w:t>2</w:t>
             </w:r>
             <w:r>
               <w:rPr>
@@ -234,7 +234,7 @@
                 <w:szCs w:val="20"/>
                 <w:lang w:val="en-US"/>
               </w:rPr>
-              <w:t>/0</w:t>
+              <w:t>2</w:t>
             </w:r>
             <w:r>
               <w:rPr>
@@ -244,7 +244,17 @@
                 <w:szCs w:val="20"/>
                 <w:lang w:val="en-US"/>
               </w:rPr>
-              <w:t>5</w:t>
+              <w:t>/0</w:t>
+            </w:r>
+            <w:r>
+              <w:rPr>
+                <w:rFonts w:cs="Arial"/>
+                <w:b/>
+                <w:color w:val="353F49"/>
+                <w:szCs w:val="20"/>
+                <w:lang w:val="en-US"/>
+              </w:rPr>
+              <w:t>6</w:t>
             </w:r>
             <w:r>
               <w:rPr>
@@ -330,7 +340,7 @@
                 <w:szCs w:val="20"/>
                 <w:lang w:val="en-US"/>
               </w:rPr>
-              <w:t>5</w:t>
+              <w:t>6</w:t>
             </w:r>
           </w:p>
         </w:tc>
@@ -9433,7 +9443,7 @@
           <w14:ligatures w14:val="standardContextual"/>
         </w:rPr>
         <w:drawing>
-          <wp:anchor distT="0" distB="0" distL="114300" distR="114300" simplePos="0" relativeHeight="251663360" behindDoc="0" locked="0" layoutInCell="1" allowOverlap="1" wp14:anchorId="12FC077B" wp14:editId="1108B660">
+          <wp:anchor distT="0" distB="0" distL="114300" distR="114300" simplePos="0" relativeHeight="251663360" behindDoc="0" locked="0" layoutInCell="1" allowOverlap="1" wp14:anchorId="12FC077B" wp14:editId="50A33655">
             <wp:simplePos x="0" y="0"/>
             <wp:positionH relativeFrom="page">
               <wp:align>center</wp:align>

</xml_diff>